<commit_message>
Circle Language Spec: Objects: Mark with an asterisk * trigger words that might not trigger so much. Trigger words would be ones that express strictness or exaggeration and such.
</commit_message>
<xml_diff>
--- a/1.1. Circle Language Spec/04. Objects/Objects.docx
+++ b/1.1. Circle Language Spec/04. Objects/Objects.docx
@@ -39,9 +39,6 @@
             <w:r>
               <w:t>Circle Language Spec</w:t>
             </w:r>
-            <w:r>
-              <w:t>: Objects</w:t>
-            </w:r>
           </w:p>
         </w:tc>
       </w:tr>
@@ -54,7 +51,7 @@
         <w:t>Object</w:t>
       </w:r>
       <w:r>
-        <w:t>s Main Concepts</w:t>
+        <w:t>s</w:t>
       </w:r>
     </w:p>
     <w:p>
@@ -85,7 +82,19 @@
         <w:rPr>
           <w:color w:val="FF0000"/>
         </w:rPr>
-        <w:t xml:space="preserve">basic </w:t>
+        <w:t>basic</w:t>
+      </w:r>
+      <w:r>
+        <w:rPr>
+          <w:color w:val="FF0000"/>
+        </w:rPr>
+        <w:t>*</w:t>
+      </w:r>
+      <w:r>
+        <w:rPr>
+          <w:color w:val="FF0000"/>
+        </w:rPr>
+        <w:t xml:space="preserve"> </w:t>
       </w:r>
       <w:r>
         <w:t xml:space="preserve">element of a computer program </w:t>
@@ -250,6 +259,12 @@
         <w:t>One</w:t>
       </w:r>
       <w:r>
+        <w:rPr>
+          <w:color w:val="FF0000"/>
+        </w:rPr>
+        <w:t>*</w:t>
+      </w:r>
+      <w:r>
         <w:t xml:space="preserve"> thing </w:t>
       </w:r>
       <w:r>
@@ -277,13 +292,40 @@
         <w:t xml:space="preserve"> </w:t>
       </w:r>
       <w:r>
-        <w:t xml:space="preserve">of other things. In that case it </w:t>
-      </w:r>
-      <w:r>
-        <w:rPr>
-          <w:color w:val="FF0000"/>
-        </w:rPr>
-        <w:t xml:space="preserve">can be </w:t>
+        <w:t xml:space="preserve">of other things. </w:t>
+      </w:r>
+      <w:r>
+        <w:rPr>
+          <w:color w:val="FF0000"/>
+        </w:rPr>
+        <w:t>In that case</w:t>
+      </w:r>
+      <w:r>
+        <w:rPr>
+          <w:color w:val="FF0000"/>
+        </w:rPr>
+        <w:t>*</w:t>
+      </w:r>
+      <w:r>
+        <w:t xml:space="preserve"> it </w:t>
+      </w:r>
+      <w:r>
+        <w:rPr>
+          <w:color w:val="FF0000"/>
+        </w:rPr>
+        <w:t>can</w:t>
+      </w:r>
+      <w:r>
+        <w:rPr>
+          <w:color w:val="FF0000"/>
+        </w:rPr>
+        <w:t>*</w:t>
+      </w:r>
+      <w:r>
+        <w:rPr>
+          <w:color w:val="FF0000"/>
+        </w:rPr>
+        <w:t xml:space="preserve"> be </w:t>
       </w:r>
       <w:r>
         <w:t xml:space="preserve">said that </w:t>
@@ -466,7 +508,19 @@
         <w:rPr>
           <w:color w:val="FF0000"/>
         </w:rPr>
-        <w:t xml:space="preserve">can </w:t>
+        <w:t>can</w:t>
+      </w:r>
+      <w:r>
+        <w:rPr>
+          <w:color w:val="FF0000"/>
+        </w:rPr>
+        <w:t>*</w:t>
+      </w:r>
+      <w:r>
+        <w:rPr>
+          <w:color w:val="FF0000"/>
+        </w:rPr>
+        <w:t xml:space="preserve"> </w:t>
       </w:r>
       <w:r>
         <w:t xml:space="preserve">contain sub-objects, as </w:t>
@@ -487,40 +541,188 @@
         <w:t>the*</w:t>
       </w:r>
       <w:r>
-        <w:t xml:space="preserve"> article </w:t>
+        <w:t xml:space="preserve"> </w:t>
+      </w:r>
+      <w:r>
+        <w:rPr>
+          <w:color w:val="FF0000"/>
+        </w:rPr>
+        <w:t xml:space="preserve">article </w:t>
       </w:r>
       <w:r>
         <w:rPr>
           <w:i/>
-        </w:rPr>
-        <w:t>Sub-O</w:t>
+          <w:color w:val="FF0000"/>
+        </w:rPr>
+        <w:t>Sub-Objects</w:t>
+      </w:r>
+      <w:r>
+        <w:t xml:space="preserve">. A sub-object </w:t>
+      </w:r>
+      <w:r>
+        <w:rPr>
+          <w:color w:val="FF0000"/>
+        </w:rPr>
+        <w:t>can</w:t>
+      </w:r>
+      <w:r>
+        <w:rPr>
+          <w:color w:val="FF0000"/>
+        </w:rPr>
+        <w:t>*</w:t>
+      </w:r>
+      <w:r>
+        <w:rPr>
+          <w:color w:val="FF0000"/>
+        </w:rPr>
+        <w:t xml:space="preserve"> </w:t>
+      </w:r>
+      <w:r>
+        <w:rPr>
+          <w:color w:val="FF0000"/>
+        </w:rPr>
+        <w:t>also</w:t>
+      </w:r>
+      <w:r>
+        <w:rPr>
+          <w:color w:val="FF0000"/>
+        </w:rPr>
+        <w:t>*</w:t>
+      </w:r>
+      <w:r>
+        <w:rPr>
+          <w:color w:val="FF0000"/>
+        </w:rPr>
+        <w:t xml:space="preserve"> </w:t>
+      </w:r>
+      <w:r>
+        <w:t xml:space="preserve">point to another object, that </w:t>
+      </w:r>
+      <w:r>
+        <w:rPr>
+          <w:color w:val="FF0000"/>
+        </w:rPr>
+        <w:t xml:space="preserve">actually resides </w:t>
+      </w:r>
+      <w:r>
+        <w:t xml:space="preserve">elsewhere in </w:t>
+      </w:r>
+      <w:r>
+        <w:rPr>
+          <w:color w:val="FF0000"/>
+        </w:rPr>
+        <w:t>the*</w:t>
+      </w:r>
+      <w:r>
+        <w:t xml:space="preserve"> system, </w:t>
+      </w:r>
+      <w:r>
+        <w:rPr>
+          <w:color w:val="FF0000"/>
+        </w:rPr>
+        <w:t>so that</w:t>
+      </w:r>
+      <w:r>
+        <w:rPr>
+          <w:color w:val="FF0000"/>
+        </w:rPr>
+        <w:t>*</w:t>
+      </w:r>
+      <w:r>
+        <w:rPr>
+          <w:color w:val="FF0000"/>
+        </w:rPr>
+        <w:t xml:space="preserve"> </w:t>
+      </w:r>
+      <w:r>
+        <w:t xml:space="preserve">an existing object </w:t>
+      </w:r>
+      <w:r>
+        <w:rPr>
+          <w:color w:val="FF0000"/>
+        </w:rPr>
+        <w:t xml:space="preserve">can function </w:t>
+      </w:r>
+      <w:r>
+        <w:t xml:space="preserve">as another object’s sub-object. </w:t>
+      </w:r>
+      <w:r>
+        <w:rPr>
+          <w:color w:val="FF0000"/>
+        </w:rPr>
+        <w:t>In that case</w:t>
+      </w:r>
+      <w:r>
+        <w:rPr>
+          <w:color w:val="FF0000"/>
+        </w:rPr>
+        <w:t>*</w:t>
+      </w:r>
+      <w:r>
+        <w:rPr>
+          <w:color w:val="FF0000"/>
+        </w:rPr>
+        <w:t xml:space="preserve"> </w:t>
+      </w:r>
+      <w:r>
+        <w:rPr>
+          <w:color w:val="FF0000"/>
+        </w:rPr>
+        <w:t>the*</w:t>
+      </w:r>
+      <w:r>
+        <w:t xml:space="preserve"> sub-object </w:t>
+      </w:r>
+      <w:r>
+        <w:rPr>
+          <w:color w:val="FF0000"/>
+        </w:rPr>
+        <w:t xml:space="preserve">is </w:t>
+      </w:r>
+      <w:r>
+        <w:t xml:space="preserve">an object reference, that </w:t>
+      </w:r>
+      <w:r>
+        <w:rPr>
+          <w:color w:val="FF0000"/>
+        </w:rPr>
+        <w:t xml:space="preserve">redirects </w:t>
+      </w:r>
+      <w:r>
+        <w:t>to another object.</w:t>
+      </w:r>
+    </w:p>
+    <w:p/>
+    <w:p>
+      <w:r>
+        <w:t xml:space="preserve">An object reference </w:t>
+      </w:r>
+      <w:r>
+        <w:rPr>
+          <w:color w:val="FF0000"/>
+        </w:rPr>
+        <w:t xml:space="preserve">is </w:t>
+      </w:r>
+      <w:r>
+        <w:t xml:space="preserve">also called a </w:t>
       </w:r>
       <w:r>
         <w:rPr>
           <w:i/>
         </w:rPr>
-        <w:t>b</w:t>
-      </w:r>
-      <w:r>
-        <w:rPr>
-          <w:i/>
-        </w:rPr>
-        <w:t>jects</w:t>
-      </w:r>
-      <w:r>
-        <w:t xml:space="preserve">. A sub-object </w:t>
-      </w:r>
-      <w:r>
-        <w:rPr>
-          <w:color w:val="FF0000"/>
-        </w:rPr>
-        <w:t xml:space="preserve">can </w:t>
-      </w:r>
-      <w:r>
-        <w:rPr>
-          <w:color w:val="FF0000"/>
-        </w:rPr>
-        <w:t>also</w:t>
+        <w:t>pointer</w:t>
+      </w:r>
+      <w:r>
+        <w:t>.</w:t>
+      </w:r>
+    </w:p>
+    <w:p/>
+    <w:p>
+      <w:r>
+        <w:rPr>
+          <w:color w:val="FF0000"/>
+        </w:rPr>
+        <w:t>When</w:t>
       </w:r>
       <w:r>
         <w:rPr>
@@ -535,16 +737,25 @@
         <w:t xml:space="preserve"> </w:t>
       </w:r>
       <w:r>
-        <w:t xml:space="preserve">point to another object, that </w:t>
-      </w:r>
-      <w:r>
-        <w:rPr>
-          <w:color w:val="FF0000"/>
-        </w:rPr>
-        <w:t xml:space="preserve">actually resides </w:t>
-      </w:r>
-      <w:r>
-        <w:t xml:space="preserve">elsewhere in </w:t>
+        <w:t xml:space="preserve">a sub-object </w:t>
+      </w:r>
+      <w:r>
+        <w:rPr>
+          <w:color w:val="FF0000"/>
+        </w:rPr>
+        <w:t xml:space="preserve">is actually </w:t>
+      </w:r>
+      <w:r>
+        <w:t xml:space="preserve">an object reference, </w:t>
+      </w:r>
+      <w:r>
+        <w:rPr>
+          <w:color w:val="FF0000"/>
+        </w:rPr>
+        <w:t xml:space="preserve">pointing </w:t>
+      </w:r>
+      <w:r>
+        <w:t xml:space="preserve">to an object elsewhere in </w:t>
       </w:r>
       <w:r>
         <w:rPr>
@@ -559,25 +770,40 @@
         <w:rPr>
           <w:color w:val="FF0000"/>
         </w:rPr>
-        <w:t xml:space="preserve">so that </w:t>
-      </w:r>
-      <w:r>
-        <w:t xml:space="preserve">an existing object </w:t>
-      </w:r>
-      <w:r>
-        <w:rPr>
-          <w:color w:val="FF0000"/>
-        </w:rPr>
-        <w:t xml:space="preserve">can function </w:t>
-      </w:r>
-      <w:r>
-        <w:t xml:space="preserve">as another object’s sub-object. </w:t>
-      </w:r>
-      <w:r>
-        <w:rPr>
-          <w:color w:val="FF0000"/>
-        </w:rPr>
-        <w:t xml:space="preserve">In that case </w:t>
+        <w:t>the</w:t>
+      </w:r>
+      <w:r>
+        <w:rPr>
+          <w:color w:val="FF0000"/>
+        </w:rPr>
+        <w:t>n</w:t>
+      </w:r>
+      <w:r>
+        <w:rPr>
+          <w:color w:val="FF0000"/>
+        </w:rPr>
+        <w:t>*</w:t>
+      </w:r>
+      <w:r>
+        <w:rPr>
+          <w:color w:val="FF0000"/>
+        </w:rPr>
+        <w:t xml:space="preserve"> </w:t>
+      </w:r>
+      <w:r>
+        <w:rPr>
+          <w:color w:val="FF0000"/>
+        </w:rPr>
+        <w:t>the*</w:t>
+      </w:r>
+      <w:r>
+        <w:t xml:space="preserve"> symbol </w:t>
+      </w:r>
+      <w:r>
+        <w:rPr>
+          <w:color w:val="FF0000"/>
+        </w:rPr>
+        <w:t xml:space="preserve">representing </w:t>
       </w:r>
       <w:r>
         <w:rPr>
@@ -592,52 +818,49 @@
         <w:rPr>
           <w:color w:val="FF0000"/>
         </w:rPr>
+        <w:t xml:space="preserve">will get </w:t>
+      </w:r>
+      <w:r>
+        <w:t xml:space="preserve">a line, that </w:t>
+      </w:r>
+      <w:r>
+        <w:rPr>
+          <w:color w:val="FF0000"/>
+        </w:rPr>
         <w:t xml:space="preserve">is </w:t>
       </w:r>
       <w:r>
-        <w:t xml:space="preserve">an object reference, that </w:t>
-      </w:r>
-      <w:r>
-        <w:rPr>
-          <w:color w:val="FF0000"/>
-        </w:rPr>
-        <w:t xml:space="preserve">redirects </w:t>
-      </w:r>
-      <w:r>
-        <w:t>to another object.</w:t>
-      </w:r>
-    </w:p>
-    <w:p/>
-    <w:p>
-      <w:r>
-        <w:t xml:space="preserve">An object reference </w:t>
-      </w:r>
-      <w:r>
-        <w:rPr>
-          <w:color w:val="FF0000"/>
-        </w:rPr>
-        <w:t xml:space="preserve">is </w:t>
-      </w:r>
-      <w:r>
-        <w:t xml:space="preserve">also called a </w:t>
-      </w:r>
-      <w:r>
-        <w:rPr>
-          <w:i/>
-        </w:rPr>
-        <w:t>pointer</w:t>
-      </w:r>
-      <w:r>
-        <w:t>.</w:t>
-      </w:r>
-    </w:p>
-    <w:p/>
-    <w:p>
-      <w:r>
-        <w:rPr>
-          <w:color w:val="FF0000"/>
-        </w:rPr>
-        <w:t>When</w:t>
+        <w:t xml:space="preserve">connected to </w:t>
+      </w:r>
+      <w:r>
+        <w:rPr>
+          <w:color w:val="FF0000"/>
+        </w:rPr>
+        <w:t>the*</w:t>
+      </w:r>
+      <w:r>
+        <w:t xml:space="preserve"> symbol </w:t>
+      </w:r>
+      <w:r>
+        <w:rPr>
+          <w:color w:val="FF0000"/>
+        </w:rPr>
+        <w:t xml:space="preserve">representing </w:t>
+      </w:r>
+      <w:r>
+        <w:rPr>
+          <w:color w:val="FF0000"/>
+        </w:rPr>
+        <w:t>the*</w:t>
+      </w:r>
+      <w:r>
+        <w:t xml:space="preserve"> </w:t>
+      </w:r>
+      <w:r>
+        <w:rPr>
+          <w:color w:val="FF0000"/>
+        </w:rPr>
+        <w:t>actual</w:t>
       </w:r>
       <w:r>
         <w:rPr>
@@ -650,144 +873,6 @@
           <w:color w:val="FF0000"/>
         </w:rPr>
         <w:t xml:space="preserve"> </w:t>
-      </w:r>
-      <w:r>
-        <w:t xml:space="preserve">a sub-object </w:t>
-      </w:r>
-      <w:r>
-        <w:rPr>
-          <w:color w:val="FF0000"/>
-        </w:rPr>
-        <w:t xml:space="preserve">is actually </w:t>
-      </w:r>
-      <w:r>
-        <w:t xml:space="preserve">an object reference, </w:t>
-      </w:r>
-      <w:r>
-        <w:rPr>
-          <w:color w:val="FF0000"/>
-        </w:rPr>
-        <w:t>pointing</w:t>
-      </w:r>
-      <w:r>
-        <w:rPr>
-          <w:color w:val="FF0000"/>
-        </w:rPr>
-        <w:t>*</w:t>
-      </w:r>
-      <w:r>
-        <w:rPr>
-          <w:color w:val="FF0000"/>
-        </w:rPr>
-        <w:t xml:space="preserve"> </w:t>
-      </w:r>
-      <w:r>
-        <w:t xml:space="preserve">to an object elsewhere in </w:t>
-      </w:r>
-      <w:r>
-        <w:rPr>
-          <w:color w:val="FF0000"/>
-        </w:rPr>
-        <w:t>the*</w:t>
-      </w:r>
-      <w:r>
-        <w:t xml:space="preserve"> system, </w:t>
-      </w:r>
-      <w:r>
-        <w:rPr>
-          <w:color w:val="FF0000"/>
-        </w:rPr>
-        <w:t>the*</w:t>
-      </w:r>
-      <w:r>
-        <w:rPr>
-          <w:color w:val="FF0000"/>
-        </w:rPr>
-        <w:t>n</w:t>
-      </w:r>
-      <w:r>
-        <w:rPr>
-          <w:color w:val="FF0000"/>
-        </w:rPr>
-        <w:t>*</w:t>
-      </w:r>
-      <w:r>
-        <w:rPr>
-          <w:color w:val="FF0000"/>
-        </w:rPr>
-        <w:t xml:space="preserve"> </w:t>
-      </w:r>
-      <w:r>
-        <w:rPr>
-          <w:color w:val="FF0000"/>
-        </w:rPr>
-        <w:t>the*</w:t>
-      </w:r>
-      <w:r>
-        <w:t xml:space="preserve"> symbol </w:t>
-      </w:r>
-      <w:r>
-        <w:rPr>
-          <w:color w:val="FF0000"/>
-        </w:rPr>
-        <w:t xml:space="preserve">representing </w:t>
-      </w:r>
-      <w:r>
-        <w:rPr>
-          <w:color w:val="FF0000"/>
-        </w:rPr>
-        <w:t>the*</w:t>
-      </w:r>
-      <w:r>
-        <w:t xml:space="preserve"> sub-object </w:t>
-      </w:r>
-      <w:r>
-        <w:rPr>
-          <w:color w:val="FF0000"/>
-        </w:rPr>
-        <w:t xml:space="preserve">will get </w:t>
-      </w:r>
-      <w:r>
-        <w:t xml:space="preserve">a line, that </w:t>
-      </w:r>
-      <w:r>
-        <w:rPr>
-          <w:color w:val="FF0000"/>
-        </w:rPr>
-        <w:t xml:space="preserve">is </w:t>
-      </w:r>
-      <w:r>
-        <w:t xml:space="preserve">connected to </w:t>
-      </w:r>
-      <w:r>
-        <w:rPr>
-          <w:color w:val="FF0000"/>
-        </w:rPr>
-        <w:t>the*</w:t>
-      </w:r>
-      <w:r>
-        <w:t xml:space="preserve"> symbol </w:t>
-      </w:r>
-      <w:r>
-        <w:rPr>
-          <w:color w:val="FF0000"/>
-        </w:rPr>
-        <w:t xml:space="preserve">representing </w:t>
-      </w:r>
-      <w:r>
-        <w:rPr>
-          <w:color w:val="FF0000"/>
-        </w:rPr>
-        <w:t>the*</w:t>
-      </w:r>
-      <w:r>
-        <w:t xml:space="preserve"> </w:t>
-      </w:r>
-      <w:r>
-        <w:rPr>
-          <w:color w:val="FF0000"/>
-        </w:rPr>
-        <w:t xml:space="preserve">actual </w:t>
       </w:r>
       <w:r>
         <w:t xml:space="preserve">object, which </w:t>
@@ -942,7 +1027,19 @@
         <w:rPr>
           <w:color w:val="FF0000"/>
         </w:rPr>
-        <w:t xml:space="preserve">Because </w:t>
+        <w:t>Because</w:t>
+      </w:r>
+      <w:r>
+        <w:rPr>
+          <w:color w:val="FF0000"/>
+        </w:rPr>
+        <w:t>*</w:t>
+      </w:r>
+      <w:r>
+        <w:rPr>
+          <w:color w:val="FF0000"/>
+        </w:rPr>
+        <w:t xml:space="preserve"> </w:t>
       </w:r>
       <w:r>
         <w:t xml:space="preserve">sub-objects </w:t>
@@ -951,7 +1048,19 @@
         <w:rPr>
           <w:color w:val="FF0000"/>
         </w:rPr>
-        <w:t xml:space="preserve">can </w:t>
+        <w:t>can</w:t>
+      </w:r>
+      <w:r>
+        <w:rPr>
+          <w:color w:val="FF0000"/>
+        </w:rPr>
+        <w:t>*</w:t>
+      </w:r>
+      <w:r>
+        <w:rPr>
+          <w:color w:val="FF0000"/>
+        </w:rPr>
+        <w:t xml:space="preserve"> </w:t>
       </w:r>
       <w:r>
         <w:t xml:space="preserve">also </w:t>
@@ -1196,7 +1305,19 @@
         <w:rPr>
           <w:color w:val="FF0000"/>
         </w:rPr>
-        <w:t xml:space="preserve">sometimes nothing is </w:t>
+        <w:t>sometimes</w:t>
+      </w:r>
+      <w:r>
+        <w:rPr>
+          <w:color w:val="FF0000"/>
+        </w:rPr>
+        <w:t>*</w:t>
+      </w:r>
+      <w:r>
+        <w:rPr>
+          <w:color w:val="FF0000"/>
+        </w:rPr>
+        <w:t xml:space="preserve"> nothing is </w:t>
       </w:r>
       <w:r>
         <w:t xml:space="preserve">filled in </w:t>
@@ -1205,7 +1326,19 @@
         <w:rPr>
           <w:color w:val="FF0000"/>
         </w:rPr>
-        <w:t xml:space="preserve">yet </w:t>
+        <w:t>yet</w:t>
+      </w:r>
+      <w:r>
+        <w:rPr>
+          <w:color w:val="FF0000"/>
+        </w:rPr>
+        <w:t>*</w:t>
+      </w:r>
+      <w:r>
+        <w:rPr>
+          <w:color w:val="FF0000"/>
+        </w:rPr>
+        <w:t xml:space="preserve"> </w:t>
       </w:r>
       <w:r>
         <w:t xml:space="preserve">as </w:t>
@@ -1270,17 +1403,31 @@
           <w:b/>
           <w:bCs/>
         </w:rPr>
-        <w:t xml:space="preserve">Nothing </w:t>
-      </w:r>
-      <w:r>
-        <w:t xml:space="preserve">or </w:t>
+        <w:t>N</w:t>
       </w:r>
       <w:r>
         <w:rPr>
           <w:b/>
           <w:bCs/>
         </w:rPr>
-        <w:t>Null</w:t>
+        <w:t xml:space="preserve">othing </w:t>
+      </w:r>
+      <w:r>
+        <w:t xml:space="preserve">or </w:t>
+      </w:r>
+      <w:r>
+        <w:rPr>
+          <w:b/>
+          <w:bCs/>
+        </w:rPr>
+        <w:t>n</w:t>
+      </w:r>
+      <w:r>
+        <w:rPr>
+          <w:b/>
+          <w:bCs/>
+        </w:rPr>
+        <w:t>ull</w:t>
       </w:r>
       <w:r>
         <w:t>.</w:t>
@@ -1420,13 +1567,34 @@
     </w:p>
     <w:p>
       <w:r>
-        <w:t xml:space="preserve">Other shapes introduced later </w:t>
-      </w:r>
-      <w:r>
-        <w:rPr>
-          <w:color w:val="FF0000"/>
-        </w:rPr>
-        <w:t xml:space="preserve">can also </w:t>
+        <w:t xml:space="preserve">Other shapes </w:t>
+      </w:r>
+      <w:r>
+        <w:rPr>
+          <w:color w:val="FF0000"/>
+        </w:rPr>
+        <w:t>introduced</w:t>
+      </w:r>
+      <w:r>
+        <w:t xml:space="preserve"> later </w:t>
+      </w:r>
+      <w:r>
+        <w:rPr>
+          <w:color w:val="FF0000"/>
+        </w:rPr>
+        <w:t>can also</w:t>
+      </w:r>
+      <w:r>
+        <w:rPr>
+          <w:color w:val="FF0000"/>
+        </w:rPr>
+        <w:t>*</w:t>
+      </w:r>
+      <w:r>
+        <w:rPr>
+          <w:color w:val="FF0000"/>
+        </w:rPr>
+        <w:t xml:space="preserve"> </w:t>
       </w:r>
       <w:r>
         <w:t xml:space="preserve">be </w:t>
@@ -1435,7 +1603,19 @@
         <w:rPr>
           <w:color w:val="FF0000"/>
         </w:rPr>
-        <w:t xml:space="preserve">marked out </w:t>
+        <w:t>marked out</w:t>
+      </w:r>
+      <w:r>
+        <w:rPr>
+          <w:color w:val="FF0000"/>
+        </w:rPr>
+        <w:t>*</w:t>
+      </w:r>
+      <w:r>
+        <w:rPr>
+          <w:color w:val="FF0000"/>
+        </w:rPr>
+        <w:t xml:space="preserve"> </w:t>
       </w:r>
       <w:r>
         <w:t xml:space="preserve">with a cross, </w:t>
@@ -1450,7 +1630,19 @@
         <w:rPr>
           <w:color w:val="FF0000"/>
         </w:rPr>
-        <w:t>indicate nothing</w:t>
+        <w:t>indicate</w:t>
+      </w:r>
+      <w:r>
+        <w:rPr>
+          <w:color w:val="FF0000"/>
+        </w:rPr>
+        <w:t>*</w:t>
+      </w:r>
+      <w:r>
+        <w:rPr>
+          <w:color w:val="FF0000"/>
+        </w:rPr>
+        <w:t xml:space="preserve"> nothing</w:t>
       </w:r>
       <w:r>
         <w:rPr>
@@ -1547,7 +1739,19 @@
         <w:rPr>
           <w:color w:val="FF0000"/>
         </w:rPr>
-        <w:t xml:space="preserve">simple </w:t>
+        <w:t>simple</w:t>
+      </w:r>
+      <w:r>
+        <w:rPr>
+          <w:color w:val="FF0000"/>
+        </w:rPr>
+        <w:t>*</w:t>
+      </w:r>
+      <w:r>
+        <w:rPr>
+          <w:color w:val="FF0000"/>
+        </w:rPr>
+        <w:t xml:space="preserve"> </w:t>
       </w:r>
       <w:r>
         <w:t xml:space="preserve">value, like a number. An object </w:t>
@@ -1571,13 +1775,49 @@
         <w:t xml:space="preserve"> </w:t>
       </w:r>
       <w:r>
-        <w:t xml:space="preserve">store a piece of binary data </w:t>
-      </w:r>
-      <w:r>
-        <w:rPr>
-          <w:color w:val="FF0000"/>
-        </w:rPr>
-        <w:t xml:space="preserve">on top of storing </w:t>
+        <w:t xml:space="preserve">store a </w:t>
+      </w:r>
+      <w:r>
+        <w:rPr>
+          <w:color w:val="FF0000"/>
+        </w:rPr>
+        <w:t>piece</w:t>
+      </w:r>
+      <w:r>
+        <w:rPr>
+          <w:color w:val="FF0000"/>
+        </w:rPr>
+        <w:t>*</w:t>
+      </w:r>
+      <w:r>
+        <w:rPr>
+          <w:color w:val="FF0000"/>
+        </w:rPr>
+        <w:t xml:space="preserve"> </w:t>
+      </w:r>
+      <w:r>
+        <w:t xml:space="preserve">of </w:t>
+      </w:r>
+      <w:r>
+        <w:t xml:space="preserve">binary data </w:t>
+      </w:r>
+      <w:r>
+        <w:rPr>
+          <w:color w:val="FF0000"/>
+        </w:rPr>
+        <w:t>on top of</w:t>
+      </w:r>
+      <w:r>
+        <w:rPr>
+          <w:color w:val="FF0000"/>
+        </w:rPr>
+        <w:t>*</w:t>
+      </w:r>
+      <w:r>
+        <w:rPr>
+          <w:color w:val="FF0000"/>
+        </w:rPr>
+        <w:t xml:space="preserve"> storing </w:t>
       </w:r>
       <w:r>
         <w:t xml:space="preserve">references to other objects. It </w:t>
@@ -1589,7 +1829,25 @@
         <w:t xml:space="preserve">is mostly </w:t>
       </w:r>
       <w:r>
-        <w:t xml:space="preserve">simple types of objects, that </w:t>
+        <w:rPr>
+          <w:color w:val="FF0000"/>
+        </w:rPr>
+        <w:t>simple</w:t>
+      </w:r>
+      <w:r>
+        <w:rPr>
+          <w:color w:val="FF0000"/>
+        </w:rPr>
+        <w:t>*</w:t>
+      </w:r>
+      <w:r>
+        <w:rPr>
+          <w:color w:val="FF0000"/>
+        </w:rPr>
+        <w:t xml:space="preserve"> </w:t>
+      </w:r>
+      <w:r>
+        <w:t xml:space="preserve">types of objects, that </w:t>
       </w:r>
       <w:r>
         <w:rPr>
@@ -1688,7 +1946,19 @@
         <w:rPr>
           <w:color w:val="FF0000"/>
         </w:rPr>
-        <w:t xml:space="preserve">can not be directly </w:t>
+        <w:t>can not be directly</w:t>
+      </w:r>
+      <w:r>
+        <w:rPr>
+          <w:color w:val="FF0000"/>
+        </w:rPr>
+        <w:t>*</w:t>
+      </w:r>
+      <w:r>
+        <w:rPr>
+          <w:color w:val="FF0000"/>
+        </w:rPr>
+        <w:t xml:space="preserve"> </w:t>
       </w:r>
       <w:r>
         <w:t xml:space="preserve">displayed in a diagram. A binary value </w:t>
@@ -1697,7 +1967,19 @@
         <w:rPr>
           <w:color w:val="FF0000"/>
         </w:rPr>
-        <w:t xml:space="preserve">first needs </w:t>
+        <w:t>first</w:t>
+      </w:r>
+      <w:r>
+        <w:rPr>
+          <w:color w:val="FF0000"/>
+        </w:rPr>
+        <w:t>*</w:t>
+      </w:r>
+      <w:r>
+        <w:rPr>
+          <w:color w:val="FF0000"/>
+        </w:rPr>
+        <w:t xml:space="preserve"> needs </w:t>
       </w:r>
       <w:r>
         <w:t xml:space="preserve">to be converted to text, that </w:t>
@@ -1727,7 +2009,13 @@
         <w:t xml:space="preserve">is </w:t>
       </w:r>
       <w:r>
-        <w:t xml:space="preserve">implemented as a concept. This concept </w:t>
+        <w:t xml:space="preserve">implemented as a concept. </w:t>
+      </w:r>
+      <w:r>
+        <w:rPr>
+          <w:color w:val="FFC000"/>
+        </w:rPr>
+        <w:t xml:space="preserve">This concept </w:t>
       </w:r>
       <w:r>
         <w:rPr>
@@ -1736,16 +2024,26 @@
         <w:t xml:space="preserve">is </w:t>
       </w:r>
       <w:r>
+        <w:rPr>
+          <w:color w:val="FFC000"/>
+        </w:rPr>
         <w:t xml:space="preserve">called </w:t>
       </w:r>
       <w:r>
         <w:rPr>
           <w:i/>
+          <w:color w:val="FFC000"/>
         </w:rPr>
         <w:t>literals</w:t>
       </w:r>
       <w:r>
-        <w:t xml:space="preserve">. An object </w:t>
+        <w:rPr>
+          <w:color w:val="FFC000"/>
+        </w:rPr>
+        <w:t xml:space="preserve">. </w:t>
+      </w:r>
+      <w:r>
+        <w:t xml:space="preserve">An object </w:t>
       </w:r>
       <w:r>
         <w:rPr>
@@ -1769,7 +2067,19 @@
         <w:rPr>
           <w:color w:val="FF0000"/>
         </w:rPr>
-        <w:t xml:space="preserve">be able to </w:t>
+        <w:t>be able to</w:t>
+      </w:r>
+      <w:r>
+        <w:rPr>
+          <w:color w:val="FF0000"/>
+        </w:rPr>
+        <w:t>*</w:t>
+      </w:r>
+      <w:r>
+        <w:rPr>
+          <w:color w:val="FF0000"/>
+        </w:rPr>
+        <w:t xml:space="preserve"> </w:t>
       </w:r>
       <w:r>
         <w:t xml:space="preserve">display </w:t>
@@ -1781,7 +2091,13 @@
         <w:t>the*</w:t>
       </w:r>
       <w:r>
-        <w:t xml:space="preserve"> binary value as text. A literal </w:t>
+        <w:t xml:space="preserve"> binary value as text. A </w:t>
+      </w:r>
+      <w:r>
+        <w:rPr>
+          <w:color w:val="FFC000"/>
+        </w:rPr>
+        <w:t xml:space="preserve">literal </w:t>
       </w:r>
       <w:r>
         <w:rPr>
@@ -1790,16 +2106,31 @@
         <w:t xml:space="preserve">is </w:t>
       </w:r>
       <w:r>
-        <w:t xml:space="preserve">a textual representation of </w:t>
-      </w:r>
-      <w:r>
-        <w:rPr>
-          <w:color w:val="FF0000"/>
-        </w:rPr>
-        <w:t>the*</w:t>
-      </w:r>
-      <w:r>
-        <w:t xml:space="preserve"> binary value of an object. A literal </w:t>
+        <w:t xml:space="preserve">a textual </w:t>
+      </w:r>
+      <w:r>
+        <w:rPr>
+          <w:color w:val="FF0000"/>
+        </w:rPr>
+        <w:t>representation</w:t>
+      </w:r>
+      <w:r>
+        <w:t xml:space="preserve"> of </w:t>
+      </w:r>
+      <w:r>
+        <w:rPr>
+          <w:color w:val="FF0000"/>
+        </w:rPr>
+        <w:t>the*</w:t>
+      </w:r>
+      <w:r>
+        <w:t xml:space="preserve"> binary value of an object. A </w:t>
+      </w:r>
+      <w:r>
+        <w:rPr>
+          <w:color w:val="FFC000"/>
+        </w:rPr>
+        <w:t xml:space="preserve">literal </w:t>
       </w:r>
       <w:r>
         <w:rPr>
@@ -1875,7 +2206,19 @@
         <w:rPr>
           <w:color w:val="FF0000"/>
         </w:rPr>
-        <w:t xml:space="preserve">distinction </w:t>
+        <w:t>distinction</w:t>
+      </w:r>
+      <w:r>
+        <w:rPr>
+          <w:color w:val="FF0000"/>
+        </w:rPr>
+        <w:t>*</w:t>
+      </w:r>
+      <w:r>
+        <w:rPr>
+          <w:color w:val="FF0000"/>
+        </w:rPr>
+        <w:t xml:space="preserve"> </w:t>
       </w:r>
       <w:r>
         <w:t>between single and multiple.</w:t>
@@ -1893,6 +2236,12 @@
         <w:t>can</w:t>
       </w:r>
       <w:r>
+        <w:rPr>
+          <w:color w:val="FF0000"/>
+        </w:rPr>
+        <w:t>*</w:t>
+      </w:r>
+      <w:r>
         <w:t xml:space="preserve"> be a single object, </w:t>
       </w:r>
       <w:r>
@@ -1911,6 +2260,12 @@
         <w:t>can</w:t>
       </w:r>
       <w:r>
+        <w:rPr>
+          <w:color w:val="FF0000"/>
+        </w:rPr>
+        <w:t>*</w:t>
+      </w:r>
+      <w:r>
         <w:t xml:space="preserve"> </w:t>
       </w:r>
       <w:r>
@@ -1920,6 +2275,12 @@
         <w:t>also</w:t>
       </w:r>
       <w:r>
+        <w:rPr>
+          <w:color w:val="FF0000"/>
+        </w:rPr>
+        <w:t>*</w:t>
+      </w:r>
+      <w:r>
         <w:t xml:space="preserve"> be part of a list. </w:t>
       </w:r>
       <w:r>
@@ -1929,6 +2290,12 @@
         <w:t>In that case</w:t>
       </w:r>
       <w:r>
+        <w:rPr>
+          <w:color w:val="FF0000"/>
+        </w:rPr>
+        <w:t>*</w:t>
+      </w:r>
+      <w:r>
         <w:t xml:space="preserve"> </w:t>
       </w:r>
       <w:r>
@@ -2007,6 +2374,12 @@
         <w:t>single</w:t>
       </w:r>
       <w:r>
+        <w:rPr>
+          <w:color w:val="FF0000"/>
+        </w:rPr>
+        <w:t>*</w:t>
+      </w:r>
+      <w:r>
         <w:t xml:space="preserve"> related object </w:t>
       </w:r>
       <w:r>
@@ -2025,6 +2398,12 @@
         <w:t>also</w:t>
       </w:r>
       <w:r>
+        <w:rPr>
+          <w:color w:val="FF0000"/>
+        </w:rPr>
+        <w:t>*</w:t>
+      </w:r>
+      <w:r>
         <w:t xml:space="preserve"> called a </w:t>
       </w:r>
       <w:r>
@@ -2043,6 +2422,12 @@
         <w:t>while</w:t>
       </w:r>
       <w:r>
+        <w:rPr>
+          <w:color w:val="FF0000"/>
+        </w:rPr>
+        <w:t>*</w:t>
+      </w:r>
+      <w:r>
         <w:t xml:space="preserve"> a list of related objects </w:t>
       </w:r>
       <w:r>
@@ -2076,6 +2461,12 @@
         <w:t>single</w:t>
       </w:r>
       <w:r>
+        <w:rPr>
+          <w:color w:val="FF0000"/>
+        </w:rPr>
+        <w:t>*</w:t>
+      </w:r>
+      <w:r>
         <w:t xml:space="preserve"> related object </w:t>
       </w:r>
       <w:r>
@@ -2085,6 +2476,12 @@
         <w:t>can</w:t>
       </w:r>
       <w:r>
+        <w:rPr>
+          <w:color w:val="FF0000"/>
+        </w:rPr>
+        <w:t>*</w:t>
+      </w:r>
+      <w:r>
         <w:t xml:space="preserve"> hold a reference to </w:t>
       </w:r>
       <w:r>
@@ -2094,6 +2491,12 @@
         <w:t>one</w:t>
       </w:r>
       <w:r>
+        <w:rPr>
+          <w:color w:val="FF0000"/>
+        </w:rPr>
+        <w:t>*</w:t>
+      </w:r>
+      <w:r>
         <w:t xml:space="preserve"> object, </w:t>
       </w:r>
       <w:r>
@@ -2103,6 +2506,12 @@
         <w:t>but</w:t>
       </w:r>
       <w:r>
+        <w:rPr>
+          <w:color w:val="FF0000"/>
+        </w:rPr>
+        <w:t>*</w:t>
+      </w:r>
+      <w:r>
         <w:t xml:space="preserve"> </w:t>
       </w:r>
       <w:r>
@@ -2154,7 +2563,19 @@
         <w:rPr>
           <w:color w:val="FF0000"/>
         </w:rPr>
-        <w:t xml:space="preserve">in case of which </w:t>
+        <w:t>in case of which</w:t>
+      </w:r>
+      <w:r>
+        <w:rPr>
+          <w:color w:val="FF0000"/>
+        </w:rPr>
+        <w:t>*</w:t>
+      </w:r>
+      <w:r>
+        <w:rPr>
+          <w:color w:val="FF0000"/>
+        </w:rPr>
+        <w:t xml:space="preserve"> </w:t>
       </w:r>
       <w:r>
         <w:rPr>
@@ -2181,6 +2602,12 @@
         <w:t>no</w:t>
       </w:r>
       <w:r>
+        <w:rPr>
+          <w:color w:val="FF0000"/>
+        </w:rPr>
+        <w:t>*</w:t>
+      </w:r>
+      <w:r>
         <w:t xml:space="preserve"> object </w:t>
       </w:r>
       <w:r>
@@ -2199,6 +2626,12 @@
         <w:t>So</w:t>
       </w:r>
       <w:r>
+        <w:rPr>
+          <w:color w:val="FF0000"/>
+        </w:rPr>
+        <w:t>*</w:t>
+      </w:r>
+      <w:r>
         <w:t xml:space="preserve"> a related item </w:t>
       </w:r>
       <w:r>
@@ -2217,7 +2650,22 @@
         <w:t>some</w:t>
       </w:r>
       <w:r>
-        <w:t xml:space="preserve"> other programming languages this </w:t>
+        <w:rPr>
+          <w:color w:val="FF0000"/>
+        </w:rPr>
+        <w:t>*</w:t>
+      </w:r>
+      <w:r>
+        <w:t xml:space="preserve"> </w:t>
+      </w:r>
+      <w:r>
+        <w:rPr>
+          <w:color w:val="FF0000"/>
+        </w:rPr>
+        <w:t xml:space="preserve">other programming languages </w:t>
+      </w:r>
+      <w:r>
+        <w:t xml:space="preserve">this </w:t>
       </w:r>
       <w:r>
         <w:rPr>
@@ -2244,6 +2692,12 @@
         <w:t>can</w:t>
       </w:r>
       <w:r>
+        <w:rPr>
+          <w:color w:val="FF0000"/>
+        </w:rPr>
+        <w:t>*</w:t>
+      </w:r>
+      <w:r>
         <w:t xml:space="preserve"> be filled with </w:t>
       </w:r>
       <w:r>
@@ -2253,6 +2707,12 @@
         <w:t>zero</w:t>
       </w:r>
       <w:r>
+        <w:rPr>
+          <w:color w:val="FF0000"/>
+        </w:rPr>
+        <w:t>*</w:t>
+      </w:r>
+      <w:r>
         <w:t xml:space="preserve"> or more related objects. In </w:t>
       </w:r>
       <w:r>
@@ -2262,7 +2722,16 @@
         <w:t>some</w:t>
       </w:r>
       <w:r>
-        <w:t xml:space="preserve"> other programming languages this </w:t>
+        <w:t xml:space="preserve"> </w:t>
+      </w:r>
+      <w:r>
+        <w:rPr>
+          <w:color w:val="FF0000"/>
+        </w:rPr>
+        <w:t xml:space="preserve">other programming languages </w:t>
+      </w:r>
+      <w:r>
+        <w:t xml:space="preserve">this </w:t>
       </w:r>
       <w:r>
         <w:rPr>
@@ -2283,7 +2752,16 @@
         <w:t>The*</w:t>
       </w:r>
       <w:r>
-        <w:t xml:space="preserve"> two types of multiplicity </w:t>
+        <w:t xml:space="preserve"> </w:t>
+      </w:r>
+      <w:r>
+        <w:rPr>
+          <w:color w:val="FF0000"/>
+        </w:rPr>
+        <w:t>two</w:t>
+      </w:r>
+      <w:r>
+        <w:t xml:space="preserve"> types of multiplicity </w:t>
       </w:r>
       <w:r>
         <w:rPr>
@@ -2301,6 +2779,14 @@
         <w:t>also</w:t>
       </w:r>
       <w:r>
+        <w:rPr>
+          <w:color w:val="FF0000"/>
+        </w:rPr>
+        <w:t>*</w:t>
+      </w:r>
+      <w:bookmarkStart w:id="0" w:name="_GoBack"/>
+      <w:bookmarkEnd w:id="0"/>
+      <w:r>
         <w:t xml:space="preserve"> called 1 and </w:t>
       </w:r>
       <w:r>
@@ -2367,15 +2853,7 @@
         <w:t>say</w:t>
       </w:r>
       <w:r>
-        <w:t xml:space="preserve">: ‘to </w:t>
-      </w:r>
-      <w:proofErr w:type="spellStart"/>
-      <w:r>
-        <w:t>en</w:t>
-      </w:r>
-      <w:proofErr w:type="spellEnd"/>
-      <w:r>
-        <w:t>’) related list.</w:t>
+        <w:t>: ‘to en’) related list.</w:t>
       </w:r>
     </w:p>
     <w:p/>
@@ -2680,21 +3158,7 @@
         <w:rPr>
           <w:color w:val="FFC000"/>
         </w:rPr>
-        <w:t xml:space="preserve"> x could </w:t>
-      </w:r>
-      <w:proofErr w:type="spellStart"/>
-      <w:r>
-        <w:rPr>
-          <w:color w:val="FFC000"/>
-        </w:rPr>
-        <w:t>could</w:t>
-      </w:r>
-      <w:proofErr w:type="spellEnd"/>
-      <w:r>
-        <w:rPr>
-          <w:color w:val="FFC000"/>
-        </w:rPr>
-        <w:t xml:space="preserve"> easily be replaced by for instance three separate related items.</w:t>
+        <w:t> x could could easily be replaced by for instance three separate related items.</w:t>
       </w:r>
     </w:p>
     <w:p/>
@@ -3387,15 +3851,7 @@
         <w:t>*</w:t>
       </w:r>
       <w:r>
-        <w:t xml:space="preserve"> nature, for instance a number, a </w:t>
-      </w:r>
-      <w:proofErr w:type="spellStart"/>
-      <w:r>
-        <w:t>boolean</w:t>
-      </w:r>
-      <w:proofErr w:type="spellEnd"/>
-      <w:r>
-        <w:t xml:space="preserve">, a date or a </w:t>
+        <w:t xml:space="preserve"> nature, for instance a number, a boolean, a date or a </w:t>
       </w:r>
       <w:r>
         <w:rPr>
@@ -6250,12 +6706,7 @@
         <w:pStyle w:val="Heading2"/>
       </w:pPr>
       <w:r>
-        <w:t>L</w:t>
-      </w:r>
-      <w:bookmarkStart w:id="0" w:name="_GoBack"/>
-      <w:bookmarkEnd w:id="0"/>
-      <w:r>
-        <w:t>oose Ideas</w:t>
+        <w:t>Loose Ideas</w:t>
       </w:r>
     </w:p>
     <w:p>
@@ -6656,15 +7107,7 @@
     <w:p/>
     <w:p>
       <w:r>
-        <w:t xml:space="preserve">This kind of </w:t>
-      </w:r>
-      <w:proofErr w:type="spellStart"/>
-      <w:r>
-        <w:t>redirectioning</w:t>
-      </w:r>
-      <w:proofErr w:type="spellEnd"/>
-      <w:r>
-        <w:t xml:space="preserve"> is called an </w:t>
+        <w:t xml:space="preserve">This kind of redirectioning is called an </w:t>
       </w:r>
       <w:r>
         <w:rPr>
@@ -6726,21 +7169,7 @@
         <w:rPr>
           <w:lang w:val="nl-NL"/>
         </w:rPr>
-        <w:t xml:space="preserve">In C++ bepaal je de </w:t>
-      </w:r>
-      <w:proofErr w:type="spellStart"/>
-      <w:r>
-        <w:rPr>
-          <w:lang w:val="nl-NL"/>
-        </w:rPr>
-        <w:t>redirection</w:t>
-      </w:r>
-      <w:proofErr w:type="spellEnd"/>
-      <w:r>
-        <w:rPr>
-          <w:lang w:val="nl-NL"/>
-        </w:rPr>
-        <w:t xml:space="preserve"> diepte vooraf:</w:t>
+        <w:t>In C++ bepaal je de redirection diepte vooraf:</w:t>
       </w:r>
     </w:p>
     <w:p>
@@ -6754,16 +7183,21 @@
         <w:rPr>
           <w:lang w:val="nl-NL"/>
         </w:rPr>
-        <w:t>Int ***</w:t>
-      </w:r>
-      <w:proofErr w:type="spellStart"/>
-      <w:r>
+        <w:t>Int ***TripleRedirected</w:t>
+      </w:r>
+    </w:p>
+    <w:p>
+      <w:pPr>
         <w:rPr>
           <w:lang w:val="nl-NL"/>
         </w:rPr>
-        <w:t>TripleRedirected</w:t>
-      </w:r>
-      <w:proofErr w:type="spellEnd"/>
+      </w:pPr>
+      <w:r>
+        <w:rPr>
+          <w:lang w:val="nl-NL"/>
+        </w:rPr>
+        <w:t>In Symbol kan je de redirection diepte achteraf bepalen</w:t>
+      </w:r>
     </w:p>
     <w:p>
       <w:pPr>
@@ -6775,62 +7209,7 @@
         <w:rPr>
           <w:lang w:val="nl-NL"/>
         </w:rPr>
-        <w:t xml:space="preserve">In </w:t>
-      </w:r>
-      <w:proofErr w:type="spellStart"/>
-      <w:r>
-        <w:rPr>
-          <w:lang w:val="nl-NL"/>
-        </w:rPr>
-        <w:t>Symbol</w:t>
-      </w:r>
-      <w:proofErr w:type="spellEnd"/>
-      <w:r>
-        <w:rPr>
-          <w:lang w:val="nl-NL"/>
-        </w:rPr>
-        <w:t xml:space="preserve"> kan je de </w:t>
-      </w:r>
-      <w:proofErr w:type="spellStart"/>
-      <w:r>
-        <w:rPr>
-          <w:lang w:val="nl-NL"/>
-        </w:rPr>
-        <w:t>redirection</w:t>
-      </w:r>
-      <w:proofErr w:type="spellEnd"/>
-      <w:r>
-        <w:rPr>
-          <w:lang w:val="nl-NL"/>
-        </w:rPr>
-        <w:t xml:space="preserve"> diepte achteraf bepalen</w:t>
-      </w:r>
-    </w:p>
-    <w:p>
-      <w:pPr>
-        <w:rPr>
-          <w:lang w:val="nl-NL"/>
-        </w:rPr>
-      </w:pPr>
-      <w:r>
-        <w:rPr>
-          <w:lang w:val="nl-NL"/>
-        </w:rPr>
-        <w:t xml:space="preserve">Als je in C++ een object referenties toewijst aan een object referentie, dan wijs je niet naar de object referentie, maar naar het target object. </w:t>
-      </w:r>
-      <w:proofErr w:type="spellStart"/>
-      <w:r>
-        <w:rPr>
-          <w:lang w:val="nl-NL"/>
-        </w:rPr>
-        <w:t>Symbol</w:t>
-      </w:r>
-      <w:proofErr w:type="spellEnd"/>
-      <w:r>
-        <w:rPr>
-          <w:lang w:val="nl-NL"/>
-        </w:rPr>
-        <w:t xml:space="preserve"> heeft meer structurering hier.</w:t>
+        <w:t>Als je in C++ een object referenties toewijst aan een object referentie, dan wijs je niet naar de object referentie, maar naar het target object. Symbol heeft meer structurering hier.</w:t>
       </w:r>
     </w:p>
     <w:p>
@@ -7860,6 +8239,7 @@
   <w:style w:type="character" w:default="1" w:styleId="DefaultParagraphFont">
     <w:name w:val="Default Paragraph Font"/>
     <w:uiPriority w:val="1"/>
+    <w:semiHidden/>
     <w:unhideWhenUsed/>
   </w:style>
   <w:style w:type="table" w:default="1" w:styleId="TableNormal">

</xml_diff>

<commit_message>
Circle Language Spec: Objects: Mark with an asterisk * trigger more words that might not trigger so much. Trigger words would be ones that express strictness or exaggeration and such.
</commit_message>
<xml_diff>
--- a/1.1. Circle Language Spec/04. Objects/Objects.docx
+++ b/1.1. Circle Language Spec/04. Objects/Objects.docx
@@ -2784,8 +2784,6 @@
         </w:rPr>
         <w:t>*</w:t>
       </w:r>
-      <w:bookmarkStart w:id="0" w:name="_GoBack"/>
-      <w:bookmarkEnd w:id="0"/>
       <w:r>
         <w:t xml:space="preserve"> called 1 and </w:t>
       </w:r>
@@ -2940,6 +2938,12 @@
         <w:t>can</w:t>
       </w:r>
       <w:r>
+        <w:rPr>
+          <w:color w:val="FF0000"/>
+        </w:rPr>
+        <w:t>*</w:t>
+      </w:r>
+      <w:r>
         <w:t xml:space="preserve"> be </w:t>
       </w:r>
       <w:r>
@@ -2971,46 +2975,49 @@
         <w:rPr>
           <w:color w:val="FF0000"/>
         </w:rPr>
-        <w:t xml:space="preserve"> new computer language itself</w:t>
-      </w:r>
-      <w:r>
-        <w:t xml:space="preserve">, </w:t>
-      </w:r>
-      <w:r>
-        <w:rPr>
-          <w:color w:val="FF0000"/>
-        </w:rPr>
-        <w:t>ra</w:t>
-      </w:r>
-      <w:r>
-        <w:rPr>
-          <w:color w:val="FF0000"/>
-        </w:rPr>
-        <w:t>the*</w:t>
-      </w:r>
-      <w:r>
-        <w:rPr>
-          <w:color w:val="FF0000"/>
-        </w:rPr>
-        <w:t xml:space="preserve">r than </w:t>
-      </w:r>
-      <w:r>
-        <w:t xml:space="preserve">a </w:t>
+        <w:t xml:space="preserve"> new computer language </w:t>
+      </w:r>
+      <w:r>
+        <w:rPr>
+          <w:color w:val="FF0000"/>
+        </w:rPr>
+        <w:t>itself, ra</w:t>
+      </w:r>
+      <w:r>
+        <w:rPr>
+          <w:color w:val="FF0000"/>
+        </w:rPr>
+        <w:t>the</w:t>
+      </w:r>
+      <w:r>
+        <w:rPr>
+          <w:color w:val="FF0000"/>
+        </w:rPr>
+        <w:t>r than</w:t>
+      </w:r>
+      <w:r>
+        <w:rPr>
+          <w:color w:val="FF0000"/>
+        </w:rPr>
+        <w:t>*</w:t>
+      </w:r>
+      <w:r>
+        <w:rPr>
+          <w:color w:val="FF0000"/>
+        </w:rPr>
+        <w:t xml:space="preserve"> a </w:t>
       </w:r>
       <w:r>
         <w:rPr>
           <w:i/>
           <w:color w:val="FF0000"/>
         </w:rPr>
-        <w:t>principle</w:t>
-      </w:r>
-      <w:r>
-        <w:rPr>
-          <w:i/>
-        </w:rPr>
-        <w:t xml:space="preserve"> </w:t>
-      </w:r>
-      <w:r>
+        <w:t xml:space="preserve">principle </w:t>
+      </w:r>
+      <w:r>
+        <w:rPr>
+          <w:color w:val="FF0000"/>
+        </w:rPr>
         <w:t xml:space="preserve">that </w:t>
       </w:r>
       <w:r>
@@ -3020,34 +3027,10 @@
         <w:t>the*</w:t>
       </w:r>
       <w:r>
-        <w:t xml:space="preserve"> system </w:t>
-      </w:r>
-      <w:r>
-        <w:rPr>
-          <w:color w:val="FF0000"/>
-        </w:rPr>
-        <w:t>cannot</w:t>
-      </w:r>
-      <w:r>
-        <w:t xml:space="preserve"> </w:t>
-      </w:r>
-      <w:r>
-        <w:rPr>
-          <w:color w:val="FF0000"/>
-        </w:rPr>
-        <w:t>do</w:t>
-      </w:r>
-      <w:r>
-        <w:t xml:space="preserve"> </w:t>
-      </w:r>
-      <w:r>
-        <w:rPr>
-          <w:color w:val="FF0000"/>
-        </w:rPr>
-        <w:t>without</w:t>
-      </w:r>
-      <w:r>
-        <w:t>.</w:t>
+        <w:rPr>
+          <w:color w:val="FF0000"/>
+        </w:rPr>
+        <w:t xml:space="preserve"> system cannot do without.</w:t>
       </w:r>
     </w:p>
     <w:p/>
@@ -3500,6 +3483,12 @@
         <w:t>because</w:t>
       </w:r>
       <w:r>
+        <w:rPr>
+          <w:color w:val="FF0000"/>
+        </w:rPr>
+        <w:t>*</w:t>
+      </w:r>
+      <w:r>
         <w:t xml:space="preserve"> </w:t>
       </w:r>
       <w:r>
@@ -3521,10 +3510,7 @@
         <w:rPr>
           <w:color w:val="FF0000"/>
         </w:rPr>
-        <w:t>many</w:t>
-      </w:r>
-      <w:r>
-        <w:t xml:space="preserve"> </w:t>
+        <w:t xml:space="preserve">many </w:t>
       </w:r>
       <w:r>
         <w:rPr>
@@ -3545,7 +3531,25 @@
         <w:rPr>
           <w:color w:val="FFC000"/>
         </w:rPr>
-        <w:t xml:space="preserve">a multitude. It </w:t>
+        <w:t xml:space="preserve">a </w:t>
+      </w:r>
+      <w:r>
+        <w:rPr>
+          <w:color w:val="FF0000"/>
+        </w:rPr>
+        <w:t>multitude</w:t>
+      </w:r>
+      <w:r>
+        <w:rPr>
+          <w:color w:val="FFC000"/>
+        </w:rPr>
+        <w:t>*</w:t>
+      </w:r>
+      <w:r>
+        <w:rPr>
+          <w:color w:val="FFC000"/>
+        </w:rPr>
+        <w:t xml:space="preserve">. It </w:t>
       </w:r>
       <w:r>
         <w:rPr>
@@ -3563,6 +3567,12 @@
         <w:t>also</w:t>
       </w:r>
       <w:r>
+        <w:rPr>
+          <w:color w:val="FF0000"/>
+        </w:rPr>
+        <w:t>*</w:t>
+      </w:r>
+      <w:r>
         <w:t xml:space="preserve"> </w:t>
       </w:r>
       <w:r>
@@ -3582,7 +3592,7 @@
       </w:r>
       <w:r>
         <w:rPr>
-          <w:color w:val="FF0000"/>
+          <w:color w:val="FFC000"/>
         </w:rPr>
         <w:t>fit</w:t>
       </w:r>
@@ -3639,9 +3649,39 @@
       </w:r>
       <w:r>
         <w:rPr>
+          <w:color w:val="FF0000"/>
+        </w:rPr>
+        <w:t>opposite</w:t>
+      </w:r>
+      <w:r>
+        <w:rPr>
           <w:color w:val="FFC000"/>
         </w:rPr>
-        <w:t>opposite of a singular object.</w:t>
+        <w:t>*</w:t>
+      </w:r>
+      <w:r>
+        <w:rPr>
+          <w:color w:val="FFC000"/>
+        </w:rPr>
+        <w:t xml:space="preserve"> of a </w:t>
+      </w:r>
+      <w:r>
+        <w:rPr>
+          <w:color w:val="FF0000"/>
+        </w:rPr>
+        <w:t xml:space="preserve">singular </w:t>
+      </w:r>
+      <w:r>
+        <w:rPr>
+          <w:color w:val="FFC000"/>
+        </w:rPr>
+        <w:t>*</w:t>
+      </w:r>
+      <w:r>
+        <w:rPr>
+          <w:color w:val="FFC000"/>
+        </w:rPr>
+        <w:t>object.</w:t>
       </w:r>
     </w:p>
     <w:p/>
@@ -3812,6 +3852,12 @@
         <w:t>special</w:t>
       </w:r>
       <w:r>
+        <w:rPr>
+          <w:color w:val="FF0000"/>
+        </w:rPr>
+        <w:t>*</w:t>
+      </w:r>
+      <w:r>
         <w:t xml:space="preserve"> properties.</w:t>
       </w:r>
     </w:p>
@@ -3875,6 +3921,12 @@
         <w:t>But</w:t>
       </w:r>
       <w:r>
+        <w:rPr>
+          <w:color w:val="FF0000"/>
+        </w:rPr>
+        <w:t>*</w:t>
+      </w:r>
+      <w:r>
         <w:t xml:space="preserve"> an attribute </w:t>
       </w:r>
       <w:r>
@@ -3968,6 +4020,12 @@
         <w:t>fixed</w:t>
       </w:r>
       <w:r>
+        <w:rPr>
+          <w:color w:val="FF0000"/>
+        </w:rPr>
+        <w:t>*</w:t>
+      </w:r>
+      <w:r>
         <w:t xml:space="preserve"> logical </w:t>
       </w:r>
       <w:r>
@@ -4019,6 +4077,12 @@
         <w:t>sole</w:t>
       </w:r>
       <w:r>
+        <w:rPr>
+          <w:color w:val="FF0000"/>
+        </w:rPr>
+        <w:t>*</w:t>
+      </w:r>
+      <w:r>
         <w:t xml:space="preserve"> container of it. It </w:t>
       </w:r>
       <w:r>
@@ -4073,6 +4137,12 @@
         <w:t>fixed</w:t>
       </w:r>
       <w:r>
+        <w:rPr>
+          <w:color w:val="FF0000"/>
+        </w:rPr>
+        <w:t>*</w:t>
+      </w:r>
+      <w:r>
         <w:t xml:space="preserve"> inside </w:t>
       </w:r>
       <w:r>
@@ -4136,6 +4206,12 @@
         <w:t>fixed</w:t>
       </w:r>
       <w:r>
+        <w:rPr>
+          <w:color w:val="FF0000"/>
+        </w:rPr>
+        <w:t>*</w:t>
+      </w:r>
+      <w:r>
         <w:t xml:space="preserve"> logical </w:t>
       </w:r>
       <w:r>
@@ -4205,6 +4281,12 @@
         <w:t>special</w:t>
       </w:r>
       <w:r>
+        <w:rPr>
+          <w:color w:val="FF0000"/>
+        </w:rPr>
+        <w:t>*</w:t>
+      </w:r>
+      <w:r>
         <w:t xml:space="preserve"> about an attribute.</w:t>
       </w:r>
     </w:p>
@@ -4331,6 +4413,12 @@
         <w:t>third</w:t>
       </w:r>
       <w:r>
+        <w:rPr>
+          <w:color w:val="FF0000"/>
+        </w:rPr>
+        <w:t>*</w:t>
+      </w:r>
+      <w:r>
         <w:t xml:space="preserve"> aspect of an attribute, </w:t>
       </w:r>
       <w:r>
@@ -4373,6 +4461,12 @@
         <w:t>small</w:t>
       </w:r>
       <w:r>
+        <w:rPr>
+          <w:color w:val="FF0000"/>
+        </w:rPr>
+        <w:t>*</w:t>
+      </w:r>
+      <w:r>
         <w:t xml:space="preserve"> </w:t>
       </w:r>
       <w:r>
@@ -4517,6 +4611,12 @@
         <w:t>considered</w:t>
       </w:r>
       <w:r>
+        <w:rPr>
+          <w:color w:val="FF0000"/>
+        </w:rPr>
+        <w:t>*</w:t>
+      </w:r>
+      <w:r>
         <w:t xml:space="preserve"> an attribute, </w:t>
       </w:r>
       <w:r>
@@ -4565,6 +4665,12 @@
         <w:t>more</w:t>
       </w:r>
       <w:r>
+        <w:rPr>
+          <w:color w:val="FF0000"/>
+        </w:rPr>
+        <w:t>*</w:t>
+      </w:r>
+      <w:r>
         <w:t xml:space="preserve"> part of what </w:t>
       </w:r>
       <w:r>
@@ -4644,7 +4750,22 @@
         <w:t>the*</w:t>
       </w:r>
       <w:r>
-        <w:t xml:space="preserve"> object itself.</w:t>
+        <w:t xml:space="preserve"> object </w:t>
+      </w:r>
+      <w:r>
+        <w:rPr>
+          <w:color w:val="FF0000"/>
+        </w:rPr>
+        <w:t>itself</w:t>
+      </w:r>
+      <w:r>
+        <w:rPr>
+          <w:color w:val="FF0000"/>
+        </w:rPr>
+        <w:t>*</w:t>
+      </w:r>
+      <w:r>
+        <w:t>.</w:t>
       </w:r>
     </w:p>
     <w:p/>
@@ -4680,6 +4801,12 @@
         <w:t>but</w:t>
       </w:r>
       <w:r>
+        <w:rPr>
+          <w:color w:val="FF0000"/>
+        </w:rPr>
+        <w:t>*</w:t>
+      </w:r>
+      <w:r>
         <w:t xml:space="preserve"> an attribute </w:t>
       </w:r>
       <w:r>
@@ -4762,7 +4889,13 @@
         <w:rPr>
           <w:color w:val="FF0000"/>
         </w:rPr>
-        <w:t>loose</w:t>
+        <w:t>lose</w:t>
+      </w:r>
+      <w:r>
+        <w:rPr>
+          <w:color w:val="FF0000"/>
+        </w:rPr>
+        <w:t>*</w:t>
       </w:r>
       <w:r>
         <w:t xml:space="preserve"> its status as attribute, and </w:t>
@@ -4824,7 +4957,19 @@
         <w:rPr>
           <w:color w:val="FF0000"/>
         </w:rPr>
-        <w:t xml:space="preserve">are scattered </w:t>
+        <w:t>are scattered</w:t>
+      </w:r>
+      <w:r>
+        <w:rPr>
+          <w:color w:val="FF0000"/>
+        </w:rPr>
+        <w:t>*</w:t>
+      </w:r>
+      <w:r>
+        <w:rPr>
+          <w:color w:val="FF0000"/>
+        </w:rPr>
+        <w:t xml:space="preserve"> </w:t>
       </w:r>
       <w:r>
         <w:t xml:space="preserve">around an object’s list of related items. </w:t>
@@ -4879,6 +5024,12 @@
           <w:color w:val="FF0000"/>
         </w:rPr>
         <w:t>separate</w:t>
+      </w:r>
+      <w:r>
+        <w:rPr>
+          <w:color w:val="FF0000"/>
+        </w:rPr>
+        <w:t>*</w:t>
       </w:r>
       <w:r>
         <w:t xml:space="preserve"> </w:t>
@@ -4977,6 +5128,12 @@
         <w:t>Fixed</w:t>
       </w:r>
       <w:r>
+        <w:rPr>
+          <w:color w:val="FF0000"/>
+        </w:rPr>
+        <w:t>*</w:t>
+      </w:r>
+      <w:r>
         <w:t xml:space="preserve"> logical </w:t>
       </w:r>
       <w:r>
@@ -5066,6 +5223,12 @@
         <w:t>More</w:t>
       </w:r>
       <w:r>
+        <w:rPr>
+          <w:color w:val="FF0000"/>
+        </w:rPr>
+        <w:t>*</w:t>
+      </w:r>
+      <w:r>
         <w:t xml:space="preserve"> part of what </w:t>
       </w:r>
       <w:r>
@@ -5295,6 +5458,12 @@
         <w:t>special</w:t>
       </w:r>
       <w:r>
+        <w:rPr>
+          <w:color w:val="FF0000"/>
+        </w:rPr>
+        <w:t>*</w:t>
+      </w:r>
+      <w:r>
         <w:t xml:space="preserve"> properties, as </w:t>
       </w:r>
       <w:r>
@@ -5317,6 +5486,12 @@
           <w:color w:val="FF0000"/>
         </w:rPr>
         <w:t>Because</w:t>
+      </w:r>
+      <w:r>
+        <w:rPr>
+          <w:color w:val="FF0000"/>
+        </w:rPr>
+        <w:t>*</w:t>
       </w:r>
       <w:r>
         <w:t xml:space="preserve"> an attribute </w:t>
@@ -5429,7 +5604,28 @@
         <w:t>simple</w:t>
       </w:r>
       <w:r>
-        <w:t xml:space="preserve"> nature, for instance a number, a date or a simple piece of text. </w:t>
+        <w:rPr>
+          <w:color w:val="FF0000"/>
+        </w:rPr>
+        <w:t>*</w:t>
+      </w:r>
+      <w:r>
+        <w:t xml:space="preserve"> nature, for instance a number, a date or a </w:t>
+      </w:r>
+      <w:r>
+        <w:rPr>
+          <w:color w:val="FF0000"/>
+        </w:rPr>
+        <w:t>simple</w:t>
+      </w:r>
+      <w:r>
+        <w:rPr>
+          <w:color w:val="FF0000"/>
+        </w:rPr>
+        <w:t>*</w:t>
+      </w:r>
+      <w:r>
+        <w:t xml:space="preserve"> piece of text. </w:t>
       </w:r>
       <w:r>
         <w:rPr>
@@ -5447,7 +5643,28 @@
         <w:t>is</w:t>
       </w:r>
       <w:r>
-        <w:t xml:space="preserve"> textually expressed. An object’s literal value </w:t>
+        <w:t xml:space="preserve"> textually expressed. An object’s </w:t>
+      </w:r>
+      <w:r>
+        <w:rPr>
+          <w:color w:val="FF0000"/>
+        </w:rPr>
+        <w:t>literal</w:t>
+      </w:r>
+      <w:r>
+        <w:rPr>
+          <w:color w:val="FF0000"/>
+        </w:rPr>
+        <w:t>*</w:t>
+      </w:r>
+      <w:r>
+        <w:rPr>
+          <w:color w:val="FF0000"/>
+        </w:rPr>
+        <w:t xml:space="preserve"> </w:t>
+      </w:r>
+      <w:r>
+        <w:t xml:space="preserve">value </w:t>
       </w:r>
       <w:r>
         <w:rPr>
@@ -5566,6 +5783,12 @@
         <w:t>closer</w:t>
       </w:r>
       <w:r>
+        <w:rPr>
+          <w:color w:val="FF0000"/>
+        </w:rPr>
+        <w:t>*</w:t>
+      </w:r>
+      <w:r>
         <w:t xml:space="preserve"> to </w:t>
       </w:r>
       <w:r>
@@ -5591,6 +5814,12 @@
           <w:color w:val="FF0000"/>
         </w:rPr>
         <w:t>if</w:t>
+      </w:r>
+      <w:r>
+        <w:rPr>
+          <w:color w:val="FF0000"/>
+        </w:rPr>
+        <w:t>*</w:t>
       </w:r>
       <w:r>
         <w:t xml:space="preserve"> </w:t>
@@ -5701,6 +5930,12 @@
         <w:t>can</w:t>
       </w:r>
       <w:r>
+        <w:rPr>
+          <w:color w:val="FF0000"/>
+        </w:rPr>
+        <w:t>*</w:t>
+      </w:r>
+      <w:r>
         <w:t xml:space="preserve"> point to another object reference, </w:t>
       </w:r>
       <w:r>
@@ -5710,6 +5945,12 @@
         <w:t>which</w:t>
       </w:r>
       <w:r>
+        <w:rPr>
+          <w:color w:val="FF0000"/>
+        </w:rPr>
+        <w:t>*</w:t>
+      </w:r>
+      <w:r>
         <w:t xml:space="preserve"> </w:t>
       </w:r>
       <w:r>
@@ -5737,6 +5978,12 @@
         <w:t>first</w:t>
       </w:r>
       <w:r>
+        <w:rPr>
+          <w:color w:val="FF0000"/>
+        </w:rPr>
+        <w:t>*</w:t>
+      </w:r>
+      <w:r>
         <w:t xml:space="preserve"> object </w:t>
       </w:r>
       <w:r>
@@ -5773,6 +6020,12 @@
         <w:t>again</w:t>
       </w:r>
       <w:r>
+        <w:rPr>
+          <w:color w:val="FF0000"/>
+        </w:rPr>
+        <w:t>*</w:t>
+      </w:r>
+      <w:r>
         <w:t xml:space="preserve">, </w:t>
       </w:r>
       <w:r>
@@ -5806,7 +6059,19 @@
         <w:rPr>
           <w:color w:val="FF0000"/>
         </w:rPr>
-        <w:t>Even though</w:t>
+        <w:t>Even</w:t>
+      </w:r>
+      <w:r>
+        <w:rPr>
+          <w:color w:val="FF0000"/>
+        </w:rPr>
+        <w:t>*</w:t>
+      </w:r>
+      <w:r>
+        <w:rPr>
+          <w:color w:val="FF0000"/>
+        </w:rPr>
+        <w:t xml:space="preserve"> though</w:t>
       </w:r>
       <w:r>
         <w:rPr>
@@ -5926,6 +6191,12 @@
         <w:t>just</w:t>
       </w:r>
       <w:r>
+        <w:rPr>
+          <w:color w:val="FF0000"/>
+        </w:rPr>
+        <w:t>*</w:t>
+      </w:r>
+      <w:r>
         <w:t xml:space="preserve"> a reference to it.</w:t>
       </w:r>
     </w:p>
@@ -5969,6 +6240,12 @@
           <w:color w:val="FF0000"/>
         </w:rPr>
         <w:t>direct</w:t>
+      </w:r>
+      <w:r>
+        <w:rPr>
+          <w:color w:val="FF0000"/>
+        </w:rPr>
+        <w:t>*</w:t>
       </w:r>
       <w:r>
         <w:t xml:space="preserve"> reference target, </w:t>
@@ -6055,19 +6332,61 @@
         <w:t>had to specify</w:t>
       </w:r>
       <w:r>
+        <w:rPr>
+          <w:color w:val="FF0000"/>
+        </w:rPr>
+        <w:t>*</w:t>
+      </w:r>
+      <w:r>
+        <w:t xml:space="preserve"> </w:t>
+      </w:r>
+      <w:r>
+        <w:rPr>
+          <w:color w:val="FF0000"/>
+        </w:rPr>
+        <w:t>in advance</w:t>
+      </w:r>
+      <w:r>
+        <w:rPr>
+          <w:color w:val="FF0000"/>
+        </w:rPr>
+        <w:t>*</w:t>
+      </w:r>
+      <w:r>
+        <w:rPr>
+          <w:color w:val="FF0000"/>
+        </w:rPr>
+        <w:t xml:space="preserve"> </w:t>
+      </w:r>
+      <w:r>
+        <w:rPr>
+          <w:color w:val="FF0000"/>
+        </w:rPr>
+        <w:t>the*</w:t>
+      </w:r>
+      <w:r>
         <w:t xml:space="preserve"> </w:t>
       </w:r>
       <w:r>
         <w:rPr>
           <w:color w:val="FFC000"/>
         </w:rPr>
-        <w:t xml:space="preserve">in advance </w:t>
-      </w:r>
-      <w:r>
-        <w:rPr>
-          <w:color w:val="FF0000"/>
-        </w:rPr>
-        <w:t>the*</w:t>
+        <w:t xml:space="preserve">number of pointer redirections of a variable. In </w:t>
+      </w:r>
+      <w:r>
+        <w:rPr>
+          <w:color w:val="FF0000"/>
+        </w:rPr>
+        <w:t>the*</w:t>
+      </w:r>
+      <w:r>
+        <w:t xml:space="preserve"> </w:t>
+      </w:r>
+      <w:r>
+        <w:rPr>
+          <w:color w:val="FF0000"/>
+        </w:rPr>
+        <w:t>new computer language</w:t>
       </w:r>
       <w:r>
         <w:t xml:space="preserve"> </w:t>
@@ -6076,22 +6395,13 @@
         <w:rPr>
           <w:color w:val="FFC000"/>
         </w:rPr>
-        <w:t xml:space="preserve">number of pointer redirections of a variable. In </w:t>
-      </w:r>
-      <w:r>
-        <w:rPr>
-          <w:color w:val="FF0000"/>
-        </w:rPr>
-        <w:t>the*</w:t>
-      </w:r>
-      <w:r>
-        <w:t xml:space="preserve"> </w:t>
-      </w:r>
-      <w:r>
-        <w:rPr>
-          <w:color w:val="FF0000"/>
-        </w:rPr>
-        <w:t>new computer language</w:t>
+        <w:t xml:space="preserve">a symbol </w:t>
+      </w:r>
+      <w:r>
+        <w:rPr>
+          <w:color w:val="FF0000"/>
+        </w:rPr>
+        <w:t>can</w:t>
       </w:r>
       <w:r>
         <w:t xml:space="preserve"> </w:t>
@@ -6100,61 +6410,154 @@
         <w:rPr>
           <w:color w:val="FFC000"/>
         </w:rPr>
-        <w:t xml:space="preserve">a symbol </w:t>
-      </w:r>
-      <w:r>
-        <w:rPr>
-          <w:color w:val="FF0000"/>
-        </w:rPr>
-        <w:t>can</w:t>
-      </w:r>
-      <w:r>
-        <w:t xml:space="preserve"> </w:t>
+        <w:t xml:space="preserve">follow </w:t>
+      </w:r>
+      <w:r>
+        <w:rPr>
+          <w:color w:val="FF0000"/>
+        </w:rPr>
+        <w:t>any</w:t>
+      </w:r>
+      <w:r>
+        <w:rPr>
+          <w:color w:val="FF0000"/>
+        </w:rPr>
+        <w:t>*</w:t>
       </w:r>
       <w:r>
         <w:rPr>
           <w:color w:val="FFC000"/>
         </w:rPr>
-        <w:t xml:space="preserve">follow </w:t>
-      </w:r>
-      <w:r>
-        <w:rPr>
-          <w:color w:val="FF0000"/>
-        </w:rPr>
-        <w:t>any</w:t>
+        <w:t xml:space="preserve"> amount of indirections, from </w:t>
+      </w:r>
+      <w:r>
+        <w:rPr>
+          <w:color w:val="FF0000"/>
+        </w:rPr>
+        <w:t>zero</w:t>
+      </w:r>
+      <w:r>
+        <w:rPr>
+          <w:color w:val="FF0000"/>
+        </w:rPr>
+        <w:t>*</w:t>
       </w:r>
       <w:r>
         <w:rPr>
           <w:color w:val="FFC000"/>
         </w:rPr>
-        <w:t xml:space="preserve"> amount of indirections, from </w:t>
-      </w:r>
-      <w:r>
-        <w:rPr>
-          <w:color w:val="FF0000"/>
-        </w:rPr>
-        <w:t>zero</w:t>
+        <w:t xml:space="preserve"> to </w:t>
+      </w:r>
+      <w:r>
+        <w:rPr>
+          <w:color w:val="FF0000"/>
+        </w:rPr>
+        <w:t>infinity</w:t>
       </w:r>
       <w:r>
         <w:rPr>
           <w:color w:val="FFC000"/>
         </w:rPr>
-        <w:t xml:space="preserve"> to </w:t>
-      </w:r>
-      <w:r>
-        <w:rPr>
-          <w:color w:val="FF0000"/>
-        </w:rPr>
-        <w:t>infinity</w:t>
+        <w:t>.</w:t>
+      </w:r>
+      <w:r>
+        <w:t xml:space="preserve"> </w:t>
+      </w:r>
+      <w:r>
+        <w:rPr>
+          <w:color w:val="FF0000"/>
+        </w:rPr>
+        <w:t>You*</w:t>
+      </w:r>
+      <w:r>
+        <w:t xml:space="preserve"> </w:t>
+      </w:r>
+      <w:r>
+        <w:rPr>
+          <w:color w:val="FF0000"/>
+        </w:rPr>
+        <w:t>do</w:t>
+      </w:r>
+      <w:r>
+        <w:rPr>
+          <w:color w:val="FF0000"/>
+        </w:rPr>
+        <w:t xml:space="preserve"> </w:t>
+      </w:r>
+      <w:r>
+        <w:rPr>
+          <w:color w:val="FF0000"/>
+        </w:rPr>
+        <w:t>n</w:t>
+      </w:r>
+      <w:r>
+        <w:rPr>
+          <w:color w:val="FF0000"/>
+        </w:rPr>
+        <w:t>o</w:t>
+      </w:r>
+      <w:r>
+        <w:rPr>
+          <w:color w:val="FF0000"/>
+        </w:rPr>
+        <w:t xml:space="preserve">t </w:t>
+      </w:r>
+      <w:r>
+        <w:rPr>
+          <w:color w:val="FF0000"/>
+        </w:rPr>
+        <w:t>specify</w:t>
+      </w:r>
+      <w:r>
+        <w:rPr>
+          <w:color w:val="FF0000"/>
+        </w:rPr>
+        <w:t>*</w:t>
       </w:r>
       <w:r>
         <w:rPr>
           <w:color w:val="FFC000"/>
         </w:rPr>
-        <w:t>.</w:t>
-      </w:r>
-      <w:r>
-        <w:t xml:space="preserve"> </w:t>
+        <w:t xml:space="preserve"> </w:t>
+      </w:r>
+      <w:r>
+        <w:rPr>
+          <w:color w:val="FF0000"/>
+        </w:rPr>
+        <w:t>the</w:t>
+      </w:r>
+      <w:r>
+        <w:rPr>
+          <w:color w:val="FF0000"/>
+        </w:rPr>
+        <w:t>*</w:t>
+      </w:r>
+      <w:r>
+        <w:t xml:space="preserve"> </w:t>
+      </w:r>
+      <w:r>
+        <w:rPr>
+          <w:color w:val="FFC000"/>
+        </w:rPr>
+        <w:t xml:space="preserve">amount of redirections </w:t>
+      </w:r>
+      <w:r>
+        <w:rPr>
+          <w:color w:val="FF0000"/>
+        </w:rPr>
+        <w:t>in advance</w:t>
+      </w:r>
+      <w:r>
+        <w:rPr>
+          <w:color w:val="FF0000"/>
+        </w:rPr>
+        <w:t>*</w:t>
+      </w:r>
+      <w:r>
+        <w:rPr>
+          <w:color w:val="FFC000"/>
+        </w:rPr>
+        <w:t xml:space="preserve">. </w:t>
       </w:r>
       <w:r>
         <w:rPr>
@@ -6169,93 +6572,15 @@
         <w:rPr>
           <w:color w:val="FF0000"/>
         </w:rPr>
-        <w:t>do</w:t>
-      </w:r>
-      <w:r>
-        <w:rPr>
-          <w:color w:val="FF0000"/>
-        </w:rPr>
-        <w:t xml:space="preserve"> </w:t>
-      </w:r>
-      <w:r>
-        <w:rPr>
-          <w:color w:val="FF0000"/>
-        </w:rPr>
-        <w:t>n</w:t>
-      </w:r>
-      <w:r>
-        <w:rPr>
-          <w:color w:val="FF0000"/>
-        </w:rPr>
-        <w:t>o</w:t>
-      </w:r>
-      <w:r>
-        <w:rPr>
-          <w:color w:val="FF0000"/>
-        </w:rPr>
-        <w:t xml:space="preserve">t </w:t>
+        <w:t>can just</w:t>
+      </w:r>
+      <w:r>
+        <w:t xml:space="preserve"> </w:t>
       </w:r>
       <w:r>
         <w:rPr>
           <w:color w:val="FFC000"/>
         </w:rPr>
-        <w:t xml:space="preserve">specify </w:t>
-      </w:r>
-      <w:r>
-        <w:rPr>
-          <w:color w:val="FF0000"/>
-        </w:rPr>
-        <w:t>the</w:t>
-      </w:r>
-      <w:r>
-        <w:rPr>
-          <w:color w:val="FF0000"/>
-        </w:rPr>
-        <w:t>*</w:t>
-      </w:r>
-      <w:r>
-        <w:t xml:space="preserve"> </w:t>
-      </w:r>
-      <w:r>
-        <w:rPr>
-          <w:color w:val="FFC000"/>
-        </w:rPr>
-        <w:t xml:space="preserve">amount of redirections </w:t>
-      </w:r>
-      <w:r>
-        <w:rPr>
-          <w:color w:val="FF0000"/>
-        </w:rPr>
-        <w:t>in advance</w:t>
-      </w:r>
-      <w:r>
-        <w:rPr>
-          <w:color w:val="FFC000"/>
-        </w:rPr>
-        <w:t xml:space="preserve">. </w:t>
-      </w:r>
-      <w:r>
-        <w:rPr>
-          <w:color w:val="FF0000"/>
-        </w:rPr>
-        <w:t>You*</w:t>
-      </w:r>
-      <w:r>
-        <w:t xml:space="preserve"> </w:t>
-      </w:r>
-      <w:r>
-        <w:rPr>
-          <w:color w:val="FF0000"/>
-        </w:rPr>
-        <w:t>can just</w:t>
-      </w:r>
-      <w:r>
-        <w:t xml:space="preserve"> </w:t>
-      </w:r>
-      <w:r>
-        <w:rPr>
-          <w:color w:val="FFC000"/>
-        </w:rPr>
         <w:t xml:space="preserve">add a redirection by </w:t>
       </w:r>
       <w:r>
@@ -6263,6 +6588,12 @@
           <w:color w:val="FF0000"/>
         </w:rPr>
         <w:t>turning</w:t>
+      </w:r>
+      <w:r>
+        <w:rPr>
+          <w:color w:val="FF0000"/>
+        </w:rPr>
+        <w:t>*</w:t>
       </w:r>
       <w:r>
         <w:t xml:space="preserve"> </w:t>
@@ -6324,6 +6655,12 @@
           <w:color w:val="FF0000"/>
         </w:rPr>
         <w:t>last</w:t>
+      </w:r>
+      <w:r>
+        <w:rPr>
+          <w:color w:val="FF0000"/>
+        </w:rPr>
+        <w:t>*</w:t>
       </w:r>
       <w:r>
         <w:t xml:space="preserve"> point in a string of object reference redirections.</w:t>
@@ -6492,6 +6829,12 @@
         <w:t>both</w:t>
       </w:r>
       <w:r>
+        <w:rPr>
+          <w:color w:val="FF0000"/>
+        </w:rPr>
+        <w:t>*</w:t>
+      </w:r>
+      <w:r>
         <w:t xml:space="preserve"> symbols </w:t>
       </w:r>
       <w:r>
@@ -6542,6 +6885,12 @@
         <w:t>also</w:t>
       </w:r>
       <w:r>
+        <w:rPr>
+          <w:color w:val="FF0000"/>
+        </w:rPr>
+        <w:t>*</w:t>
+      </w:r>
+      <w:r>
         <w:t xml:space="preserve"> a way to </w:t>
       </w:r>
       <w:r>
@@ -6560,6 +6909,12 @@
         <w:t>single</w:t>
       </w:r>
       <w:r>
+        <w:rPr>
+          <w:color w:val="FF0000"/>
+        </w:rPr>
+        <w:t>*</w:t>
+      </w:r>
+      <w:r>
         <w:t xml:space="preserve"> symbol</w:t>
       </w:r>
       <w:r>
@@ -6620,6 +6975,12 @@
         <w:t>just</w:t>
       </w:r>
       <w:r>
+        <w:rPr>
+          <w:color w:val="FF0000"/>
+        </w:rPr>
+        <w:t>*</w:t>
+      </w:r>
+      <w:r>
         <w:t xml:space="preserve"> seen as references to </w:t>
       </w:r>
       <w:r>
@@ -6665,6 +7026,12 @@
         <w:t>actual</w:t>
       </w:r>
       <w:r>
+        <w:rPr>
+          <w:color w:val="FF0000"/>
+        </w:rPr>
+        <w:t>*</w:t>
+      </w:r>
+      <w:r>
         <w:t xml:space="preserve"> object </w:t>
       </w:r>
       <w:r>
@@ -6674,6 +7041,12 @@
         <w:t>only</w:t>
       </w:r>
       <w:r>
+        <w:rPr>
+          <w:color w:val="FF0000"/>
+        </w:rPr>
+        <w:t>*</w:t>
+      </w:r>
+      <w:r>
         <w:t xml:space="preserve"> </w:t>
       </w:r>
       <w:r>
@@ -6688,6 +7061,14 @@
         </w:rPr>
         <w:t>single</w:t>
       </w:r>
+      <w:r>
+        <w:rPr>
+          <w:color w:val="FF0000"/>
+        </w:rPr>
+        <w:t>*</w:t>
+      </w:r>
+      <w:bookmarkStart w:id="0" w:name="_GoBack"/>
+      <w:bookmarkEnd w:id="0"/>
       <w:r>
         <w:t xml:space="preserve"> symbol in </w:t>
       </w:r>

</xml_diff>

<commit_message>
Circle Language Spec: Objects: Remove excessive versions of the Multiplicity texts + start reformulating some more in more open language, less strict.
</commit_message>
<xml_diff>
--- a/1.1. Circle Language Spec/04. Objects/Objects.docx
+++ b/1.1. Circle Language Spec/04. Objects/Objects.docx
@@ -1505,7 +1505,6 @@
       <w:pPr>
         <w:pStyle w:val="Heading3"/>
       </w:pPr>
-      <w:bookmarkStart w:id="0" w:name="_GoBack"/>
       <w:r>
         <w:t>Values</w:t>
       </w:r>
@@ -1714,7 +1713,6 @@
         <w:t>The binary value itself might not be.</w:t>
       </w:r>
     </w:p>
-    <w:bookmarkEnd w:id="0"/>
     <w:p>
       <w:pPr>
         <w:pStyle w:val="Heading3"/>
@@ -1724,238 +1722,80 @@
       </w:r>
     </w:p>
     <w:p>
-      <w:pPr>
-        <w:pStyle w:val="Heading4"/>
-      </w:pPr>
-      <w:r>
-        <w:t>Original</w:t>
-      </w:r>
-    </w:p>
-    <w:p>
-      <w:r>
-        <w:rPr>
-          <w:color w:val="BFBFBF" w:themeColor="background1" w:themeShade="BF"/>
-        </w:rPr>
-        <w:t xml:space="preserve">Multiplicity as a coding principle </w:t>
-      </w:r>
-      <w:r>
-        <w:rPr>
-          <w:color w:val="FF0000"/>
-        </w:rPr>
-        <w:t xml:space="preserve">is </w:t>
-      </w:r>
-      <w:r>
-        <w:rPr>
-          <w:color w:val="FF0000"/>
-        </w:rPr>
-        <w:t>the*</w:t>
-      </w:r>
-      <w:r>
-        <w:t xml:space="preserve"> </w:t>
-      </w:r>
-      <w:r>
-        <w:rPr>
-          <w:color w:val="FF0000"/>
-        </w:rPr>
-        <w:t>distinction</w:t>
-      </w:r>
-      <w:r>
-        <w:rPr>
-          <w:color w:val="FF0000"/>
-        </w:rPr>
-        <w:t>*</w:t>
-      </w:r>
-      <w:r>
-        <w:rPr>
-          <w:color w:val="FF0000"/>
-        </w:rPr>
-        <w:t xml:space="preserve"> </w:t>
-      </w:r>
-      <w:r>
-        <w:rPr>
-          <w:color w:val="BFBFBF" w:themeColor="background1" w:themeShade="BF"/>
-        </w:rPr>
+      <w:r>
+        <w:t>A simplified description of m</w:t>
+      </w:r>
+      <w:r>
+        <w:t xml:space="preserve">ultiplicity </w:t>
+      </w:r>
+      <w:r>
+        <w:t xml:space="preserve">might be that it is </w:t>
+      </w:r>
+      <w:r>
+        <w:t xml:space="preserve">the distinction </w:t>
+      </w:r>
+      <w:r>
         <w:t>between single and multiple.</w:t>
       </w:r>
     </w:p>
     <w:p/>
     <w:p>
       <w:r>
-        <w:rPr>
-          <w:color w:val="BFBFBF" w:themeColor="background1" w:themeShade="BF"/>
-        </w:rPr>
-        <w:t xml:space="preserve">A related object </w:t>
-      </w:r>
-      <w:r>
-        <w:rPr>
-          <w:color w:val="FF0000"/>
-        </w:rPr>
-        <w:t>can</w:t>
-      </w:r>
-      <w:r>
-        <w:rPr>
-          <w:color w:val="FF0000"/>
-        </w:rPr>
-        <w:t>*</w:t>
-      </w:r>
-      <w:r>
-        <w:t xml:space="preserve"> </w:t>
-      </w:r>
-      <w:r>
-        <w:rPr>
-          <w:color w:val="BFBFBF" w:themeColor="background1" w:themeShade="BF"/>
-        </w:rPr>
-        <w:t xml:space="preserve">be a single object, </w:t>
-      </w:r>
-      <w:r>
-        <w:rPr>
-          <w:color w:val="FF0000"/>
-        </w:rPr>
-        <w:t>but</w:t>
-      </w:r>
-      <w:r>
-        <w:t xml:space="preserve"> </w:t>
-      </w:r>
-      <w:r>
-        <w:rPr>
-          <w:color w:val="BFBFBF" w:themeColor="background1" w:themeShade="BF"/>
-        </w:rPr>
-        <w:t xml:space="preserve">related objects </w:t>
-      </w:r>
-      <w:r>
-        <w:rPr>
-          <w:color w:val="FF0000"/>
-        </w:rPr>
-        <w:t>can</w:t>
-      </w:r>
-      <w:r>
-        <w:rPr>
-          <w:color w:val="FF0000"/>
-        </w:rPr>
-        <w:t>*</w:t>
-      </w:r>
-      <w:r>
-        <w:t xml:space="preserve"> </w:t>
-      </w:r>
-      <w:r>
-        <w:rPr>
-          <w:color w:val="FF0000"/>
-        </w:rPr>
+        <w:t>A related object</w:t>
+      </w:r>
+      <w:r>
+        <w:t xml:space="preserve"> might</w:t>
+      </w:r>
+      <w:r>
+        <w:t xml:space="preserve"> be a single object, </w:t>
+      </w:r>
+      <w:r>
+        <w:t xml:space="preserve">but </w:t>
+      </w:r>
+      <w:r>
+        <w:t>related objects</w:t>
+      </w:r>
+      <w:r>
+        <w:t xml:space="preserve"> may</w:t>
+      </w:r>
+      <w:r>
+        <w:t xml:space="preserve"> </w:t>
+      </w:r>
+      <w:r>
         <w:t>also</w:t>
       </w:r>
       <w:r>
-        <w:rPr>
-          <w:color w:val="FF0000"/>
-        </w:rPr>
-        <w:t>*</w:t>
-      </w:r>
-      <w:r>
-        <w:t xml:space="preserve"> </w:t>
-      </w:r>
-      <w:r>
-        <w:rPr>
-          <w:color w:val="BFBFBF" w:themeColor="background1" w:themeShade="BF"/>
-        </w:rPr>
-        <w:t>be part of a list.</w:t>
-      </w:r>
-      <w:r>
-        <w:t xml:space="preserve"> </w:t>
-      </w:r>
-      <w:r>
-        <w:rPr>
-          <w:color w:val="FF0000"/>
-        </w:rPr>
-        <w:t>In that case</w:t>
-      </w:r>
-      <w:r>
-        <w:rPr>
-          <w:color w:val="FF0000"/>
-        </w:rPr>
-        <w:t>*</w:t>
-      </w:r>
-      <w:r>
-        <w:t xml:space="preserve"> </w:t>
-      </w:r>
-      <w:r>
-        <w:rPr>
-          <w:color w:val="FF0000"/>
-        </w:rPr>
-        <w:t>the*</w:t>
-      </w:r>
-      <w:r>
-        <w:t xml:space="preserve"> </w:t>
-      </w:r>
-      <w:r>
-        <w:rPr>
-          <w:color w:val="BFBFBF" w:themeColor="background1" w:themeShade="BF"/>
-        </w:rPr>
-        <w:t xml:space="preserve">list of objects </w:t>
-      </w:r>
-      <w:r>
-        <w:rPr>
-          <w:color w:val="FF0000"/>
-        </w:rPr>
-        <w:t>gets</w:t>
-      </w:r>
-      <w:r>
-        <w:t xml:space="preserve"> </w:t>
-      </w:r>
-      <w:r>
-        <w:rPr>
-          <w:color w:val="BFBFBF" w:themeColor="background1" w:themeShade="BF"/>
-        </w:rPr>
-        <w:t>a name,</w:t>
-      </w:r>
-      <w:r>
-        <w:t xml:space="preserve"> </w:t>
-      </w:r>
-      <w:r>
-        <w:rPr>
-          <w:color w:val="FF0000"/>
-        </w:rPr>
-        <w:t>but</w:t>
-      </w:r>
-      <w:r>
-        <w:t xml:space="preserve"> </w:t>
-      </w:r>
-      <w:r>
-        <w:rPr>
-          <w:color w:val="FF0000"/>
-        </w:rPr>
-        <w:t>the*</w:t>
-      </w:r>
-      <w:r>
-        <w:t xml:space="preserve"> </w:t>
-      </w:r>
-      <w:r>
-        <w:rPr>
-          <w:color w:val="FF0000"/>
-        </w:rPr>
-        <w:t>individual</w:t>
-      </w:r>
-      <w:r>
-        <w:t xml:space="preserve"> </w:t>
-      </w:r>
-      <w:r>
-        <w:rPr>
-          <w:color w:val="BFBFBF" w:themeColor="background1" w:themeShade="BF"/>
-        </w:rPr>
-        <w:t xml:space="preserve">objects </w:t>
-      </w:r>
-      <w:r>
-        <w:rPr>
-          <w:color w:val="FF0000"/>
-        </w:rPr>
-        <w:t>do</w:t>
-      </w:r>
-      <w:r>
-        <w:t xml:space="preserve"> </w:t>
-      </w:r>
-      <w:r>
-        <w:rPr>
-          <w:color w:val="FF0000"/>
-        </w:rPr>
-        <w:t>not</w:t>
+        <w:t xml:space="preserve"> be part of a list.</w:t>
+      </w:r>
+      <w:r>
+        <w:t xml:space="preserve"> </w:t>
+      </w:r>
+      <w:r>
+        <w:t xml:space="preserve">It could that </w:t>
+      </w:r>
+      <w:r>
+        <w:t>th</w:t>
+      </w:r>
+      <w:r>
+        <w:t>is</w:t>
+      </w:r>
+      <w:r>
+        <w:t xml:space="preserve"> list of objects</w:t>
+      </w:r>
+      <w:r>
+        <w:t xml:space="preserve"> is given</w:t>
+      </w:r>
+      <w:r>
+        <w:t xml:space="preserve"> a name, </w:t>
+      </w:r>
+      <w:r>
+        <w:t xml:space="preserve">while its </w:t>
+      </w:r>
+      <w:r>
+        <w:t xml:space="preserve">individual </w:t>
+      </w:r>
+      <w:r>
+        <w:t>items might remain nameless</w:t>
       </w:r>
       <w:r>
         <w:t>.</w:t>
@@ -1964,1651 +1804,265 @@
     <w:p/>
     <w:p>
       <w:r>
-        <w:rPr>
-          <w:color w:val="BFBFBF" w:themeColor="background1" w:themeShade="BF"/>
-        </w:rPr>
-        <w:t>A</w:t>
-      </w:r>
-      <w:r>
-        <w:t xml:space="preserve"> </w:t>
-      </w:r>
-      <w:r>
-        <w:rPr>
-          <w:color w:val="FF0000"/>
-        </w:rPr>
+        <w:t xml:space="preserve">A </w:t>
+      </w:r>
+      <w:r>
         <w:t>single</w:t>
       </w:r>
       <w:r>
-        <w:rPr>
-          <w:color w:val="FF0000"/>
-        </w:rPr>
-        <w:t>*</w:t>
-      </w:r>
-      <w:r>
-        <w:t xml:space="preserve"> </w:t>
-      </w:r>
-      <w:r>
-        <w:rPr>
-          <w:color w:val="BFBFBF" w:themeColor="background1" w:themeShade="BF"/>
-        </w:rPr>
-        <w:t xml:space="preserve">related object </w:t>
-      </w:r>
-      <w:r>
-        <w:rPr>
-          <w:color w:val="FF0000"/>
-        </w:rPr>
-        <w:t>is</w:t>
-      </w:r>
-      <w:r>
-        <w:t xml:space="preserve"> </w:t>
-      </w:r>
-      <w:r>
-        <w:rPr>
-          <w:color w:val="FF0000"/>
-        </w:rPr>
-        <w:t>also</w:t>
-      </w:r>
-      <w:r>
-        <w:rPr>
-          <w:color w:val="FF0000"/>
-        </w:rPr>
-        <w:t>*</w:t>
-      </w:r>
-      <w:r>
-        <w:t xml:space="preserve"> </w:t>
-      </w:r>
-      <w:r>
-        <w:rPr>
-          <w:color w:val="BFBFBF" w:themeColor="background1" w:themeShade="BF"/>
-        </w:rPr>
+        <w:t xml:space="preserve"> related object</w:t>
+      </w:r>
+      <w:r>
+        <w:t xml:space="preserve"> might be</w:t>
+      </w:r>
+      <w:r>
+        <w:t xml:space="preserve"> called a </w:t>
+      </w:r>
+      <w:r>
+        <w:rPr>
+          <w:i/>
+        </w:rPr>
+        <w:t>related item</w:t>
+      </w:r>
+      <w:r>
+        <w:t>,</w:t>
+      </w:r>
+      <w:r>
+        <w:t xml:space="preserve"> </w:t>
+      </w:r>
+      <w:r>
+        <w:t>while</w:t>
+      </w:r>
+      <w:r>
+        <w:t xml:space="preserve"> a list of related objects</w:t>
+      </w:r>
+      <w:r>
+        <w:t xml:space="preserve"> could be</w:t>
+      </w:r>
+      <w:r>
+        <w:t xml:space="preserve"> called a </w:t>
+      </w:r>
+      <w:r>
+        <w:rPr>
+          <w:i/>
+        </w:rPr>
+        <w:t>related list</w:t>
+      </w:r>
+      <w:r>
+        <w:t>.</w:t>
+      </w:r>
+    </w:p>
+    <w:p/>
+    <w:p>
+      <w:r>
+        <w:t xml:space="preserve">A </w:t>
+      </w:r>
+      <w:r>
+        <w:t>single</w:t>
+      </w:r>
+      <w:r>
+        <w:t xml:space="preserve"> related object </w:t>
+      </w:r>
+      <w:r>
+        <w:t xml:space="preserve">might </w:t>
+      </w:r>
+      <w:r>
+        <w:t xml:space="preserve">hold a reference to </w:t>
+      </w:r>
+      <w:r>
+        <w:t>one</w:t>
+      </w:r>
+      <w:r>
+        <w:t xml:space="preserve"> object</w:t>
+      </w:r>
+      <w:r>
+        <w:t xml:space="preserve">. </w:t>
+      </w:r>
+      <w:r>
+        <w:t>But the</w:t>
+      </w:r>
+      <w:r>
+        <w:t xml:space="preserve"> reference</w:t>
+      </w:r>
+      <w:r>
+        <w:t xml:space="preserve"> might not be</w:t>
+      </w:r>
+      <w:r>
+        <w:t xml:space="preserve"> filled in</w:t>
+      </w:r>
+      <w:r>
+        <w:t xml:space="preserve">. Then it would point to no object at all. Therefore, it might be said that </w:t>
+      </w:r>
+      <w:r>
+        <w:t>a related item</w:t>
+      </w:r>
+      <w:r>
+        <w:t xml:space="preserve"> has a </w:t>
+      </w:r>
+      <w:r>
+        <w:t>multiplicity of between 0 and 1.</w:t>
+      </w:r>
+      <w:r>
+        <w:t xml:space="preserve"> This might be expressed as  0 .. 1 in some notations. </w:t>
+      </w:r>
+      <w:r>
+        <w:t xml:space="preserve">A related </w:t>
+      </w:r>
+      <w:r>
+        <w:rPr>
+          <w:i/>
+        </w:rPr>
+        <w:t>list</w:t>
+      </w:r>
+      <w:r>
+        <w:t xml:space="preserve"> </w:t>
+      </w:r>
+      <w:r>
+        <w:t xml:space="preserve">might contain </w:t>
+      </w:r>
+      <w:r>
+        <w:t>zero</w:t>
+      </w:r>
+      <w:r>
+        <w:t xml:space="preserve"> or more related objects.</w:t>
+      </w:r>
+      <w:r>
+        <w:t xml:space="preserve"> This might be denoted as 0 .. *</w:t>
+      </w:r>
+    </w:p>
+    <w:p/>
+    <w:p>
+      <w:r>
+        <w:t xml:space="preserve">These two </w:t>
+      </w:r>
+      <w:r>
+        <w:t>types of multiplicity</w:t>
+      </w:r>
+      <w:r>
+        <w:t xml:space="preserve"> might also </w:t>
+      </w:r>
+      <w:r>
+        <w:t xml:space="preserve">be </w:t>
+      </w:r>
+      <w:r>
+        <w:t xml:space="preserve">called 1 and </w:t>
+      </w:r>
+      <w:r>
+        <w:rPr>
+          <w:i/>
+        </w:rPr>
+        <w:t>n</w:t>
+      </w:r>
+      <w:r>
+        <w:t>. A related item</w:t>
+      </w:r>
+      <w:r>
+        <w:t xml:space="preserve"> could be</w:t>
+      </w:r>
+      <w:r>
+        <w:t xml:space="preserve"> called a </w:t>
+      </w:r>
+      <w:r>
+        <w:sym w:font="Wingdings" w:char="F0E0"/>
+      </w:r>
+      <w:r>
+        <w:t>1 (</w:t>
+      </w:r>
+      <w:r>
+        <w:t>pronounced</w:t>
+      </w:r>
+      <w:r>
+        <w:t xml:space="preserve"> ‘to one’) </w:t>
+      </w:r>
+      <w:r>
+        <w:t>related item</w:t>
+      </w:r>
+      <w:r>
+        <w:t>. A related list</w:t>
+      </w:r>
+      <w:r>
+        <w:t xml:space="preserve"> could be </w:t>
+      </w:r>
+      <w:r>
         <w:t xml:space="preserve">called a </w:t>
       </w:r>
       <w:r>
-        <w:rPr>
-          <w:i/>
-          <w:color w:val="BFBFBF" w:themeColor="background1" w:themeShade="BF"/>
-        </w:rPr>
-        <w:t>related item</w:t>
-      </w:r>
-      <w:r>
-        <w:rPr>
-          <w:color w:val="BFBFBF" w:themeColor="background1" w:themeShade="BF"/>
-        </w:rPr>
-        <w:t>,</w:t>
-      </w:r>
-      <w:r>
-        <w:t xml:space="preserve"> </w:t>
-      </w:r>
-      <w:r>
-        <w:rPr>
-          <w:color w:val="FF0000"/>
-        </w:rPr>
-        <w:t>while</w:t>
-      </w:r>
-      <w:r>
-        <w:rPr>
-          <w:color w:val="FF0000"/>
-        </w:rPr>
-        <w:t>*</w:t>
-      </w:r>
-      <w:r>
-        <w:t xml:space="preserve"> </w:t>
-      </w:r>
-      <w:r>
-        <w:rPr>
-          <w:color w:val="BFBFBF" w:themeColor="background1" w:themeShade="BF"/>
-        </w:rPr>
-        <w:t xml:space="preserve">a list of related objects </w:t>
-      </w:r>
-      <w:r>
-        <w:rPr>
-          <w:color w:val="FF0000"/>
-        </w:rPr>
-        <w:t>is</w:t>
-      </w:r>
-      <w:r>
-        <w:t xml:space="preserve"> </w:t>
-      </w:r>
-      <w:r>
-        <w:rPr>
-          <w:color w:val="BFBFBF" w:themeColor="background1" w:themeShade="BF"/>
-        </w:rPr>
-        <w:t xml:space="preserve">called a </w:t>
-      </w:r>
-      <w:r>
-        <w:rPr>
-          <w:i/>
-          <w:color w:val="BFBFBF" w:themeColor="background1" w:themeShade="BF"/>
-        </w:rPr>
-        <w:t>related list</w:t>
-      </w:r>
-      <w:r>
-        <w:rPr>
-          <w:color w:val="BFBFBF" w:themeColor="background1" w:themeShade="BF"/>
-        </w:rPr>
-        <w:t>.</w:t>
+        <w:sym w:font="Wingdings" w:char="F0E0"/>
+      </w:r>
+      <w:r>
+        <w:t>n (</w:t>
+      </w:r>
+      <w:proofErr w:type="spellStart"/>
+      <w:r>
+        <w:t>pronouced</w:t>
+      </w:r>
+      <w:proofErr w:type="spellEnd"/>
+      <w:r>
+        <w:t xml:space="preserve">: ‘to </w:t>
+      </w:r>
+      <w:proofErr w:type="spellStart"/>
+      <w:r>
+        <w:t>en</w:t>
+      </w:r>
+      <w:proofErr w:type="spellEnd"/>
+      <w:r>
+        <w:t>’) related list.</w:t>
       </w:r>
     </w:p>
     <w:p/>
     <w:p>
-      <w:pPr>
-        <w:rPr>
-          <w:color w:val="BFBFBF" w:themeColor="background1" w:themeShade="BF"/>
-        </w:rPr>
-      </w:pPr>
-      <w:r>
-        <w:rPr>
-          <w:color w:val="BFBFBF" w:themeColor="background1" w:themeShade="BF"/>
-        </w:rPr>
-        <w:t xml:space="preserve">A </w:t>
-      </w:r>
-      <w:r>
-        <w:rPr>
-          <w:color w:val="FF0000"/>
-        </w:rPr>
-        <w:t>single</w:t>
-      </w:r>
-      <w:r>
-        <w:rPr>
-          <w:color w:val="FF0000"/>
-        </w:rPr>
-        <w:t>*</w:t>
-      </w:r>
-      <w:r>
-        <w:t xml:space="preserve"> </w:t>
-      </w:r>
-      <w:r>
-        <w:rPr>
-          <w:color w:val="BFBFBF" w:themeColor="background1" w:themeShade="BF"/>
-        </w:rPr>
-        <w:t xml:space="preserve">related object </w:t>
-      </w:r>
-      <w:r>
-        <w:rPr>
-          <w:color w:val="FF0000"/>
-        </w:rPr>
-        <w:t>can</w:t>
-      </w:r>
-      <w:r>
-        <w:rPr>
-          <w:color w:val="FF0000"/>
-        </w:rPr>
-        <w:t>*</w:t>
-      </w:r>
-      <w:r>
-        <w:t xml:space="preserve"> </w:t>
-      </w:r>
-      <w:r>
-        <w:rPr>
-          <w:color w:val="BFBFBF" w:themeColor="background1" w:themeShade="BF"/>
-        </w:rPr>
-        <w:t xml:space="preserve">hold a reference to </w:t>
-      </w:r>
-      <w:r>
-        <w:rPr>
-          <w:color w:val="FF0000"/>
-        </w:rPr>
-        <w:t>one</w:t>
-      </w:r>
-      <w:r>
-        <w:rPr>
-          <w:color w:val="BFBFBF" w:themeColor="background1" w:themeShade="BF"/>
-        </w:rPr>
-        <w:t xml:space="preserve">* object, </w:t>
-      </w:r>
-      <w:r>
-        <w:rPr>
-          <w:color w:val="FF0000"/>
-        </w:rPr>
-        <w:t>but</w:t>
-      </w:r>
-      <w:r>
-        <w:rPr>
-          <w:color w:val="FF0000"/>
-        </w:rPr>
-        <w:t>*</w:t>
-      </w:r>
-      <w:r>
-        <w:t xml:space="preserve"> </w:t>
-      </w:r>
-      <w:r>
-        <w:rPr>
-          <w:color w:val="FF0000"/>
-        </w:rPr>
-        <w:t>the*</w:t>
-      </w:r>
-      <w:r>
-        <w:t xml:space="preserve"> </w:t>
-      </w:r>
-      <w:r>
-        <w:rPr>
-          <w:color w:val="BFBFBF" w:themeColor="background1" w:themeShade="BF"/>
-        </w:rPr>
-        <w:t xml:space="preserve">reference </w:t>
-      </w:r>
-      <w:r>
-        <w:rPr>
-          <w:color w:val="FF0000"/>
-        </w:rPr>
-        <w:t>does</w:t>
-      </w:r>
-      <w:r>
-        <w:t xml:space="preserve"> </w:t>
-      </w:r>
-      <w:r>
-        <w:rPr>
-          <w:color w:val="FF0000"/>
-        </w:rPr>
-        <w:t>not</w:t>
-      </w:r>
-      <w:r>
-        <w:t xml:space="preserve"> </w:t>
-      </w:r>
-      <w:r>
-        <w:rPr>
-          <w:color w:val="FF0000"/>
-        </w:rPr>
-        <w:t>have</w:t>
-      </w:r>
-      <w:r>
-        <w:t xml:space="preserve"> </w:t>
-      </w:r>
-      <w:r>
-        <w:rPr>
-          <w:color w:val="FF0000"/>
-        </w:rPr>
-        <w:t>to</w:t>
-      </w:r>
-      <w:r>
-        <w:t xml:space="preserve"> </w:t>
-      </w:r>
-      <w:r>
-        <w:rPr>
-          <w:color w:val="BFBFBF" w:themeColor="background1" w:themeShade="BF"/>
-        </w:rPr>
-        <w:t>be filled in,</w:t>
-      </w:r>
-      <w:r>
-        <w:t xml:space="preserve"> </w:t>
-      </w:r>
-      <w:r>
-        <w:rPr>
-          <w:color w:val="FF0000"/>
-        </w:rPr>
-        <w:t>in case of which</w:t>
-      </w:r>
-      <w:r>
-        <w:rPr>
-          <w:color w:val="FF0000"/>
-        </w:rPr>
-        <w:t>*</w:t>
-      </w:r>
-      <w:r>
-        <w:rPr>
-          <w:color w:val="FF0000"/>
-        </w:rPr>
-        <w:t xml:space="preserve"> </w:t>
-      </w:r>
-      <w:r>
-        <w:rPr>
-          <w:color w:val="FF0000"/>
-        </w:rPr>
-        <w:t>the*</w:t>
-      </w:r>
-      <w:r>
-        <w:t xml:space="preserve"> </w:t>
-      </w:r>
-      <w:r>
-        <w:rPr>
-          <w:color w:val="BFBFBF" w:themeColor="background1" w:themeShade="BF"/>
-        </w:rPr>
-        <w:t xml:space="preserve">reference </w:t>
-      </w:r>
-      <w:r>
-        <w:rPr>
-          <w:color w:val="FF0000"/>
-        </w:rPr>
-        <w:t>points</w:t>
-      </w:r>
-      <w:r>
-        <w:t xml:space="preserve"> </w:t>
-      </w:r>
-      <w:r>
-        <w:rPr>
-          <w:color w:val="BFBFBF" w:themeColor="background1" w:themeShade="BF"/>
-        </w:rPr>
-        <w:t xml:space="preserve">to </w:t>
-      </w:r>
-      <w:r>
-        <w:rPr>
-          <w:color w:val="FF0000"/>
-        </w:rPr>
-        <w:t>no</w:t>
-      </w:r>
-      <w:r>
-        <w:rPr>
-          <w:color w:val="FF0000"/>
-        </w:rPr>
-        <w:t>*</w:t>
-      </w:r>
-      <w:r>
-        <w:t xml:space="preserve"> </w:t>
-      </w:r>
-      <w:r>
-        <w:rPr>
-          <w:color w:val="BFBFBF" w:themeColor="background1" w:themeShade="BF"/>
-        </w:rPr>
-        <w:t xml:space="preserve">object </w:t>
-      </w:r>
-      <w:r>
-        <w:rPr>
-          <w:color w:val="FF0000"/>
-        </w:rPr>
-        <w:t>at all</w:t>
+      <w:r>
+        <w:t>Other types of multiplicity (such as 1 .. *)</w:t>
+      </w:r>
+      <w:r>
+        <w:t xml:space="preserve"> might not be</w:t>
+      </w:r>
+      <w:r>
+        <w:t xml:space="preserve"> part of </w:t>
+      </w:r>
+      <w:r>
+        <w:t xml:space="preserve">the </w:t>
+      </w:r>
+      <w:r>
+        <w:t>multiplicity</w:t>
+      </w:r>
+      <w:r>
+        <w:t xml:space="preserve"> notation</w:t>
       </w:r>
       <w:r>
         <w:t xml:space="preserve">. </w:t>
       </w:r>
       <w:r>
-        <w:rPr>
-          <w:color w:val="FF0000"/>
-        </w:rPr>
-        <w:t>So</w:t>
-      </w:r>
-      <w:r>
-        <w:rPr>
-          <w:color w:val="FF0000"/>
-        </w:rPr>
-        <w:t>*</w:t>
-      </w:r>
-      <w:r>
-        <w:t xml:space="preserve"> </w:t>
-      </w:r>
-      <w:r>
-        <w:rPr>
-          <w:color w:val="BFBFBF" w:themeColor="background1" w:themeShade="BF"/>
-        </w:rPr>
-        <w:t xml:space="preserve">a related item </w:t>
-      </w:r>
-      <w:r>
-        <w:rPr>
-          <w:color w:val="FF0000"/>
-        </w:rPr>
-        <w:t>has</w:t>
-      </w:r>
-      <w:r>
-        <w:t xml:space="preserve"> </w:t>
-      </w:r>
-      <w:r>
-        <w:rPr>
-          <w:color w:val="BFBFBF" w:themeColor="background1" w:themeShade="BF"/>
-        </w:rPr>
-        <w:t>a multiplicity of between 0 and 1.</w:t>
-      </w:r>
-      <w:r>
-        <w:t xml:space="preserve"> </w:t>
-      </w:r>
-      <w:r>
-        <w:rPr>
-          <w:color w:val="BFBFBF" w:themeColor="background1" w:themeShade="BF"/>
-        </w:rPr>
-        <w:t xml:space="preserve">In </w:t>
-      </w:r>
-      <w:r>
-        <w:rPr>
-          <w:color w:val="FF0000"/>
-        </w:rPr>
-        <w:t>some</w:t>
-      </w:r>
-      <w:r>
-        <w:rPr>
-          <w:color w:val="FF0000"/>
-        </w:rPr>
-        <w:t>*</w:t>
-      </w:r>
-      <w:r>
-        <w:t xml:space="preserve"> </w:t>
-      </w:r>
-      <w:r>
-        <w:rPr>
-          <w:color w:val="FF0000"/>
-        </w:rPr>
-        <w:t xml:space="preserve">other programming languages </w:t>
-      </w:r>
-      <w:r>
-        <w:rPr>
-          <w:color w:val="BFBFBF" w:themeColor="background1" w:themeShade="BF"/>
-        </w:rPr>
-        <w:t xml:space="preserve">this </w:t>
-      </w:r>
-      <w:r>
-        <w:rPr>
-          <w:color w:val="FF0000"/>
-        </w:rPr>
-        <w:t>is</w:t>
-      </w:r>
-      <w:r>
-        <w:t xml:space="preserve"> </w:t>
-      </w:r>
-      <w:r>
-        <w:rPr>
-          <w:color w:val="BFBFBF" w:themeColor="background1" w:themeShade="BF"/>
-        </w:rPr>
-        <w:t xml:space="preserve">expressed as: 0 .. 1  . A related </w:t>
-      </w:r>
-      <w:r>
-        <w:rPr>
-          <w:i/>
-          <w:color w:val="BFBFBF" w:themeColor="background1" w:themeShade="BF"/>
-        </w:rPr>
-        <w:t>list</w:t>
-      </w:r>
-      <w:r>
-        <w:rPr>
-          <w:color w:val="BFBFBF" w:themeColor="background1" w:themeShade="BF"/>
-        </w:rPr>
-        <w:t xml:space="preserve"> </w:t>
-      </w:r>
-      <w:r>
-        <w:rPr>
-          <w:color w:val="FF0000"/>
-        </w:rPr>
-        <w:t>can</w:t>
-      </w:r>
-      <w:r>
-        <w:rPr>
-          <w:color w:val="FF0000"/>
-        </w:rPr>
-        <w:t>*</w:t>
-      </w:r>
-      <w:r>
-        <w:t xml:space="preserve"> </w:t>
-      </w:r>
-      <w:r>
-        <w:rPr>
-          <w:color w:val="BFBFBF" w:themeColor="background1" w:themeShade="BF"/>
-        </w:rPr>
-        <w:t xml:space="preserve">be filled with </w:t>
-      </w:r>
-      <w:r>
-        <w:rPr>
-          <w:color w:val="FF0000"/>
-        </w:rPr>
-        <w:t>zero</w:t>
-      </w:r>
-      <w:r>
-        <w:rPr>
-          <w:color w:val="FF0000"/>
-        </w:rPr>
-        <w:t>*</w:t>
-      </w:r>
-      <w:r>
-        <w:t xml:space="preserve"> </w:t>
-      </w:r>
-      <w:r>
-        <w:rPr>
-          <w:color w:val="BFBFBF" w:themeColor="background1" w:themeShade="BF"/>
-        </w:rPr>
-        <w:t xml:space="preserve">or more related objects. In </w:t>
-      </w:r>
-      <w:r>
-        <w:rPr>
-          <w:color w:val="FF0000"/>
-        </w:rPr>
-        <w:t>some</w:t>
-      </w:r>
-      <w:r>
-        <w:t xml:space="preserve"> </w:t>
-      </w:r>
-      <w:r>
-        <w:rPr>
-          <w:color w:val="FF0000"/>
-        </w:rPr>
-        <w:t xml:space="preserve">other programming languages </w:t>
-      </w:r>
-      <w:r>
-        <w:rPr>
-          <w:color w:val="BFBFBF" w:themeColor="background1" w:themeShade="BF"/>
-        </w:rPr>
-        <w:t xml:space="preserve">this </w:t>
-      </w:r>
-      <w:r>
-        <w:rPr>
-          <w:color w:val="FF0000"/>
-        </w:rPr>
-        <w:t>is</w:t>
-      </w:r>
-      <w:r>
-        <w:t xml:space="preserve"> </w:t>
-      </w:r>
-      <w:r>
-        <w:rPr>
-          <w:color w:val="BFBFBF" w:themeColor="background1" w:themeShade="BF"/>
-        </w:rPr>
-        <w:t>expressed as: 0 .. *  .</w:t>
-      </w:r>
-    </w:p>
-    <w:p/>
-    <w:p>
-      <w:r>
-        <w:rPr>
-          <w:color w:val="FF0000"/>
-        </w:rPr>
-        <w:t>The*</w:t>
-      </w:r>
-      <w:r>
-        <w:t xml:space="preserve"> </w:t>
-      </w:r>
-      <w:r>
-        <w:rPr>
-          <w:color w:val="FF0000"/>
-        </w:rPr>
-        <w:t>two</w:t>
-      </w:r>
-      <w:r>
-        <w:t xml:space="preserve"> </w:t>
-      </w:r>
-      <w:r>
-        <w:rPr>
-          <w:color w:val="BFBFBF" w:themeColor="background1" w:themeShade="BF"/>
-        </w:rPr>
-        <w:t xml:space="preserve">types of multiplicity </w:t>
-      </w:r>
-      <w:r>
-        <w:rPr>
-          <w:color w:val="FF0000"/>
-        </w:rPr>
-        <w:t>are</w:t>
-      </w:r>
-      <w:r>
-        <w:t xml:space="preserve"> </w:t>
-      </w:r>
-      <w:r>
-        <w:rPr>
-          <w:color w:val="FF0000"/>
-        </w:rPr>
-        <w:t>also</w:t>
-      </w:r>
-      <w:r>
-        <w:rPr>
-          <w:color w:val="FF0000"/>
-        </w:rPr>
-        <w:t>*</w:t>
-      </w:r>
-      <w:r>
-        <w:t xml:space="preserve"> </w:t>
-      </w:r>
-      <w:r>
-        <w:rPr>
-          <w:color w:val="BFBFBF" w:themeColor="background1" w:themeShade="BF"/>
-        </w:rPr>
-        <w:t xml:space="preserve">called 1 and </w:t>
-      </w:r>
-      <w:r>
-        <w:rPr>
-          <w:i/>
-          <w:color w:val="BFBFBF" w:themeColor="background1" w:themeShade="BF"/>
-        </w:rPr>
-        <w:t>n</w:t>
-      </w:r>
-      <w:r>
-        <w:t>.</w:t>
-      </w:r>
-      <w:r>
-        <w:rPr>
-          <w:color w:val="BFBFBF" w:themeColor="background1" w:themeShade="BF"/>
-        </w:rPr>
-        <w:t xml:space="preserve"> A related item </w:t>
-      </w:r>
-      <w:r>
-        <w:rPr>
-          <w:color w:val="FF0000"/>
-        </w:rPr>
-        <w:t>is</w:t>
-      </w:r>
-      <w:r>
-        <w:t xml:space="preserve"> </w:t>
-      </w:r>
-      <w:r>
-        <w:rPr>
-          <w:color w:val="BFBFBF" w:themeColor="background1" w:themeShade="BF"/>
-        </w:rPr>
-        <w:t xml:space="preserve">often called a </w:t>
-      </w:r>
-      <w:r>
-        <w:rPr>
-          <w:color w:val="BFBFBF" w:themeColor="background1" w:themeShade="BF"/>
-        </w:rPr>
-        <w:sym w:font="Wingdings" w:char="F0E0"/>
-      </w:r>
-      <w:r>
-        <w:rPr>
-          <w:color w:val="BFBFBF" w:themeColor="background1" w:themeShade="BF"/>
-        </w:rPr>
-        <w:t xml:space="preserve"> 1 (</w:t>
-      </w:r>
-      <w:r>
-        <w:rPr>
-          <w:color w:val="FF0000"/>
-        </w:rPr>
-        <w:t>say</w:t>
-      </w:r>
-      <w:r>
-        <w:rPr>
-          <w:color w:val="BFBFBF" w:themeColor="background1" w:themeShade="BF"/>
-        </w:rPr>
-        <w:t xml:space="preserve">: ‘to one’) related item. A related list </w:t>
-      </w:r>
-      <w:r>
-        <w:rPr>
-          <w:color w:val="FF0000"/>
-        </w:rPr>
-        <w:t>is</w:t>
-      </w:r>
-      <w:r>
-        <w:t xml:space="preserve"> </w:t>
-      </w:r>
-      <w:r>
-        <w:rPr>
-          <w:color w:val="FF0000"/>
-        </w:rPr>
-        <w:t>often</w:t>
-      </w:r>
-      <w:r>
-        <w:t xml:space="preserve"> </w:t>
-      </w:r>
-      <w:r>
-        <w:rPr>
-          <w:color w:val="BFBFBF" w:themeColor="background1" w:themeShade="BF"/>
-        </w:rPr>
-        <w:t xml:space="preserve">called a </w:t>
-      </w:r>
-      <w:r>
-        <w:rPr>
-          <w:color w:val="BFBFBF" w:themeColor="background1" w:themeShade="BF"/>
-        </w:rPr>
-        <w:sym w:font="Wingdings" w:char="F0E0"/>
-      </w:r>
-      <w:r>
-        <w:rPr>
-          <w:color w:val="BFBFBF" w:themeColor="background1" w:themeShade="BF"/>
-        </w:rPr>
-        <w:t xml:space="preserve"> n (</w:t>
-      </w:r>
-      <w:r>
-        <w:rPr>
-          <w:color w:val="FF0000"/>
-        </w:rPr>
-        <w:t>say</w:t>
-      </w:r>
-      <w:r>
-        <w:rPr>
-          <w:color w:val="BFBFBF" w:themeColor="background1" w:themeShade="BF"/>
-        </w:rPr>
-        <w:t xml:space="preserve">: ‘to </w:t>
-      </w:r>
-      <w:proofErr w:type="spellStart"/>
-      <w:r>
-        <w:rPr>
-          <w:color w:val="BFBFBF" w:themeColor="background1" w:themeShade="BF"/>
-        </w:rPr>
-        <w:t>en</w:t>
-      </w:r>
-      <w:proofErr w:type="spellEnd"/>
-      <w:r>
-        <w:rPr>
-          <w:color w:val="BFBFBF" w:themeColor="background1" w:themeShade="BF"/>
-        </w:rPr>
-        <w:t>’) related list.</w:t>
-      </w:r>
-    </w:p>
-    <w:p>
-      <w:pPr>
-        <w:pStyle w:val="Heading4"/>
-      </w:pPr>
-      <w:r>
-        <w:t>Modified</w:t>
-      </w:r>
-      <w:r>
-        <w:t xml:space="preserve"> New </w:t>
-      </w:r>
-    </w:p>
-    <w:p>
-      <w:r>
-        <w:t>A simplified description of m</w:t>
-      </w:r>
-      <w:r>
-        <w:t xml:space="preserve">ultiplicity </w:t>
-      </w:r>
-      <w:r>
-        <w:t xml:space="preserve">might be that it is </w:t>
-      </w:r>
-      <w:r>
-        <w:t xml:space="preserve">the distinction </w:t>
-      </w:r>
-      <w:r>
-        <w:t>between single and multiple.</w:t>
-      </w:r>
-    </w:p>
-    <w:p/>
-    <w:p>
-      <w:r>
-        <w:t>A related object</w:t>
-      </w:r>
-      <w:r>
-        <w:t xml:space="preserve"> might</w:t>
-      </w:r>
-      <w:r>
-        <w:t xml:space="preserve"> be a single object, </w:t>
-      </w:r>
-      <w:r>
-        <w:t xml:space="preserve">but </w:t>
-      </w:r>
-      <w:r>
-        <w:t>related objects</w:t>
-      </w:r>
-      <w:r>
-        <w:t xml:space="preserve"> may</w:t>
-      </w:r>
-      <w:r>
-        <w:t xml:space="preserve"> </w:t>
-      </w:r>
-      <w:r>
-        <w:t>also</w:t>
-      </w:r>
-      <w:r>
-        <w:t xml:space="preserve"> be part of a list.</w:t>
-      </w:r>
-      <w:r>
-        <w:t xml:space="preserve"> </w:t>
-      </w:r>
-      <w:r>
-        <w:t xml:space="preserve">It could that </w:t>
-      </w:r>
-      <w:r>
-        <w:t>th</w:t>
-      </w:r>
-      <w:r>
-        <w:t>is</w:t>
-      </w:r>
-      <w:r>
-        <w:t xml:space="preserve"> list of objects</w:t>
-      </w:r>
-      <w:r>
-        <w:t xml:space="preserve"> is given</w:t>
-      </w:r>
-      <w:r>
-        <w:t xml:space="preserve"> a name, </w:t>
-      </w:r>
-      <w:r>
-        <w:t xml:space="preserve">while its </w:t>
-      </w:r>
-      <w:r>
-        <w:t xml:space="preserve">individual </w:t>
-      </w:r>
-      <w:r>
-        <w:t>items might remain nameless</w:t>
-      </w:r>
-      <w:r>
-        <w:t>.</w:t>
-      </w:r>
-    </w:p>
-    <w:p/>
-    <w:p>
-      <w:r>
-        <w:t xml:space="preserve">A </w:t>
-      </w:r>
-      <w:r>
-        <w:t>single</w:t>
-      </w:r>
-      <w:r>
-        <w:t xml:space="preserve"> related object</w:t>
-      </w:r>
-      <w:r>
-        <w:t xml:space="preserve"> might be</w:t>
-      </w:r>
-      <w:r>
-        <w:t xml:space="preserve"> called a </w:t>
-      </w:r>
-      <w:r>
-        <w:rPr>
-          <w:i/>
-        </w:rPr>
-        <w:t>related item</w:t>
-      </w:r>
-      <w:r>
-        <w:t>,</w:t>
-      </w:r>
-      <w:r>
-        <w:t xml:space="preserve"> </w:t>
-      </w:r>
-      <w:r>
-        <w:t>while</w:t>
-      </w:r>
-      <w:r>
-        <w:t xml:space="preserve"> a list of related objects</w:t>
-      </w:r>
-      <w:r>
-        <w:t xml:space="preserve"> could be</w:t>
-      </w:r>
-      <w:r>
-        <w:t xml:space="preserve"> called a </w:t>
-      </w:r>
-      <w:r>
-        <w:rPr>
-          <w:i/>
-        </w:rPr>
-        <w:t>related list</w:t>
-      </w:r>
-      <w:r>
-        <w:t>.</w:t>
-      </w:r>
-    </w:p>
-    <w:p/>
-    <w:p>
-      <w:r>
-        <w:t xml:space="preserve">A </w:t>
-      </w:r>
-      <w:r>
-        <w:t>single</w:t>
-      </w:r>
-      <w:r>
-        <w:t xml:space="preserve"> related object </w:t>
-      </w:r>
-      <w:r>
-        <w:t xml:space="preserve">might </w:t>
-      </w:r>
-      <w:r>
-        <w:t xml:space="preserve">hold a reference to </w:t>
-      </w:r>
-      <w:r>
-        <w:t>one</w:t>
-      </w:r>
-      <w:r>
-        <w:t xml:space="preserve"> object</w:t>
-      </w:r>
-      <w:r>
-        <w:t xml:space="preserve">. </w:t>
-      </w:r>
-      <w:r>
-        <w:t>But the</w:t>
-      </w:r>
-      <w:r>
-        <w:t xml:space="preserve"> reference</w:t>
-      </w:r>
-      <w:r>
-        <w:t xml:space="preserve"> might not be</w:t>
-      </w:r>
-      <w:r>
-        <w:t xml:space="preserve"> filled in</w:t>
-      </w:r>
-      <w:r>
-        <w:t xml:space="preserve">. Then it would point to no object at all. Therefore, it might be said that </w:t>
-      </w:r>
-      <w:r>
-        <w:t>a related item</w:t>
-      </w:r>
-      <w:r>
-        <w:t xml:space="preserve"> has a </w:t>
-      </w:r>
-      <w:r>
-        <w:t>multiplicity of between 0 and 1.</w:t>
-      </w:r>
-      <w:r>
-        <w:t xml:space="preserve"> This might be expressed as  0 .. 1 in some notations. </w:t>
-      </w:r>
-      <w:r>
-        <w:t xml:space="preserve">A related </w:t>
-      </w:r>
-      <w:r>
-        <w:rPr>
-          <w:i/>
-        </w:rPr>
-        <w:t>list</w:t>
-      </w:r>
-      <w:r>
-        <w:t xml:space="preserve"> </w:t>
-      </w:r>
-      <w:r>
-        <w:t xml:space="preserve">might contain </w:t>
-      </w:r>
-      <w:r>
-        <w:t>zero</w:t>
-      </w:r>
-      <w:r>
-        <w:t xml:space="preserve"> or more related objects.</w:t>
-      </w:r>
-      <w:r>
-        <w:t xml:space="preserve"> This might be denoted as 0 .. *</w:t>
-      </w:r>
-    </w:p>
-    <w:p/>
-    <w:p>
-      <w:r>
-        <w:t xml:space="preserve">These two </w:t>
+        <w:t xml:space="preserve">Just </w:t>
+      </w:r>
+      <w:r>
+        <w:t xml:space="preserve">arguably </w:t>
+      </w:r>
+      <w:r>
+        <w:t xml:space="preserve">the </w:t>
+      </w:r>
+      <w:r>
+        <w:t xml:space="preserve">main two </w:t>
       </w:r>
       <w:r>
         <w:t>types of multiplicity</w:t>
       </w:r>
       <w:r>
-        <w:t xml:space="preserve"> might also </w:t>
-      </w:r>
-      <w:r>
-        <w:t xml:space="preserve">be </w:t>
-      </w:r>
-      <w:r>
-        <w:t xml:space="preserve">called 1 and </w:t>
-      </w:r>
-      <w:r>
-        <w:rPr>
-          <w:i/>
-        </w:rPr>
-        <w:t>n</w:t>
-      </w:r>
-      <w:r>
-        <w:t>. A related item</w:t>
-      </w:r>
-      <w:r>
-        <w:t xml:space="preserve"> could be</w:t>
-      </w:r>
-      <w:r>
-        <w:t xml:space="preserve"> called a </w:t>
-      </w:r>
-      <w:r>
-        <w:sym w:font="Wingdings" w:char="F0E0"/>
-      </w:r>
-      <w:r>
-        <w:t>1 (</w:t>
-      </w:r>
-      <w:r>
-        <w:t>pronounced</w:t>
-      </w:r>
-      <w:r>
-        <w:t xml:space="preserve"> ‘to one’) </w:t>
-      </w:r>
-      <w:r>
-        <w:t>related item</w:t>
-      </w:r>
-      <w:r>
-        <w:t>. A related list</w:t>
-      </w:r>
-      <w:r>
-        <w:t xml:space="preserve"> could be </w:t>
-      </w:r>
-      <w:r>
-        <w:t xml:space="preserve">called a </w:t>
-      </w:r>
-      <w:r>
-        <w:sym w:font="Wingdings" w:char="F0E0"/>
-      </w:r>
-      <w:r>
-        <w:t>n (</w:t>
-      </w:r>
-      <w:proofErr w:type="spellStart"/>
-      <w:r>
-        <w:t>pronouced</w:t>
-      </w:r>
-      <w:proofErr w:type="spellEnd"/>
-      <w:r>
-        <w:t xml:space="preserve">: ‘to </w:t>
-      </w:r>
-      <w:proofErr w:type="spellStart"/>
-      <w:r>
-        <w:t>en</w:t>
-      </w:r>
-      <w:proofErr w:type="spellEnd"/>
-      <w:r>
-        <w:t>’) related list.</w:t>
-      </w:r>
-    </w:p>
-    <w:p>
-      <w:pPr>
-        <w:pStyle w:val="Heading4"/>
-      </w:pPr>
-      <w:r>
-        <w:t>Modified</w:t>
-      </w:r>
-      <w:r>
-        <w:t xml:space="preserve"> Formerly </w:t>
-      </w:r>
-    </w:p>
-    <w:p>
-      <w:pPr>
-        <w:rPr>
-          <w:color w:val="BFBFBF" w:themeColor="background1" w:themeShade="BF"/>
-        </w:rPr>
-      </w:pPr>
-      <w:r>
-        <w:rPr>
-          <w:color w:val="BFBFBF" w:themeColor="background1" w:themeShade="BF"/>
-        </w:rPr>
-        <w:t>A simplified description of m</w:t>
-      </w:r>
-      <w:r>
-        <w:rPr>
-          <w:color w:val="BFBFBF" w:themeColor="background1" w:themeShade="BF"/>
-        </w:rPr>
-        <w:t xml:space="preserve">ultiplicity </w:t>
-      </w:r>
-      <w:r>
-        <w:rPr>
-          <w:color w:val="BFBFBF" w:themeColor="background1" w:themeShade="BF"/>
-        </w:rPr>
-        <w:t xml:space="preserve">might be </w:t>
-      </w:r>
-      <w:r>
-        <w:rPr>
-          <w:color w:val="BFBFBF" w:themeColor="background1" w:themeShade="BF"/>
-        </w:rPr>
-        <w:t xml:space="preserve">that it is </w:t>
-      </w:r>
-      <w:r>
-        <w:rPr>
-          <w:color w:val="BFBFBF" w:themeColor="background1" w:themeShade="BF"/>
-        </w:rPr>
-        <w:t>the</w:t>
-      </w:r>
-      <w:r>
-        <w:rPr>
-          <w:color w:val="BFBFBF" w:themeColor="background1" w:themeShade="BF"/>
-        </w:rPr>
-        <w:t xml:space="preserve"> distinction between single and multiple.</w:t>
-      </w:r>
-    </w:p>
-    <w:p/>
-    <w:p>
-      <w:pPr>
-        <w:rPr>
-          <w:color w:val="BFBFBF" w:themeColor="background1" w:themeShade="BF"/>
-        </w:rPr>
-      </w:pPr>
-      <w:r>
-        <w:rPr>
-          <w:color w:val="BFBFBF" w:themeColor="background1" w:themeShade="BF"/>
-        </w:rPr>
-        <w:t>A related object</w:t>
-      </w:r>
-      <w:r>
-        <w:rPr>
-          <w:color w:val="BFBFBF" w:themeColor="background1" w:themeShade="BF"/>
-        </w:rPr>
-        <w:t xml:space="preserve"> might</w:t>
-      </w:r>
-      <w:r>
-        <w:rPr>
-          <w:color w:val="BFBFBF" w:themeColor="background1" w:themeShade="BF"/>
-        </w:rPr>
-        <w:t xml:space="preserve"> be a single object, but related objects</w:t>
-      </w:r>
-      <w:r>
-        <w:rPr>
-          <w:color w:val="BFBFBF" w:themeColor="background1" w:themeShade="BF"/>
-        </w:rPr>
-        <w:t xml:space="preserve"> may</w:t>
-      </w:r>
-      <w:r>
-        <w:rPr>
-          <w:color w:val="BFBFBF" w:themeColor="background1" w:themeShade="BF"/>
-        </w:rPr>
-        <w:t xml:space="preserve"> also be part of a list.</w:t>
-      </w:r>
-    </w:p>
-    <w:p/>
-    <w:p>
-      <w:pPr>
-        <w:rPr>
-          <w:color w:val="BFBFBF" w:themeColor="background1" w:themeShade="BF"/>
-        </w:rPr>
-      </w:pPr>
-      <w:r>
-        <w:rPr>
-          <w:color w:val="BFBFBF" w:themeColor="background1" w:themeShade="BF"/>
-        </w:rPr>
-        <w:t xml:space="preserve">A single related object might be called a </w:t>
-      </w:r>
-      <w:r>
-        <w:rPr>
-          <w:i/>
-          <w:color w:val="BFBFBF" w:themeColor="background1" w:themeShade="BF"/>
-        </w:rPr>
-        <w:t>related item</w:t>
-      </w:r>
-      <w:r>
-        <w:rPr>
-          <w:color w:val="BFBFBF" w:themeColor="background1" w:themeShade="BF"/>
-        </w:rPr>
-        <w:t xml:space="preserve">, while a list of related objects could be called a </w:t>
-      </w:r>
-      <w:r>
-        <w:rPr>
-          <w:i/>
-          <w:color w:val="BFBFBF" w:themeColor="background1" w:themeShade="BF"/>
-        </w:rPr>
-        <w:t>related list</w:t>
-      </w:r>
-      <w:r>
-        <w:rPr>
-          <w:color w:val="BFBFBF" w:themeColor="background1" w:themeShade="BF"/>
-        </w:rPr>
-        <w:t>.</w:t>
-      </w:r>
-    </w:p>
-    <w:p>
-      <w:pPr>
-        <w:rPr>
-          <w:color w:val="BFBFBF" w:themeColor="background1" w:themeShade="BF"/>
-        </w:rPr>
-      </w:pPr>
-    </w:p>
-    <w:p>
-      <w:pPr>
-        <w:rPr>
-          <w:color w:val="BFBFBF" w:themeColor="background1" w:themeShade="BF"/>
-        </w:rPr>
-      </w:pPr>
-      <w:r>
-        <w:rPr>
-          <w:color w:val="BFBFBF" w:themeColor="background1" w:themeShade="BF"/>
-        </w:rPr>
-        <w:t xml:space="preserve">There </w:t>
-      </w:r>
-      <w:r>
-        <w:rPr>
-          <w:color w:val="BFBFBF" w:themeColor="background1" w:themeShade="BF"/>
-        </w:rPr>
-        <w:t xml:space="preserve">might </w:t>
-      </w:r>
-      <w:r>
-        <w:rPr>
-          <w:color w:val="BFBFBF" w:themeColor="background1" w:themeShade="BF"/>
-        </w:rPr>
-        <w:t xml:space="preserve">be </w:t>
-      </w:r>
-      <w:r>
-        <w:rPr>
-          <w:color w:val="BFBFBF" w:themeColor="background1" w:themeShade="BF"/>
-        </w:rPr>
-        <w:t xml:space="preserve">different words that can be used to express the </w:t>
-      </w:r>
-      <w:r>
-        <w:rPr>
-          <w:color w:val="BFBFBF" w:themeColor="background1" w:themeShade="BF"/>
-        </w:rPr>
-        <w:t>concept</w:t>
-      </w:r>
-      <w:r>
-        <w:rPr>
-          <w:color w:val="BFBFBF" w:themeColor="background1" w:themeShade="BF"/>
-        </w:rPr>
-        <w:t>s</w:t>
-      </w:r>
-      <w:r>
-        <w:rPr>
-          <w:color w:val="BFBFBF" w:themeColor="background1" w:themeShade="BF"/>
-        </w:rPr>
-        <w:t xml:space="preserve"> of single and multiple.</w:t>
-      </w:r>
-    </w:p>
-    <w:p/>
-    <w:p>
-      <w:pPr>
-        <w:rPr>
-          <w:color w:val="BFBFBF" w:themeColor="background1" w:themeShade="BF"/>
-        </w:rPr>
-      </w:pPr>
-      <w:r>
-        <w:rPr>
-          <w:color w:val="BFBFBF" w:themeColor="background1" w:themeShade="BF"/>
-        </w:rPr>
-        <w:t xml:space="preserve">A single related object </w:t>
-      </w:r>
-      <w:r>
-        <w:rPr>
-          <w:color w:val="BFBFBF" w:themeColor="background1" w:themeShade="BF"/>
-        </w:rPr>
-        <w:t xml:space="preserve">might </w:t>
-      </w:r>
-      <w:r>
-        <w:rPr>
-          <w:color w:val="BFBFBF" w:themeColor="background1" w:themeShade="BF"/>
-        </w:rPr>
-        <w:t>hold a reference to one object</w:t>
-      </w:r>
-      <w:r>
-        <w:rPr>
-          <w:color w:val="BFBFBF" w:themeColor="background1" w:themeShade="BF"/>
-        </w:rPr>
-        <w:t>. B</w:t>
-      </w:r>
-      <w:r>
-        <w:rPr>
-          <w:color w:val="BFBFBF" w:themeColor="background1" w:themeShade="BF"/>
-        </w:rPr>
-        <w:t xml:space="preserve">ut </w:t>
-      </w:r>
-      <w:r>
-        <w:rPr>
-          <w:color w:val="BFBFBF" w:themeColor="background1" w:themeShade="BF"/>
-        </w:rPr>
-        <w:t>the</w:t>
-      </w:r>
-      <w:r>
-        <w:rPr>
-          <w:color w:val="BFBFBF" w:themeColor="background1" w:themeShade="BF"/>
-        </w:rPr>
-        <w:t xml:space="preserve"> reference</w:t>
-      </w:r>
-      <w:r>
-        <w:rPr>
-          <w:color w:val="BFBFBF" w:themeColor="background1" w:themeShade="BF"/>
-        </w:rPr>
-        <w:t xml:space="preserve"> might not be</w:t>
-      </w:r>
-      <w:r>
-        <w:rPr>
-          <w:color w:val="BFBFBF" w:themeColor="background1" w:themeShade="BF"/>
-        </w:rPr>
-        <w:t xml:space="preserve"> filled in</w:t>
-      </w:r>
-      <w:r>
-        <w:rPr>
-          <w:color w:val="BFBFBF" w:themeColor="background1" w:themeShade="BF"/>
-        </w:rPr>
-        <w:t>.</w:t>
-      </w:r>
-      <w:r>
-        <w:rPr>
-          <w:color w:val="BFBFBF" w:themeColor="background1" w:themeShade="BF"/>
-        </w:rPr>
-        <w:t xml:space="preserve"> Then it would point to no object at all.</w:t>
-      </w:r>
-      <w:r>
-        <w:rPr>
-          <w:color w:val="BFBFBF" w:themeColor="background1" w:themeShade="BF"/>
-        </w:rPr>
-        <w:t xml:space="preserve"> </w:t>
-      </w:r>
-      <w:r>
-        <w:rPr>
-          <w:color w:val="BFBFBF" w:themeColor="background1" w:themeShade="BF"/>
-        </w:rPr>
-        <w:t xml:space="preserve">Therefore, it might be said that </w:t>
-      </w:r>
-      <w:r>
-        <w:rPr>
-          <w:color w:val="BFBFBF" w:themeColor="background1" w:themeShade="BF"/>
-        </w:rPr>
-        <w:t>a related item</w:t>
-      </w:r>
-      <w:r>
-        <w:rPr>
-          <w:color w:val="BFBFBF" w:themeColor="background1" w:themeShade="BF"/>
-        </w:rPr>
-        <w:t xml:space="preserve"> </w:t>
-      </w:r>
-      <w:r>
-        <w:rPr>
-          <w:color w:val="BFBFBF" w:themeColor="background1" w:themeShade="BF"/>
-        </w:rPr>
-        <w:t xml:space="preserve">has a </w:t>
-      </w:r>
-      <w:r>
-        <w:rPr>
-          <w:color w:val="BFBFBF" w:themeColor="background1" w:themeShade="BF"/>
-        </w:rPr>
-        <w:t>multiplicity of between 0 and 1.</w:t>
-      </w:r>
-      <w:r>
-        <w:rPr>
-          <w:color w:val="BFBFBF" w:themeColor="background1" w:themeShade="BF"/>
-        </w:rPr>
-        <w:t xml:space="preserve"> This might be expressed as  0 .. 1 in some notations that the world might use. </w:t>
-      </w:r>
-      <w:r>
-        <w:rPr>
-          <w:color w:val="BFBFBF" w:themeColor="background1" w:themeShade="BF"/>
-        </w:rPr>
-        <w:t xml:space="preserve">A related </w:t>
-      </w:r>
-      <w:r>
-        <w:rPr>
-          <w:i/>
-          <w:color w:val="BFBFBF" w:themeColor="background1" w:themeShade="BF"/>
-        </w:rPr>
-        <w:t>list</w:t>
-      </w:r>
-      <w:r>
-        <w:rPr>
-          <w:color w:val="BFBFBF" w:themeColor="background1" w:themeShade="BF"/>
-        </w:rPr>
-        <w:t xml:space="preserve"> </w:t>
-      </w:r>
-      <w:r>
-        <w:rPr>
-          <w:color w:val="BFBFBF" w:themeColor="background1" w:themeShade="BF"/>
-        </w:rPr>
-        <w:t xml:space="preserve">might contain </w:t>
-      </w:r>
-      <w:r>
-        <w:rPr>
-          <w:color w:val="BFBFBF" w:themeColor="background1" w:themeShade="BF"/>
-        </w:rPr>
-        <w:t>zero or more related objects.</w:t>
-      </w:r>
-      <w:r>
-        <w:rPr>
-          <w:color w:val="BFBFBF" w:themeColor="background1" w:themeShade="BF"/>
-        </w:rPr>
-        <w:t xml:space="preserve"> This might be </w:t>
-      </w:r>
-      <w:r>
-        <w:rPr>
-          <w:color w:val="BFBFBF" w:themeColor="background1" w:themeShade="BF"/>
-        </w:rPr>
-        <w:t xml:space="preserve">denoted </w:t>
-      </w:r>
-      <w:r>
-        <w:rPr>
-          <w:color w:val="BFBFBF" w:themeColor="background1" w:themeShade="BF"/>
-        </w:rPr>
-        <w:t>as 0 .. *</w:t>
-      </w:r>
-      <w:r>
-        <w:rPr>
-          <w:color w:val="BFBFBF" w:themeColor="background1" w:themeShade="BF"/>
-        </w:rPr>
-        <w:t xml:space="preserve"> .</w:t>
-      </w:r>
-    </w:p>
-    <w:p/>
-    <w:p>
-      <w:pPr>
-        <w:rPr>
-          <w:color w:val="BFBFBF" w:themeColor="background1" w:themeShade="BF"/>
-        </w:rPr>
-      </w:pPr>
-      <w:r>
-        <w:rPr>
-          <w:color w:val="BFBFBF" w:themeColor="background1" w:themeShade="BF"/>
-        </w:rPr>
-        <w:t>The</w:t>
-      </w:r>
-      <w:r>
-        <w:rPr>
-          <w:color w:val="BFBFBF" w:themeColor="background1" w:themeShade="BF"/>
-        </w:rPr>
-        <w:t>se</w:t>
-      </w:r>
-      <w:r>
-        <w:rPr>
-          <w:color w:val="BFBFBF" w:themeColor="background1" w:themeShade="BF"/>
-        </w:rPr>
-        <w:t xml:space="preserve"> two types of multiplicity</w:t>
-      </w:r>
-      <w:r>
-        <w:rPr>
-          <w:color w:val="BFBFBF" w:themeColor="background1" w:themeShade="BF"/>
-        </w:rPr>
-        <w:t xml:space="preserve"> might also be </w:t>
-      </w:r>
-      <w:r>
-        <w:rPr>
-          <w:color w:val="BFBFBF" w:themeColor="background1" w:themeShade="BF"/>
-        </w:rPr>
-        <w:t xml:space="preserve">called 1 and </w:t>
-      </w:r>
-      <w:r>
-        <w:rPr>
-          <w:i/>
-          <w:color w:val="BFBFBF" w:themeColor="background1" w:themeShade="BF"/>
-        </w:rPr>
-        <w:t>n</w:t>
-      </w:r>
-      <w:r>
-        <w:rPr>
-          <w:color w:val="BFBFBF" w:themeColor="background1" w:themeShade="BF"/>
-        </w:rPr>
-        <w:t>. A related item</w:t>
-      </w:r>
-      <w:r>
-        <w:rPr>
-          <w:color w:val="BFBFBF" w:themeColor="background1" w:themeShade="BF"/>
-        </w:rPr>
-        <w:t xml:space="preserve"> could be</w:t>
-      </w:r>
-      <w:r>
-        <w:rPr>
-          <w:color w:val="BFBFBF" w:themeColor="background1" w:themeShade="BF"/>
-        </w:rPr>
-        <w:t xml:space="preserve"> called a </w:t>
-      </w:r>
-      <w:r>
-        <w:rPr>
-          <w:color w:val="BFBFBF" w:themeColor="background1" w:themeShade="BF"/>
-        </w:rPr>
-        <w:sym w:font="Wingdings" w:char="F0E0"/>
-      </w:r>
-      <w:r>
-        <w:rPr>
-          <w:color w:val="BFBFBF" w:themeColor="background1" w:themeShade="BF"/>
-        </w:rPr>
-        <w:t xml:space="preserve"> 1 (</w:t>
-      </w:r>
-      <w:r>
-        <w:rPr>
-          <w:color w:val="BFBFBF" w:themeColor="background1" w:themeShade="BF"/>
-        </w:rPr>
-        <w:t>pronounced</w:t>
-      </w:r>
-      <w:r>
-        <w:rPr>
-          <w:color w:val="BFBFBF" w:themeColor="background1" w:themeShade="BF"/>
-        </w:rPr>
-        <w:t xml:space="preserve"> ‘to one’) </w:t>
-      </w:r>
-      <w:r>
-        <w:rPr>
-          <w:color w:val="BFBFBF" w:themeColor="background1" w:themeShade="BF"/>
-        </w:rPr>
-        <w:t>related item</w:t>
-      </w:r>
-      <w:r>
-        <w:rPr>
-          <w:color w:val="BFBFBF" w:themeColor="background1" w:themeShade="BF"/>
-        </w:rPr>
-        <w:t>. A related list</w:t>
-      </w:r>
-      <w:r>
-        <w:rPr>
-          <w:color w:val="BFBFBF" w:themeColor="background1" w:themeShade="BF"/>
-        </w:rPr>
-        <w:t xml:space="preserve"> could be called</w:t>
-      </w:r>
-      <w:r>
-        <w:rPr>
-          <w:color w:val="BFBFBF" w:themeColor="background1" w:themeShade="BF"/>
-        </w:rPr>
-        <w:t xml:space="preserve"> </w:t>
-      </w:r>
-      <w:proofErr w:type="spellStart"/>
-      <w:r>
-        <w:rPr>
-          <w:color w:val="BFBFBF" w:themeColor="background1" w:themeShade="BF"/>
-        </w:rPr>
-        <w:t>called</w:t>
-      </w:r>
-      <w:proofErr w:type="spellEnd"/>
-      <w:r>
-        <w:rPr>
-          <w:color w:val="BFBFBF" w:themeColor="background1" w:themeShade="BF"/>
-        </w:rPr>
-        <w:t xml:space="preserve"> a </w:t>
-      </w:r>
-      <w:r>
-        <w:rPr>
-          <w:color w:val="BFBFBF" w:themeColor="background1" w:themeShade="BF"/>
-        </w:rPr>
-        <w:sym w:font="Wingdings" w:char="F0E0"/>
-      </w:r>
-      <w:r>
-        <w:rPr>
-          <w:color w:val="BFBFBF" w:themeColor="background1" w:themeShade="BF"/>
-        </w:rPr>
-        <w:t xml:space="preserve"> n (</w:t>
-      </w:r>
-      <w:proofErr w:type="spellStart"/>
-      <w:r>
-        <w:rPr>
-          <w:color w:val="BFBFBF" w:themeColor="background1" w:themeShade="BF"/>
-        </w:rPr>
-        <w:t>pronouced</w:t>
-      </w:r>
-      <w:proofErr w:type="spellEnd"/>
-      <w:r>
-        <w:rPr>
-          <w:color w:val="BFBFBF" w:themeColor="background1" w:themeShade="BF"/>
-        </w:rPr>
-        <w:t xml:space="preserve">: ‘to </w:t>
-      </w:r>
-      <w:proofErr w:type="spellStart"/>
-      <w:r>
-        <w:rPr>
-          <w:color w:val="BFBFBF" w:themeColor="background1" w:themeShade="BF"/>
-        </w:rPr>
-        <w:t>en</w:t>
-      </w:r>
-      <w:proofErr w:type="spellEnd"/>
-      <w:r>
-        <w:rPr>
-          <w:color w:val="BFBFBF" w:themeColor="background1" w:themeShade="BF"/>
-        </w:rPr>
-        <w:t>’) related list.</w:t>
-      </w:r>
-    </w:p>
-    <w:p/>
-    <w:p>
-      <w:pPr>
-        <w:rPr>
-          <w:color w:val="BFBFBF" w:themeColor="background1" w:themeShade="BF"/>
-        </w:rPr>
-      </w:pPr>
-      <w:r>
-        <w:rPr>
-          <w:color w:val="BFBFBF" w:themeColor="background1" w:themeShade="BF"/>
-        </w:rPr>
-        <w:t xml:space="preserve">It could that this list of objects is given a name, while </w:t>
-      </w:r>
-      <w:r>
-        <w:rPr>
-          <w:color w:val="BFBFBF" w:themeColor="background1" w:themeShade="BF"/>
-        </w:rPr>
-        <w:t xml:space="preserve">its </w:t>
-      </w:r>
-      <w:r>
-        <w:rPr>
-          <w:color w:val="BFBFBF" w:themeColor="background1" w:themeShade="BF"/>
-        </w:rPr>
-        <w:t xml:space="preserve">individual </w:t>
-      </w:r>
-      <w:r>
-        <w:rPr>
-          <w:color w:val="BFBFBF" w:themeColor="background1" w:themeShade="BF"/>
-        </w:rPr>
-        <w:t xml:space="preserve">items </w:t>
-      </w:r>
-      <w:r>
-        <w:rPr>
-          <w:color w:val="BFBFBF" w:themeColor="background1" w:themeShade="BF"/>
-        </w:rPr>
-        <w:t>might remain nameless.</w:t>
-      </w:r>
-    </w:p>
-    <w:p>
-      <w:pPr>
-        <w:pStyle w:val="Heading4"/>
-      </w:pPr>
-      <w:r>
-        <w:t>Unmodified P</w:t>
-      </w:r>
-      <w:r>
-        <w:t>art</w:t>
-      </w:r>
-    </w:p>
-    <w:p>
-      <w:r>
-        <w:t xml:space="preserve">Other types of multiplicity (such as 1 .. *) </w:t>
-      </w:r>
-      <w:r>
-        <w:rPr>
-          <w:color w:val="FF0000"/>
-        </w:rPr>
-        <w:t>are</w:t>
-      </w:r>
-      <w:r>
-        <w:t xml:space="preserve"> </w:t>
-      </w:r>
-      <w:r>
-        <w:rPr>
-          <w:color w:val="FF0000"/>
-        </w:rPr>
-        <w:t>not</w:t>
-      </w:r>
-      <w:r>
-        <w:t xml:space="preserve"> part of </w:t>
-      </w:r>
-      <w:r>
-        <w:rPr>
-          <w:color w:val="FF0000"/>
-        </w:rPr>
-        <w:t>the*</w:t>
-      </w:r>
-      <w:r>
-        <w:t xml:space="preserve"> </w:t>
-      </w:r>
-      <w:r>
-        <w:rPr>
-          <w:color w:val="FF0000"/>
-        </w:rPr>
-        <w:t xml:space="preserve">coding principle </w:t>
-      </w:r>
-      <w:r>
-        <w:t xml:space="preserve">of multiplicity. </w:t>
-      </w:r>
-      <w:r>
-        <w:rPr>
-          <w:color w:val="FF0000"/>
-        </w:rPr>
-        <w:t>The*</w:t>
-      </w:r>
-      <w:r>
-        <w:t xml:space="preserve"> </w:t>
-      </w:r>
-      <w:r>
-        <w:rPr>
-          <w:color w:val="FF0000"/>
-        </w:rPr>
-        <w:t>fundamentally</w:t>
-      </w:r>
-      <w:r>
-        <w:t xml:space="preserve"> </w:t>
-      </w:r>
-      <w:r>
-        <w:rPr>
-          <w:color w:val="FF0000"/>
-        </w:rPr>
-        <w:t>necessary</w:t>
-      </w:r>
-      <w:r>
-        <w:t xml:space="preserve"> types of multiplicity </w:t>
-      </w:r>
-      <w:r>
-        <w:rPr>
-          <w:color w:val="FF0000"/>
-        </w:rPr>
-        <w:t>are</w:t>
-      </w:r>
-      <w:r>
-        <w:t xml:space="preserve"> 1 and n . Other types of multiplicity </w:t>
+        <w:t xml:space="preserve"> would be </w:t>
+      </w:r>
+      <w:r>
+        <w:t>considered</w:t>
+      </w:r>
+      <w:r>
+        <w:t>:</w:t>
+      </w:r>
+      <w:r>
+        <w:t xml:space="preserve"> 1 and n. </w:t>
+      </w:r>
+      <w:bookmarkStart w:id="0" w:name="_GoBack"/>
+      <w:bookmarkEnd w:id="0"/>
+      <w:r>
+        <w:t xml:space="preserve">Other types of multiplicity </w:t>
       </w:r>
       <w:r>
         <w:rPr>

</xml_diff>

<commit_message>
Circle Language Spec: Objects: Reformulate Multiplicity section and part of Attributes section to use more open, less strict language.
</commit_message>
<xml_diff>
--- a/1.1. Circle Language Spec/04. Objects/Objects.docx
+++ b/1.1. Circle Language Spec/04. Objects/Objects.docx
@@ -2030,13 +2030,16 @@
         <w:t xml:space="preserve"> notation</w:t>
       </w:r>
       <w:r>
+        <w:t xml:space="preserve"> just yet</w:t>
+      </w:r>
+      <w:r>
         <w:t xml:space="preserve">. </w:t>
       </w:r>
       <w:r>
         <w:t xml:space="preserve">Just </w:t>
       </w:r>
       <w:r>
-        <w:t xml:space="preserve">arguably </w:t>
+        <w:t xml:space="preserve">what might be considered </w:t>
       </w:r>
       <w:r>
         <w:t xml:space="preserve">the </w:t>
@@ -2048,314 +2051,35 @@
         <w:t>types of multiplicity</w:t>
       </w:r>
       <w:r>
-        <w:t xml:space="preserve"> would be </w:t>
-      </w:r>
-      <w:r>
-        <w:t>considered</w:t>
+        <w:t xml:space="preserve"> </w:t>
+      </w:r>
+      <w:r>
+        <w:t xml:space="preserve">might </w:t>
+      </w:r>
+      <w:r>
+        <w:t xml:space="preserve">be </w:t>
+      </w:r>
+      <w:r>
+        <w:t>given a place here</w:t>
       </w:r>
       <w:r>
         <w:t>:</w:t>
       </w:r>
       <w:r>
-        <w:t xml:space="preserve"> 1 and n. </w:t>
-      </w:r>
-      <w:bookmarkStart w:id="0" w:name="_GoBack"/>
-      <w:bookmarkEnd w:id="0"/>
-      <w:r>
-        <w:t xml:space="preserve">Other types of multiplicity </w:t>
-      </w:r>
-      <w:r>
-        <w:rPr>
-          <w:color w:val="FF0000"/>
-        </w:rPr>
-        <w:t>can</w:t>
-      </w:r>
-      <w:r>
-        <w:rPr>
-          <w:color w:val="FF0000"/>
-        </w:rPr>
-        <w:t>*</w:t>
-      </w:r>
-      <w:r>
-        <w:t xml:space="preserve"> be </w:t>
-      </w:r>
-      <w:r>
-        <w:rPr>
-          <w:color w:val="FF0000"/>
-        </w:rPr>
-        <w:t xml:space="preserve">implemented as a </w:t>
-      </w:r>
-      <w:r>
-        <w:rPr>
-          <w:i/>
-          <w:color w:val="FF0000"/>
-        </w:rPr>
-        <w:t>concept</w:t>
-      </w:r>
-      <w:r>
-        <w:rPr>
-          <w:color w:val="FF0000"/>
-        </w:rPr>
-        <w:t xml:space="preserve"> programmable in </w:t>
-      </w:r>
-      <w:r>
-        <w:rPr>
-          <w:color w:val="FF0000"/>
-        </w:rPr>
-        <w:t>the*</w:t>
-      </w:r>
-      <w:r>
-        <w:rPr>
-          <w:color w:val="FF0000"/>
-        </w:rPr>
-        <w:t xml:space="preserve"> new computer language </w:t>
-      </w:r>
-      <w:r>
-        <w:rPr>
-          <w:color w:val="FF0000"/>
-        </w:rPr>
-        <w:t>itself, ra</w:t>
-      </w:r>
-      <w:r>
-        <w:rPr>
-          <w:color w:val="FF0000"/>
-        </w:rPr>
-        <w:t>the</w:t>
-      </w:r>
-      <w:r>
-        <w:rPr>
-          <w:color w:val="FF0000"/>
-        </w:rPr>
-        <w:t>r than</w:t>
-      </w:r>
-      <w:r>
-        <w:rPr>
-          <w:color w:val="FF0000"/>
-        </w:rPr>
-        <w:t>*</w:t>
-      </w:r>
-      <w:r>
-        <w:rPr>
-          <w:color w:val="FF0000"/>
-        </w:rPr>
-        <w:t xml:space="preserve"> a </w:t>
-      </w:r>
-      <w:r>
-        <w:rPr>
-          <w:i/>
-          <w:color w:val="FF0000"/>
-        </w:rPr>
-        <w:t xml:space="preserve">principle </w:t>
-      </w:r>
-      <w:r>
-        <w:rPr>
-          <w:color w:val="FF0000"/>
-        </w:rPr>
-        <w:t xml:space="preserve">that </w:t>
-      </w:r>
-      <w:r>
-        <w:rPr>
-          <w:color w:val="FF0000"/>
-        </w:rPr>
-        <w:t>the*</w:t>
-      </w:r>
-      <w:r>
-        <w:rPr>
-          <w:color w:val="FF0000"/>
-        </w:rPr>
-        <w:t xml:space="preserve"> system cannot do without.</w:t>
+        <w:t xml:space="preserve"> 1 and n.</w:t>
       </w:r>
     </w:p>
     <w:p/>
     <w:p>
-      <w:pPr>
-        <w:rPr>
-          <w:color w:val="FFC000"/>
-        </w:rPr>
-      </w:pPr>
-      <w:r>
-        <w:rPr>
-          <w:color w:val="FFC000"/>
-        </w:rPr>
-        <w:t xml:space="preserve">In Computer Language 0.9 there was also a multiplicity called x. X was a list with a fixed number of items in its collection: for instance a list of exactly three items. Each of </w:t>
-      </w:r>
-      <w:r>
-        <w:rPr>
-          <w:color w:val="FF0000"/>
-        </w:rPr>
-        <w:t>the*</w:t>
-      </w:r>
-      <w:r>
-        <w:rPr>
-          <w:color w:val="FFC000"/>
-        </w:rPr>
-        <w:t xml:space="preserve"> items had a name. </w:t>
-      </w:r>
-      <w:r>
-        <w:rPr>
-          <w:color w:val="FF0000"/>
-        </w:rPr>
-        <w:t>The*</w:t>
-      </w:r>
-      <w:r>
-        <w:rPr>
-          <w:color w:val="FFC000"/>
-        </w:rPr>
-        <w:t xml:space="preserve"> idea was abandoned, because </w:t>
-      </w:r>
-      <w:r>
-        <w:rPr>
-          <w:color w:val="FF0000"/>
-        </w:rPr>
-        <w:t>the*</w:t>
-      </w:r>
-      <w:r>
-        <w:rPr>
-          <w:color w:val="FFC000"/>
-        </w:rPr>
-        <w:t xml:space="preserve"> effects of synchronizing </w:t>
-      </w:r>
-      <w:r>
-        <w:rPr>
-          <w:color w:val="FF0000"/>
-        </w:rPr>
-        <w:t>the*</w:t>
-      </w:r>
-      <w:r>
-        <w:rPr>
-          <w:color w:val="FFC000"/>
-        </w:rPr>
-        <w:t xml:space="preserve"> two sides of </w:t>
-      </w:r>
-      <w:r>
-        <w:rPr>
-          <w:color w:val="FF0000"/>
-        </w:rPr>
-        <w:t>the*</w:t>
-      </w:r>
-      <w:r>
-        <w:rPr>
-          <w:color w:val="FFC000"/>
-        </w:rPr>
-        <w:t xml:space="preserve"> relation were unpredictable (see </w:t>
-      </w:r>
-      <w:r>
-        <w:rPr>
-          <w:color w:val="FF0000"/>
-        </w:rPr>
-        <w:t>the*</w:t>
-      </w:r>
-      <w:r>
-        <w:rPr>
-          <w:color w:val="FFC000"/>
-        </w:rPr>
-        <w:t xml:space="preserve"> article </w:t>
-      </w:r>
-      <w:r>
-        <w:rPr>
-          <w:i/>
-          <w:color w:val="FFC000"/>
-        </w:rPr>
-        <w:t>Relation Synchronization</w:t>
-      </w:r>
-      <w:r>
-        <w:rPr>
-          <w:color w:val="FFC000"/>
-        </w:rPr>
-        <w:t xml:space="preserve">), and </w:t>
-      </w:r>
-      <w:r>
-        <w:rPr>
-          <w:color w:val="FFC000"/>
-        </w:rPr>
-        <w:sym w:font="Wingdings" w:char="F0E0"/>
-      </w:r>
-      <w:r>
-        <w:rPr>
-          <w:color w:val="FFC000"/>
-        </w:rPr>
-        <w:t xml:space="preserve"> x could </w:t>
-      </w:r>
-      <w:proofErr w:type="spellStart"/>
-      <w:r>
-        <w:rPr>
-          <w:color w:val="FFC000"/>
-        </w:rPr>
-        <w:t>could</w:t>
-      </w:r>
-      <w:proofErr w:type="spellEnd"/>
-      <w:r>
-        <w:rPr>
-          <w:color w:val="FFC000"/>
-        </w:rPr>
-        <w:t xml:space="preserve"> easily be replaced by for instance three separate related items.</w:t>
+      <w:r>
+        <w:t>In case of multiplicity 1, a related item might be displayed in a diagram as a circle</w:t>
+      </w:r>
+      <w:r>
+        <w:t>:</w:t>
       </w:r>
     </w:p>
     <w:p/>
     <w:p>
-      <w:r>
-        <w:rPr>
-          <w:color w:val="FF0000"/>
-        </w:rPr>
-        <w:t>If</w:t>
-      </w:r>
-      <w:r>
-        <w:rPr>
-          <w:color w:val="FF0000"/>
-        </w:rPr>
-        <w:t>*</w:t>
-      </w:r>
-      <w:r>
-        <w:t xml:space="preserve"> an object </w:t>
-      </w:r>
-      <w:r>
-        <w:rPr>
-          <w:color w:val="FF0000"/>
-        </w:rPr>
-        <w:t>contains</w:t>
-      </w:r>
-      <w:r>
-        <w:t xml:space="preserve"> a related item, it </w:t>
-      </w:r>
-      <w:r>
-        <w:rPr>
-          <w:color w:val="FF0000"/>
-        </w:rPr>
-        <w:t>is</w:t>
-      </w:r>
-      <w:r>
-        <w:t xml:space="preserve"> displayed in </w:t>
-      </w:r>
-      <w:r>
-        <w:rPr>
-          <w:color w:val="FF0000"/>
-        </w:rPr>
-        <w:t>the*</w:t>
-      </w:r>
-      <w:r>
-        <w:t xml:space="preserve"> diagram as </w:t>
-      </w:r>
-      <w:r>
-        <w:rPr>
-          <w:color w:val="FF0000"/>
-        </w:rPr>
-        <w:t>just</w:t>
-      </w:r>
-      <w:r>
-        <w:t xml:space="preserve"> a circle </w:t>
-      </w:r>
-      <w:r>
-        <w:rPr>
-          <w:color w:val="FF0000"/>
-        </w:rPr>
-        <w:t>contained</w:t>
-      </w:r>
-      <w:r>
-        <w:t xml:space="preserve"> by another circle.</w:t>
-      </w:r>
-    </w:p>
-    <w:p/>
-    <w:p>
       <w:pPr>
         <w:ind w:left="852"/>
       </w:pPr>
@@ -2364,10 +2088,10 @@
           <w:noProof/>
         </w:rPr>
         <w:drawing>
-          <wp:inline distT="0" distB="0" distL="0" distR="0" wp14:anchorId="441A7570" wp14:editId="461812D1">
-            <wp:extent cx="929640" cy="917575"/>
-            <wp:effectExtent l="0" t="0" r="3810" b="0"/>
-            <wp:docPr id="6" name="Picture 6"/>
+          <wp:inline distT="0" distB="0" distL="0" distR="0" wp14:anchorId="59AB9E64" wp14:editId="27E8453C">
+            <wp:extent cx="498249" cy="515204"/>
+            <wp:effectExtent l="0" t="0" r="0" b="0"/>
+            <wp:docPr id="24" name="Picture 24"/>
             <wp:cNvGraphicFramePr>
               <a:graphicFrameLocks xmlns:a="http://schemas.openxmlformats.org/drawingml/2006/main" noChangeAspect="1"/>
             </wp:cNvGraphicFramePr>
@@ -2375,7 +2099,7 @@
               <a:graphicData uri="http://schemas.openxmlformats.org/drawingml/2006/picture">
                 <pic:pic xmlns:pic="http://schemas.openxmlformats.org/drawingml/2006/picture">
                   <pic:nvPicPr>
-                    <pic:cNvPr id="0" name="Picture 1"/>
+                    <pic:cNvPr id="0" name="Picture 6"/>
                     <pic:cNvPicPr>
                       <a:picLocks noChangeAspect="1" noChangeArrowheads="1"/>
                     </pic:cNvPicPr>
@@ -2387,7 +2111,7 @@
                           <a14:imgProps xmlns:a14="http://schemas.microsoft.com/office/drawing/2010/main">
                             <a14:imgLayer r:embed="rId12">
                               <a14:imgEffect>
-                                <a14:brightnessContrast bright="40000" contrast="-40000"/>
+                                <a14:brightnessContrast bright="20000"/>
                               </a14:imgEffect>
                             </a14:imgLayer>
                           </a14:imgProps>
@@ -2405,7 +2129,7 @@
                   <pic:spPr bwMode="auto">
                     <a:xfrm>
                       <a:off x="0" y="0"/>
-                      <a:ext cx="929640" cy="917575"/>
+                      <a:ext cx="531911" cy="550011"/>
                     </a:xfrm>
                     <a:prstGeom prst="rect">
                       <a:avLst/>
@@ -2425,55 +2149,7 @@
     <w:p/>
     <w:p>
       <w:r>
-        <w:rPr>
-          <w:color w:val="FF0000"/>
-        </w:rPr>
-        <w:t>If</w:t>
-      </w:r>
-      <w:r>
-        <w:rPr>
-          <w:color w:val="FF0000"/>
-        </w:rPr>
-        <w:t>*</w:t>
-      </w:r>
-      <w:r>
-        <w:t xml:space="preserve"> an object </w:t>
-      </w:r>
-      <w:r>
-        <w:rPr>
-          <w:color w:val="FF0000"/>
-        </w:rPr>
-        <w:t>contains</w:t>
-      </w:r>
-      <w:r>
-        <w:t xml:space="preserve"> a related list, </w:t>
-      </w:r>
-      <w:r>
-        <w:rPr>
-          <w:color w:val="FF0000"/>
-        </w:rPr>
-        <w:t>the*</w:t>
-      </w:r>
-      <w:r>
-        <w:t xml:space="preserve"> related list </w:t>
-      </w:r>
-      <w:r>
-        <w:rPr>
-          <w:color w:val="FF0000"/>
-        </w:rPr>
-        <w:t>is</w:t>
-      </w:r>
-      <w:r>
-        <w:t xml:space="preserve"> displayed inside an object as a </w:t>
-      </w:r>
-      <w:r>
-        <w:rPr>
-          <w:i/>
-        </w:rPr>
-        <w:t>nonagon</w:t>
-      </w:r>
-      <w:r>
-        <w:t>.</w:t>
+        <w:t>In case of multiplicity n, a related list might be displayed in a diagram as a nonagon:</w:t>
       </w:r>
     </w:p>
     <w:p/>
@@ -2486,10 +2162,10 @@
           <w:noProof/>
         </w:rPr>
         <w:drawing>
-          <wp:inline distT="0" distB="0" distL="0" distR="0" wp14:anchorId="2496C08E" wp14:editId="4665DF41">
-            <wp:extent cx="979170" cy="972820"/>
+          <wp:inline distT="0" distB="0" distL="0" distR="0" wp14:anchorId="4D373333" wp14:editId="59B401FE">
+            <wp:extent cx="502855" cy="495418"/>
             <wp:effectExtent l="0" t="0" r="0" b="0"/>
-            <wp:docPr id="7" name="Picture 7"/>
+            <wp:docPr id="17" name="Picture 17"/>
             <wp:cNvGraphicFramePr>
               <a:graphicFrameLocks xmlns:a="http://schemas.openxmlformats.org/drawingml/2006/main" noChangeAspect="1"/>
             </wp:cNvGraphicFramePr>
@@ -2505,15 +2181,6 @@
                   <pic:blipFill>
                     <a:blip r:embed="rId13">
                       <a:extLst>
-                        <a:ext uri="{BEBA8EAE-BF5A-486C-A8C5-ECC9F3942E4B}">
-                          <a14:imgProps xmlns:a14="http://schemas.microsoft.com/office/drawing/2010/main">
-                            <a14:imgLayer r:embed="rId14">
-                              <a14:imgEffect>
-                                <a14:brightnessContrast bright="40000" contrast="-40000"/>
-                              </a14:imgEffect>
-                            </a14:imgLayer>
-                          </a14:imgProps>
-                        </a:ext>
                         <a:ext uri="{28A0092B-C50C-407E-A947-70E740481C1C}">
                           <a14:useLocalDpi xmlns:a14="http://schemas.microsoft.com/office/drawing/2010/main" val="0"/>
                         </a:ext>
@@ -2527,7 +2194,7 @@
                   <pic:spPr bwMode="auto">
                     <a:xfrm>
                       <a:off x="0" y="0"/>
-                      <a:ext cx="979170" cy="972820"/>
+                      <a:ext cx="516221" cy="508586"/>
                     </a:xfrm>
                     <a:prstGeom prst="rect">
                       <a:avLst/>
@@ -2546,332 +2213,39 @@
     </w:p>
     <w:p/>
     <w:p>
-      <w:pPr>
-        <w:rPr>
-          <w:color w:val="FFC000"/>
-        </w:rPr>
-      </w:pPr>
-      <w:r>
-        <w:rPr>
-          <w:color w:val="FF0000"/>
-        </w:rPr>
-        <w:t>The*</w:t>
-      </w:r>
-      <w:r>
-        <w:t xml:space="preserve"> </w:t>
-      </w:r>
-      <w:r>
-        <w:rPr>
-          <w:color w:val="FF0000"/>
-        </w:rPr>
-        <w:t>reason</w:t>
-      </w:r>
-      <w:r>
-        <w:t xml:space="preserve"> </w:t>
-      </w:r>
-      <w:r>
-        <w:rPr>
-          <w:color w:val="FF0000"/>
-        </w:rPr>
-        <w:t>this</w:t>
-      </w:r>
-      <w:r>
-        <w:t xml:space="preserve"> </w:t>
-      </w:r>
-      <w:r>
-        <w:rPr>
-          <w:color w:val="FFC000"/>
-        </w:rPr>
-        <w:t xml:space="preserve">shape </w:t>
-      </w:r>
-      <w:r>
-        <w:rPr>
-          <w:color w:val="FF0000"/>
-        </w:rPr>
-        <w:t>is</w:t>
-      </w:r>
-      <w:r>
-        <w:t xml:space="preserve"> </w:t>
-      </w:r>
-      <w:r>
-        <w:rPr>
-          <w:color w:val="FFC000"/>
-        </w:rPr>
-        <w:t xml:space="preserve">used, to </w:t>
-      </w:r>
-      <w:r>
-        <w:rPr>
-          <w:color w:val="FF0000"/>
-        </w:rPr>
-        <w:t>express</w:t>
-      </w:r>
-      <w:r>
-        <w:t xml:space="preserve"> </w:t>
-      </w:r>
-      <w:r>
-        <w:rPr>
-          <w:color w:val="FFC000"/>
-        </w:rPr>
-        <w:t xml:space="preserve">a related list, </w:t>
-      </w:r>
-      <w:r>
-        <w:rPr>
-          <w:color w:val="FF0000"/>
-        </w:rPr>
-        <w:t>is</w:t>
-      </w:r>
-      <w:r>
-        <w:t xml:space="preserve"> </w:t>
-      </w:r>
-      <w:r>
-        <w:rPr>
-          <w:color w:val="FF0000"/>
-        </w:rPr>
-        <w:t>because</w:t>
-      </w:r>
-      <w:r>
-        <w:rPr>
-          <w:color w:val="FF0000"/>
-        </w:rPr>
-        <w:t>*</w:t>
-      </w:r>
-      <w:r>
-        <w:t xml:space="preserve"> </w:t>
-      </w:r>
-      <w:r>
-        <w:rPr>
-          <w:color w:val="FFC000"/>
-        </w:rPr>
-        <w:t xml:space="preserve">it </w:t>
-      </w:r>
-      <w:r>
-        <w:rPr>
-          <w:color w:val="FF0000"/>
-        </w:rPr>
-        <w:t>has</w:t>
-      </w:r>
-      <w:r>
-        <w:t xml:space="preserve"> </w:t>
-      </w:r>
-      <w:r>
-        <w:rPr>
-          <w:color w:val="FF0000"/>
-        </w:rPr>
-        <w:t xml:space="preserve">many </w:t>
-      </w:r>
-      <w:r>
-        <w:rPr>
-          <w:color w:val="FFC000"/>
-        </w:rPr>
-        <w:t xml:space="preserve">corners, </w:t>
-      </w:r>
-      <w:r>
-        <w:rPr>
-          <w:color w:val="FF0000"/>
-        </w:rPr>
-        <w:t>symbolizing</w:t>
-      </w:r>
-      <w:r>
-        <w:t xml:space="preserve"> </w:t>
-      </w:r>
-      <w:r>
-        <w:rPr>
-          <w:color w:val="FFC000"/>
-        </w:rPr>
-        <w:t xml:space="preserve">a </w:t>
-      </w:r>
-      <w:r>
-        <w:rPr>
-          <w:color w:val="FF0000"/>
-        </w:rPr>
-        <w:t>multitude</w:t>
-      </w:r>
-      <w:r>
-        <w:rPr>
-          <w:color w:val="FFC000"/>
-        </w:rPr>
-        <w:t>*</w:t>
-      </w:r>
-      <w:r>
-        <w:rPr>
-          <w:color w:val="FFC000"/>
-        </w:rPr>
-        <w:t xml:space="preserve">. It </w:t>
-      </w:r>
-      <w:r>
-        <w:rPr>
-          <w:color w:val="FF0000"/>
-        </w:rPr>
-        <w:t>is</w:t>
-      </w:r>
-      <w:r>
-        <w:t xml:space="preserve"> </w:t>
-      </w:r>
-      <w:r>
-        <w:rPr>
-          <w:color w:val="FF0000"/>
-        </w:rPr>
-        <w:t>also</w:t>
-      </w:r>
-      <w:r>
-        <w:rPr>
-          <w:color w:val="FF0000"/>
-        </w:rPr>
-        <w:t>*</w:t>
-      </w:r>
-      <w:r>
-        <w:t xml:space="preserve"> </w:t>
-      </w:r>
-      <w:r>
-        <w:rPr>
-          <w:color w:val="FFC000"/>
-        </w:rPr>
-        <w:t xml:space="preserve">like circles </w:t>
-      </w:r>
-      <w:r>
-        <w:rPr>
-          <w:color w:val="FF0000"/>
-        </w:rPr>
-        <w:t>would</w:t>
-      </w:r>
-      <w:r>
-        <w:t xml:space="preserve"> </w:t>
-      </w:r>
-      <w:r>
-        <w:rPr>
-          <w:color w:val="FFC000"/>
-        </w:rPr>
-        <w:t>fit</w:t>
-      </w:r>
-      <w:r>
-        <w:t xml:space="preserve"> </w:t>
-      </w:r>
-      <w:r>
-        <w:rPr>
-          <w:color w:val="FFC000"/>
-        </w:rPr>
-        <w:t xml:space="preserve">in between </w:t>
-      </w:r>
-      <w:r>
-        <w:rPr>
-          <w:color w:val="FF0000"/>
-        </w:rPr>
-        <w:t>the*</w:t>
-      </w:r>
-      <w:r>
-        <w:t xml:space="preserve"> </w:t>
-      </w:r>
-      <w:r>
-        <w:rPr>
-          <w:color w:val="FFC000"/>
-        </w:rPr>
-        <w:t xml:space="preserve">pointy corners. This way it seems to be </w:t>
-      </w:r>
-      <w:r>
-        <w:rPr>
-          <w:color w:val="FF0000"/>
-        </w:rPr>
-        <w:t>the*</w:t>
-      </w:r>
-      <w:r>
-        <w:t xml:space="preserve"> </w:t>
-      </w:r>
-      <w:r>
-        <w:rPr>
-          <w:color w:val="FFC000"/>
-        </w:rPr>
-        <w:t>inversion of a circle:</w:t>
-      </w:r>
-      <w:r>
-        <w:t xml:space="preserve"> </w:t>
-      </w:r>
-      <w:r>
-        <w:rPr>
-          <w:color w:val="FF0000"/>
-        </w:rPr>
-        <w:t>the*</w:t>
-      </w:r>
-      <w:r>
-        <w:t xml:space="preserve"> </w:t>
-      </w:r>
-      <w:r>
-        <w:rPr>
-          <w:color w:val="FF0000"/>
-        </w:rPr>
-        <w:t>opposite</w:t>
-      </w:r>
-      <w:r>
-        <w:rPr>
-          <w:color w:val="FFC000"/>
-        </w:rPr>
-        <w:t>*</w:t>
-      </w:r>
-      <w:r>
-        <w:rPr>
-          <w:color w:val="FFC000"/>
-        </w:rPr>
-        <w:t xml:space="preserve"> of a </w:t>
-      </w:r>
-      <w:r>
-        <w:rPr>
-          <w:color w:val="FF0000"/>
-        </w:rPr>
-        <w:t xml:space="preserve">singular </w:t>
-      </w:r>
-      <w:r>
-        <w:rPr>
-          <w:color w:val="FFC000"/>
-        </w:rPr>
-        <w:t>*</w:t>
-      </w:r>
-      <w:r>
-        <w:rPr>
-          <w:color w:val="FFC000"/>
-        </w:rPr>
-        <w:t>object.</w:t>
+      <w:r>
+        <w:t>I</w:t>
+      </w:r>
+      <w:r>
+        <w:t>tems</w:t>
+      </w:r>
+      <w:r>
+        <w:t xml:space="preserve"> in</w:t>
+      </w:r>
+      <w:r>
+        <w:t xml:space="preserve"> </w:t>
+      </w:r>
+      <w:r>
+        <w:t>the</w:t>
+      </w:r>
+      <w:r>
+        <w:t xml:space="preserve"> related list</w:t>
+      </w:r>
+      <w:r>
+        <w:t xml:space="preserve"> might be</w:t>
+      </w:r>
+      <w:r>
+        <w:t xml:space="preserve"> placed inside </w:t>
+      </w:r>
+      <w:r>
+        <w:t>the</w:t>
+      </w:r>
+      <w:r>
+        <w:t xml:space="preserve"> nonagon again.</w:t>
       </w:r>
     </w:p>
     <w:p/>
     <w:p>
-      <w:r>
-        <w:rPr>
-          <w:color w:val="FF0000"/>
-        </w:rPr>
-        <w:t>The*</w:t>
-      </w:r>
-      <w:r>
-        <w:t xml:space="preserve"> items </w:t>
-      </w:r>
-      <w:r>
-        <w:rPr>
-          <w:color w:val="FF0000"/>
-        </w:rPr>
-        <w:t>the*</w:t>
-      </w:r>
-      <w:r>
-        <w:t xml:space="preserve"> related list </w:t>
-      </w:r>
-      <w:r>
-        <w:rPr>
-          <w:color w:val="FF0000"/>
-        </w:rPr>
-        <w:t>are</w:t>
-      </w:r>
-      <w:r>
-        <w:t xml:space="preserve"> placed inside </w:t>
-      </w:r>
-      <w:r>
-        <w:rPr>
-          <w:color w:val="FF0000"/>
-        </w:rPr>
-        <w:t>the*</w:t>
-      </w:r>
-      <w:r>
-        <w:t xml:space="preserve"> nonagon again.</w:t>
-      </w:r>
-    </w:p>
-    <w:p/>
-    <w:p>
       <w:pPr>
         <w:ind w:left="852"/>
       </w:pPr>
@@ -2880,10 +2254,10 @@
           <w:noProof/>
         </w:rPr>
         <w:drawing>
-          <wp:inline distT="0" distB="0" distL="0" distR="0" wp14:anchorId="4D328805" wp14:editId="269905A1">
-            <wp:extent cx="904875" cy="904875"/>
-            <wp:effectExtent l="0" t="0" r="9525" b="9525"/>
-            <wp:docPr id="8" name="Picture 8"/>
+          <wp:inline distT="0" distB="0" distL="0" distR="0">
+            <wp:extent cx="710571" cy="700062"/>
+            <wp:effectExtent l="0" t="0" r="0" b="5080"/>
+            <wp:docPr id="5" name="Picture 5"/>
             <wp:cNvGraphicFramePr>
               <a:graphicFrameLocks xmlns:a="http://schemas.openxmlformats.org/drawingml/2006/main" noChangeAspect="1"/>
             </wp:cNvGraphicFramePr>
@@ -2891,23 +2265,14 @@
               <a:graphicData uri="http://schemas.openxmlformats.org/drawingml/2006/picture">
                 <pic:pic xmlns:pic="http://schemas.openxmlformats.org/drawingml/2006/picture">
                   <pic:nvPicPr>
-                    <pic:cNvPr id="0" name="Picture 3"/>
+                    <pic:cNvPr id="0" name="Picture 1"/>
                     <pic:cNvPicPr>
                       <a:picLocks noChangeAspect="1" noChangeArrowheads="1"/>
                     </pic:cNvPicPr>
                   </pic:nvPicPr>
                   <pic:blipFill>
-                    <a:blip r:embed="rId15">
+                    <a:blip r:embed="rId14">
                       <a:extLst>
-                        <a:ext uri="{BEBA8EAE-BF5A-486C-A8C5-ECC9F3942E4B}">
-                          <a14:imgProps xmlns:a14="http://schemas.microsoft.com/office/drawing/2010/main">
-                            <a14:imgLayer r:embed="rId16">
-                              <a14:imgEffect>
-                                <a14:brightnessContrast bright="40000" contrast="-40000"/>
-                              </a14:imgEffect>
-                            </a14:imgLayer>
-                          </a14:imgProps>
-                        </a:ext>
                         <a:ext uri="{28A0092B-C50C-407E-A947-70E740481C1C}">
                           <a14:useLocalDpi xmlns:a14="http://schemas.microsoft.com/office/drawing/2010/main" val="0"/>
                         </a:ext>
@@ -2921,7 +2286,7 @@
                   <pic:spPr bwMode="auto">
                     <a:xfrm>
                       <a:off x="0" y="0"/>
-                      <a:ext cx="904875" cy="904875"/>
+                      <a:ext cx="740847" cy="729890"/>
                     </a:xfrm>
                     <a:prstGeom prst="rect">
                       <a:avLst/>
@@ -2947,1615 +2312,825 @@
       </w:r>
     </w:p>
     <w:p>
-      <w:r>
-        <w:t xml:space="preserve">An attribute </w:t>
-      </w:r>
-      <w:r>
-        <w:rPr>
-          <w:color w:val="FF0000"/>
+      <w:pPr>
+        <w:pStyle w:val="Heading4"/>
+      </w:pPr>
+      <w:r>
+        <w:t>Attributes</w:t>
+      </w:r>
+      <w:r>
+        <w:t xml:space="preserve"> </w:t>
+      </w:r>
+      <w:r>
+        <w:t xml:space="preserve">might </w:t>
+      </w:r>
+      <w:r>
+        <w:t>be</w:t>
+      </w:r>
+      <w:r>
+        <w:t xml:space="preserve"> Objects</w:t>
+      </w:r>
+    </w:p>
+    <w:p>
+      <w:r>
+        <w:t>Attributes might not be something intrinsic to Circle language, but more of a concept that some may be familiar with.</w:t>
+      </w:r>
+    </w:p>
+    <w:p/>
+    <w:p>
+      <w:r>
+        <w:t xml:space="preserve">In one interpretation an attribute </w:t>
+      </w:r>
+      <w:r>
+        <w:t xml:space="preserve">might be thought of as </w:t>
+      </w:r>
+      <w:r>
+        <w:t xml:space="preserve">a </w:t>
+      </w:r>
+      <w:r>
+        <w:t>sub-</w:t>
+      </w:r>
+      <w:r>
+        <w:t>object with specific characteristics.</w:t>
+      </w:r>
+      <w:r>
+        <w:t xml:space="preserve"> What might an attribute be compared to </w:t>
+      </w:r>
+      <w:r>
+        <w:t xml:space="preserve">other </w:t>
+      </w:r>
+      <w:r>
+        <w:t>object</w:t>
+      </w:r>
+      <w:r>
+        <w:t>s</w:t>
+      </w:r>
+      <w:r>
+        <w:t>?</w:t>
+      </w:r>
+    </w:p>
+    <w:p>
+      <w:pPr>
+        <w:pStyle w:val="Heading4"/>
+      </w:pPr>
+      <w:r>
+        <w:t>Value</w:t>
+      </w:r>
+      <w:r>
+        <w:t>s</w:t>
+      </w:r>
+    </w:p>
+    <w:p>
+      <w:r>
+        <w:t xml:space="preserve">An attribute might </w:t>
+      </w:r>
+      <w:r>
+        <w:t xml:space="preserve">be </w:t>
+      </w:r>
+      <w:r>
+        <w:t xml:space="preserve">an object of a </w:t>
+      </w:r>
+      <w:r>
+        <w:t>simple</w:t>
+      </w:r>
+      <w:r>
+        <w:t xml:space="preserve"> nature, for instance a number, a </w:t>
+      </w:r>
+      <w:proofErr w:type="spellStart"/>
+      <w:r>
+        <w:t>boolean</w:t>
+      </w:r>
+      <w:proofErr w:type="spellEnd"/>
+      <w:r>
+        <w:t>, a date or a piece of text.</w:t>
+      </w:r>
+      <w:r>
+        <w:t xml:space="preserve"> An attribute might be a value that could be stored inside an object.</w:t>
+      </w:r>
+    </w:p>
+    <w:p/>
+    <w:p>
+      <w:r>
+        <w:t>A</w:t>
+      </w:r>
+      <w:r>
+        <w:t>n attribute</w:t>
+      </w:r>
+      <w:r>
+        <w:t xml:space="preserve"> might be an object that has </w:t>
+      </w:r>
+      <w:r>
+        <w:t xml:space="preserve">a </w:t>
+      </w:r>
+      <w:r>
+        <w:t>piece of</w:t>
+      </w:r>
+      <w:r>
+        <w:rPr>
+          <w:color w:val="FF0000"/>
+        </w:rPr>
+        <w:t xml:space="preserve"> </w:t>
+      </w:r>
+      <w:r>
+        <w:t>binary data stored inside it. For instance a number</w:t>
+      </w:r>
+      <w:r>
+        <w:t xml:space="preserve"> might be</w:t>
+      </w:r>
+      <w:r>
+        <w:t xml:space="preserve"> stored as a </w:t>
+      </w:r>
+      <w:r>
+        <w:t>piece of</w:t>
+      </w:r>
+      <w:r>
+        <w:rPr>
+          <w:color w:val="FF0000"/>
+        </w:rPr>
+        <w:t xml:space="preserve"> </w:t>
+      </w:r>
+      <w:r>
+        <w:t xml:space="preserve">binary. </w:t>
+      </w:r>
+      <w:r>
+        <w:t>S</w:t>
+      </w:r>
+      <w:r>
+        <w:t>torage of binary data</w:t>
+      </w:r>
+      <w:r>
+        <w:t xml:space="preserve"> </w:t>
+      </w:r>
+      <w:r>
+        <w:t xml:space="preserve">alone </w:t>
+      </w:r>
+      <w:r>
+        <w:t xml:space="preserve">might not </w:t>
+      </w:r>
+      <w:r>
+        <w:t>turn an object into an attribute.</w:t>
+      </w:r>
+    </w:p>
+    <w:p>
+      <w:pPr>
+        <w:pStyle w:val="Heading4"/>
+      </w:pPr>
+      <w:r>
+        <w:t>Fixed Logical Residence</w:t>
+      </w:r>
+    </w:p>
+    <w:p>
+      <w:r>
+        <w:t xml:space="preserve">Another </w:t>
+      </w:r>
+      <w:r>
+        <w:t>aspect that</w:t>
+      </w:r>
+      <w:r>
+        <w:t xml:space="preserve"> may</w:t>
+      </w:r>
+      <w:r>
+        <w:t xml:space="preserve"> </w:t>
+      </w:r>
+      <w:r>
+        <w:t>make</w:t>
+      </w:r>
+      <w:r>
+        <w:t xml:space="preserve"> a sub-object </w:t>
+      </w:r>
+      <w:r>
+        <w:t>a</w:t>
+      </w:r>
+      <w:r>
+        <w:t xml:space="preserve">n attribute, </w:t>
+      </w:r>
+      <w:r>
+        <w:t xml:space="preserve">could </w:t>
+      </w:r>
+      <w:r>
+        <w:t xml:space="preserve">be </w:t>
+      </w:r>
+      <w:r>
+        <w:t>that it</w:t>
+      </w:r>
+      <w:r>
+        <w:t xml:space="preserve"> </w:t>
+      </w:r>
+      <w:r>
+        <w:t xml:space="preserve">might </w:t>
+      </w:r>
+      <w:r>
+        <w:t xml:space="preserve">have </w:t>
+      </w:r>
+      <w:r>
+        <w:t xml:space="preserve">a </w:t>
+      </w:r>
+      <w:r>
+        <w:t>fixed logical residence</w:t>
+      </w:r>
+      <w:r>
+        <w:t xml:space="preserve"> inside its parent. </w:t>
+      </w:r>
+      <w:r>
+        <w:t>The</w:t>
+      </w:r>
+      <w:r>
+        <w:t xml:space="preserve"> </w:t>
+      </w:r>
+      <w:r>
+        <w:t>parent</w:t>
+      </w:r>
+      <w:r>
+        <w:t xml:space="preserve"> would be</w:t>
+      </w:r>
+      <w:r>
+        <w:t xml:space="preserve"> </w:t>
+      </w:r>
+      <w:r>
+        <w:t>the</w:t>
+      </w:r>
+      <w:r>
+        <w:t xml:space="preserve"> sole</w:t>
+      </w:r>
+      <w:r>
+        <w:t xml:space="preserve"> container of it. It</w:t>
+      </w:r>
+      <w:r>
+        <w:t xml:space="preserve"> might not be </w:t>
+      </w:r>
+      <w:r>
+        <w:t xml:space="preserve">an object that </w:t>
+      </w:r>
+      <w:r>
+        <w:t xml:space="preserve">could </w:t>
+      </w:r>
+      <w:r>
+        <w:t xml:space="preserve">be </w:t>
+      </w:r>
+      <w:r>
+        <w:t xml:space="preserve">passed </w:t>
+      </w:r>
+      <w:r>
+        <w:t xml:space="preserve">around </w:t>
+      </w:r>
+      <w:r>
+        <w:t xml:space="preserve">like </w:t>
+      </w:r>
+      <w:r>
+        <w:t>other objects</w:t>
+      </w:r>
+      <w:r>
+        <w:t xml:space="preserve"> might</w:t>
+      </w:r>
+      <w:r>
+        <w:t xml:space="preserve">. It </w:t>
+      </w:r>
+      <w:r>
+        <w:t xml:space="preserve">would be </w:t>
+      </w:r>
+      <w:r>
+        <w:t>fixed</w:t>
+      </w:r>
+      <w:r>
+        <w:t xml:space="preserve"> inside</w:t>
+      </w:r>
+      <w:r>
+        <w:t xml:space="preserve"> its</w:t>
+      </w:r>
+      <w:r>
+        <w:t xml:space="preserve"> parent. </w:t>
+      </w:r>
+      <w:r>
+        <w:t>Usually a</w:t>
+      </w:r>
+      <w:r>
+        <w:t>n object</w:t>
+      </w:r>
+      <w:r>
+        <w:t xml:space="preserve"> might not </w:t>
+      </w:r>
+      <w:r>
+        <w:t>get</w:t>
+      </w:r>
+      <w:r>
+        <w:t xml:space="preserve"> a </w:t>
+      </w:r>
+      <w:r>
+        <w:t>fixed logical residence</w:t>
+      </w:r>
+      <w:r>
+        <w:t xml:space="preserve">, </w:t>
+      </w:r>
+      <w:r>
+        <w:t>so this</w:t>
+      </w:r>
+      <w:r>
+        <w:t xml:space="preserve"> would be</w:t>
+      </w:r>
+      <w:r>
+        <w:t xml:space="preserve"> </w:t>
+      </w:r>
+      <w:r>
+        <w:t xml:space="preserve">something </w:t>
+      </w:r>
+      <w:r>
+        <w:t>special</w:t>
+      </w:r>
+      <w:r>
+        <w:t xml:space="preserve"> about an attribute.</w:t>
+      </w:r>
+    </w:p>
+    <w:p>
+      <w:pPr>
+        <w:pStyle w:val="Heading4"/>
+      </w:pPr>
+      <w:r>
+        <w:t>Life Time</w:t>
+      </w:r>
+    </w:p>
+    <w:p>
+      <w:r>
+        <w:t>Another aspect that</w:t>
+      </w:r>
+      <w:r>
+        <w:t xml:space="preserve"> may turn</w:t>
+      </w:r>
+      <w:r>
+        <w:t xml:space="preserve"> a sub-object </w:t>
+      </w:r>
+      <w:r>
+        <w:t xml:space="preserve">into </w:t>
+      </w:r>
+      <w:r>
+        <w:t>an attribute,</w:t>
+      </w:r>
+      <w:r>
+        <w:t xml:space="preserve"> could be</w:t>
+      </w:r>
+      <w:r>
+        <w:t xml:space="preserve"> it</w:t>
+      </w:r>
+      <w:r>
+        <w:t xml:space="preserve"> might be</w:t>
+      </w:r>
+      <w:r>
+        <w:t xml:space="preserve"> </w:t>
+      </w:r>
+      <w:r>
+        <w:t xml:space="preserve">always </w:t>
+      </w:r>
+      <w:r>
+        <w:t xml:space="preserve">created, </w:t>
+      </w:r>
+      <w:r>
+        <w:t xml:space="preserve">never </w:t>
+      </w:r>
+      <w:r>
+        <w:t xml:space="preserve">destroyed, </w:t>
+      </w:r>
+      <w:r>
+        <w:t xml:space="preserve">never </w:t>
+      </w:r>
+      <w:r>
+        <w:t xml:space="preserve">recreated again, and </w:t>
+      </w:r>
+      <w:r>
+        <w:t xml:space="preserve">never assigned </w:t>
+      </w:r>
+      <w:r>
+        <w:t xml:space="preserve">a </w:t>
+      </w:r>
+      <w:r>
+        <w:t>different</w:t>
+      </w:r>
+      <w:r>
+        <w:t xml:space="preserve"> object to</w:t>
+      </w:r>
+      <w:r>
+        <w:t xml:space="preserve"> it</w:t>
+      </w:r>
+      <w:r>
+        <w:t xml:space="preserve">. Another object’s </w:t>
+      </w:r>
+      <w:r>
+        <w:rPr>
+          <w:i/>
+        </w:rPr>
+        <w:t>state</w:t>
+      </w:r>
+      <w:r>
+        <w:t xml:space="preserve"> </w:t>
+      </w:r>
+      <w:r>
+        <w:t xml:space="preserve">might </w:t>
+      </w:r>
+      <w:r>
+        <w:t>be assigned to it, but that</w:t>
+      </w:r>
+      <w:r>
+        <w:t xml:space="preserve"> might be </w:t>
+      </w:r>
+      <w:r>
+        <w:t xml:space="preserve">all </w:t>
+      </w:r>
+      <w:r>
+        <w:rPr>
+          <w:color w:val="FF0000"/>
+        </w:rPr>
+        <w:t>you</w:t>
+      </w:r>
+      <w:r>
+        <w:rPr>
+          <w:color w:val="FF0000"/>
+        </w:rPr>
+        <w:t>*</w:t>
+      </w:r>
+      <w:r>
+        <w:t xml:space="preserve"> might change </w:t>
+      </w:r>
+      <w:r>
+        <w:t>about it.</w:t>
+      </w:r>
+    </w:p>
+    <w:p>
+      <w:pPr>
+        <w:pStyle w:val="Heading4"/>
+      </w:pPr>
+      <w:r>
+        <w:t>Part of Parent Object</w:t>
+      </w:r>
+    </w:p>
+    <w:p>
+      <w:r>
+        <w:rPr>
+          <w:color w:val="FF0000"/>
+        </w:rPr>
+        <w:t>You</w:t>
+      </w:r>
+      <w:r>
+        <w:rPr>
+          <w:color w:val="FF0000"/>
+        </w:rPr>
+        <w:t>*</w:t>
+      </w:r>
+      <w:r>
+        <w:t xml:space="preserve"> might say that </w:t>
+      </w:r>
+      <w:r>
+        <w:t>an attribute</w:t>
+      </w:r>
+      <w:r>
+        <w:t xml:space="preserve"> would be </w:t>
+      </w:r>
+      <w:r>
+        <w:t>more</w:t>
+      </w:r>
+      <w:r>
+        <w:t xml:space="preserve"> part of what</w:t>
+      </w:r>
+      <w:r>
+        <w:t xml:space="preserve"> </w:t>
+      </w:r>
+      <w:r>
+        <w:t xml:space="preserve">the </w:t>
+      </w:r>
+      <w:r>
+        <w:t>object</w:t>
+      </w:r>
+      <w:r>
+        <w:t xml:space="preserve"> </w:t>
+      </w:r>
+      <w:r>
+        <w:rPr>
+          <w:i/>
         </w:rPr>
         <w:t>is</w:t>
       </w:r>
       <w:r>
-        <w:t xml:space="preserve"> </w:t>
+        <w:t xml:space="preserve">. </w:t>
+      </w:r>
+      <w:r>
+        <w:t>The</w:t>
+      </w:r>
+      <w:r>
+        <w:t xml:space="preserve"> other sub-objects</w:t>
+      </w:r>
+      <w:r>
+        <w:t xml:space="preserve"> might be</w:t>
+      </w:r>
+      <w:r>
+        <w:t xml:space="preserve"> </w:t>
+      </w:r>
+      <w:r>
+        <w:t>considered</w:t>
+      </w:r>
+      <w:r>
+        <w:t xml:space="preserve"> references to other objects, </w:t>
+      </w:r>
+      <w:r>
+        <w:t xml:space="preserve">not </w:t>
+      </w:r>
+      <w:r>
+        <w:t xml:space="preserve">as much part of </w:t>
+      </w:r>
+      <w:r>
+        <w:t>the</w:t>
+      </w:r>
+      <w:r>
+        <w:t xml:space="preserve"> object </w:t>
+      </w:r>
+      <w:r>
+        <w:t>itself</w:t>
+      </w:r>
+      <w:r>
+        <w:t>.</w:t>
+      </w:r>
+    </w:p>
+    <w:p>
+      <w:pPr>
+        <w:pStyle w:val="Heading4"/>
+      </w:pPr>
+      <w:r>
+        <w:t>Not a Pointer</w:t>
+      </w:r>
+    </w:p>
+    <w:p>
+      <w:r>
+        <w:rPr>
+          <w:color w:val="FF0000"/>
+        </w:rPr>
+        <w:t>You</w:t>
+      </w:r>
+      <w:r>
+        <w:rPr>
+          <w:color w:val="FF0000"/>
+        </w:rPr>
+        <w:t>*</w:t>
+      </w:r>
+      <w:r>
+        <w:rPr>
+          <w:color w:val="FF0000"/>
+        </w:rPr>
+        <w:t xml:space="preserve"> </w:t>
+      </w:r>
+      <w:r>
+        <w:t xml:space="preserve">might </w:t>
+      </w:r>
+      <w:r>
+        <w:t xml:space="preserve">point to an attribute, </w:t>
+      </w:r>
+      <w:r>
+        <w:t>but</w:t>
+      </w:r>
+      <w:r>
+        <w:t xml:space="preserve"> </w:t>
+      </w:r>
+      <w:r>
+        <w:t>a</w:t>
+      </w:r>
+      <w:r>
+        <w:t>n attribute</w:t>
+      </w:r>
+      <w:r>
+        <w:t xml:space="preserve"> might</w:t>
+      </w:r>
+      <w:r>
+        <w:t xml:space="preserve"> </w:t>
+      </w:r>
+      <w:r>
+        <w:rPr>
+          <w:i/>
+        </w:rPr>
+        <w:t>not</w:t>
+      </w:r>
+      <w:r>
+        <w:rPr>
+          <w:color w:val="FF0000"/>
+        </w:rPr>
+        <w:t xml:space="preserve"> </w:t>
+      </w:r>
+      <w:r>
+        <w:t>be a pointer to something else.</w:t>
+      </w:r>
+    </w:p>
+    <w:p/>
+    <w:p>
+      <w:r>
+        <w:t>When</w:t>
+      </w:r>
+      <w:r>
+        <w:t xml:space="preserve"> an attribute </w:t>
+      </w:r>
+      <w:r>
+        <w:t xml:space="preserve">would </w:t>
+      </w:r>
+      <w:r>
+        <w:t xml:space="preserve">become </w:t>
+      </w:r>
+      <w:r>
+        <w:t xml:space="preserve">a pointer </w:t>
+      </w:r>
+      <w:r>
+        <w:t xml:space="preserve">or would be </w:t>
+      </w:r>
+      <w:r>
+        <w:t xml:space="preserve">destroyed or recreated </w:t>
+      </w:r>
+      <w:r>
+        <w:t xml:space="preserve">it </w:t>
+      </w:r>
+      <w:r>
+        <w:t>might</w:t>
+      </w:r>
+      <w:r>
+        <w:t xml:space="preserve"> give up</w:t>
+      </w:r>
+      <w:r>
+        <w:t xml:space="preserve"> </w:t>
+      </w:r>
+      <w:r>
+        <w:t>its status as attribute, and</w:t>
+      </w:r>
+      <w:r>
+        <w:t xml:space="preserve"> might</w:t>
+      </w:r>
+      <w:r>
+        <w:t xml:space="preserve"> </w:t>
+      </w:r>
+      <w:r>
+        <w:t xml:space="preserve">just </w:t>
+      </w:r>
+      <w:r>
+        <w:t xml:space="preserve">be </w:t>
+      </w:r>
+      <w:r>
+        <w:t xml:space="preserve">considered </w:t>
       </w:r>
       <w:r>
         <w:t xml:space="preserve">a </w:t>
       </w:r>
       <w:r>
-        <w:t xml:space="preserve">value </w:t>
-      </w:r>
-      <w:r>
-        <w:rPr>
-          <w:color w:val="FF0000"/>
-        </w:rPr>
-        <w:t>stored</w:t>
-      </w:r>
-      <w:r>
-        <w:t xml:space="preserve"> inside an object. An attribute </w:t>
-      </w:r>
-      <w:r>
-        <w:rPr>
-          <w:color w:val="FF0000"/>
+        <w:t>related object again.</w:t>
+      </w:r>
+    </w:p>
+    <w:p>
+      <w:pPr>
+        <w:pStyle w:val="Heading4"/>
+      </w:pPr>
+      <w:r>
+        <w:t>Summary</w:t>
+      </w:r>
+    </w:p>
+    <w:p>
+      <w:r>
+        <w:t xml:space="preserve">Here </w:t>
+      </w:r>
+      <w:r>
+        <w:t xml:space="preserve">may </w:t>
+      </w:r>
+      <w:r>
+        <w:t>follow</w:t>
+      </w:r>
+      <w:r>
+        <w:t xml:space="preserve"> a</w:t>
+      </w:r>
+      <w:r>
+        <w:t xml:space="preserve">n attempt to </w:t>
+      </w:r>
+      <w:r>
+        <w:t>summar</w:t>
+      </w:r>
+      <w:r>
+        <w:t>ize</w:t>
+      </w:r>
+      <w:r>
+        <w:t xml:space="preserve"> </w:t>
+      </w:r>
+      <w:r>
+        <w:t>the</w:t>
+      </w:r>
+      <w:r>
+        <w:t xml:space="preserve"> aspects of an attribute:</w:t>
+      </w:r>
+    </w:p>
+    <w:p/>
+    <w:p>
+      <w:pPr>
+        <w:pStyle w:val="ListParagraph"/>
+        <w:numPr>
+          <w:ilvl w:val="0"/>
+          <w:numId w:val="12"/>
+        </w:numPr>
+      </w:pPr>
+      <w:r>
+        <w:t xml:space="preserve">Might </w:t>
+      </w:r>
+      <w:r>
+        <w:t xml:space="preserve">be </w:t>
+      </w:r>
+      <w:r>
+        <w:t xml:space="preserve">an object of a </w:t>
+      </w:r>
+      <w:r>
+        <w:t>simple</w:t>
+      </w:r>
+      <w:r>
+        <w:t xml:space="preserve"> nature.</w:t>
+      </w:r>
+    </w:p>
+    <w:p>
+      <w:pPr>
+        <w:pStyle w:val="ListParagraph"/>
+        <w:numPr>
+          <w:ilvl w:val="0"/>
+          <w:numId w:val="12"/>
+        </w:numPr>
+      </w:pPr>
+      <w:r>
+        <w:t xml:space="preserve">May have a binary value </w:t>
+      </w:r>
+      <w:r>
+        <w:t xml:space="preserve">stored </w:t>
+      </w:r>
+      <w:r>
+        <w:t>inside it.</w:t>
+      </w:r>
+    </w:p>
+    <w:p>
+      <w:pPr>
+        <w:pStyle w:val="ListParagraph"/>
+        <w:numPr>
+          <w:ilvl w:val="0"/>
+          <w:numId w:val="12"/>
+        </w:numPr>
+        <w:rPr>
+          <w:i/>
+        </w:rPr>
+      </w:pPr>
+      <w:r>
+        <w:t>Sort of m</w:t>
+      </w:r>
+      <w:r>
+        <w:t xml:space="preserve">ore part of what </w:t>
+      </w:r>
+      <w:r>
+        <w:t>the</w:t>
+      </w:r>
+      <w:r>
+        <w:t xml:space="preserve"> object </w:t>
+      </w:r>
+      <w:r>
+        <w:rPr>
+          <w:i/>
         </w:rPr>
         <w:t>is</w:t>
       </w:r>
       <w:r>
-        <w:t xml:space="preserve"> </w:t>
-      </w:r>
-      <w:r>
-        <w:rPr>
-          <w:color w:val="FF0000"/>
-        </w:rPr>
-        <w:t>actually</w:t>
-      </w:r>
-      <w:r>
-        <w:t xml:space="preserve"> a sub-object with </w:t>
-      </w:r>
-      <w:r>
-        <w:rPr>
-          <w:color w:val="FF0000"/>
-        </w:rPr>
-        <w:t>special</w:t>
-      </w:r>
-      <w:r>
-        <w:rPr>
-          <w:color w:val="FF0000"/>
-        </w:rPr>
-        <w:t>*</w:t>
-      </w:r>
-      <w:r>
-        <w:t xml:space="preserve"> properties.</w:t>
-      </w:r>
-    </w:p>
-    <w:p/>
-    <w:p>
-      <w:r>
-        <w:t xml:space="preserve">An attribute </w:t>
-      </w:r>
-      <w:r>
-        <w:rPr>
-          <w:color w:val="FF0000"/>
-        </w:rPr>
-        <w:t>is</w:t>
-      </w:r>
-      <w:r>
-        <w:t xml:space="preserve"> </w:t>
-      </w:r>
-      <w:r>
-        <w:rPr>
-          <w:color w:val="FF0000"/>
-        </w:rPr>
-        <w:t>often</w:t>
-      </w:r>
-      <w:r>
-        <w:t xml:space="preserve"> an object of a </w:t>
-      </w:r>
-      <w:r>
-        <w:rPr>
-          <w:color w:val="FF0000"/>
-        </w:rPr>
-        <w:t>simple</w:t>
-      </w:r>
-      <w:r>
-        <w:rPr>
-          <w:color w:val="FF0000"/>
-        </w:rPr>
-        <w:t>*</w:t>
-      </w:r>
-      <w:r>
-        <w:t xml:space="preserve"> nature, for instance a number, a </w:t>
-      </w:r>
-      <w:proofErr w:type="spellStart"/>
-      <w:r>
-        <w:t>boolean</w:t>
-      </w:r>
-      <w:proofErr w:type="spellEnd"/>
-      <w:r>
-        <w:t xml:space="preserve">, a date or a </w:t>
-      </w:r>
-      <w:r>
-        <w:rPr>
-          <w:color w:val="FF0000"/>
-        </w:rPr>
-        <w:t>simple</w:t>
-      </w:r>
-      <w:r>
-        <w:rPr>
-          <w:color w:val="FF0000"/>
-        </w:rPr>
-        <w:t>*</w:t>
-      </w:r>
-      <w:r>
-        <w:t xml:space="preserve"> piece of text. </w:t>
-      </w:r>
-      <w:r>
-        <w:rPr>
-          <w:color w:val="FF0000"/>
-        </w:rPr>
-        <w:t>But</w:t>
-      </w:r>
-      <w:r>
-        <w:rPr>
-          <w:color w:val="FF0000"/>
-        </w:rPr>
-        <w:t>*</w:t>
-      </w:r>
-      <w:r>
-        <w:t xml:space="preserve"> an attribute </w:t>
-      </w:r>
-      <w:r>
-        <w:rPr>
-          <w:color w:val="FF0000"/>
-        </w:rPr>
-        <w:t>can</w:t>
-      </w:r>
-      <w:r>
-        <w:t xml:space="preserve"> </w:t>
-      </w:r>
-      <w:r>
-        <w:rPr>
-          <w:color w:val="FF0000"/>
-        </w:rPr>
-        <w:t>really</w:t>
-      </w:r>
-      <w:r>
-        <w:t xml:space="preserve"> be </w:t>
-      </w:r>
-      <w:r>
-        <w:rPr>
-          <w:color w:val="FF0000"/>
-        </w:rPr>
-        <w:t>any</w:t>
-      </w:r>
-      <w:r>
-        <w:t xml:space="preserve"> type of object.</w:t>
-      </w:r>
-    </w:p>
-    <w:p/>
-    <w:p>
-      <w:r>
-        <w:rPr>
-          <w:color w:val="FF0000"/>
-        </w:rPr>
-        <w:t>The*</w:t>
-      </w:r>
-      <w:r>
-        <w:t xml:space="preserve"> </w:t>
-      </w:r>
-      <w:r>
-        <w:rPr>
-          <w:color w:val="FF0000"/>
-        </w:rPr>
-        <w:t>main</w:t>
-      </w:r>
-      <w:r>
-        <w:t xml:space="preserve"> aspect that </w:t>
-      </w:r>
-      <w:r>
-        <w:rPr>
-          <w:color w:val="FF0000"/>
-        </w:rPr>
-        <w:t>makes</w:t>
-      </w:r>
-      <w:r>
-        <w:t xml:space="preserve"> a sub-object an attribute, is </w:t>
-      </w:r>
-      <w:r>
-        <w:rPr>
-          <w:color w:val="FF0000"/>
-        </w:rPr>
-        <w:t>the*</w:t>
-      </w:r>
-      <w:r>
-        <w:t xml:space="preserve"> </w:t>
-      </w:r>
-      <w:r>
-        <w:rPr>
-          <w:color w:val="FF0000"/>
-        </w:rPr>
-        <w:t>fact</w:t>
-      </w:r>
-      <w:r>
-        <w:t xml:space="preserve"> that it </w:t>
-      </w:r>
-      <w:r>
-        <w:rPr>
-          <w:color w:val="FF0000"/>
-        </w:rPr>
-        <w:t>has</w:t>
-      </w:r>
-      <w:r>
-        <w:t xml:space="preserve"> a </w:t>
-      </w:r>
-      <w:r>
-        <w:rPr>
-          <w:color w:val="FF0000"/>
-        </w:rPr>
-        <w:t>fixed</w:t>
-      </w:r>
-      <w:r>
-        <w:rPr>
-          <w:color w:val="FF0000"/>
-        </w:rPr>
-        <w:t>*</w:t>
-      </w:r>
-      <w:r>
-        <w:t xml:space="preserve"> logical </w:t>
-      </w:r>
-      <w:r>
-        <w:rPr>
-          <w:color w:val="FF0000"/>
-        </w:rPr>
-        <w:t>residence</w:t>
-      </w:r>
-      <w:r>
-        <w:rPr>
-          <w:color w:val="FF0000"/>
-        </w:rPr>
-        <w:t>*</w:t>
-      </w:r>
-      <w:r>
-        <w:t xml:space="preserve"> inside its parent. </w:t>
-      </w:r>
-      <w:r>
-        <w:rPr>
-          <w:color w:val="FF0000"/>
-        </w:rPr>
-        <w:t>The*</w:t>
-      </w:r>
-      <w:r>
-        <w:t xml:space="preserve"> parent </w:t>
-      </w:r>
-      <w:r>
-        <w:rPr>
-          <w:color w:val="FF0000"/>
-        </w:rPr>
-        <w:t>is</w:t>
-      </w:r>
-      <w:r>
-        <w:t xml:space="preserve"> </w:t>
-      </w:r>
-      <w:r>
-        <w:rPr>
-          <w:color w:val="FF0000"/>
-        </w:rPr>
-        <w:t>the*</w:t>
-      </w:r>
-      <w:r>
-        <w:t xml:space="preserve"> </w:t>
-      </w:r>
-      <w:r>
-        <w:rPr>
-          <w:color w:val="FF0000"/>
-        </w:rPr>
-        <w:t>sole</w:t>
-      </w:r>
-      <w:r>
-        <w:rPr>
-          <w:color w:val="FF0000"/>
-        </w:rPr>
-        <w:t>*</w:t>
-      </w:r>
-      <w:r>
-        <w:t xml:space="preserve"> container of it. It </w:t>
-      </w:r>
-      <w:r>
-        <w:rPr>
-          <w:color w:val="FF0000"/>
-        </w:rPr>
-        <w:t>is</w:t>
-      </w:r>
-      <w:r>
-        <w:t xml:space="preserve"> </w:t>
-      </w:r>
-      <w:r>
-        <w:rPr>
-          <w:color w:val="FF0000"/>
-        </w:rPr>
-        <w:t>not</w:t>
-      </w:r>
-      <w:r>
-        <w:t xml:space="preserve"> an object that </w:t>
-      </w:r>
-      <w:r>
-        <w:rPr>
-          <w:color w:val="FF0000"/>
-        </w:rPr>
-        <w:t>can</w:t>
-      </w:r>
-      <w:r>
-        <w:t xml:space="preserve"> be shifted around </w:t>
-      </w:r>
-      <w:r>
-        <w:rPr>
-          <w:color w:val="FF0000"/>
-        </w:rPr>
-        <w:t>like</w:t>
-      </w:r>
-      <w:r>
-        <w:t xml:space="preserve"> other objects. It </w:t>
-      </w:r>
-      <w:r>
-        <w:rPr>
-          <w:color w:val="FF0000"/>
-        </w:rPr>
-        <w:t>is</w:t>
-      </w:r>
-      <w:r>
-        <w:t xml:space="preserve"> </w:t>
-      </w:r>
-      <w:r>
-        <w:rPr>
-          <w:color w:val="FF0000"/>
-        </w:rPr>
-        <w:t>fixed</w:t>
-      </w:r>
-      <w:r>
-        <w:rPr>
-          <w:color w:val="FF0000"/>
-        </w:rPr>
-        <w:t>*</w:t>
-      </w:r>
-      <w:r>
-        <w:t xml:space="preserve"> inside </w:t>
-      </w:r>
-      <w:r>
-        <w:rPr>
-          <w:color w:val="FF0000"/>
-        </w:rPr>
-        <w:t>the*</w:t>
-      </w:r>
-      <w:r>
-        <w:t xml:space="preserve"> parent. An object </w:t>
-      </w:r>
-      <w:r>
-        <w:rPr>
-          <w:color w:val="FF0000"/>
-        </w:rPr>
-        <w:t>usually</w:t>
-      </w:r>
-      <w:r>
-        <w:t xml:space="preserve"> </w:t>
-      </w:r>
-      <w:r>
-        <w:rPr>
-          <w:color w:val="FF0000"/>
-        </w:rPr>
-        <w:t>does</w:t>
-      </w:r>
-      <w:r>
-        <w:t xml:space="preserve"> </w:t>
-      </w:r>
-      <w:r>
-        <w:rPr>
-          <w:color w:val="FF0000"/>
-        </w:rPr>
-        <w:t>n</w:t>
-      </w:r>
-      <w:r>
-        <w:rPr>
-          <w:color w:val="FF0000"/>
-        </w:rPr>
-        <w:t>o</w:t>
-      </w:r>
-      <w:r>
-        <w:rPr>
-          <w:color w:val="FF0000"/>
-        </w:rPr>
-        <w:t>t</w:t>
-      </w:r>
-      <w:r>
-        <w:t xml:space="preserve"> </w:t>
-      </w:r>
-      <w:r>
-        <w:t>get</w:t>
-      </w:r>
-      <w:r>
-        <w:t xml:space="preserve"> a </w:t>
-      </w:r>
-      <w:r>
-        <w:rPr>
-          <w:color w:val="FF0000"/>
-        </w:rPr>
-        <w:t>fixed</w:t>
-      </w:r>
-      <w:r>
-        <w:rPr>
-          <w:color w:val="FF0000"/>
-        </w:rPr>
-        <w:t>*</w:t>
-      </w:r>
-      <w:r>
-        <w:t xml:space="preserve"> logical </w:t>
-      </w:r>
-      <w:r>
-        <w:rPr>
-          <w:color w:val="FF0000"/>
-        </w:rPr>
-        <w:t>residence</w:t>
-      </w:r>
-      <w:r>
-        <w:rPr>
-          <w:color w:val="FF0000"/>
-        </w:rPr>
-        <w:t>*</w:t>
-      </w:r>
-      <w:r>
-        <w:t xml:space="preserve">, </w:t>
-      </w:r>
-      <w:r>
-        <w:rPr>
-          <w:color w:val="FF0000"/>
-        </w:rPr>
-        <w:t>so</w:t>
-      </w:r>
-      <w:r>
-        <w:t xml:space="preserve"> </w:t>
-      </w:r>
-      <w:r>
-        <w:rPr>
-          <w:color w:val="FF0000"/>
-        </w:rPr>
-        <w:t>this</w:t>
-      </w:r>
-      <w:r>
-        <w:t xml:space="preserve"> </w:t>
-      </w:r>
-      <w:r>
-        <w:rPr>
-          <w:color w:val="FF0000"/>
-        </w:rPr>
-        <w:t>is</w:t>
-      </w:r>
-      <w:r>
-        <w:t xml:space="preserve"> what</w:t>
-      </w:r>
-      <w:r>
-        <w:t xml:space="preserve"> </w:t>
-      </w:r>
-      <w:r>
-        <w:rPr>
-          <w:color w:val="FF0000"/>
-        </w:rPr>
-        <w:t>i</w:t>
-      </w:r>
-      <w:r>
-        <w:rPr>
-          <w:color w:val="FF0000"/>
-        </w:rPr>
-        <w:t>s</w:t>
-      </w:r>
-      <w:r>
-        <w:t xml:space="preserve"> </w:t>
-      </w:r>
-      <w:r>
-        <w:rPr>
-          <w:color w:val="FF0000"/>
-        </w:rPr>
-        <w:t>special</w:t>
-      </w:r>
-      <w:r>
-        <w:rPr>
-          <w:color w:val="FF0000"/>
-        </w:rPr>
-        <w:t>*</w:t>
-      </w:r>
-      <w:r>
-        <w:t xml:space="preserve"> about an attribute.</w:t>
-      </w:r>
-    </w:p>
-    <w:p/>
-    <w:p>
-      <w:r>
-        <w:t xml:space="preserve">Another aspect that </w:t>
-      </w:r>
-      <w:r>
-        <w:rPr>
-          <w:color w:val="FF0000"/>
-        </w:rPr>
-        <w:t>makes</w:t>
-      </w:r>
-      <w:r>
-        <w:t xml:space="preserve"> a sub-object an attribute, </w:t>
-      </w:r>
-      <w:r>
-        <w:rPr>
-          <w:color w:val="FF0000"/>
-        </w:rPr>
-        <w:t>is</w:t>
-      </w:r>
-      <w:r>
-        <w:t xml:space="preserve"> that it </w:t>
-      </w:r>
-      <w:r>
-        <w:rPr>
-          <w:color w:val="FF0000"/>
-        </w:rPr>
-        <w:t>is</w:t>
-      </w:r>
-      <w:r>
-        <w:t xml:space="preserve"> </w:t>
-      </w:r>
-      <w:r>
-        <w:rPr>
-          <w:color w:val="FF0000"/>
-        </w:rPr>
-        <w:t>always</w:t>
-      </w:r>
-      <w:r>
-        <w:t xml:space="preserve"> created, </w:t>
-      </w:r>
-      <w:r>
-        <w:rPr>
-          <w:color w:val="FF0000"/>
-        </w:rPr>
-        <w:t>never</w:t>
-      </w:r>
-      <w:r>
-        <w:t xml:space="preserve"> destroyed, </w:t>
-      </w:r>
-      <w:r>
-        <w:rPr>
-          <w:color w:val="FF0000"/>
-        </w:rPr>
-        <w:t>never</w:t>
-      </w:r>
-      <w:r>
-        <w:t xml:space="preserve"> recreated again, and a </w:t>
-      </w:r>
-      <w:r>
-        <w:rPr>
-          <w:color w:val="FF0000"/>
-        </w:rPr>
-        <w:t>different</w:t>
-      </w:r>
-      <w:r>
-        <w:rPr>
-          <w:color w:val="FF0000"/>
-        </w:rPr>
-        <w:t>*</w:t>
-      </w:r>
-      <w:r>
-        <w:t xml:space="preserve"> object </w:t>
-      </w:r>
-      <w:r>
-        <w:rPr>
-          <w:color w:val="FF0000"/>
-        </w:rPr>
-        <w:t>is</w:t>
-      </w:r>
-      <w:r>
-        <w:t xml:space="preserve"> </w:t>
-      </w:r>
-      <w:r>
-        <w:rPr>
-          <w:color w:val="FF0000"/>
-        </w:rPr>
-        <w:t>never</w:t>
-      </w:r>
-      <w:r>
-        <w:t xml:space="preserve"> assigned to it. Another object’s </w:t>
-      </w:r>
-      <w:r>
         <w:rPr>
           <w:i/>
         </w:rPr>
-        <w:t>state</w:t>
-      </w:r>
-      <w:r>
-        <w:t xml:space="preserve"> </w:t>
-      </w:r>
-      <w:r>
-        <w:rPr>
-          <w:color w:val="FF0000"/>
-        </w:rPr>
-        <w:t>can</w:t>
-      </w:r>
-      <w:r>
-        <w:t xml:space="preserve"> be assigned to it, but that’s all that can be changed about it.</w:t>
-      </w:r>
-    </w:p>
-    <w:p/>
-    <w:p>
-      <w:r>
-        <w:t xml:space="preserve">A </w:t>
-      </w:r>
-      <w:r>
-        <w:rPr>
-          <w:color w:val="FF0000"/>
-        </w:rPr>
-        <w:t>third</w:t>
-      </w:r>
-      <w:r>
-        <w:rPr>
-          <w:color w:val="FF0000"/>
-        </w:rPr>
-        <w:t>*</w:t>
-      </w:r>
-      <w:r>
-        <w:t xml:space="preserve"> aspect of an attribute, </w:t>
-      </w:r>
-      <w:r>
-        <w:rPr>
-          <w:color w:val="FF0000"/>
-        </w:rPr>
-        <w:t>is</w:t>
-      </w:r>
-      <w:r>
-        <w:t xml:space="preserve"> that i</w:t>
-      </w:r>
-      <w:r>
-        <w:t>t</w:t>
-      </w:r>
-      <w:r>
-        <w:t xml:space="preserve"> </w:t>
-      </w:r>
-      <w:r>
-        <w:rPr>
-          <w:color w:val="FF0000"/>
-        </w:rPr>
-        <w:t>usually</w:t>
-      </w:r>
-      <w:r>
-        <w:t xml:space="preserve"> </w:t>
-      </w:r>
-      <w:r>
-        <w:rPr>
-          <w:color w:val="FF0000"/>
-        </w:rPr>
-        <w:t>has</w:t>
-      </w:r>
-      <w:r>
-        <w:t xml:space="preserve"> a </w:t>
-      </w:r>
-      <w:r>
-        <w:rPr>
-          <w:color w:val="FF0000"/>
-        </w:rPr>
-        <w:t>small</w:t>
-      </w:r>
-      <w:r>
-        <w:rPr>
-          <w:color w:val="FF0000"/>
-        </w:rPr>
-        <w:t>*</w:t>
-      </w:r>
-      <w:r>
-        <w:t xml:space="preserve"> </w:t>
-      </w:r>
-      <w:r>
-        <w:rPr>
-          <w:color w:val="FF0000"/>
-        </w:rPr>
-        <w:t>piece of</w:t>
-      </w:r>
-      <w:r>
-        <w:rPr>
-          <w:color w:val="FF0000"/>
-        </w:rPr>
-        <w:t>*</w:t>
-      </w:r>
-      <w:r>
-        <w:rPr>
-          <w:color w:val="FF0000"/>
-        </w:rPr>
-        <w:t xml:space="preserve"> </w:t>
-      </w:r>
-      <w:r>
-        <w:t xml:space="preserve">binary data stored </w:t>
-      </w:r>
-      <w:r>
-        <w:rPr>
-          <w:color w:val="FF0000"/>
-        </w:rPr>
-        <w:t>directly</w:t>
-      </w:r>
-      <w:r>
-        <w:t xml:space="preserve"> inside it. For instance a number </w:t>
-      </w:r>
-      <w:r>
-        <w:rPr>
-          <w:color w:val="FF0000"/>
-        </w:rPr>
-        <w:t>is</w:t>
-      </w:r>
-      <w:r>
-        <w:t xml:space="preserve"> stored as a </w:t>
-      </w:r>
-      <w:r>
-        <w:rPr>
-          <w:color w:val="FF0000"/>
-        </w:rPr>
-        <w:t>piece of</w:t>
-      </w:r>
-      <w:r>
-        <w:rPr>
-          <w:color w:val="FF0000"/>
-        </w:rPr>
-        <w:t>*</w:t>
-      </w:r>
-      <w:r>
-        <w:rPr>
-          <w:color w:val="FF0000"/>
-        </w:rPr>
-        <w:t xml:space="preserve"> </w:t>
-      </w:r>
-      <w:r>
-        <w:t xml:space="preserve">binary. </w:t>
-      </w:r>
-      <w:r>
-        <w:rPr>
-          <w:color w:val="FF0000"/>
-        </w:rPr>
-        <w:t>Direct</w:t>
-      </w:r>
-      <w:r>
-        <w:t xml:space="preserve"> storage of a </w:t>
-      </w:r>
-      <w:r>
-        <w:rPr>
-          <w:color w:val="FF0000"/>
-        </w:rPr>
-        <w:t>piece of</w:t>
-      </w:r>
-      <w:r>
-        <w:rPr>
-          <w:color w:val="FF0000"/>
-        </w:rPr>
-        <w:t>*</w:t>
-      </w:r>
-      <w:r>
-        <w:rPr>
-          <w:color w:val="FF0000"/>
-        </w:rPr>
-        <w:t xml:space="preserve"> </w:t>
-      </w:r>
-      <w:r>
-        <w:t xml:space="preserve">binary data </w:t>
-      </w:r>
-      <w:r>
-        <w:rPr>
-          <w:color w:val="FF0000"/>
-        </w:rPr>
-        <w:t>is</w:t>
-      </w:r>
-      <w:r>
-        <w:t xml:space="preserve"> </w:t>
-      </w:r>
-      <w:r>
-        <w:rPr>
-          <w:color w:val="FF0000"/>
-        </w:rPr>
-        <w:t>not</w:t>
-      </w:r>
-      <w:r>
-        <w:t xml:space="preserve"> </w:t>
-      </w:r>
-      <w:r>
-        <w:rPr>
-          <w:color w:val="FF0000"/>
-        </w:rPr>
-        <w:t>required</w:t>
-      </w:r>
-      <w:r>
-        <w:t xml:space="preserve"> for an object </w:t>
-      </w:r>
-      <w:r>
-        <w:rPr>
-          <w:color w:val="FF0000"/>
-        </w:rPr>
-        <w:t>to</w:t>
-      </w:r>
-      <w:r>
-        <w:t xml:space="preserve"> </w:t>
-      </w:r>
-      <w:r>
-        <w:rPr>
-          <w:color w:val="FF0000"/>
-        </w:rPr>
-        <w:t>be</w:t>
-      </w:r>
-      <w:r>
-        <w:t xml:space="preserve"> </w:t>
-      </w:r>
-      <w:r>
-        <w:rPr>
-          <w:color w:val="FF0000"/>
-        </w:rPr>
-        <w:t>considered</w:t>
-      </w:r>
-      <w:r>
-        <w:rPr>
-          <w:color w:val="FF0000"/>
-        </w:rPr>
-        <w:t>*</w:t>
-      </w:r>
-      <w:r>
-        <w:t xml:space="preserve"> an attribute, </w:t>
-      </w:r>
-      <w:r>
-        <w:rPr>
-          <w:color w:val="FF0000"/>
-        </w:rPr>
-        <w:t>though</w:t>
-      </w:r>
-      <w:r>
-        <w:rPr>
-          <w:color w:val="FF0000"/>
-        </w:rPr>
-        <w:t>*</w:t>
-      </w:r>
-      <w:r>
         <w:t>.</w:t>
       </w:r>
     </w:p>
-    <w:p/>
-    <w:p>
-      <w:r>
-        <w:t xml:space="preserve">A logical aspect of an attribute </w:t>
-      </w:r>
-      <w:r>
-        <w:rPr>
-          <w:color w:val="FF0000"/>
-        </w:rPr>
-        <w:t>is</w:t>
-      </w:r>
-      <w:r>
-        <w:t xml:space="preserve"> that it </w:t>
-      </w:r>
-      <w:r>
-        <w:rPr>
-          <w:color w:val="FF0000"/>
-        </w:rPr>
-        <w:t>is</w:t>
-      </w:r>
-      <w:r>
-        <w:t xml:space="preserve"> </w:t>
-      </w:r>
-      <w:r>
-        <w:rPr>
-          <w:color w:val="FF0000"/>
-        </w:rPr>
-        <w:t>more</w:t>
-      </w:r>
-      <w:r>
-        <w:rPr>
-          <w:color w:val="FF0000"/>
-        </w:rPr>
-        <w:t>*</w:t>
-      </w:r>
-      <w:r>
-        <w:t xml:space="preserve"> part of what </w:t>
-      </w:r>
-      <w:r>
-        <w:rPr>
-          <w:color w:val="FF0000"/>
-        </w:rPr>
-        <w:t>the*</w:t>
-      </w:r>
-      <w:r>
-        <w:t xml:space="preserve"> object </w:t>
-      </w:r>
-      <w:r>
-        <w:rPr>
-          <w:i/>
-          <w:color w:val="FF0000"/>
-        </w:rPr>
-        <w:t>is</w:t>
-      </w:r>
-      <w:r>
-        <w:t xml:space="preserve">. </w:t>
-      </w:r>
-      <w:r>
-        <w:rPr>
-          <w:color w:val="FF0000"/>
-        </w:rPr>
-        <w:t>The*</w:t>
-      </w:r>
-      <w:r>
-        <w:t xml:space="preserve"> other sub-objects </w:t>
-      </w:r>
-      <w:r>
-        <w:rPr>
-          <w:color w:val="FF0000"/>
-        </w:rPr>
-        <w:t>are</w:t>
-      </w:r>
-      <w:r>
-        <w:t xml:space="preserve"> </w:t>
-      </w:r>
-      <w:r>
-        <w:rPr>
-          <w:color w:val="FF0000"/>
-        </w:rPr>
-        <w:t>often</w:t>
-      </w:r>
-      <w:r>
-        <w:t xml:space="preserve"> </w:t>
-      </w:r>
-      <w:r>
-        <w:rPr>
-          <w:color w:val="FF0000"/>
-        </w:rPr>
-        <w:t>just</w:t>
-      </w:r>
-      <w:r>
-        <w:t xml:space="preserve"> </w:t>
-      </w:r>
-      <w:r>
-        <w:t>considered</w:t>
-      </w:r>
-      <w:r>
-        <w:t xml:space="preserve"> references to other objects, </w:t>
-      </w:r>
-      <w:r>
-        <w:rPr>
-          <w:color w:val="FF0000"/>
-        </w:rPr>
-        <w:t>not</w:t>
-      </w:r>
-      <w:r>
-        <w:t xml:space="preserve"> as much part of </w:t>
-      </w:r>
-      <w:r>
-        <w:rPr>
-          <w:color w:val="FF0000"/>
-        </w:rPr>
-        <w:t>the*</w:t>
-      </w:r>
-      <w:r>
-        <w:t xml:space="preserve"> object </w:t>
-      </w:r>
-      <w:r>
-        <w:rPr>
-          <w:color w:val="FF0000"/>
-        </w:rPr>
-        <w:t>itself</w:t>
-      </w:r>
-      <w:r>
-        <w:rPr>
-          <w:color w:val="FF0000"/>
-        </w:rPr>
-        <w:t>*</w:t>
-      </w:r>
-      <w:r>
-        <w:t>.</w:t>
-      </w:r>
-    </w:p>
-    <w:p/>
-    <w:p>
-      <w:r>
-        <w:rPr>
-          <w:color w:val="FF0000"/>
-        </w:rPr>
-        <w:t>You</w:t>
-      </w:r>
-      <w:r>
-        <w:rPr>
-          <w:color w:val="FF0000"/>
-        </w:rPr>
-        <w:t>*</w:t>
-      </w:r>
-      <w:r>
-        <w:t xml:space="preserve"> </w:t>
-      </w:r>
-      <w:r>
-        <w:rPr>
-          <w:color w:val="FF0000"/>
-        </w:rPr>
-        <w:t>can</w:t>
-      </w:r>
-      <w:r>
-        <w:t xml:space="preserve"> point to an attribute, </w:t>
-      </w:r>
-      <w:r>
-        <w:rPr>
-          <w:color w:val="FF0000"/>
-        </w:rPr>
-        <w:t>but</w:t>
-      </w:r>
-      <w:r>
-        <w:rPr>
-          <w:color w:val="FF0000"/>
-        </w:rPr>
-        <w:t>*</w:t>
-      </w:r>
-      <w:r>
-        <w:t xml:space="preserve"> an attribute </w:t>
-      </w:r>
-      <w:r>
-        <w:rPr>
-          <w:color w:val="FF0000"/>
-        </w:rPr>
-        <w:t xml:space="preserve">can </w:t>
-      </w:r>
-      <w:r>
-        <w:rPr>
-          <w:i/>
-          <w:color w:val="FF0000"/>
-        </w:rPr>
-        <w:t>not</w:t>
-      </w:r>
-      <w:r>
-        <w:rPr>
-          <w:color w:val="FF0000"/>
-        </w:rPr>
-        <w:t xml:space="preserve"> </w:t>
-      </w:r>
-      <w:r>
-        <w:t>be a pointer to something else.</w:t>
-      </w:r>
-    </w:p>
-    <w:p/>
-    <w:p>
-      <w:r>
-        <w:rPr>
-          <w:color w:val="FF0000"/>
-        </w:rPr>
-        <w:t>If</w:t>
-      </w:r>
-      <w:r>
-        <w:rPr>
-          <w:color w:val="FF0000"/>
-        </w:rPr>
-        <w:t>*</w:t>
-      </w:r>
-      <w:r>
-        <w:t xml:space="preserve"> an attribute either </w:t>
-      </w:r>
-      <w:r>
-        <w:rPr>
-          <w:color w:val="FF0000"/>
-        </w:rPr>
-        <w:t>becomes</w:t>
-      </w:r>
-      <w:r>
-        <w:t xml:space="preserve"> a pointer, </w:t>
-      </w:r>
-      <w:r>
-        <w:rPr>
-          <w:color w:val="FF0000"/>
-        </w:rPr>
-        <w:t>gets</w:t>
-      </w:r>
-      <w:r>
-        <w:t xml:space="preserve"> destroyed or recreated </w:t>
-      </w:r>
-      <w:r>
-        <w:rPr>
-          <w:color w:val="FF0000"/>
-        </w:rPr>
-        <w:t>it</w:t>
-      </w:r>
-      <w:r>
-        <w:t xml:space="preserve"> </w:t>
-      </w:r>
-      <w:r>
-        <w:rPr>
-          <w:color w:val="FF0000"/>
-        </w:rPr>
-        <w:t>would</w:t>
-      </w:r>
-      <w:r>
-        <w:t xml:space="preserve"> </w:t>
-      </w:r>
-      <w:r>
-        <w:rPr>
-          <w:color w:val="FF0000"/>
-        </w:rPr>
-        <w:t>lose</w:t>
-      </w:r>
-      <w:r>
-        <w:rPr>
-          <w:color w:val="FF0000"/>
-        </w:rPr>
-        <w:t>*</w:t>
-      </w:r>
-      <w:r>
-        <w:t xml:space="preserve"> its status as attribute, and </w:t>
-      </w:r>
-      <w:r>
-        <w:rPr>
-          <w:color w:val="FF0000"/>
-        </w:rPr>
-        <w:t>will</w:t>
-      </w:r>
-      <w:r>
-        <w:t xml:space="preserve"> </w:t>
-      </w:r>
-      <w:r>
-        <w:rPr>
-          <w:color w:val="FF0000"/>
-        </w:rPr>
-        <w:t>just</w:t>
-      </w:r>
-      <w:r>
-        <w:t xml:space="preserve"> be a related object again.</w:t>
-      </w:r>
-    </w:p>
-    <w:p/>
-    <w:p>
-      <w:pPr>
-        <w:rPr>
-          <w:color w:val="FFC000"/>
-        </w:rPr>
-      </w:pPr>
-      <w:r>
-        <w:rPr>
-          <w:color w:val="FF0000"/>
-        </w:rPr>
-        <w:t>Any</w:t>
-      </w:r>
-      <w:r>
-        <w:t xml:space="preserve"> object reference </w:t>
-      </w:r>
-      <w:r>
-        <w:rPr>
-          <w:color w:val="FF0000"/>
-        </w:rPr>
-        <w:t>could</w:t>
-      </w:r>
-      <w:r>
-        <w:t xml:space="preserve"> be made an attribute. </w:t>
-      </w:r>
-      <w:r>
-        <w:rPr>
-          <w:color w:val="FF0000"/>
-        </w:rPr>
-        <w:t>The*</w:t>
-      </w:r>
-      <w:r>
-        <w:t xml:space="preserve"> attributes </w:t>
-      </w:r>
-      <w:r>
-        <w:rPr>
-          <w:color w:val="FF0000"/>
-        </w:rPr>
-        <w:t>are scattered</w:t>
-      </w:r>
-      <w:r>
-        <w:rPr>
-          <w:color w:val="FF0000"/>
-        </w:rPr>
-        <w:t>*</w:t>
-      </w:r>
-      <w:r>
-        <w:rPr>
-          <w:color w:val="FF0000"/>
-        </w:rPr>
-        <w:t xml:space="preserve"> </w:t>
-      </w:r>
-      <w:r>
-        <w:t xml:space="preserve">around an object’s list of related items. </w:t>
-      </w:r>
-      <w:r>
-        <w:rPr>
-          <w:color w:val="FF0000"/>
-        </w:rPr>
-        <w:t>The*</w:t>
-      </w:r>
-      <w:r>
-        <w:t xml:space="preserve"> </w:t>
-      </w:r>
-      <w:r>
-        <w:rPr>
-          <w:color w:val="FFC000"/>
-        </w:rPr>
-        <w:t xml:space="preserve">attributes </w:t>
-      </w:r>
-      <w:r>
-        <w:rPr>
-          <w:color w:val="FF0000"/>
-        </w:rPr>
-        <w:t>could</w:t>
-      </w:r>
-      <w:r>
-        <w:t xml:space="preserve"> </w:t>
-      </w:r>
-      <w:r>
-        <w:rPr>
-          <w:color w:val="FFC000"/>
-        </w:rPr>
-        <w:t xml:space="preserve">be returned by </w:t>
-      </w:r>
-      <w:r>
-        <w:rPr>
-          <w:color w:val="FF0000"/>
-        </w:rPr>
-        <w:t>the*</w:t>
-      </w:r>
-      <w:r>
-        <w:t xml:space="preserve"> </w:t>
-      </w:r>
-      <w:r>
-        <w:rPr>
-          <w:color w:val="FFC000"/>
-        </w:rPr>
-        <w:t xml:space="preserve">object as a </w:t>
-      </w:r>
-      <w:r>
-        <w:rPr>
-          <w:color w:val="FF0000"/>
-        </w:rPr>
-        <w:t>separate</w:t>
-      </w:r>
-      <w:r>
-        <w:rPr>
-          <w:color w:val="FF0000"/>
-        </w:rPr>
-        <w:t>*</w:t>
-      </w:r>
-      <w:r>
-        <w:t xml:space="preserve"> </w:t>
-      </w:r>
-      <w:r>
-        <w:rPr>
-          <w:color w:val="FFC000"/>
-        </w:rPr>
-        <w:t xml:space="preserve">list, </w:t>
-      </w:r>
-      <w:r>
-        <w:rPr>
-          <w:color w:val="FF0000"/>
-        </w:rPr>
-        <w:t>instead</w:t>
-      </w:r>
-      <w:r>
-        <w:t xml:space="preserve"> </w:t>
-      </w:r>
-      <w:r>
-        <w:rPr>
-          <w:color w:val="FFC000"/>
-        </w:rPr>
-        <w:t xml:space="preserve">of </w:t>
-      </w:r>
-      <w:r>
-        <w:rPr>
-          <w:color w:val="FF0000"/>
-        </w:rPr>
-        <w:t>looking</w:t>
-      </w:r>
-      <w:r>
-        <w:t xml:space="preserve"> </w:t>
-      </w:r>
-      <w:r>
-        <w:rPr>
-          <w:color w:val="FFC000"/>
-        </w:rPr>
-        <w:t>them up in an object’s collection of related objects.</w:t>
-      </w:r>
-    </w:p>
-    <w:p/>
-    <w:p>
-      <w:r>
-        <w:t xml:space="preserve">Here </w:t>
-      </w:r>
-      <w:r>
-        <w:rPr>
-          <w:color w:val="FF0000"/>
-        </w:rPr>
-        <w:t>follows</w:t>
-      </w:r>
-      <w:r>
-        <w:t xml:space="preserve"> a summary of </w:t>
-      </w:r>
-      <w:r>
-        <w:rPr>
-          <w:color w:val="FF0000"/>
-        </w:rPr>
-        <w:t>the*</w:t>
-      </w:r>
-      <w:r>
-        <w:t xml:space="preserve"> aspects of an attribute:</w:t>
-      </w:r>
-    </w:p>
-    <w:p/>
-    <w:p>
-      <w:pPr>
-        <w:ind w:left="852"/>
-      </w:pPr>
-      <w:r>
-        <w:t xml:space="preserve">- </w:t>
-      </w:r>
-      <w:r>
-        <w:rPr>
-          <w:color w:val="FF0000"/>
-        </w:rPr>
-        <w:t>Requirements</w:t>
-      </w:r>
-      <w:r>
-        <w:t>:</w:t>
-      </w:r>
-    </w:p>
-    <w:p/>
-    <w:p>
-      <w:pPr>
-        <w:ind w:left="1302" w:hanging="165"/>
-      </w:pPr>
-      <w:r>
-        <w:t xml:space="preserve">- </w:t>
-      </w:r>
-      <w:r>
-        <w:rPr>
-          <w:color w:val="FF0000"/>
-        </w:rPr>
-        <w:t>Fixed</w:t>
-      </w:r>
-      <w:r>
-        <w:rPr>
-          <w:color w:val="FF0000"/>
-        </w:rPr>
-        <w:t>*</w:t>
-      </w:r>
-      <w:r>
-        <w:t xml:space="preserve"> logical </w:t>
-      </w:r>
-      <w:r>
-        <w:rPr>
-          <w:color w:val="FF0000"/>
-        </w:rPr>
-        <w:t>residence</w:t>
-      </w:r>
-      <w:r>
-        <w:rPr>
-          <w:color w:val="FF0000"/>
-        </w:rPr>
-        <w:t>*</w:t>
-      </w:r>
-      <w:r>
-        <w:t xml:space="preserve"> inside an object</w:t>
-      </w:r>
-    </w:p>
-    <w:p>
-      <w:pPr>
-        <w:ind w:left="1302" w:hanging="165"/>
-      </w:pPr>
-      <w:r>
-        <w:t xml:space="preserve">- </w:t>
-      </w:r>
-      <w:r>
-        <w:rPr>
-          <w:color w:val="FF0000"/>
-        </w:rPr>
-        <w:t>Always</w:t>
-      </w:r>
-      <w:r>
-        <w:t xml:space="preserve"> created, </w:t>
-      </w:r>
-      <w:r>
-        <w:rPr>
-          <w:color w:val="FF0000"/>
-        </w:rPr>
-        <w:t>never</w:t>
-      </w:r>
-      <w:r>
-        <w:t xml:space="preserve"> destroyed, </w:t>
-      </w:r>
-      <w:r>
-        <w:rPr>
-          <w:color w:val="FF0000"/>
-        </w:rPr>
-        <w:t>never</w:t>
-      </w:r>
-      <w:r>
-        <w:t xml:space="preserve"> recreated, </w:t>
-      </w:r>
-      <w:r>
-        <w:rPr>
-          <w:color w:val="FF0000"/>
-        </w:rPr>
-        <w:t>never</w:t>
-      </w:r>
-      <w:r>
-        <w:t xml:space="preserve"> a pointer</w:t>
-      </w:r>
-    </w:p>
-    <w:p/>
-    <w:p>
-      <w:pPr>
-        <w:ind w:left="853"/>
-      </w:pPr>
-      <w:r>
-        <w:t>- Logically:</w:t>
-      </w:r>
-    </w:p>
-    <w:p/>
-    <w:p>
-      <w:pPr>
-        <w:ind w:left="1137"/>
-        <w:rPr>
-          <w:i/>
-        </w:rPr>
-      </w:pPr>
-      <w:r>
-        <w:t xml:space="preserve">- </w:t>
-      </w:r>
-      <w:r>
-        <w:rPr>
-          <w:color w:val="FF0000"/>
-        </w:rPr>
-        <w:t>More</w:t>
-      </w:r>
-      <w:r>
-        <w:rPr>
-          <w:color w:val="FF0000"/>
-        </w:rPr>
-        <w:t>*</w:t>
-      </w:r>
-      <w:r>
-        <w:t xml:space="preserve"> part of what </w:t>
-      </w:r>
-      <w:r>
-        <w:rPr>
-          <w:color w:val="FF0000"/>
-        </w:rPr>
-        <w:t>the*</w:t>
-      </w:r>
-      <w:r>
-        <w:t xml:space="preserve"> object </w:t>
-      </w:r>
-      <w:r>
-        <w:rPr>
-          <w:i/>
-          <w:color w:val="FF0000"/>
-        </w:rPr>
-        <w:t>is</w:t>
-      </w:r>
-    </w:p>
-    <w:p/>
-    <w:p>
-      <w:pPr>
-        <w:ind w:left="853"/>
-      </w:pPr>
-      <w:r>
-        <w:t xml:space="preserve">- </w:t>
-      </w:r>
-      <w:r>
-        <w:rPr>
-          <w:color w:val="FF0000"/>
-        </w:rPr>
-        <w:t>Usually</w:t>
-      </w:r>
-      <w:r>
-        <w:t>:</w:t>
-      </w:r>
-    </w:p>
-    <w:p/>
-    <w:p>
-      <w:pPr>
-        <w:ind w:left="1137"/>
-      </w:pPr>
-      <w:r>
-        <w:t xml:space="preserve">- </w:t>
-      </w:r>
-      <w:r>
-        <w:rPr>
-          <w:color w:val="FF0000"/>
-        </w:rPr>
-        <w:t>Has</w:t>
-      </w:r>
-      <w:r>
-        <w:t xml:space="preserve"> a binary value </w:t>
-      </w:r>
-      <w:r>
-        <w:rPr>
-          <w:color w:val="FF0000"/>
-        </w:rPr>
-        <w:t>stored</w:t>
-      </w:r>
-      <w:r>
-        <w:t xml:space="preserve"> </w:t>
-      </w:r>
-      <w:r>
-        <w:rPr>
-          <w:color w:val="FF0000"/>
-        </w:rPr>
-        <w:t>directly</w:t>
-      </w:r>
-      <w:r>
-        <w:t xml:space="preserve"> inside it</w:t>
-      </w:r>
-    </w:p>
-    <w:p>
-      <w:pPr>
-        <w:ind w:left="1137"/>
-      </w:pPr>
-      <w:r>
-        <w:t xml:space="preserve">- </w:t>
-      </w:r>
-      <w:r>
-        <w:rPr>
-          <w:color w:val="FF0000"/>
-        </w:rPr>
-        <w:t>Is</w:t>
-      </w:r>
-      <w:r>
-        <w:t xml:space="preserve"> an object of a </w:t>
-      </w:r>
-      <w:r>
-        <w:rPr>
-          <w:color w:val="FF0000"/>
-        </w:rPr>
-        <w:t>simple</w:t>
-      </w:r>
-      <w:r>
-        <w:rPr>
-          <w:color w:val="FF0000"/>
-        </w:rPr>
-        <w:t>*</w:t>
-      </w:r>
-      <w:r>
-        <w:t xml:space="preserve"> nature</w:t>
-      </w:r>
-    </w:p>
-    <w:p/>
-    <w:p>
-      <w:pPr>
-        <w:ind w:left="853"/>
-      </w:pPr>
-      <w:r>
-        <w:t>- And an extra:</w:t>
-      </w:r>
-    </w:p>
-    <w:p/>
-    <w:p>
-      <w:pPr>
-        <w:ind w:left="1293" w:hanging="156"/>
-      </w:pPr>
-      <w:r>
-        <w:t xml:space="preserve">- An object </w:t>
-      </w:r>
-      <w:r>
-        <w:rPr>
-          <w:color w:val="FF0000"/>
-        </w:rPr>
-        <w:t>can</w:t>
-      </w:r>
-      <w:r>
-        <w:t xml:space="preserve"> return a list of </w:t>
-      </w:r>
-      <w:r>
-        <w:rPr>
-          <w:color w:val="FF0000"/>
-        </w:rPr>
-        <w:t>just</w:t>
-      </w:r>
-      <w:r>
-        <w:t xml:space="preserve"> its attributes, </w:t>
-      </w:r>
-      <w:r>
-        <w:rPr>
-          <w:color w:val="FF0000"/>
-        </w:rPr>
-        <w:t>instead</w:t>
-      </w:r>
-      <w:r>
-        <w:t xml:space="preserve"> of </w:t>
-      </w:r>
-      <w:r>
-        <w:rPr>
-          <w:color w:val="FF0000"/>
-        </w:rPr>
-        <w:t>just</w:t>
-      </w:r>
-      <w:r>
-        <w:t xml:space="preserve"> </w:t>
-      </w:r>
-      <w:r>
-        <w:rPr>
-          <w:color w:val="FF0000"/>
-        </w:rPr>
-        <w:t>all</w:t>
-      </w:r>
-      <w:r>
-        <w:t xml:space="preserve"> related objects.</w:t>
+    <w:p>
+      <w:pPr>
+        <w:pStyle w:val="ListParagraph"/>
+        <w:numPr>
+          <w:ilvl w:val="0"/>
+          <w:numId w:val="12"/>
+        </w:numPr>
+      </w:pPr>
+      <w:r>
+        <w:t>May have a f</w:t>
+      </w:r>
+      <w:r>
+        <w:t>ixed logical residence</w:t>
+      </w:r>
+      <w:r>
+        <w:t xml:space="preserve"> inside an object.</w:t>
+      </w:r>
+    </w:p>
+    <w:p>
+      <w:pPr>
+        <w:pStyle w:val="ListParagraph"/>
+        <w:numPr>
+          <w:ilvl w:val="0"/>
+          <w:numId w:val="12"/>
+        </w:numPr>
+      </w:pPr>
+      <w:r>
+        <w:t>Might be a</w:t>
+      </w:r>
+      <w:r>
+        <w:t>lways created, never destroyed, never recreated, never a pointer.</w:t>
       </w:r>
     </w:p>
     <w:p>
       <w:pPr>
         <w:pStyle w:val="Heading4"/>
       </w:pPr>
+      <w:bookmarkStart w:id="0" w:name="_GoBack"/>
+      <w:bookmarkEnd w:id="0"/>
       <w:r>
         <w:t xml:space="preserve">Attributes </w:t>
       </w:r>
@@ -4697,7 +3272,7 @@
                     </pic:cNvPicPr>
                   </pic:nvPicPr>
                   <pic:blipFill>
-                    <a:blip r:embed="rId17">
+                    <a:blip r:embed="rId15">
                       <a:extLst>
                         <a:ext uri="{28A0092B-C50C-407E-A947-70E740481C1C}">
                           <a14:useLocalDpi xmlns:a14="http://schemas.microsoft.com/office/drawing/2010/main" val="0"/>
@@ -4894,7 +3469,7 @@
                     </pic:cNvPicPr>
                   </pic:nvPicPr>
                   <pic:blipFill>
-                    <a:blip r:embed="rId18">
+                    <a:blip r:embed="rId16">
                       <a:extLst>
                         <a:ext uri="{28A0092B-C50C-407E-A947-70E740481C1C}">
                           <a14:useLocalDpi xmlns:a14="http://schemas.microsoft.com/office/drawing/2010/main" val="0"/>
@@ -5034,7 +3609,7 @@
                     </pic:cNvPicPr>
                   </pic:nvPicPr>
                   <pic:blipFill>
-                    <a:blip r:embed="rId19">
+                    <a:blip r:embed="rId17">
                       <a:extLst>
                         <a:ext uri="{28A0092B-C50C-407E-A947-70E740481C1C}">
                           <a14:useLocalDpi xmlns:a14="http://schemas.microsoft.com/office/drawing/2010/main" val="0"/>
@@ -5848,11 +4423,11 @@
                     </pic:cNvPicPr>
                   </pic:nvPicPr>
                   <pic:blipFill>
-                    <a:blip r:embed="rId20">
+                    <a:blip r:embed="rId18">
                       <a:extLst>
                         <a:ext uri="{BEBA8EAE-BF5A-486C-A8C5-ECC9F3942E4B}">
                           <a14:imgProps xmlns:a14="http://schemas.microsoft.com/office/drawing/2010/main">
-                            <a14:imgLayer r:embed="rId21">
+                            <a14:imgLayer r:embed="rId19">
                               <a14:imgEffect>
                                 <a14:sharpenSoften amount="50000"/>
                               </a14:imgEffect>
@@ -6413,7 +4988,7 @@
                     </pic:cNvPicPr>
                   </pic:nvPicPr>
                   <pic:blipFill>
-                    <a:blip r:embed="rId22" cstate="print">
+                    <a:blip r:embed="rId20" cstate="print">
                       <a:lum bright="-18000"/>
                       <a:extLst>
                         <a:ext uri="{28A0092B-C50C-407E-A947-70E740481C1C}">
@@ -6495,7 +5070,7 @@
                     </pic:cNvPicPr>
                   </pic:nvPicPr>
                   <pic:blipFill>
-                    <a:blip r:embed="rId23" cstate="print">
+                    <a:blip r:embed="rId21" cstate="print">
                       <a:lum bright="-18000"/>
                       <a:extLst>
                         <a:ext uri="{28A0092B-C50C-407E-A947-70E740481C1C}">
@@ -6605,7 +5180,7 @@
                     </pic:cNvPicPr>
                   </pic:nvPicPr>
                   <pic:blipFill>
-                    <a:blip r:embed="rId24" cstate="print">
+                    <a:blip r:embed="rId22" cstate="print">
                       <a:lum bright="-18000"/>
                       <a:extLst>
                         <a:ext uri="{28A0092B-C50C-407E-A947-70E740481C1C}">
@@ -6875,7 +5450,7 @@
                     </pic:cNvPicPr>
                   </pic:nvPicPr>
                   <pic:blipFill>
-                    <a:blip r:embed="rId25">
+                    <a:blip r:embed="rId23">
                       <a:extLst>
                         <a:ext uri="{28A0092B-C50C-407E-A947-70E740481C1C}">
                           <a14:useLocalDpi xmlns:a14="http://schemas.microsoft.com/office/drawing/2010/main" val="0"/>
@@ -7304,6 +5879,231 @@
       </w:pPr>
       <w:rPr>
         <w:rFonts w:ascii="Symbol" w:hAnsi="Symbol" w:hint="default"/>
+      </w:rPr>
+    </w:lvl>
+  </w:abstractNum>
+  <w:abstractNum w:abstractNumId="10" w15:restartNumberingAfterBreak="0">
+    <w:nsid w:val="160D25BE"/>
+    <w:multiLevelType w:val="hybridMultilevel"/>
+    <w:tmpl w:val="5922FD24"/>
+    <w:lvl w:ilvl="0" w:tplc="04090001">
+      <w:start w:val="1"/>
+      <w:numFmt w:val="bullet"/>
+      <w:lvlText w:val=""/>
+      <w:lvlJc w:val="left"/>
+      <w:pPr>
+        <w:ind w:left="720" w:hanging="360"/>
+      </w:pPr>
+      <w:rPr>
+        <w:rFonts w:ascii="Symbol" w:hAnsi="Symbol" w:hint="default"/>
+      </w:rPr>
+    </w:lvl>
+    <w:lvl w:ilvl="1" w:tplc="04090003" w:tentative="1">
+      <w:start w:val="1"/>
+      <w:numFmt w:val="bullet"/>
+      <w:lvlText w:val="o"/>
+      <w:lvlJc w:val="left"/>
+      <w:pPr>
+        <w:ind w:left="1440" w:hanging="360"/>
+      </w:pPr>
+      <w:rPr>
+        <w:rFonts w:ascii="Courier New" w:hAnsi="Courier New" w:cs="Courier New" w:hint="default"/>
+      </w:rPr>
+    </w:lvl>
+    <w:lvl w:ilvl="2" w:tplc="04090005" w:tentative="1">
+      <w:start w:val="1"/>
+      <w:numFmt w:val="bullet"/>
+      <w:lvlText w:val=""/>
+      <w:lvlJc w:val="left"/>
+      <w:pPr>
+        <w:ind w:left="2160" w:hanging="360"/>
+      </w:pPr>
+      <w:rPr>
+        <w:rFonts w:ascii="Wingdings" w:hAnsi="Wingdings" w:hint="default"/>
+      </w:rPr>
+    </w:lvl>
+    <w:lvl w:ilvl="3" w:tplc="04090001" w:tentative="1">
+      <w:start w:val="1"/>
+      <w:numFmt w:val="bullet"/>
+      <w:lvlText w:val=""/>
+      <w:lvlJc w:val="left"/>
+      <w:pPr>
+        <w:ind w:left="2880" w:hanging="360"/>
+      </w:pPr>
+      <w:rPr>
+        <w:rFonts w:ascii="Symbol" w:hAnsi="Symbol" w:hint="default"/>
+      </w:rPr>
+    </w:lvl>
+    <w:lvl w:ilvl="4" w:tplc="04090003" w:tentative="1">
+      <w:start w:val="1"/>
+      <w:numFmt w:val="bullet"/>
+      <w:lvlText w:val="o"/>
+      <w:lvlJc w:val="left"/>
+      <w:pPr>
+        <w:ind w:left="3600" w:hanging="360"/>
+      </w:pPr>
+      <w:rPr>
+        <w:rFonts w:ascii="Courier New" w:hAnsi="Courier New" w:cs="Courier New" w:hint="default"/>
+      </w:rPr>
+    </w:lvl>
+    <w:lvl w:ilvl="5" w:tplc="04090005" w:tentative="1">
+      <w:start w:val="1"/>
+      <w:numFmt w:val="bullet"/>
+      <w:lvlText w:val=""/>
+      <w:lvlJc w:val="left"/>
+      <w:pPr>
+        <w:ind w:left="4320" w:hanging="360"/>
+      </w:pPr>
+      <w:rPr>
+        <w:rFonts w:ascii="Wingdings" w:hAnsi="Wingdings" w:hint="default"/>
+      </w:rPr>
+    </w:lvl>
+    <w:lvl w:ilvl="6" w:tplc="04090001" w:tentative="1">
+      <w:start w:val="1"/>
+      <w:numFmt w:val="bullet"/>
+      <w:lvlText w:val=""/>
+      <w:lvlJc w:val="left"/>
+      <w:pPr>
+        <w:ind w:left="5040" w:hanging="360"/>
+      </w:pPr>
+      <w:rPr>
+        <w:rFonts w:ascii="Symbol" w:hAnsi="Symbol" w:hint="default"/>
+      </w:rPr>
+    </w:lvl>
+    <w:lvl w:ilvl="7" w:tplc="04090003" w:tentative="1">
+      <w:start w:val="1"/>
+      <w:numFmt w:val="bullet"/>
+      <w:lvlText w:val="o"/>
+      <w:lvlJc w:val="left"/>
+      <w:pPr>
+        <w:ind w:left="5760" w:hanging="360"/>
+      </w:pPr>
+      <w:rPr>
+        <w:rFonts w:ascii="Courier New" w:hAnsi="Courier New" w:cs="Courier New" w:hint="default"/>
+      </w:rPr>
+    </w:lvl>
+    <w:lvl w:ilvl="8" w:tplc="04090005" w:tentative="1">
+      <w:start w:val="1"/>
+      <w:numFmt w:val="bullet"/>
+      <w:lvlText w:val=""/>
+      <w:lvlJc w:val="left"/>
+      <w:pPr>
+        <w:ind w:left="6480" w:hanging="360"/>
+      </w:pPr>
+      <w:rPr>
+        <w:rFonts w:ascii="Wingdings" w:hAnsi="Wingdings" w:hint="default"/>
+      </w:rPr>
+    </w:lvl>
+  </w:abstractNum>
+  <w:abstractNum w:abstractNumId="11" w15:restartNumberingAfterBreak="0">
+    <w:nsid w:val="6E7D0D40"/>
+    <w:multiLevelType w:val="hybridMultilevel"/>
+    <w:tmpl w:val="2CBCB19C"/>
+    <w:lvl w:ilvl="0" w:tplc="7FBE31AE">
+      <w:numFmt w:val="bullet"/>
+      <w:lvlText w:val="-"/>
+      <w:lvlJc w:val="left"/>
+      <w:pPr>
+        <w:ind w:left="928" w:hanging="360"/>
+      </w:pPr>
+      <w:rPr>
+        <w:rFonts w:ascii="Calibri" w:eastAsia="Times New Roman" w:hAnsi="Calibri" w:cs="Times New Roman" w:hint="default"/>
+      </w:rPr>
+    </w:lvl>
+    <w:lvl w:ilvl="1" w:tplc="04090003" w:tentative="1">
+      <w:start w:val="1"/>
+      <w:numFmt w:val="bullet"/>
+      <w:lvlText w:val="o"/>
+      <w:lvlJc w:val="left"/>
+      <w:pPr>
+        <w:ind w:left="1648" w:hanging="360"/>
+      </w:pPr>
+      <w:rPr>
+        <w:rFonts w:ascii="Courier New" w:hAnsi="Courier New" w:cs="Courier New" w:hint="default"/>
+      </w:rPr>
+    </w:lvl>
+    <w:lvl w:ilvl="2" w:tplc="04090005" w:tentative="1">
+      <w:start w:val="1"/>
+      <w:numFmt w:val="bullet"/>
+      <w:lvlText w:val=""/>
+      <w:lvlJc w:val="left"/>
+      <w:pPr>
+        <w:ind w:left="2368" w:hanging="360"/>
+      </w:pPr>
+      <w:rPr>
+        <w:rFonts w:ascii="Wingdings" w:hAnsi="Wingdings" w:hint="default"/>
+      </w:rPr>
+    </w:lvl>
+    <w:lvl w:ilvl="3" w:tplc="04090001" w:tentative="1">
+      <w:start w:val="1"/>
+      <w:numFmt w:val="bullet"/>
+      <w:lvlText w:val=""/>
+      <w:lvlJc w:val="left"/>
+      <w:pPr>
+        <w:ind w:left="3088" w:hanging="360"/>
+      </w:pPr>
+      <w:rPr>
+        <w:rFonts w:ascii="Symbol" w:hAnsi="Symbol" w:hint="default"/>
+      </w:rPr>
+    </w:lvl>
+    <w:lvl w:ilvl="4" w:tplc="04090003" w:tentative="1">
+      <w:start w:val="1"/>
+      <w:numFmt w:val="bullet"/>
+      <w:lvlText w:val="o"/>
+      <w:lvlJc w:val="left"/>
+      <w:pPr>
+        <w:ind w:left="3808" w:hanging="360"/>
+      </w:pPr>
+      <w:rPr>
+        <w:rFonts w:ascii="Courier New" w:hAnsi="Courier New" w:cs="Courier New" w:hint="default"/>
+      </w:rPr>
+    </w:lvl>
+    <w:lvl w:ilvl="5" w:tplc="04090005" w:tentative="1">
+      <w:start w:val="1"/>
+      <w:numFmt w:val="bullet"/>
+      <w:lvlText w:val=""/>
+      <w:lvlJc w:val="left"/>
+      <w:pPr>
+        <w:ind w:left="4528" w:hanging="360"/>
+      </w:pPr>
+      <w:rPr>
+        <w:rFonts w:ascii="Wingdings" w:hAnsi="Wingdings" w:hint="default"/>
+      </w:rPr>
+    </w:lvl>
+    <w:lvl w:ilvl="6" w:tplc="04090001" w:tentative="1">
+      <w:start w:val="1"/>
+      <w:numFmt w:val="bullet"/>
+      <w:lvlText w:val=""/>
+      <w:lvlJc w:val="left"/>
+      <w:pPr>
+        <w:ind w:left="5248" w:hanging="360"/>
+      </w:pPr>
+      <w:rPr>
+        <w:rFonts w:ascii="Symbol" w:hAnsi="Symbol" w:hint="default"/>
+      </w:rPr>
+    </w:lvl>
+    <w:lvl w:ilvl="7" w:tplc="04090003" w:tentative="1">
+      <w:start w:val="1"/>
+      <w:numFmt w:val="bullet"/>
+      <w:lvlText w:val="o"/>
+      <w:lvlJc w:val="left"/>
+      <w:pPr>
+        <w:ind w:left="5968" w:hanging="360"/>
+      </w:pPr>
+      <w:rPr>
+        <w:rFonts w:ascii="Courier New" w:hAnsi="Courier New" w:cs="Courier New" w:hint="default"/>
+      </w:rPr>
+    </w:lvl>
+    <w:lvl w:ilvl="8" w:tplc="04090005" w:tentative="1">
+      <w:start w:val="1"/>
+      <w:numFmt w:val="bullet"/>
+      <w:lvlText w:val=""/>
+      <w:lvlJc w:val="left"/>
+      <w:pPr>
+        <w:ind w:left="6688" w:hanging="360"/>
+      </w:pPr>
+      <w:rPr>
+        <w:rFonts w:ascii="Wingdings" w:hAnsi="Wingdings" w:hint="default"/>
       </w:rPr>
     </w:lvl>
   </w:abstractNum>
@@ -7336,6 +6136,12 @@
   </w:num>
   <w:num w:numId="10">
     <w:abstractNumId w:val="0"/>
+  </w:num>
+  <w:num w:numId="11">
+    <w:abstractNumId w:val="10"/>
+  </w:num>
+  <w:num w:numId="12">
+    <w:abstractNumId w:val="11"/>
   </w:num>
 </w:numbering>
 </file>
@@ -8334,6 +7140,17 @@
       <w:szCs w:val="26"/>
     </w:rPr>
   </w:style>
+  <w:style w:type="paragraph" w:styleId="ListParagraph">
+    <w:name w:val="List Paragraph"/>
+    <w:basedOn w:val="Normal"/>
+    <w:uiPriority w:val="34"/>
+    <w:qFormat/>
+    <w:rsid w:val="00BD42F4"/>
+    <w:pPr>
+      <w:ind w:left="720"/>
+      <w:contextualSpacing/>
+    </w:pPr>
+  </w:style>
 </w:styles>
 </file>
 

</xml_diff>

<commit_message>
Circle Language Spec: Objects: 'Merge Attributes in a Diagram' into the main 'Attributes' section. Reformulate some wordings into more open, less strict language.
</commit_message>
<xml_diff>
--- a/1.1. Circle Language Spec/04. Objects/Objects.docx
+++ b/1.1. Circle Language Spec/04. Objects/Objects.docx
@@ -1992,21 +1992,11 @@
       <w:r>
         <w:t>n (</w:t>
       </w:r>
-      <w:proofErr w:type="spellStart"/>
       <w:r>
         <w:t>pronouced</w:t>
       </w:r>
-      <w:proofErr w:type="spellEnd"/>
-      <w:r>
-        <w:t xml:space="preserve">: ‘to </w:t>
-      </w:r>
-      <w:proofErr w:type="spellStart"/>
-      <w:r>
-        <w:t>en</w:t>
-      </w:r>
-      <w:proofErr w:type="spellEnd"/>
-      <w:r>
-        <w:t>’) related list.</w:t>
+      <w:r>
+        <w:t>: ‘to en’) related list.</w:t>
       </w:r>
     </w:p>
     <w:p/>
@@ -2354,899 +2344,29 @@
         <w:t>object with specific characteristics.</w:t>
       </w:r>
       <w:r>
-        <w:t xml:space="preserve"> What might an attribute be compared to </w:t>
-      </w:r>
-      <w:r>
-        <w:t xml:space="preserve">other </w:t>
-      </w:r>
-      <w:r>
-        <w:t>object</w:t>
-      </w:r>
-      <w:r>
-        <w:t>s</w:t>
-      </w:r>
-      <w:r>
-        <w:t>?</w:t>
-      </w:r>
-    </w:p>
-    <w:p>
-      <w:pPr>
-        <w:pStyle w:val="Heading4"/>
-      </w:pPr>
-      <w:r>
-        <w:t>Value</w:t>
-      </w:r>
-      <w:r>
-        <w:t>s</w:t>
-      </w:r>
-    </w:p>
-    <w:p>
-      <w:r>
-        <w:t xml:space="preserve">An attribute might </w:t>
-      </w:r>
-      <w:r>
-        <w:t xml:space="preserve">be </w:t>
-      </w:r>
-      <w:r>
-        <w:t xml:space="preserve">an object of a </w:t>
-      </w:r>
-      <w:r>
-        <w:t>simple</w:t>
-      </w:r>
-      <w:r>
-        <w:t xml:space="preserve"> nature, for instance a number, a </w:t>
-      </w:r>
-      <w:proofErr w:type="spellStart"/>
-      <w:r>
-        <w:t>boolean</w:t>
-      </w:r>
-      <w:proofErr w:type="spellEnd"/>
-      <w:r>
-        <w:t>, a date or a piece of text.</w:t>
-      </w:r>
-      <w:r>
-        <w:t xml:space="preserve"> An attribute might be a value that could be stored inside an object.</w:t>
+        <w:t xml:space="preserve"> If</w:t>
+      </w:r>
+      <w:r>
+        <w:t xml:space="preserve"> </w:t>
+      </w:r>
+      <w:r>
+        <w:t>an attribute</w:t>
+      </w:r>
+      <w:r>
+        <w:t xml:space="preserve"> would be</w:t>
+      </w:r>
+      <w:r>
+        <w:t xml:space="preserve"> an object, it </w:t>
+      </w:r>
+      <w:r>
+        <w:t xml:space="preserve">might be </w:t>
+      </w:r>
+      <w:r>
+        <w:t>represented by a circle drawn with a solid line.</w:t>
       </w:r>
     </w:p>
     <w:p/>
     <w:p>
-      <w:r>
-        <w:t>A</w:t>
-      </w:r>
-      <w:r>
-        <w:t>n attribute</w:t>
-      </w:r>
-      <w:r>
-        <w:t xml:space="preserve"> might be an object that has </w:t>
-      </w:r>
-      <w:r>
-        <w:t xml:space="preserve">a </w:t>
-      </w:r>
-      <w:r>
-        <w:t>piece of</w:t>
-      </w:r>
-      <w:r>
-        <w:rPr>
-          <w:color w:val="FF0000"/>
-        </w:rPr>
-        <w:t xml:space="preserve"> </w:t>
-      </w:r>
-      <w:r>
-        <w:t>binary data stored inside it. For instance a number</w:t>
-      </w:r>
-      <w:r>
-        <w:t xml:space="preserve"> might be</w:t>
-      </w:r>
-      <w:r>
-        <w:t xml:space="preserve"> stored as a </w:t>
-      </w:r>
-      <w:r>
-        <w:t>piece of</w:t>
-      </w:r>
-      <w:r>
-        <w:rPr>
-          <w:color w:val="FF0000"/>
-        </w:rPr>
-        <w:t xml:space="preserve"> </w:t>
-      </w:r>
-      <w:r>
-        <w:t xml:space="preserve">binary. </w:t>
-      </w:r>
-      <w:r>
-        <w:t>S</w:t>
-      </w:r>
-      <w:r>
-        <w:t>torage of binary data</w:t>
-      </w:r>
-      <w:r>
-        <w:t xml:space="preserve"> </w:t>
-      </w:r>
-      <w:r>
-        <w:t xml:space="preserve">alone </w:t>
-      </w:r>
-      <w:r>
-        <w:t xml:space="preserve">might not </w:t>
-      </w:r>
-      <w:r>
-        <w:t>turn an object into an attribute.</w:t>
-      </w:r>
-    </w:p>
-    <w:p>
-      <w:pPr>
-        <w:pStyle w:val="Heading4"/>
-      </w:pPr>
-      <w:r>
-        <w:t>Fixed Logical Residence</w:t>
-      </w:r>
-    </w:p>
-    <w:p>
-      <w:r>
-        <w:t xml:space="preserve">Another </w:t>
-      </w:r>
-      <w:r>
-        <w:t>aspect that</w:t>
-      </w:r>
-      <w:r>
-        <w:t xml:space="preserve"> may</w:t>
-      </w:r>
-      <w:r>
-        <w:t xml:space="preserve"> </w:t>
-      </w:r>
-      <w:r>
-        <w:t>make</w:t>
-      </w:r>
-      <w:r>
-        <w:t xml:space="preserve"> a sub-object </w:t>
-      </w:r>
-      <w:r>
-        <w:t>a</w:t>
-      </w:r>
-      <w:r>
-        <w:t xml:space="preserve">n attribute, </w:t>
-      </w:r>
-      <w:r>
-        <w:t xml:space="preserve">could </w:t>
-      </w:r>
-      <w:r>
-        <w:t xml:space="preserve">be </w:t>
-      </w:r>
-      <w:r>
-        <w:t>that it</w:t>
-      </w:r>
-      <w:r>
-        <w:t xml:space="preserve"> </w:t>
-      </w:r>
-      <w:r>
-        <w:t xml:space="preserve">might </w:t>
-      </w:r>
-      <w:r>
-        <w:t xml:space="preserve">have </w:t>
-      </w:r>
-      <w:r>
-        <w:t xml:space="preserve">a </w:t>
-      </w:r>
-      <w:r>
-        <w:t>fixed logical residence</w:t>
-      </w:r>
-      <w:r>
-        <w:t xml:space="preserve"> inside its parent. </w:t>
-      </w:r>
-      <w:r>
-        <w:t>The</w:t>
-      </w:r>
-      <w:r>
-        <w:t xml:space="preserve"> </w:t>
-      </w:r>
-      <w:r>
-        <w:t>parent</w:t>
-      </w:r>
-      <w:r>
-        <w:t xml:space="preserve"> would be</w:t>
-      </w:r>
-      <w:r>
-        <w:t xml:space="preserve"> </w:t>
-      </w:r>
-      <w:r>
-        <w:t>the</w:t>
-      </w:r>
-      <w:r>
-        <w:t xml:space="preserve"> sole</w:t>
-      </w:r>
-      <w:r>
-        <w:t xml:space="preserve"> container of it. It</w:t>
-      </w:r>
-      <w:r>
-        <w:t xml:space="preserve"> might not be </w:t>
-      </w:r>
-      <w:r>
-        <w:t xml:space="preserve">an object that </w:t>
-      </w:r>
-      <w:r>
-        <w:t xml:space="preserve">could </w:t>
-      </w:r>
-      <w:r>
-        <w:t xml:space="preserve">be </w:t>
-      </w:r>
-      <w:r>
-        <w:t xml:space="preserve">passed </w:t>
-      </w:r>
-      <w:r>
-        <w:t xml:space="preserve">around </w:t>
-      </w:r>
-      <w:r>
-        <w:t xml:space="preserve">like </w:t>
-      </w:r>
-      <w:r>
-        <w:t>other objects</w:t>
-      </w:r>
-      <w:r>
-        <w:t xml:space="preserve"> might</w:t>
-      </w:r>
-      <w:r>
-        <w:t xml:space="preserve">. It </w:t>
-      </w:r>
-      <w:r>
-        <w:t xml:space="preserve">would be </w:t>
-      </w:r>
-      <w:r>
-        <w:t>fixed</w:t>
-      </w:r>
-      <w:r>
-        <w:t xml:space="preserve"> inside</w:t>
-      </w:r>
-      <w:r>
-        <w:t xml:space="preserve"> its</w:t>
-      </w:r>
-      <w:r>
-        <w:t xml:space="preserve"> parent. </w:t>
-      </w:r>
-      <w:r>
-        <w:t>Usually a</w:t>
-      </w:r>
-      <w:r>
-        <w:t>n object</w:t>
-      </w:r>
-      <w:r>
-        <w:t xml:space="preserve"> might not </w:t>
-      </w:r>
-      <w:r>
-        <w:t>get</w:t>
-      </w:r>
-      <w:r>
-        <w:t xml:space="preserve"> a </w:t>
-      </w:r>
-      <w:r>
-        <w:t>fixed logical residence</w:t>
-      </w:r>
-      <w:r>
-        <w:t xml:space="preserve">, </w:t>
-      </w:r>
-      <w:r>
-        <w:t>so this</w:t>
-      </w:r>
-      <w:r>
-        <w:t xml:space="preserve"> would be</w:t>
-      </w:r>
-      <w:r>
-        <w:t xml:space="preserve"> </w:t>
-      </w:r>
-      <w:r>
-        <w:t xml:space="preserve">something </w:t>
-      </w:r>
-      <w:r>
-        <w:t>special</w:t>
-      </w:r>
-      <w:r>
-        <w:t xml:space="preserve"> about an attribute.</w:t>
-      </w:r>
-    </w:p>
-    <w:p>
-      <w:pPr>
-        <w:pStyle w:val="Heading4"/>
-      </w:pPr>
-      <w:r>
-        <w:t>Life Time</w:t>
-      </w:r>
-    </w:p>
-    <w:p>
-      <w:r>
-        <w:t>Another aspect that</w:t>
-      </w:r>
-      <w:r>
-        <w:t xml:space="preserve"> may turn</w:t>
-      </w:r>
-      <w:r>
-        <w:t xml:space="preserve"> a sub-object </w:t>
-      </w:r>
-      <w:r>
-        <w:t xml:space="preserve">into </w:t>
-      </w:r>
-      <w:r>
-        <w:t>an attribute,</w:t>
-      </w:r>
-      <w:r>
-        <w:t xml:space="preserve"> could be</w:t>
-      </w:r>
-      <w:r>
-        <w:t xml:space="preserve"> it</w:t>
-      </w:r>
-      <w:r>
-        <w:t xml:space="preserve"> might be</w:t>
-      </w:r>
-      <w:r>
-        <w:t xml:space="preserve"> </w:t>
-      </w:r>
-      <w:r>
-        <w:t xml:space="preserve">always </w:t>
-      </w:r>
-      <w:r>
-        <w:t xml:space="preserve">created, </w:t>
-      </w:r>
-      <w:r>
-        <w:t xml:space="preserve">never </w:t>
-      </w:r>
-      <w:r>
-        <w:t xml:space="preserve">destroyed, </w:t>
-      </w:r>
-      <w:r>
-        <w:t xml:space="preserve">never </w:t>
-      </w:r>
-      <w:r>
-        <w:t xml:space="preserve">recreated again, and </w:t>
-      </w:r>
-      <w:r>
-        <w:t xml:space="preserve">never assigned </w:t>
-      </w:r>
-      <w:r>
-        <w:t xml:space="preserve">a </w:t>
-      </w:r>
-      <w:r>
-        <w:t>different</w:t>
-      </w:r>
-      <w:r>
-        <w:t xml:space="preserve"> object to</w:t>
-      </w:r>
-      <w:r>
-        <w:t xml:space="preserve"> it</w:t>
-      </w:r>
-      <w:r>
-        <w:t xml:space="preserve">. Another object’s </w:t>
-      </w:r>
-      <w:r>
-        <w:rPr>
-          <w:i/>
-        </w:rPr>
-        <w:t>state</w:t>
-      </w:r>
-      <w:r>
-        <w:t xml:space="preserve"> </w:t>
-      </w:r>
-      <w:r>
-        <w:t xml:space="preserve">might </w:t>
-      </w:r>
-      <w:r>
-        <w:t>be assigned to it, but that</w:t>
-      </w:r>
-      <w:r>
-        <w:t xml:space="preserve"> might be </w:t>
-      </w:r>
-      <w:r>
-        <w:t xml:space="preserve">all </w:t>
-      </w:r>
-      <w:r>
-        <w:rPr>
-          <w:color w:val="FF0000"/>
-        </w:rPr>
-        <w:t>you</w:t>
-      </w:r>
-      <w:r>
-        <w:rPr>
-          <w:color w:val="FF0000"/>
-        </w:rPr>
-        <w:t>*</w:t>
-      </w:r>
-      <w:r>
-        <w:t xml:space="preserve"> might change </w:t>
-      </w:r>
-      <w:r>
-        <w:t>about it.</w:t>
-      </w:r>
-    </w:p>
-    <w:p>
-      <w:pPr>
-        <w:pStyle w:val="Heading4"/>
-      </w:pPr>
-      <w:r>
-        <w:t>Part of Parent Object</w:t>
-      </w:r>
-    </w:p>
-    <w:p>
-      <w:r>
-        <w:rPr>
-          <w:color w:val="FF0000"/>
-        </w:rPr>
-        <w:t>You</w:t>
-      </w:r>
-      <w:r>
-        <w:rPr>
-          <w:color w:val="FF0000"/>
-        </w:rPr>
-        <w:t>*</w:t>
-      </w:r>
-      <w:r>
-        <w:t xml:space="preserve"> might say that </w:t>
-      </w:r>
-      <w:r>
-        <w:t>an attribute</w:t>
-      </w:r>
-      <w:r>
-        <w:t xml:space="preserve"> would be </w:t>
-      </w:r>
-      <w:r>
-        <w:t>more</w:t>
-      </w:r>
-      <w:r>
-        <w:t xml:space="preserve"> part of what</w:t>
-      </w:r>
-      <w:r>
-        <w:t xml:space="preserve"> </w:t>
-      </w:r>
-      <w:r>
-        <w:t xml:space="preserve">the </w:t>
-      </w:r>
-      <w:r>
-        <w:t>object</w:t>
-      </w:r>
-      <w:r>
-        <w:t xml:space="preserve"> </w:t>
-      </w:r>
-      <w:r>
-        <w:rPr>
-          <w:i/>
-        </w:rPr>
-        <w:t>is</w:t>
-      </w:r>
-      <w:r>
-        <w:t xml:space="preserve">. </w:t>
-      </w:r>
-      <w:r>
-        <w:t>The</w:t>
-      </w:r>
-      <w:r>
-        <w:t xml:space="preserve"> other sub-objects</w:t>
-      </w:r>
-      <w:r>
-        <w:t xml:space="preserve"> might be</w:t>
-      </w:r>
-      <w:r>
-        <w:t xml:space="preserve"> </w:t>
-      </w:r>
-      <w:r>
-        <w:t>considered</w:t>
-      </w:r>
-      <w:r>
-        <w:t xml:space="preserve"> references to other objects, </w:t>
-      </w:r>
-      <w:r>
-        <w:t xml:space="preserve">not </w:t>
-      </w:r>
-      <w:r>
-        <w:t xml:space="preserve">as much part of </w:t>
-      </w:r>
-      <w:r>
-        <w:t>the</w:t>
-      </w:r>
-      <w:r>
-        <w:t xml:space="preserve"> object </w:t>
-      </w:r>
-      <w:r>
-        <w:t>itself</w:t>
-      </w:r>
-      <w:r>
-        <w:t>.</w:t>
-      </w:r>
-    </w:p>
-    <w:p>
-      <w:pPr>
-        <w:pStyle w:val="Heading4"/>
-      </w:pPr>
-      <w:r>
-        <w:t>Not a Pointer</w:t>
-      </w:r>
-    </w:p>
-    <w:p>
-      <w:r>
-        <w:rPr>
-          <w:color w:val="FF0000"/>
-        </w:rPr>
-        <w:t>You</w:t>
-      </w:r>
-      <w:r>
-        <w:rPr>
-          <w:color w:val="FF0000"/>
-        </w:rPr>
-        <w:t>*</w:t>
-      </w:r>
-      <w:r>
-        <w:rPr>
-          <w:color w:val="FF0000"/>
-        </w:rPr>
-        <w:t xml:space="preserve"> </w:t>
-      </w:r>
-      <w:r>
-        <w:t xml:space="preserve">might </w:t>
-      </w:r>
-      <w:r>
-        <w:t xml:space="preserve">point to an attribute, </w:t>
-      </w:r>
-      <w:r>
-        <w:t>but</w:t>
-      </w:r>
-      <w:r>
-        <w:t xml:space="preserve"> </w:t>
-      </w:r>
-      <w:r>
-        <w:t>a</w:t>
-      </w:r>
-      <w:r>
-        <w:t>n attribute</w:t>
-      </w:r>
-      <w:r>
-        <w:t xml:space="preserve"> might</w:t>
-      </w:r>
-      <w:r>
-        <w:t xml:space="preserve"> </w:t>
-      </w:r>
-      <w:r>
-        <w:rPr>
-          <w:i/>
-        </w:rPr>
-        <w:t>not</w:t>
-      </w:r>
-      <w:r>
-        <w:rPr>
-          <w:color w:val="FF0000"/>
-        </w:rPr>
-        <w:t xml:space="preserve"> </w:t>
-      </w:r>
-      <w:r>
-        <w:t>be a pointer to something else.</w:t>
-      </w:r>
-    </w:p>
-    <w:p/>
-    <w:p>
-      <w:r>
-        <w:t>When</w:t>
-      </w:r>
-      <w:r>
-        <w:t xml:space="preserve"> an attribute </w:t>
-      </w:r>
-      <w:r>
-        <w:t xml:space="preserve">would </w:t>
-      </w:r>
-      <w:r>
-        <w:t xml:space="preserve">become </w:t>
-      </w:r>
-      <w:r>
-        <w:t xml:space="preserve">a pointer </w:t>
-      </w:r>
-      <w:r>
-        <w:t xml:space="preserve">or would be </w:t>
-      </w:r>
-      <w:r>
-        <w:t xml:space="preserve">destroyed or recreated </w:t>
-      </w:r>
-      <w:r>
-        <w:t xml:space="preserve">it </w:t>
-      </w:r>
-      <w:r>
-        <w:t>might</w:t>
-      </w:r>
-      <w:r>
-        <w:t xml:space="preserve"> give up</w:t>
-      </w:r>
-      <w:r>
-        <w:t xml:space="preserve"> </w:t>
-      </w:r>
-      <w:r>
-        <w:t>its status as attribute, and</w:t>
-      </w:r>
-      <w:r>
-        <w:t xml:space="preserve"> might</w:t>
-      </w:r>
-      <w:r>
-        <w:t xml:space="preserve"> </w:t>
-      </w:r>
-      <w:r>
-        <w:t xml:space="preserve">just </w:t>
-      </w:r>
-      <w:r>
-        <w:t xml:space="preserve">be </w:t>
-      </w:r>
-      <w:r>
-        <w:t xml:space="preserve">considered </w:t>
-      </w:r>
-      <w:r>
-        <w:t xml:space="preserve">a </w:t>
-      </w:r>
-      <w:r>
-        <w:t>related object again.</w:t>
-      </w:r>
-    </w:p>
-    <w:p>
-      <w:pPr>
-        <w:pStyle w:val="Heading4"/>
-      </w:pPr>
-      <w:r>
-        <w:t>Summary</w:t>
-      </w:r>
-    </w:p>
-    <w:p>
-      <w:r>
-        <w:t xml:space="preserve">Here </w:t>
-      </w:r>
-      <w:r>
-        <w:t xml:space="preserve">may </w:t>
-      </w:r>
-      <w:r>
-        <w:t>follow</w:t>
-      </w:r>
-      <w:r>
-        <w:t xml:space="preserve"> a</w:t>
-      </w:r>
-      <w:r>
-        <w:t xml:space="preserve">n attempt to </w:t>
-      </w:r>
-      <w:r>
-        <w:t>summar</w:t>
-      </w:r>
-      <w:r>
-        <w:t>ize</w:t>
-      </w:r>
-      <w:r>
-        <w:t xml:space="preserve"> </w:t>
-      </w:r>
-      <w:r>
-        <w:t>the</w:t>
-      </w:r>
-      <w:r>
-        <w:t xml:space="preserve"> aspects of an attribute:</w:t>
-      </w:r>
-    </w:p>
-    <w:p/>
-    <w:p>
-      <w:pPr>
-        <w:pStyle w:val="ListParagraph"/>
-        <w:numPr>
-          <w:ilvl w:val="0"/>
-          <w:numId w:val="12"/>
-        </w:numPr>
-      </w:pPr>
-      <w:r>
-        <w:t xml:space="preserve">Might </w:t>
-      </w:r>
-      <w:r>
-        <w:t xml:space="preserve">be </w:t>
-      </w:r>
-      <w:r>
-        <w:t xml:space="preserve">an object of a </w:t>
-      </w:r>
-      <w:r>
-        <w:t>simple</w:t>
-      </w:r>
-      <w:r>
-        <w:t xml:space="preserve"> nature.</w:t>
-      </w:r>
-    </w:p>
-    <w:p>
-      <w:pPr>
-        <w:pStyle w:val="ListParagraph"/>
-        <w:numPr>
-          <w:ilvl w:val="0"/>
-          <w:numId w:val="12"/>
-        </w:numPr>
-      </w:pPr>
-      <w:r>
-        <w:t xml:space="preserve">May have a binary value </w:t>
-      </w:r>
-      <w:r>
-        <w:t xml:space="preserve">stored </w:t>
-      </w:r>
-      <w:r>
-        <w:t>inside it.</w:t>
-      </w:r>
-    </w:p>
-    <w:p>
-      <w:pPr>
-        <w:pStyle w:val="ListParagraph"/>
-        <w:numPr>
-          <w:ilvl w:val="0"/>
-          <w:numId w:val="12"/>
-        </w:numPr>
-        <w:rPr>
-          <w:i/>
-        </w:rPr>
-      </w:pPr>
-      <w:r>
-        <w:t>Sort of m</w:t>
-      </w:r>
-      <w:r>
-        <w:t xml:space="preserve">ore part of what </w:t>
-      </w:r>
-      <w:r>
-        <w:t>the</w:t>
-      </w:r>
-      <w:r>
-        <w:t xml:space="preserve"> object </w:t>
-      </w:r>
-      <w:r>
-        <w:rPr>
-          <w:i/>
-        </w:rPr>
-        <w:t>is</w:t>
-      </w:r>
-      <w:r>
-        <w:rPr>
-          <w:i/>
-        </w:rPr>
-        <w:t>.</w:t>
-      </w:r>
-    </w:p>
-    <w:p>
-      <w:pPr>
-        <w:pStyle w:val="ListParagraph"/>
-        <w:numPr>
-          <w:ilvl w:val="0"/>
-          <w:numId w:val="12"/>
-        </w:numPr>
-      </w:pPr>
-      <w:r>
-        <w:t>May have a f</w:t>
-      </w:r>
-      <w:r>
-        <w:t>ixed logical residence</w:t>
-      </w:r>
-      <w:r>
-        <w:t xml:space="preserve"> inside an object.</w:t>
-      </w:r>
-    </w:p>
-    <w:p>
-      <w:pPr>
-        <w:pStyle w:val="ListParagraph"/>
-        <w:numPr>
-          <w:ilvl w:val="0"/>
-          <w:numId w:val="12"/>
-        </w:numPr>
-      </w:pPr>
-      <w:r>
-        <w:t>Might be a</w:t>
-      </w:r>
-      <w:r>
-        <w:t>lways created, never destroyed, never recreated, never a pointer.</w:t>
-      </w:r>
-    </w:p>
-    <w:p>
-      <w:pPr>
-        <w:pStyle w:val="Heading4"/>
-      </w:pPr>
-      <w:bookmarkStart w:id="0" w:name="_GoBack"/>
-      <w:bookmarkEnd w:id="0"/>
-      <w:r>
-        <w:t xml:space="preserve">Attributes </w:t>
-      </w:r>
-      <w:r>
-        <w:t>in</w:t>
-      </w:r>
-      <w:r>
-        <w:t xml:space="preserve"> a Diagram</w:t>
-      </w:r>
-    </w:p>
-    <w:p>
-      <w:r>
-        <w:t xml:space="preserve">An attribute </w:t>
-      </w:r>
-      <w:r>
-        <w:rPr>
-          <w:color w:val="FF0000"/>
-        </w:rPr>
-        <w:t>is</w:t>
-      </w:r>
-      <w:r>
-        <w:t xml:space="preserve"> a value </w:t>
-      </w:r>
-      <w:r>
-        <w:rPr>
-          <w:color w:val="FF0000"/>
-        </w:rPr>
-        <w:t>stored</w:t>
-      </w:r>
-      <w:r>
-        <w:t xml:space="preserve"> inside an object. An attribute </w:t>
-      </w:r>
-      <w:r>
-        <w:rPr>
-          <w:color w:val="FF0000"/>
-        </w:rPr>
-        <w:t>is</w:t>
-      </w:r>
-      <w:r>
-        <w:t xml:space="preserve"> </w:t>
-      </w:r>
-      <w:r>
-        <w:rPr>
-          <w:color w:val="FF0000"/>
-        </w:rPr>
-        <w:t>actually</w:t>
-      </w:r>
-      <w:r>
-        <w:t xml:space="preserve"> a sub-object with </w:t>
-      </w:r>
-      <w:r>
-        <w:rPr>
-          <w:color w:val="FF0000"/>
-        </w:rPr>
-        <w:t>special</w:t>
-      </w:r>
-      <w:r>
-        <w:rPr>
-          <w:color w:val="FF0000"/>
-        </w:rPr>
-        <w:t>*</w:t>
-      </w:r>
-      <w:r>
-        <w:t xml:space="preserve"> properties, as </w:t>
-      </w:r>
-      <w:r>
-        <w:rPr>
-          <w:color w:val="FF0000"/>
-        </w:rPr>
-        <w:t>explained</w:t>
-      </w:r>
-      <w:r>
-        <w:t xml:space="preserve"> </w:t>
-      </w:r>
-      <w:r>
-        <w:t>earlier</w:t>
-      </w:r>
-      <w:r>
-        <w:t xml:space="preserve">. </w:t>
-      </w:r>
-      <w:r>
-        <w:rPr>
-          <w:color w:val="FF0000"/>
-        </w:rPr>
-        <w:t>Because</w:t>
-      </w:r>
-      <w:r>
-        <w:rPr>
-          <w:color w:val="FF0000"/>
-        </w:rPr>
-        <w:t>*</w:t>
-      </w:r>
-      <w:r>
-        <w:t xml:space="preserve"> an attribute </w:t>
-      </w:r>
-      <w:r>
-        <w:rPr>
-          <w:color w:val="FF0000"/>
-        </w:rPr>
-        <w:t>is</w:t>
-      </w:r>
-      <w:r>
-        <w:t xml:space="preserve"> an object, it </w:t>
-      </w:r>
-      <w:r>
-        <w:rPr>
-          <w:color w:val="FF0000"/>
-        </w:rPr>
-        <w:t>is</w:t>
-      </w:r>
-      <w:r>
-        <w:t xml:space="preserve"> represented by a circle drawn with a solid line.</w:t>
-      </w:r>
-    </w:p>
-    <w:p/>
-    <w:p>
       <w:pPr>
         <w:ind w:left="852"/>
       </w:pPr>
@@ -3255,10 +2375,10 @@
           <w:noProof/>
         </w:rPr>
         <w:drawing>
-          <wp:inline distT="0" distB="0" distL="0" distR="0" wp14:anchorId="09B5735D" wp14:editId="11175E33">
-            <wp:extent cx="985520" cy="1090295"/>
-            <wp:effectExtent l="0" t="0" r="0" b="0"/>
-            <wp:docPr id="9" name="Picture 9"/>
+          <wp:inline distT="0" distB="0" distL="0" distR="0" wp14:anchorId="6EC3C20C" wp14:editId="66F84835">
+            <wp:extent cx="1118244" cy="1237129"/>
+            <wp:effectExtent l="0" t="0" r="5715" b="1270"/>
+            <wp:docPr id="6" name="Picture 6"/>
             <wp:cNvGraphicFramePr>
               <a:graphicFrameLocks xmlns:a="http://schemas.openxmlformats.org/drawingml/2006/main" noChangeAspect="1"/>
             </wp:cNvGraphicFramePr>
@@ -3287,7 +2407,7 @@
                   <pic:spPr bwMode="auto">
                     <a:xfrm>
                       <a:off x="0" y="0"/>
-                      <a:ext cx="985520" cy="1090295"/>
+                      <a:ext cx="1122118" cy="1241415"/>
                     </a:xfrm>
                     <a:prstGeom prst="rect">
                       <a:avLst/>
@@ -3307,139 +2427,113 @@
     <w:p/>
     <w:p>
       <w:r>
-        <w:t xml:space="preserve">An attribute </w:t>
-      </w:r>
-      <w:r>
-        <w:rPr>
-          <w:color w:val="FF0000"/>
-        </w:rPr>
-        <w:t>is</w:t>
-      </w:r>
-      <w:r>
-        <w:t xml:space="preserve"> </w:t>
-      </w:r>
-      <w:r>
-        <w:rPr>
-          <w:color w:val="FF0000"/>
-        </w:rPr>
-        <w:t>often</w:t>
-      </w:r>
-      <w:r>
-        <w:t xml:space="preserve"> an object of a </w:t>
-      </w:r>
-      <w:r>
-        <w:rPr>
-          <w:color w:val="FF0000"/>
-        </w:rPr>
+        <w:t xml:space="preserve">What might an attribute be compared to </w:t>
+      </w:r>
+      <w:r>
+        <w:t xml:space="preserve">other </w:t>
+      </w:r>
+      <w:r>
+        <w:t>object</w:t>
+      </w:r>
+      <w:r>
+        <w:t>s</w:t>
+      </w:r>
+      <w:r>
+        <w:t>?</w:t>
+      </w:r>
+    </w:p>
+    <w:p>
+      <w:pPr>
+        <w:pStyle w:val="Heading4"/>
+      </w:pPr>
+      <w:r>
+        <w:t>Value</w:t>
+      </w:r>
+      <w:r>
+        <w:t>s</w:t>
+      </w:r>
+    </w:p>
+    <w:p>
+      <w:r>
+        <w:t xml:space="preserve">An attribute might </w:t>
+      </w:r>
+      <w:r>
+        <w:t xml:space="preserve">be </w:t>
+      </w:r>
+      <w:r>
+        <w:t xml:space="preserve">an object of a </w:t>
+      </w:r>
+      <w:r>
         <w:t>simple</w:t>
       </w:r>
       <w:r>
-        <w:rPr>
-          <w:color w:val="FF0000"/>
-        </w:rPr>
-        <w:t>*</w:t>
-      </w:r>
-      <w:r>
-        <w:t xml:space="preserve"> nature, for instance a number, a date or a </w:t>
-      </w:r>
-      <w:r>
-        <w:rPr>
-          <w:color w:val="FF0000"/>
-        </w:rPr>
-        <w:t>simple</w:t>
-      </w:r>
-      <w:r>
-        <w:rPr>
-          <w:color w:val="FF0000"/>
-        </w:rPr>
-        <w:t>*</w:t>
-      </w:r>
-      <w:r>
-        <w:t xml:space="preserve"> piece of text. </w:t>
-      </w:r>
-      <w:r>
-        <w:rPr>
-          <w:color w:val="FF0000"/>
-        </w:rPr>
-        <w:t>The*</w:t>
-      </w:r>
-      <w:r>
-        <w:t xml:space="preserve"> value </w:t>
-      </w:r>
-      <w:r>
-        <w:rPr>
-          <w:color w:val="FF0000"/>
-        </w:rPr>
-        <w:t>is</w:t>
-      </w:r>
-      <w:r>
-        <w:t xml:space="preserve"> textually expressed. An object’s </w:t>
-      </w:r>
-      <w:r>
-        <w:rPr>
-          <w:color w:val="FF0000"/>
-        </w:rPr>
+        <w:t xml:space="preserve"> nature, for instance a number, a </w:t>
+      </w:r>
+      <w:r>
+        <w:t>B</w:t>
+      </w:r>
+      <w:r>
+        <w:t>oolean, a date or a piece of text.</w:t>
+      </w:r>
+      <w:r>
+        <w:t xml:space="preserve"> An attribute might be a value that could be stored inside an object.</w:t>
+      </w:r>
+    </w:p>
+    <w:p/>
+    <w:p>
+      <w:r>
+        <w:t xml:space="preserve">The </w:t>
+      </w:r>
+      <w:r>
+        <w:t xml:space="preserve">value </w:t>
+      </w:r>
+      <w:r>
+        <w:t xml:space="preserve">might be </w:t>
+      </w:r>
+      <w:r>
+        <w:t xml:space="preserve">textually expressed. An object’s </w:t>
+      </w:r>
+      <w:r>
         <w:t>literal</w:t>
       </w:r>
       <w:r>
         <w:rPr>
           <w:color w:val="FF0000"/>
         </w:rPr>
-        <w:t>*</w:t>
-      </w:r>
-      <w:r>
-        <w:rPr>
-          <w:color w:val="FF0000"/>
-        </w:rPr>
-        <w:t xml:space="preserve"> </w:t>
-      </w:r>
-      <w:r>
-        <w:t xml:space="preserve">value </w:t>
-      </w:r>
-      <w:r>
-        <w:rPr>
-          <w:color w:val="FF0000"/>
-        </w:rPr>
-        <w:t>is</w:t>
+        <w:t xml:space="preserve"> </w:t>
+      </w:r>
+      <w:r>
+        <w:t>value</w:t>
+      </w:r>
+      <w:r>
+        <w:t xml:space="preserve"> might be</w:t>
       </w:r>
       <w:r>
         <w:t xml:space="preserve"> shown inside </w:t>
       </w:r>
       <w:r>
-        <w:rPr>
-          <w:color w:val="FF0000"/>
-        </w:rPr>
-        <w:t>the*</w:t>
+        <w:t>the</w:t>
       </w:r>
       <w:r>
         <w:t xml:space="preserve"> object, </w:t>
       </w:r>
       <w:r>
-        <w:rPr>
-          <w:color w:val="FF0000"/>
-        </w:rPr>
-        <w:t>usually</w:t>
-      </w:r>
-      <w:r>
-        <w:t xml:space="preserve"> in </w:t>
-      </w:r>
-      <w:r>
-        <w:rPr>
-          <w:color w:val="FF0000"/>
-        </w:rPr>
-        <w:t>the*</w:t>
+        <w:t xml:space="preserve">possibly </w:t>
+      </w:r>
+      <w:r>
+        <w:t xml:space="preserve">in </w:t>
+      </w:r>
+      <w:r>
+        <w:t>the</w:t>
       </w:r>
       <w:r>
         <w:t xml:space="preserve"> center of </w:t>
       </w:r>
       <w:r>
-        <w:rPr>
-          <w:color w:val="FF0000"/>
-        </w:rPr>
-        <w:t>the*</w:t>
-      </w:r>
-      <w:r>
-        <w:t xml:space="preserve"> symbol:</w:t>
+        <w:t xml:space="preserve">the </w:t>
+      </w:r>
+      <w:r>
+        <w:t>symbol:</w:t>
       </w:r>
     </w:p>
     <w:p/>
@@ -3452,8 +2546,8 @@
           <w:noProof/>
         </w:rPr>
         <w:drawing>
-          <wp:inline distT="0" distB="0" distL="0" distR="0" wp14:anchorId="488592D5" wp14:editId="475EDA15">
-            <wp:extent cx="1031875" cy="1146175"/>
+          <wp:inline distT="0" distB="0" distL="0" distR="0" wp14:anchorId="35ABC9F8" wp14:editId="1A700D6E">
+            <wp:extent cx="1184195" cy="1315367"/>
             <wp:effectExtent l="0" t="0" r="0" b="0"/>
             <wp:docPr id="10" name="Picture 10"/>
             <wp:cNvGraphicFramePr>
@@ -3484,7 +2578,7 @@
                   <pic:spPr bwMode="auto">
                     <a:xfrm>
                       <a:off x="0" y="0"/>
-                      <a:ext cx="1031875" cy="1146175"/>
+                      <a:ext cx="1189734" cy="1321519"/>
                     </a:xfrm>
                     <a:prstGeom prst="rect">
                       <a:avLst/>
@@ -3507,79 +2601,43 @@
         <w:t xml:space="preserve">Or </w:t>
       </w:r>
       <w:r>
-        <w:rPr>
-          <w:color w:val="FF0000"/>
-        </w:rPr>
+        <w:t xml:space="preserve">perhaps </w:t>
+      </w:r>
+      <w:r>
         <w:t>closer</w:t>
       </w:r>
       <w:r>
-        <w:rPr>
-          <w:color w:val="FF0000"/>
-        </w:rPr>
-        <w:t>*</w:t>
-      </w:r>
-      <w:r>
         <w:t xml:space="preserve"> to </w:t>
       </w:r>
       <w:r>
-        <w:rPr>
-          <w:color w:val="FF0000"/>
-        </w:rPr>
-        <w:t>the*</w:t>
-      </w:r>
-      <w:r>
-        <w:t xml:space="preserve"> top of </w:t>
-      </w:r>
-      <w:r>
-        <w:rPr>
-          <w:color w:val="FF0000"/>
-        </w:rPr>
-        <w:t>the*</w:t>
-      </w:r>
-      <w:r>
-        <w:t xml:space="preserve"> symbol </w:t>
-      </w:r>
-      <w:r>
-        <w:rPr>
-          <w:color w:val="FF0000"/>
-        </w:rPr>
+        <w:t xml:space="preserve">the </w:t>
+      </w:r>
+      <w:r>
+        <w:t xml:space="preserve">top of </w:t>
+      </w:r>
+      <w:r>
+        <w:t xml:space="preserve">the </w:t>
+      </w:r>
+      <w:r>
+        <w:t xml:space="preserve">symbol </w:t>
+      </w:r>
+      <w:r>
         <w:t>if</w:t>
       </w:r>
       <w:r>
-        <w:rPr>
-          <w:color w:val="FF0000"/>
-        </w:rPr>
-        <w:t>*</w:t>
-      </w:r>
-      <w:r>
-        <w:t xml:space="preserve"> </w:t>
-      </w:r>
-      <w:r>
-        <w:rPr>
-          <w:color w:val="FF0000"/>
-        </w:rPr>
-        <w:t>any</w:t>
-      </w:r>
-      <w:r>
-        <w:t xml:space="preserve"> other symbols </w:t>
-      </w:r>
-      <w:r>
-        <w:rPr>
-          <w:color w:val="FF0000"/>
-        </w:rPr>
-        <w:t>are</w:t>
+        <w:t xml:space="preserve"> other symbols</w:t>
+      </w:r>
+      <w:r>
+        <w:t xml:space="preserve"> would be</w:t>
       </w:r>
       <w:r>
         <w:t xml:space="preserve"> shown inside </w:t>
       </w:r>
       <w:r>
-        <w:rPr>
-          <w:color w:val="FF0000"/>
-        </w:rPr>
-        <w:t>the*</w:t>
-      </w:r>
-      <w:r>
-        <w:t xml:space="preserve"> attribute.</w:t>
+        <w:t>the a</w:t>
+      </w:r>
+      <w:r>
+        <w:t>ttribute.</w:t>
       </w:r>
     </w:p>
     <w:p/>
@@ -3592,7 +2650,7 @@
           <w:noProof/>
         </w:rPr>
         <w:drawing>
-          <wp:inline distT="0" distB="0" distL="0" distR="0" wp14:anchorId="1CE13644" wp14:editId="06EB91FE">
+          <wp:inline distT="0" distB="0" distL="0" distR="0" wp14:anchorId="57C002BC" wp14:editId="7C35D4F6">
             <wp:extent cx="954405" cy="1068705"/>
             <wp:effectExtent l="0" t="0" r="0" b="0"/>
             <wp:docPr id="11" name="Picture 11"/>
@@ -3639,6 +2697,695 @@
             </a:graphic>
           </wp:inline>
         </w:drawing>
+      </w:r>
+    </w:p>
+    <w:p/>
+    <w:p>
+      <w:r>
+        <w:t>A</w:t>
+      </w:r>
+      <w:r>
+        <w:t>n attribute</w:t>
+      </w:r>
+      <w:r>
+        <w:t xml:space="preserve"> might be an object that has </w:t>
+      </w:r>
+      <w:r>
+        <w:t xml:space="preserve">a </w:t>
+      </w:r>
+      <w:r>
+        <w:t>piece of</w:t>
+      </w:r>
+      <w:r>
+        <w:rPr>
+          <w:color w:val="FF0000"/>
+        </w:rPr>
+        <w:t xml:space="preserve"> </w:t>
+      </w:r>
+      <w:r>
+        <w:t>binary data stored inside it. For instance a number</w:t>
+      </w:r>
+      <w:r>
+        <w:t xml:space="preserve"> might be</w:t>
+      </w:r>
+      <w:r>
+        <w:t xml:space="preserve"> stored as a </w:t>
+      </w:r>
+      <w:r>
+        <w:t>piece of</w:t>
+      </w:r>
+      <w:r>
+        <w:rPr>
+          <w:color w:val="FF0000"/>
+        </w:rPr>
+        <w:t xml:space="preserve"> </w:t>
+      </w:r>
+      <w:r>
+        <w:t xml:space="preserve">binary. </w:t>
+      </w:r>
+      <w:r>
+        <w:t>S</w:t>
+      </w:r>
+      <w:r>
+        <w:t>torage of binary data</w:t>
+      </w:r>
+      <w:r>
+        <w:t xml:space="preserve"> </w:t>
+      </w:r>
+      <w:r>
+        <w:t xml:space="preserve">alone </w:t>
+      </w:r>
+      <w:r>
+        <w:t xml:space="preserve">might not </w:t>
+      </w:r>
+      <w:r>
+        <w:t>turn an object into an attribute.</w:t>
+      </w:r>
+    </w:p>
+    <w:p>
+      <w:pPr>
+        <w:pStyle w:val="Heading4"/>
+      </w:pPr>
+      <w:r>
+        <w:t>Fixed Logical Residence</w:t>
+      </w:r>
+    </w:p>
+    <w:p>
+      <w:r>
+        <w:t xml:space="preserve">Another </w:t>
+      </w:r>
+      <w:r>
+        <w:t>aspect that</w:t>
+      </w:r>
+      <w:r>
+        <w:t xml:space="preserve"> may</w:t>
+      </w:r>
+      <w:r>
+        <w:t xml:space="preserve"> </w:t>
+      </w:r>
+      <w:r>
+        <w:t>make</w:t>
+      </w:r>
+      <w:r>
+        <w:t xml:space="preserve"> a sub-object </w:t>
+      </w:r>
+      <w:r>
+        <w:t>a</w:t>
+      </w:r>
+      <w:r>
+        <w:t xml:space="preserve">n attribute, </w:t>
+      </w:r>
+      <w:r>
+        <w:t xml:space="preserve">could </w:t>
+      </w:r>
+      <w:r>
+        <w:t xml:space="preserve">be </w:t>
+      </w:r>
+      <w:r>
+        <w:t>that it</w:t>
+      </w:r>
+      <w:r>
+        <w:t xml:space="preserve"> </w:t>
+      </w:r>
+      <w:r>
+        <w:t xml:space="preserve">might </w:t>
+      </w:r>
+      <w:r>
+        <w:t xml:space="preserve">have </w:t>
+      </w:r>
+      <w:r>
+        <w:t xml:space="preserve">a </w:t>
+      </w:r>
+      <w:r>
+        <w:t>fixed logical residence</w:t>
+      </w:r>
+      <w:r>
+        <w:t xml:space="preserve"> inside its parent. </w:t>
+      </w:r>
+      <w:r>
+        <w:t>The</w:t>
+      </w:r>
+      <w:r>
+        <w:t xml:space="preserve"> </w:t>
+      </w:r>
+      <w:r>
+        <w:t>parent</w:t>
+      </w:r>
+      <w:r>
+        <w:t xml:space="preserve"> would be</w:t>
+      </w:r>
+      <w:r>
+        <w:t xml:space="preserve"> </w:t>
+      </w:r>
+      <w:r>
+        <w:t>the</w:t>
+      </w:r>
+      <w:r>
+        <w:t xml:space="preserve"> sole</w:t>
+      </w:r>
+      <w:r>
+        <w:t xml:space="preserve"> container of it. It</w:t>
+      </w:r>
+      <w:r>
+        <w:t xml:space="preserve"> might not be </w:t>
+      </w:r>
+      <w:r>
+        <w:t xml:space="preserve">an object that </w:t>
+      </w:r>
+      <w:r>
+        <w:t xml:space="preserve">could </w:t>
+      </w:r>
+      <w:r>
+        <w:t xml:space="preserve">be </w:t>
+      </w:r>
+      <w:r>
+        <w:t xml:space="preserve">passed </w:t>
+      </w:r>
+      <w:r>
+        <w:t xml:space="preserve">around </w:t>
+      </w:r>
+      <w:r>
+        <w:t xml:space="preserve">like </w:t>
+      </w:r>
+      <w:r>
+        <w:t>other objects</w:t>
+      </w:r>
+      <w:r>
+        <w:t xml:space="preserve"> might</w:t>
+      </w:r>
+      <w:r>
+        <w:t xml:space="preserve">. It </w:t>
+      </w:r>
+      <w:r>
+        <w:t xml:space="preserve">would be </w:t>
+      </w:r>
+      <w:r>
+        <w:t>fixed</w:t>
+      </w:r>
+      <w:r>
+        <w:t xml:space="preserve"> inside</w:t>
+      </w:r>
+      <w:r>
+        <w:t xml:space="preserve"> its</w:t>
+      </w:r>
+      <w:r>
+        <w:t xml:space="preserve"> parent. </w:t>
+      </w:r>
+      <w:r>
+        <w:t>Usually a</w:t>
+      </w:r>
+      <w:r>
+        <w:t>n object</w:t>
+      </w:r>
+      <w:r>
+        <w:t xml:space="preserve"> might not </w:t>
+      </w:r>
+      <w:r>
+        <w:t>get</w:t>
+      </w:r>
+      <w:r>
+        <w:t xml:space="preserve"> a </w:t>
+      </w:r>
+      <w:r>
+        <w:t>fixed logical residence</w:t>
+      </w:r>
+      <w:r>
+        <w:t xml:space="preserve">, </w:t>
+      </w:r>
+      <w:r>
+        <w:t>so this</w:t>
+      </w:r>
+      <w:r>
+        <w:t xml:space="preserve"> would be</w:t>
+      </w:r>
+      <w:r>
+        <w:t xml:space="preserve"> </w:t>
+      </w:r>
+      <w:r>
+        <w:t xml:space="preserve">something </w:t>
+      </w:r>
+      <w:r>
+        <w:t>special</w:t>
+      </w:r>
+      <w:r>
+        <w:t xml:space="preserve"> about an attribute.</w:t>
+      </w:r>
+    </w:p>
+    <w:p>
+      <w:pPr>
+        <w:pStyle w:val="Heading4"/>
+      </w:pPr>
+      <w:r>
+        <w:t>Life Time</w:t>
+      </w:r>
+    </w:p>
+    <w:p>
+      <w:r>
+        <w:t>Another aspect that</w:t>
+      </w:r>
+      <w:r>
+        <w:t xml:space="preserve"> may turn</w:t>
+      </w:r>
+      <w:r>
+        <w:t xml:space="preserve"> a sub-object </w:t>
+      </w:r>
+      <w:r>
+        <w:t xml:space="preserve">into </w:t>
+      </w:r>
+      <w:r>
+        <w:t>an attribute,</w:t>
+      </w:r>
+      <w:r>
+        <w:t xml:space="preserve"> could be</w:t>
+      </w:r>
+      <w:r>
+        <w:t xml:space="preserve"> it</w:t>
+      </w:r>
+      <w:r>
+        <w:t xml:space="preserve"> might be</w:t>
+      </w:r>
+      <w:r>
+        <w:t xml:space="preserve"> </w:t>
+      </w:r>
+      <w:r>
+        <w:t xml:space="preserve">always </w:t>
+      </w:r>
+      <w:r>
+        <w:t xml:space="preserve">created, </w:t>
+      </w:r>
+      <w:r>
+        <w:t xml:space="preserve">never </w:t>
+      </w:r>
+      <w:r>
+        <w:t xml:space="preserve">destroyed, </w:t>
+      </w:r>
+      <w:r>
+        <w:t xml:space="preserve">never </w:t>
+      </w:r>
+      <w:r>
+        <w:t xml:space="preserve">recreated again, and </w:t>
+      </w:r>
+      <w:r>
+        <w:t xml:space="preserve">never assigned </w:t>
+      </w:r>
+      <w:r>
+        <w:t xml:space="preserve">a </w:t>
+      </w:r>
+      <w:r>
+        <w:t>different</w:t>
+      </w:r>
+      <w:r>
+        <w:t xml:space="preserve"> object to</w:t>
+      </w:r>
+      <w:r>
+        <w:t xml:space="preserve"> it</w:t>
+      </w:r>
+      <w:r>
+        <w:t xml:space="preserve">. Another object’s </w:t>
+      </w:r>
+      <w:r>
+        <w:rPr>
+          <w:i/>
+        </w:rPr>
+        <w:t>state</w:t>
+      </w:r>
+      <w:r>
+        <w:t xml:space="preserve"> </w:t>
+      </w:r>
+      <w:r>
+        <w:t xml:space="preserve">might </w:t>
+      </w:r>
+      <w:r>
+        <w:t>be assigned to it, but that</w:t>
+      </w:r>
+      <w:r>
+        <w:t xml:space="preserve"> might be </w:t>
+      </w:r>
+      <w:r>
+        <w:t>all</w:t>
+      </w:r>
+      <w:r>
+        <w:t xml:space="preserve"> that could be changed </w:t>
+      </w:r>
+      <w:bookmarkStart w:id="0" w:name="_GoBack"/>
+      <w:bookmarkEnd w:id="0"/>
+      <w:r>
+        <w:t>about it.</w:t>
+      </w:r>
+    </w:p>
+    <w:p>
+      <w:pPr>
+        <w:pStyle w:val="Heading4"/>
+      </w:pPr>
+      <w:r>
+        <w:t>Part of Parent Object</w:t>
+      </w:r>
+    </w:p>
+    <w:p>
+      <w:r>
+        <w:t xml:space="preserve">It </w:t>
+      </w:r>
+      <w:r>
+        <w:t xml:space="preserve">might </w:t>
+      </w:r>
+      <w:r>
+        <w:t>be said</w:t>
+      </w:r>
+      <w:r>
+        <w:t xml:space="preserve"> that </w:t>
+      </w:r>
+      <w:r>
+        <w:t>an attribute</w:t>
+      </w:r>
+      <w:r>
+        <w:t xml:space="preserve"> would be </w:t>
+      </w:r>
+      <w:r>
+        <w:t>more</w:t>
+      </w:r>
+      <w:r>
+        <w:t xml:space="preserve"> part of what</w:t>
+      </w:r>
+      <w:r>
+        <w:t xml:space="preserve"> </w:t>
+      </w:r>
+      <w:r>
+        <w:t xml:space="preserve">the </w:t>
+      </w:r>
+      <w:r>
+        <w:t>object</w:t>
+      </w:r>
+      <w:r>
+        <w:t xml:space="preserve"> </w:t>
+      </w:r>
+      <w:r>
+        <w:rPr>
+          <w:i/>
+        </w:rPr>
+        <w:t>is</w:t>
+      </w:r>
+      <w:r>
+        <w:t xml:space="preserve">. </w:t>
+      </w:r>
+      <w:r>
+        <w:t>The</w:t>
+      </w:r>
+      <w:r>
+        <w:t xml:space="preserve"> other sub-objects</w:t>
+      </w:r>
+      <w:r>
+        <w:t xml:space="preserve"> might be</w:t>
+      </w:r>
+      <w:r>
+        <w:t xml:space="preserve"> </w:t>
+      </w:r>
+      <w:r>
+        <w:t>considered</w:t>
+      </w:r>
+      <w:r>
+        <w:t xml:space="preserve"> references to other objects, </w:t>
+      </w:r>
+      <w:r>
+        <w:t xml:space="preserve">not </w:t>
+      </w:r>
+      <w:r>
+        <w:t xml:space="preserve">as much part of </w:t>
+      </w:r>
+      <w:r>
+        <w:t>the</w:t>
+      </w:r>
+      <w:r>
+        <w:t xml:space="preserve"> object </w:t>
+      </w:r>
+      <w:r>
+        <w:t>itself</w:t>
+      </w:r>
+      <w:r>
+        <w:t>.</w:t>
+      </w:r>
+    </w:p>
+    <w:p>
+      <w:pPr>
+        <w:pStyle w:val="Heading4"/>
+      </w:pPr>
+      <w:r>
+        <w:t>Not a Pointer</w:t>
+      </w:r>
+    </w:p>
+    <w:p>
+      <w:r>
+        <w:t xml:space="preserve">Something </w:t>
+      </w:r>
+      <w:r>
+        <w:t xml:space="preserve">might </w:t>
+      </w:r>
+      <w:r>
+        <w:t xml:space="preserve">point to an attribute, </w:t>
+      </w:r>
+      <w:r>
+        <w:t>but</w:t>
+      </w:r>
+      <w:r>
+        <w:t xml:space="preserve"> </w:t>
+      </w:r>
+      <w:r>
+        <w:t>a</w:t>
+      </w:r>
+      <w:r>
+        <w:t>n attribute</w:t>
+      </w:r>
+      <w:r>
+        <w:t xml:space="preserve"> might</w:t>
+      </w:r>
+      <w:r>
+        <w:t xml:space="preserve"> </w:t>
+      </w:r>
+      <w:r>
+        <w:rPr>
+          <w:i/>
+        </w:rPr>
+        <w:t>not</w:t>
+      </w:r>
+      <w:r>
+        <w:rPr>
+          <w:color w:val="FF0000"/>
+        </w:rPr>
+        <w:t xml:space="preserve"> </w:t>
+      </w:r>
+      <w:r>
+        <w:t>be a pointer to something else.</w:t>
+      </w:r>
+    </w:p>
+    <w:p/>
+    <w:p>
+      <w:r>
+        <w:t>When</w:t>
+      </w:r>
+      <w:r>
+        <w:t xml:space="preserve"> an attribute </w:t>
+      </w:r>
+      <w:r>
+        <w:t xml:space="preserve">would </w:t>
+      </w:r>
+      <w:r>
+        <w:t xml:space="preserve">become </w:t>
+      </w:r>
+      <w:r>
+        <w:t xml:space="preserve">a pointer </w:t>
+      </w:r>
+      <w:r>
+        <w:t xml:space="preserve">or would be </w:t>
+      </w:r>
+      <w:r>
+        <w:t xml:space="preserve">destroyed or recreated </w:t>
+      </w:r>
+      <w:r>
+        <w:t xml:space="preserve">it </w:t>
+      </w:r>
+      <w:r>
+        <w:t>might</w:t>
+      </w:r>
+      <w:r>
+        <w:t xml:space="preserve"> give up</w:t>
+      </w:r>
+      <w:r>
+        <w:t xml:space="preserve"> </w:t>
+      </w:r>
+      <w:r>
+        <w:t>its status as attribute, and</w:t>
+      </w:r>
+      <w:r>
+        <w:t xml:space="preserve"> might</w:t>
+      </w:r>
+      <w:r>
+        <w:t xml:space="preserve"> </w:t>
+      </w:r>
+      <w:r>
+        <w:t xml:space="preserve">just </w:t>
+      </w:r>
+      <w:r>
+        <w:t xml:space="preserve">be </w:t>
+      </w:r>
+      <w:r>
+        <w:t xml:space="preserve">considered </w:t>
+      </w:r>
+      <w:r>
+        <w:t xml:space="preserve">a </w:t>
+      </w:r>
+      <w:r>
+        <w:t>related object again.</w:t>
+      </w:r>
+    </w:p>
+    <w:p>
+      <w:pPr>
+        <w:pStyle w:val="Heading4"/>
+      </w:pPr>
+      <w:r>
+        <w:t>Summary</w:t>
+      </w:r>
+    </w:p>
+    <w:p>
+      <w:r>
+        <w:t xml:space="preserve">Here </w:t>
+      </w:r>
+      <w:r>
+        <w:t xml:space="preserve">may </w:t>
+      </w:r>
+      <w:r>
+        <w:t>follow</w:t>
+      </w:r>
+      <w:r>
+        <w:t xml:space="preserve"> a</w:t>
+      </w:r>
+      <w:r>
+        <w:t xml:space="preserve">n attempt to </w:t>
+      </w:r>
+      <w:r>
+        <w:t>summar</w:t>
+      </w:r>
+      <w:r>
+        <w:t>ize</w:t>
+      </w:r>
+      <w:r>
+        <w:t xml:space="preserve"> </w:t>
+      </w:r>
+      <w:r>
+        <w:t>the</w:t>
+      </w:r>
+      <w:r>
+        <w:t xml:space="preserve"> aspects of an attribute:</w:t>
+      </w:r>
+    </w:p>
+    <w:p/>
+    <w:p>
+      <w:pPr>
+        <w:pStyle w:val="ListParagraph"/>
+        <w:numPr>
+          <w:ilvl w:val="0"/>
+          <w:numId w:val="12"/>
+        </w:numPr>
+      </w:pPr>
+      <w:r>
+        <w:t xml:space="preserve">Might </w:t>
+      </w:r>
+      <w:r>
+        <w:t xml:space="preserve">be </w:t>
+      </w:r>
+      <w:r>
+        <w:t xml:space="preserve">an object of a </w:t>
+      </w:r>
+      <w:r>
+        <w:t>simple</w:t>
+      </w:r>
+      <w:r>
+        <w:t xml:space="preserve"> nature.</w:t>
+      </w:r>
+    </w:p>
+    <w:p>
+      <w:pPr>
+        <w:pStyle w:val="ListParagraph"/>
+        <w:numPr>
+          <w:ilvl w:val="0"/>
+          <w:numId w:val="12"/>
+        </w:numPr>
+      </w:pPr>
+      <w:r>
+        <w:t xml:space="preserve">May have a binary value </w:t>
+      </w:r>
+      <w:r>
+        <w:t xml:space="preserve">stored </w:t>
+      </w:r>
+      <w:r>
+        <w:t>inside it.</w:t>
+      </w:r>
+    </w:p>
+    <w:p>
+      <w:pPr>
+        <w:pStyle w:val="ListParagraph"/>
+        <w:numPr>
+          <w:ilvl w:val="0"/>
+          <w:numId w:val="12"/>
+        </w:numPr>
+        <w:rPr>
+          <w:i/>
+        </w:rPr>
+      </w:pPr>
+      <w:r>
+        <w:t>Sort of m</w:t>
+      </w:r>
+      <w:r>
+        <w:t xml:space="preserve">ore part of what </w:t>
+      </w:r>
+      <w:r>
+        <w:t>the</w:t>
+      </w:r>
+      <w:r>
+        <w:t xml:space="preserve"> object </w:t>
+      </w:r>
+      <w:r>
+        <w:rPr>
+          <w:i/>
+        </w:rPr>
+        <w:t>is</w:t>
+      </w:r>
+      <w:r>
+        <w:rPr>
+          <w:i/>
+        </w:rPr>
+        <w:t>.</w:t>
+      </w:r>
+    </w:p>
+    <w:p>
+      <w:pPr>
+        <w:pStyle w:val="ListParagraph"/>
+        <w:numPr>
+          <w:ilvl w:val="0"/>
+          <w:numId w:val="12"/>
+        </w:numPr>
+      </w:pPr>
+      <w:r>
+        <w:t>May have a f</w:t>
+      </w:r>
+      <w:r>
+        <w:t>ixed logical residence</w:t>
+      </w:r>
+      <w:r>
+        <w:t xml:space="preserve"> inside an object.</w:t>
+      </w:r>
+    </w:p>
+    <w:p>
+      <w:pPr>
+        <w:pStyle w:val="ListParagraph"/>
+        <w:numPr>
+          <w:ilvl w:val="0"/>
+          <w:numId w:val="12"/>
+        </w:numPr>
+      </w:pPr>
+      <w:r>
+        <w:t>Might be a</w:t>
+      </w:r>
+      <w:r>
+        <w:t>lways created, never destroyed, never recreated, never a pointer.</w:t>
       </w:r>
     </w:p>
     <w:p>
@@ -5216,15 +4963,7 @@
     <w:p/>
     <w:p>
       <w:r>
-        <w:t xml:space="preserve">This kind of </w:t>
-      </w:r>
-      <w:proofErr w:type="spellStart"/>
-      <w:r>
-        <w:t>redirectioning</w:t>
-      </w:r>
-      <w:proofErr w:type="spellEnd"/>
-      <w:r>
-        <w:t xml:space="preserve"> is called an </w:t>
+        <w:t xml:space="preserve">This kind of redirectioning is called an </w:t>
       </w:r>
       <w:r>
         <w:rPr>
@@ -5286,26 +5025,25 @@
         <w:rPr>
           <w:lang w:val="nl-NL"/>
         </w:rPr>
-        <w:t xml:space="preserve">In C++ bepaal je de </w:t>
-      </w:r>
-      <w:proofErr w:type="spellStart"/>
-      <w:r>
+        <w:t>In C++ bepaal je de redirection diepte vooraf:</w:t>
+      </w:r>
+    </w:p>
+    <w:p>
+      <w:pPr>
+        <w:ind w:firstLine="216"/>
         <w:rPr>
           <w:lang w:val="nl-NL"/>
         </w:rPr>
-        <w:t>redirection</w:t>
-      </w:r>
-      <w:proofErr w:type="spellEnd"/>
+      </w:pPr>
       <w:r>
         <w:rPr>
           <w:lang w:val="nl-NL"/>
         </w:rPr>
-        <w:t xml:space="preserve"> diepte vooraf:</w:t>
-      </w:r>
-    </w:p>
-    <w:p>
-      <w:pPr>
-        <w:ind w:firstLine="216"/>
+        <w:t>Int ***TripleRedirected</w:t>
+      </w:r>
+    </w:p>
+    <w:p>
+      <w:pPr>
         <w:rPr>
           <w:lang w:val="nl-NL"/>
         </w:rPr>
@@ -5314,83 +5052,20 @@
         <w:rPr>
           <w:lang w:val="nl-NL"/>
         </w:rPr>
-        <w:t>Int ***</w:t>
-      </w:r>
-      <w:proofErr w:type="spellStart"/>
-      <w:r>
+        <w:t>In Symbol kan je de redirection diepte achteraf bepalen</w:t>
+      </w:r>
+    </w:p>
+    <w:p>
+      <w:pPr>
         <w:rPr>
           <w:lang w:val="nl-NL"/>
         </w:rPr>
-        <w:t>TripleRedirected</w:t>
-      </w:r>
-      <w:proofErr w:type="spellEnd"/>
-    </w:p>
-    <w:p>
-      <w:pPr>
+      </w:pPr>
+      <w:r>
         <w:rPr>
           <w:lang w:val="nl-NL"/>
         </w:rPr>
-      </w:pPr>
-      <w:r>
-        <w:rPr>
-          <w:lang w:val="nl-NL"/>
-        </w:rPr>
-        <w:t xml:space="preserve">In </w:t>
-      </w:r>
-      <w:proofErr w:type="spellStart"/>
-      <w:r>
-        <w:rPr>
-          <w:lang w:val="nl-NL"/>
-        </w:rPr>
-        <w:t>Symbol</w:t>
-      </w:r>
-      <w:proofErr w:type="spellEnd"/>
-      <w:r>
-        <w:rPr>
-          <w:lang w:val="nl-NL"/>
-        </w:rPr>
-        <w:t xml:space="preserve"> kan je de </w:t>
-      </w:r>
-      <w:proofErr w:type="spellStart"/>
-      <w:r>
-        <w:rPr>
-          <w:lang w:val="nl-NL"/>
-        </w:rPr>
-        <w:t>redirection</w:t>
-      </w:r>
-      <w:proofErr w:type="spellEnd"/>
-      <w:r>
-        <w:rPr>
-          <w:lang w:val="nl-NL"/>
-        </w:rPr>
-        <w:t xml:space="preserve"> diepte achteraf bepalen</w:t>
-      </w:r>
-    </w:p>
-    <w:p>
-      <w:pPr>
-        <w:rPr>
-          <w:lang w:val="nl-NL"/>
-        </w:rPr>
-      </w:pPr>
-      <w:r>
-        <w:rPr>
-          <w:lang w:val="nl-NL"/>
-        </w:rPr>
-        <w:t xml:space="preserve">Als je in C++ een object referenties toewijst aan een object referentie, dan wijs je niet naar de object referentie, maar naar het target object. </w:t>
-      </w:r>
-      <w:proofErr w:type="spellStart"/>
-      <w:r>
-        <w:rPr>
-          <w:lang w:val="nl-NL"/>
-        </w:rPr>
-        <w:t>Symbol</w:t>
-      </w:r>
-      <w:proofErr w:type="spellEnd"/>
-      <w:r>
-        <w:rPr>
-          <w:lang w:val="nl-NL"/>
-        </w:rPr>
-        <w:t xml:space="preserve"> heeft meer structurering hier.</w:t>
+        <w:t>Als je in C++ een object referenties toewijst aan een object referentie, dan wijs je niet naar de object referentie, maar naar het target object. Symbol heeft meer structurering hier.</w:t>
       </w:r>
     </w:p>
     <w:p>

</xml_diff>

<commit_message>
Circle Language Spec: Move 'Target Object' texts including loose ideas from the Objects chapter to the Pointer chapter.
</commit_message>
<xml_diff>
--- a/1.1. Circle Language Spec/04. Objects/Objects.docx
+++ b/1.1. Circle Language Spec/04. Objects/Objects.docx
@@ -1992,11 +1992,21 @@
       <w:r>
         <w:t>n (</w:t>
       </w:r>
+      <w:proofErr w:type="spellStart"/>
       <w:r>
         <w:t>pronouced</w:t>
       </w:r>
-      <w:r>
-        <w:t>: ‘to en’) related list.</w:t>
+      <w:proofErr w:type="spellEnd"/>
+      <w:r>
+        <w:t xml:space="preserve">: ‘to </w:t>
+      </w:r>
+      <w:proofErr w:type="spellStart"/>
+      <w:r>
+        <w:t>en</w:t>
+      </w:r>
+      <w:proofErr w:type="spellEnd"/>
+      <w:r>
+        <w:t>’) related list.</w:t>
       </w:r>
     </w:p>
     <w:p/>
@@ -2347,10 +2357,7 @@
         <w:t xml:space="preserve"> If</w:t>
       </w:r>
       <w:r>
-        <w:t xml:space="preserve"> </w:t>
-      </w:r>
-      <w:r>
-        <w:t>an attribute</w:t>
+        <w:t xml:space="preserve"> an attribute</w:t>
       </w:r>
       <w:r>
         <w:t xml:space="preserve"> would be</w:t>
@@ -2370,14 +2377,15 @@
       <w:pPr>
         <w:ind w:left="852"/>
       </w:pPr>
+      <w:bookmarkStart w:id="0" w:name="_GoBack"/>
       <w:r>
         <w:rPr>
           <w:noProof/>
         </w:rPr>
         <w:drawing>
           <wp:inline distT="0" distB="0" distL="0" distR="0" wp14:anchorId="6EC3C20C" wp14:editId="66F84835">
-            <wp:extent cx="1118244" cy="1237129"/>
-            <wp:effectExtent l="0" t="0" r="5715" b="1270"/>
+            <wp:extent cx="1180123" cy="1305587"/>
+            <wp:effectExtent l="0" t="0" r="1270" b="8890"/>
             <wp:docPr id="6" name="Picture 6"/>
             <wp:cNvGraphicFramePr>
               <a:graphicFrameLocks xmlns:a="http://schemas.openxmlformats.org/drawingml/2006/main" noChangeAspect="1"/>
@@ -2407,7 +2415,7 @@
                   <pic:spPr bwMode="auto">
                     <a:xfrm>
                       <a:off x="0" y="0"/>
-                      <a:ext cx="1122118" cy="1241415"/>
+                      <a:ext cx="1189187" cy="1315615"/>
                     </a:xfrm>
                     <a:prstGeom prst="rect">
                       <a:avLst/>
@@ -2423,6 +2431,7 @@
           </wp:inline>
         </w:drawing>
       </w:r>
+      <w:bookmarkEnd w:id="0"/>
     </w:p>
     <w:p/>
     <w:p>
@@ -2651,8 +2660,8 @@
         </w:rPr>
         <w:drawing>
           <wp:inline distT="0" distB="0" distL="0" distR="0" wp14:anchorId="57C002BC" wp14:editId="7C35D4F6">
-            <wp:extent cx="954405" cy="1068705"/>
-            <wp:effectExtent l="0" t="0" r="0" b="0"/>
+            <wp:extent cx="1154002" cy="1292206"/>
+            <wp:effectExtent l="0" t="0" r="8255" b="3810"/>
             <wp:docPr id="11" name="Picture 11"/>
             <wp:cNvGraphicFramePr>
               <a:graphicFrameLocks xmlns:a="http://schemas.openxmlformats.org/drawingml/2006/main" noChangeAspect="1"/>
@@ -2682,7 +2691,7 @@
                   <pic:spPr bwMode="auto">
                     <a:xfrm>
                       <a:off x="0" y="0"/>
-                      <a:ext cx="954405" cy="1068705"/>
+                      <a:ext cx="1162118" cy="1301294"/>
                     </a:xfrm>
                     <a:prstGeom prst="rect">
                       <a:avLst/>
@@ -3027,8 +3036,6 @@
       <w:r>
         <w:t xml:space="preserve"> that could be changed </w:t>
       </w:r>
-      <w:bookmarkStart w:id="0" w:name="_GoBack"/>
-      <w:bookmarkEnd w:id="0"/>
       <w:r>
         <w:t>about it.</w:t>
       </w:r>
@@ -3390,1863 +3397,14 @@
     </w:p>
     <w:p>
       <w:pPr>
-        <w:pStyle w:val="Heading3"/>
-      </w:pPr>
-      <w:r>
-        <w:t>Target Objects</w:t>
-      </w:r>
-    </w:p>
-    <w:p>
-      <w:r>
-        <w:t xml:space="preserve">An object reference </w:t>
-      </w:r>
-      <w:r>
-        <w:rPr>
-          <w:color w:val="FF0000"/>
-        </w:rPr>
-        <w:t>can</w:t>
-      </w:r>
-      <w:r>
-        <w:rPr>
-          <w:color w:val="FF0000"/>
-        </w:rPr>
-        <w:t>*</w:t>
-      </w:r>
-      <w:r>
-        <w:t xml:space="preserve"> point to another object reference, </w:t>
-      </w:r>
-      <w:r>
-        <w:rPr>
-          <w:color w:val="FF0000"/>
-        </w:rPr>
-        <w:t>which</w:t>
-      </w:r>
-      <w:r>
-        <w:rPr>
-          <w:color w:val="FF0000"/>
-        </w:rPr>
-        <w:t>*</w:t>
-      </w:r>
-      <w:r>
-        <w:t xml:space="preserve"> </w:t>
-      </w:r>
-      <w:r>
-        <w:rPr>
-          <w:color w:val="FF0000"/>
-        </w:rPr>
-        <w:t>points</w:t>
-      </w:r>
-      <w:r>
-        <w:t xml:space="preserve"> to another object reference and so on. </w:t>
-      </w:r>
-      <w:r>
-        <w:rPr>
-          <w:color w:val="FF0000"/>
-        </w:rPr>
-        <w:t>The*</w:t>
-      </w:r>
-      <w:r>
-        <w:t xml:space="preserve"> </w:t>
-      </w:r>
-      <w:r>
-        <w:rPr>
-          <w:color w:val="FF0000"/>
-        </w:rPr>
-        <w:t>first</w:t>
-      </w:r>
-      <w:r>
-        <w:rPr>
-          <w:color w:val="FF0000"/>
-        </w:rPr>
-        <w:t>*</w:t>
-      </w:r>
-      <w:r>
-        <w:t xml:space="preserve"> object </w:t>
-      </w:r>
-      <w:r>
-        <w:rPr>
-          <w:color w:val="FF0000"/>
-        </w:rPr>
-        <w:t>found</w:t>
-      </w:r>
-      <w:r>
-        <w:t xml:space="preserve"> in this redirection, that </w:t>
-      </w:r>
-      <w:r>
-        <w:rPr>
-          <w:color w:val="FF0000"/>
-        </w:rPr>
-        <w:t>does</w:t>
-      </w:r>
-      <w:r>
-        <w:t xml:space="preserve"> </w:t>
-      </w:r>
-      <w:r>
-        <w:rPr>
-          <w:color w:val="FF0000"/>
-        </w:rPr>
-        <w:t>not</w:t>
-      </w:r>
-      <w:r>
-        <w:t xml:space="preserve"> refer to another object </w:t>
-      </w:r>
-      <w:r>
-        <w:rPr>
-          <w:color w:val="FF0000"/>
-        </w:rPr>
-        <w:t>again</w:t>
-      </w:r>
-      <w:r>
-        <w:rPr>
-          <w:color w:val="FF0000"/>
-        </w:rPr>
-        <w:t>*</w:t>
-      </w:r>
-      <w:r>
-        <w:t xml:space="preserve">, </w:t>
-      </w:r>
-      <w:r>
-        <w:rPr>
-          <w:color w:val="FF0000"/>
-        </w:rPr>
-        <w:t>is</w:t>
-      </w:r>
-      <w:r>
-        <w:t xml:space="preserve"> called </w:t>
-      </w:r>
-      <w:r>
-        <w:rPr>
-          <w:color w:val="FF0000"/>
-        </w:rPr>
-        <w:t>the*</w:t>
-      </w:r>
-      <w:r>
-        <w:t xml:space="preserve"> </w:t>
-      </w:r>
-      <w:r>
-        <w:rPr>
-          <w:i/>
-        </w:rPr>
-        <w:t>target object</w:t>
-      </w:r>
-      <w:r>
-        <w:t xml:space="preserve">. </w:t>
-      </w:r>
-      <w:r>
-        <w:rPr>
-          <w:color w:val="FF0000"/>
-        </w:rPr>
-        <w:t>Even</w:t>
-      </w:r>
-      <w:r>
-        <w:rPr>
-          <w:color w:val="FF0000"/>
-        </w:rPr>
-        <w:t>*</w:t>
-      </w:r>
-      <w:r>
-        <w:rPr>
-          <w:color w:val="FF0000"/>
-        </w:rPr>
-        <w:t xml:space="preserve"> though</w:t>
-      </w:r>
-      <w:r>
-        <w:rPr>
-          <w:color w:val="FF0000"/>
-        </w:rPr>
-        <w:t>*</w:t>
-      </w:r>
-      <w:r>
-        <w:rPr>
-          <w:color w:val="FF0000"/>
-        </w:rPr>
-        <w:t xml:space="preserve"> any</w:t>
-      </w:r>
-      <w:r>
-        <w:t xml:space="preserve"> of </w:t>
-      </w:r>
-      <w:r>
-        <w:rPr>
-          <w:color w:val="FF0000"/>
-        </w:rPr>
-        <w:t>the*</w:t>
-      </w:r>
-      <w:r>
-        <w:t xml:space="preserve"> object </w:t>
-      </w:r>
-      <w:r>
-        <w:rPr>
-          <w:i/>
-        </w:rPr>
-        <w:t>references</w:t>
-      </w:r>
-      <w:r>
-        <w:t xml:space="preserve"> </w:t>
-      </w:r>
-      <w:r>
-        <w:rPr>
-          <w:color w:val="FF0000"/>
-        </w:rPr>
-        <w:t>can</w:t>
-      </w:r>
-      <w:r>
-        <w:t xml:space="preserve"> be used like it </w:t>
-      </w:r>
-      <w:r>
-        <w:rPr>
-          <w:color w:val="FF0000"/>
-        </w:rPr>
-        <w:t>is</w:t>
-      </w:r>
-      <w:r>
-        <w:t xml:space="preserve"> </w:t>
-      </w:r>
-      <w:r>
-        <w:rPr>
-          <w:color w:val="FF0000"/>
-        </w:rPr>
-        <w:t>the*</w:t>
-      </w:r>
-      <w:r>
-        <w:t xml:space="preserve"> object </w:t>
-      </w:r>
-      <w:r>
-        <w:rPr>
-          <w:color w:val="FF0000"/>
-        </w:rPr>
-        <w:t>itself</w:t>
-      </w:r>
-      <w:r>
-        <w:t xml:space="preserve">, </w:t>
-      </w:r>
-      <w:r>
-        <w:rPr>
-          <w:color w:val="FF0000"/>
-        </w:rPr>
-        <w:t>the*</w:t>
-      </w:r>
-      <w:r>
-        <w:t xml:space="preserve"> </w:t>
-      </w:r>
-      <w:r>
-        <w:rPr>
-          <w:i/>
-        </w:rPr>
-        <w:t xml:space="preserve">target object </w:t>
-      </w:r>
-      <w:r>
-        <w:rPr>
-          <w:color w:val="FF0000"/>
-        </w:rPr>
-        <w:t>is</w:t>
-      </w:r>
-      <w:r>
-        <w:t xml:space="preserve"> considered </w:t>
-      </w:r>
-      <w:r>
-        <w:rPr>
-          <w:color w:val="FF0000"/>
-        </w:rPr>
-        <w:t>the*</w:t>
-      </w:r>
-      <w:r>
-        <w:t xml:space="preserve"> real object and </w:t>
-      </w:r>
-      <w:r>
-        <w:rPr>
-          <w:color w:val="FF0000"/>
-        </w:rPr>
-        <w:t>not</w:t>
-      </w:r>
-      <w:r>
-        <w:t xml:space="preserve"> </w:t>
-      </w:r>
-      <w:r>
-        <w:rPr>
-          <w:color w:val="FF0000"/>
-        </w:rPr>
-        <w:t>just</w:t>
-      </w:r>
-      <w:r>
-        <w:rPr>
-          <w:color w:val="FF0000"/>
-        </w:rPr>
-        <w:t>*</w:t>
-      </w:r>
-      <w:r>
-        <w:t xml:space="preserve"> a reference to it.</w:t>
-      </w:r>
-    </w:p>
-    <w:p>
-      <w:pPr>
-        <w:rPr>
-          <w:sz w:val="12"/>
-        </w:rPr>
-      </w:pPr>
-    </w:p>
-    <w:p>
-      <w:r>
-        <w:rPr>
-          <w:color w:val="FF0000"/>
-        </w:rPr>
-        <w:t>The*</w:t>
-      </w:r>
-      <w:r>
-        <w:t xml:space="preserve"> term target object </w:t>
-      </w:r>
-      <w:r>
-        <w:rPr>
-          <w:color w:val="FF0000"/>
-        </w:rPr>
-        <w:t>is</w:t>
-      </w:r>
-      <w:r>
-        <w:t xml:space="preserve"> also used to denote </w:t>
-      </w:r>
-      <w:r>
-        <w:rPr>
-          <w:color w:val="FF0000"/>
-        </w:rPr>
-        <w:t>the*</w:t>
-      </w:r>
-      <w:r>
-        <w:t xml:space="preserve"> </w:t>
-      </w:r>
-      <w:r>
-        <w:rPr>
-          <w:color w:val="FF0000"/>
-        </w:rPr>
-        <w:t>direct</w:t>
-      </w:r>
-      <w:r>
-        <w:rPr>
-          <w:color w:val="FF0000"/>
-        </w:rPr>
-        <w:t>*</w:t>
-      </w:r>
-      <w:r>
-        <w:t xml:space="preserve"> reference target, </w:t>
-      </w:r>
-      <w:r>
-        <w:t xml:space="preserve">not necessarily </w:t>
-      </w:r>
-      <w:r>
-        <w:rPr>
-          <w:color w:val="FF0000"/>
-        </w:rPr>
-        <w:t>the*</w:t>
-      </w:r>
-      <w:r>
-        <w:t xml:space="preserve"> final target. What kind of target </w:t>
-      </w:r>
-      <w:r>
-        <w:rPr>
-          <w:color w:val="FF0000"/>
-        </w:rPr>
-        <w:t>is</w:t>
-      </w:r>
-      <w:r>
-        <w:t xml:space="preserve"> denoted, </w:t>
-      </w:r>
-      <w:r>
-        <w:rPr>
-          <w:color w:val="FF0000"/>
-        </w:rPr>
-        <w:t>will</w:t>
-      </w:r>
-      <w:r>
-        <w:t xml:space="preserve"> be clear from </w:t>
-      </w:r>
-      <w:r>
-        <w:rPr>
-          <w:color w:val="FF0000"/>
-        </w:rPr>
-        <w:t>the*</w:t>
-      </w:r>
-      <w:r>
-        <w:t xml:space="preserve"> context.</w:t>
-      </w:r>
-    </w:p>
-    <w:p>
-      <w:pPr>
-        <w:pStyle w:val="Heading4"/>
-        <w:rPr>
-          <w:color w:val="FFC000"/>
-        </w:rPr>
-      </w:pPr>
-      <w:r>
-        <w:rPr>
-          <w:color w:val="FFC000"/>
-        </w:rPr>
-        <w:t>Compared to C++</w:t>
-      </w:r>
-    </w:p>
-    <w:p>
-      <w:pPr>
-        <w:rPr>
-          <w:color w:val="FFC000"/>
-        </w:rPr>
-      </w:pPr>
-      <w:r>
-        <w:rPr>
-          <w:color w:val="FFC000"/>
-        </w:rPr>
-        <w:t xml:space="preserve">In C++ </w:t>
-      </w:r>
-      <w:r>
-        <w:rPr>
-          <w:color w:val="FF0000"/>
-        </w:rPr>
-        <w:t>you*</w:t>
-      </w:r>
-      <w:r>
-        <w:t xml:space="preserve"> </w:t>
-      </w:r>
-      <w:r>
-        <w:rPr>
-          <w:color w:val="FF0000"/>
-        </w:rPr>
-        <w:t>had to specify</w:t>
-      </w:r>
-      <w:r>
-        <w:rPr>
-          <w:color w:val="FF0000"/>
-        </w:rPr>
-        <w:t>*</w:t>
-      </w:r>
-      <w:r>
-        <w:t xml:space="preserve"> </w:t>
-      </w:r>
-      <w:r>
-        <w:rPr>
-          <w:color w:val="FF0000"/>
-        </w:rPr>
-        <w:t>in advance</w:t>
-      </w:r>
-      <w:r>
-        <w:rPr>
-          <w:color w:val="FF0000"/>
-        </w:rPr>
-        <w:t>*</w:t>
-      </w:r>
-      <w:r>
-        <w:rPr>
-          <w:color w:val="FF0000"/>
-        </w:rPr>
-        <w:t xml:space="preserve"> </w:t>
-      </w:r>
-      <w:r>
-        <w:rPr>
-          <w:color w:val="FF0000"/>
-        </w:rPr>
-        <w:t>the*</w:t>
-      </w:r>
-      <w:r>
-        <w:t xml:space="preserve"> </w:t>
-      </w:r>
-      <w:r>
-        <w:rPr>
-          <w:color w:val="FFC000"/>
-        </w:rPr>
-        <w:t xml:space="preserve">number of pointer redirections of a variable. In </w:t>
-      </w:r>
-      <w:r>
-        <w:rPr>
-          <w:color w:val="FF0000"/>
-        </w:rPr>
-        <w:t>the*</w:t>
-      </w:r>
-      <w:r>
-        <w:t xml:space="preserve"> </w:t>
-      </w:r>
-      <w:r>
-        <w:rPr>
-          <w:color w:val="FF0000"/>
-        </w:rPr>
-        <w:t>new computer language</w:t>
-      </w:r>
-      <w:r>
-        <w:t xml:space="preserve"> </w:t>
-      </w:r>
-      <w:r>
-        <w:rPr>
-          <w:color w:val="FFC000"/>
-        </w:rPr>
-        <w:t xml:space="preserve">a symbol </w:t>
-      </w:r>
-      <w:r>
-        <w:rPr>
-          <w:color w:val="FF0000"/>
-        </w:rPr>
-        <w:t>can</w:t>
-      </w:r>
-      <w:r>
-        <w:t xml:space="preserve"> </w:t>
-      </w:r>
-      <w:r>
-        <w:rPr>
-          <w:color w:val="FFC000"/>
-        </w:rPr>
-        <w:t xml:space="preserve">follow </w:t>
-      </w:r>
-      <w:r>
-        <w:rPr>
-          <w:color w:val="FF0000"/>
-        </w:rPr>
-        <w:t>any</w:t>
-      </w:r>
-      <w:r>
-        <w:rPr>
-          <w:color w:val="FF0000"/>
-        </w:rPr>
-        <w:t>*</w:t>
-      </w:r>
-      <w:r>
-        <w:rPr>
-          <w:color w:val="FFC000"/>
-        </w:rPr>
-        <w:t xml:space="preserve"> amount of indirections, from </w:t>
-      </w:r>
-      <w:r>
-        <w:rPr>
-          <w:color w:val="FF0000"/>
-        </w:rPr>
-        <w:t>zero</w:t>
-      </w:r>
-      <w:r>
-        <w:rPr>
-          <w:color w:val="FF0000"/>
-        </w:rPr>
-        <w:t>*</w:t>
-      </w:r>
-      <w:r>
-        <w:rPr>
-          <w:color w:val="FFC000"/>
-        </w:rPr>
-        <w:t xml:space="preserve"> to </w:t>
-      </w:r>
-      <w:r>
-        <w:rPr>
-          <w:color w:val="FF0000"/>
-        </w:rPr>
-        <w:t>infinity</w:t>
-      </w:r>
-      <w:r>
-        <w:rPr>
-          <w:color w:val="FFC000"/>
-        </w:rPr>
-        <w:t>.</w:t>
-      </w:r>
-      <w:r>
-        <w:t xml:space="preserve"> </w:t>
-      </w:r>
-      <w:r>
-        <w:rPr>
-          <w:color w:val="FF0000"/>
-        </w:rPr>
-        <w:t>You*</w:t>
-      </w:r>
-      <w:r>
-        <w:t xml:space="preserve"> </w:t>
-      </w:r>
-      <w:r>
-        <w:rPr>
-          <w:color w:val="FF0000"/>
-        </w:rPr>
-        <w:t>do</w:t>
-      </w:r>
-      <w:r>
-        <w:rPr>
-          <w:color w:val="FF0000"/>
-        </w:rPr>
-        <w:t xml:space="preserve"> </w:t>
-      </w:r>
-      <w:r>
-        <w:rPr>
-          <w:color w:val="FF0000"/>
-        </w:rPr>
-        <w:t>n</w:t>
-      </w:r>
-      <w:r>
-        <w:rPr>
-          <w:color w:val="FF0000"/>
-        </w:rPr>
-        <w:t>o</w:t>
-      </w:r>
-      <w:r>
-        <w:rPr>
-          <w:color w:val="FF0000"/>
-        </w:rPr>
-        <w:t xml:space="preserve">t </w:t>
-      </w:r>
-      <w:r>
-        <w:rPr>
-          <w:color w:val="FF0000"/>
-        </w:rPr>
-        <w:t>specify</w:t>
-      </w:r>
-      <w:r>
-        <w:rPr>
-          <w:color w:val="FF0000"/>
-        </w:rPr>
-        <w:t>*</w:t>
-      </w:r>
-      <w:r>
-        <w:rPr>
-          <w:color w:val="FFC000"/>
-        </w:rPr>
-        <w:t xml:space="preserve"> </w:t>
-      </w:r>
-      <w:r>
-        <w:rPr>
-          <w:color w:val="FF0000"/>
-        </w:rPr>
-        <w:t>the</w:t>
-      </w:r>
-      <w:r>
-        <w:rPr>
-          <w:color w:val="FF0000"/>
-        </w:rPr>
-        <w:t>*</w:t>
-      </w:r>
-      <w:r>
-        <w:t xml:space="preserve"> </w:t>
-      </w:r>
-      <w:r>
-        <w:rPr>
-          <w:color w:val="FFC000"/>
-        </w:rPr>
-        <w:t xml:space="preserve">amount of redirections </w:t>
-      </w:r>
-      <w:r>
-        <w:rPr>
-          <w:color w:val="FF0000"/>
-        </w:rPr>
-        <w:t>in advance</w:t>
-      </w:r>
-      <w:r>
-        <w:rPr>
-          <w:color w:val="FF0000"/>
-        </w:rPr>
-        <w:t>*</w:t>
-      </w:r>
-      <w:r>
-        <w:rPr>
-          <w:color w:val="FFC000"/>
-        </w:rPr>
-        <w:t xml:space="preserve">. </w:t>
-      </w:r>
-      <w:r>
-        <w:rPr>
-          <w:color w:val="FF0000"/>
-        </w:rPr>
-        <w:t>You*</w:t>
-      </w:r>
-      <w:r>
-        <w:t xml:space="preserve"> </w:t>
-      </w:r>
-      <w:r>
-        <w:rPr>
-          <w:color w:val="FF0000"/>
-        </w:rPr>
-        <w:t>can just</w:t>
-      </w:r>
-      <w:r>
-        <w:t xml:space="preserve"> </w:t>
-      </w:r>
-      <w:r>
-        <w:rPr>
-          <w:color w:val="FFC000"/>
-        </w:rPr>
-        <w:t xml:space="preserve">add a redirection by </w:t>
-      </w:r>
-      <w:r>
-        <w:rPr>
-          <w:color w:val="FF0000"/>
-        </w:rPr>
-        <w:t>turning</w:t>
-      </w:r>
-      <w:r>
-        <w:rPr>
-          <w:color w:val="FF0000"/>
-        </w:rPr>
-        <w:t>*</w:t>
-      </w:r>
-      <w:r>
-        <w:t xml:space="preserve"> </w:t>
-      </w:r>
-      <w:r>
-        <w:rPr>
-          <w:color w:val="FF0000"/>
-        </w:rPr>
-        <w:t>the*</w:t>
-      </w:r>
-      <w:r>
-        <w:t xml:space="preserve"> </w:t>
-      </w:r>
-      <w:r>
-        <w:rPr>
-          <w:color w:val="FFC000"/>
-        </w:rPr>
-        <w:t>target object into a pointer.</w:t>
-      </w:r>
-    </w:p>
-    <w:p>
-      <w:pPr>
-        <w:pStyle w:val="Heading4"/>
-      </w:pPr>
-      <w:r>
-        <w:t>In a Diagram</w:t>
-      </w:r>
-    </w:p>
-    <w:p>
-      <w:r>
-        <w:rPr>
-          <w:color w:val="FF0000"/>
-        </w:rPr>
-        <w:t>The*</w:t>
-      </w:r>
-      <w:r>
-        <w:t xml:space="preserve"> target object </w:t>
-      </w:r>
-      <w:r>
-        <w:rPr>
-          <w:color w:val="FF0000"/>
-        </w:rPr>
-        <w:t>is</w:t>
-      </w:r>
-      <w:r>
-        <w:t xml:space="preserve"> </w:t>
-      </w:r>
-      <w:r>
-        <w:rPr>
-          <w:color w:val="FF0000"/>
-        </w:rPr>
-        <w:t>the*</w:t>
-      </w:r>
-      <w:r>
-        <w:t xml:space="preserve"> </w:t>
-      </w:r>
-      <w:r>
-        <w:rPr>
-          <w:color w:val="FF0000"/>
-        </w:rPr>
-        <w:t>last</w:t>
-      </w:r>
-      <w:r>
-        <w:rPr>
-          <w:color w:val="FF0000"/>
-        </w:rPr>
-        <w:t>*</w:t>
-      </w:r>
-      <w:r>
-        <w:t xml:space="preserve"> point in a string of object reference redirections.</w:t>
-      </w:r>
-    </w:p>
-    <w:p/>
-    <w:p>
-      <w:pPr>
-        <w:ind w:left="852"/>
-      </w:pPr>
-      <w:r>
-        <w:rPr>
-          <w:noProof/>
-        </w:rPr>
-        <w:drawing>
-          <wp:inline distT="0" distB="0" distL="0" distR="0" wp14:anchorId="764C8154" wp14:editId="700A7AD5">
-            <wp:extent cx="1946275" cy="1884680"/>
-            <wp:effectExtent l="0" t="0" r="0" b="1270"/>
-            <wp:docPr id="12" name="Picture 12"/>
-            <wp:cNvGraphicFramePr>
-              <a:graphicFrameLocks xmlns:a="http://schemas.openxmlformats.org/drawingml/2006/main" noChangeAspect="1"/>
-            </wp:cNvGraphicFramePr>
-            <a:graphic xmlns:a="http://schemas.openxmlformats.org/drawingml/2006/main">
-              <a:graphicData uri="http://schemas.openxmlformats.org/drawingml/2006/picture">
-                <pic:pic xmlns:pic="http://schemas.openxmlformats.org/drawingml/2006/picture">
-                  <pic:nvPicPr>
-                    <pic:cNvPr id="0" name="Picture 1"/>
-                    <pic:cNvPicPr>
-                      <a:picLocks noChangeAspect="1" noChangeArrowheads="1"/>
-                    </pic:cNvPicPr>
-                  </pic:nvPicPr>
-                  <pic:blipFill>
-                    <a:blip r:embed="rId18">
-                      <a:extLst>
-                        <a:ext uri="{BEBA8EAE-BF5A-486C-A8C5-ECC9F3942E4B}">
-                          <a14:imgProps xmlns:a14="http://schemas.microsoft.com/office/drawing/2010/main">
-                            <a14:imgLayer r:embed="rId19">
-                              <a14:imgEffect>
-                                <a14:sharpenSoften amount="50000"/>
-                              </a14:imgEffect>
-                            </a14:imgLayer>
-                          </a14:imgProps>
-                        </a:ext>
-                        <a:ext uri="{28A0092B-C50C-407E-A947-70E740481C1C}">
-                          <a14:useLocalDpi xmlns:a14="http://schemas.microsoft.com/office/drawing/2010/main" val="0"/>
-                        </a:ext>
-                      </a:extLst>
-                    </a:blip>
-                    <a:srcRect/>
-                    <a:stretch>
-                      <a:fillRect/>
-                    </a:stretch>
-                  </pic:blipFill>
-                  <pic:spPr bwMode="auto">
-                    <a:xfrm>
-                      <a:off x="0" y="0"/>
-                      <a:ext cx="1946275" cy="1884680"/>
-                    </a:xfrm>
-                    <a:prstGeom prst="rect">
-                      <a:avLst/>
-                    </a:prstGeom>
-                    <a:noFill/>
-                    <a:ln>
-                      <a:noFill/>
-                    </a:ln>
-                  </pic:spPr>
-                </pic:pic>
-              </a:graphicData>
-            </a:graphic>
-          </wp:inline>
-        </w:drawing>
-      </w:r>
-    </w:p>
-    <w:p/>
-    <w:p>
-      <w:r>
-        <w:t xml:space="preserve">Symbol </w:t>
-      </w:r>
-      <w:r>
-        <w:rPr>
-          <w:b/>
-          <w:bCs/>
-        </w:rPr>
-        <w:t>A</w:t>
-      </w:r>
-      <w:r>
-        <w:t xml:space="preserve"> </w:t>
-      </w:r>
-      <w:r>
-        <w:rPr>
-          <w:color w:val="FF0000"/>
-        </w:rPr>
-        <w:t>is</w:t>
-      </w:r>
-      <w:r>
-        <w:t xml:space="preserve"> an object reference to symbol </w:t>
-      </w:r>
-      <w:r>
-        <w:rPr>
-          <w:b/>
-          <w:bCs/>
-        </w:rPr>
-        <w:t>B</w:t>
-      </w:r>
-      <w:r>
-        <w:t xml:space="preserve">. Symbol </w:t>
-      </w:r>
-      <w:r>
-        <w:rPr>
-          <w:b/>
-          <w:bCs/>
-        </w:rPr>
-        <w:t>B</w:t>
-      </w:r>
-      <w:r>
-        <w:t xml:space="preserve"> </w:t>
-      </w:r>
-      <w:r>
-        <w:rPr>
-          <w:color w:val="FF0000"/>
-        </w:rPr>
-        <w:t>is</w:t>
-      </w:r>
-      <w:r>
-        <w:t xml:space="preserve"> an object reference to symbol </w:t>
-      </w:r>
-      <w:r>
-        <w:rPr>
-          <w:b/>
-          <w:bCs/>
-        </w:rPr>
-        <w:t>C</w:t>
-      </w:r>
-      <w:r>
-        <w:t xml:space="preserve">. Symbol </w:t>
-      </w:r>
-      <w:r>
-        <w:rPr>
-          <w:b/>
-          <w:bCs/>
-        </w:rPr>
-        <w:t xml:space="preserve">C </w:t>
-      </w:r>
-      <w:r>
-        <w:rPr>
-          <w:color w:val="FF0000"/>
-        </w:rPr>
-        <w:t>is</w:t>
-      </w:r>
-      <w:r>
-        <w:t xml:space="preserve"> </w:t>
-      </w:r>
-      <w:r>
-        <w:rPr>
-          <w:color w:val="FF0000"/>
-        </w:rPr>
-        <w:t>the*</w:t>
-      </w:r>
-      <w:r>
-        <w:t xml:space="preserve"> target object of </w:t>
-      </w:r>
-      <w:r>
-        <w:rPr>
-          <w:color w:val="FF0000"/>
-        </w:rPr>
-        <w:t>both</w:t>
-      </w:r>
-      <w:r>
-        <w:rPr>
-          <w:color w:val="FF0000"/>
-        </w:rPr>
-        <w:t>*</w:t>
-      </w:r>
-      <w:r>
-        <w:t xml:space="preserve"> symbols </w:t>
-      </w:r>
-      <w:r>
-        <w:rPr>
-          <w:b/>
-          <w:bCs/>
-        </w:rPr>
-        <w:t xml:space="preserve">A </w:t>
-      </w:r>
-      <w:r>
-        <w:t xml:space="preserve">and </w:t>
-      </w:r>
-      <w:r>
-        <w:rPr>
-          <w:b/>
-          <w:bCs/>
-        </w:rPr>
-        <w:t>B</w:t>
-      </w:r>
-      <w:r>
-        <w:t>.</w:t>
-      </w:r>
-    </w:p>
-    <w:p/>
-    <w:p>
-      <w:r>
-        <w:rPr>
-          <w:color w:val="FF0000"/>
-        </w:rPr>
-        <w:t>The*</w:t>
-      </w:r>
-      <w:r>
-        <w:t xml:space="preserve"> idea of target objects </w:t>
-      </w:r>
-      <w:r>
-        <w:rPr>
-          <w:color w:val="FF0000"/>
-        </w:rPr>
-        <w:t>is</w:t>
-      </w:r>
-      <w:r>
-        <w:t xml:space="preserve"> </w:t>
-      </w:r>
-      <w:r>
-        <w:rPr>
-          <w:color w:val="FF0000"/>
-        </w:rPr>
-        <w:t>also</w:t>
-      </w:r>
-      <w:r>
-        <w:rPr>
-          <w:color w:val="FF0000"/>
-        </w:rPr>
-        <w:t>*</w:t>
-      </w:r>
-      <w:r>
-        <w:t xml:space="preserve"> a way to </w:t>
-      </w:r>
-      <w:r>
-        <w:rPr>
-          <w:color w:val="FF0000"/>
-        </w:rPr>
-        <w:t>make</w:t>
-      </w:r>
-      <w:r>
-        <w:t xml:space="preserve"> a </w:t>
-      </w:r>
-      <w:r>
-        <w:rPr>
-          <w:color w:val="FF0000"/>
-        </w:rPr>
-        <w:t>single</w:t>
-      </w:r>
-      <w:r>
-        <w:rPr>
-          <w:color w:val="FF0000"/>
-        </w:rPr>
-        <w:t>*</w:t>
-      </w:r>
-      <w:r>
-        <w:t xml:space="preserve"> symbol</w:t>
-      </w:r>
-      <w:r>
-        <w:t xml:space="preserve"> </w:t>
-      </w:r>
-      <w:r>
-        <w:t xml:space="preserve">in </w:t>
-      </w:r>
-      <w:r>
-        <w:rPr>
-          <w:color w:val="FF0000"/>
-        </w:rPr>
-        <w:t>the*</w:t>
-      </w:r>
-      <w:r>
-        <w:t xml:space="preserve"> diagram </w:t>
-      </w:r>
-      <w:r>
-        <w:rPr>
-          <w:color w:val="FF0000"/>
-        </w:rPr>
-        <w:t>represent</w:t>
-      </w:r>
-      <w:r>
-        <w:t xml:space="preserve"> </w:t>
-      </w:r>
-      <w:r>
-        <w:rPr>
-          <w:color w:val="FF0000"/>
-        </w:rPr>
-        <w:t>the*</w:t>
-      </w:r>
-      <w:r>
-        <w:t xml:space="preserve"> actual object, whereas </w:t>
-      </w:r>
-      <w:r>
-        <w:rPr>
-          <w:color w:val="FF0000"/>
-        </w:rPr>
-        <w:t>the*</w:t>
-      </w:r>
-      <w:r>
-        <w:t xml:space="preserve"> others </w:t>
-      </w:r>
-      <w:r>
-        <w:rPr>
-          <w:color w:val="FF0000"/>
-        </w:rPr>
-        <w:t>are</w:t>
-      </w:r>
-      <w:r>
-        <w:t xml:space="preserve"> </w:t>
-      </w:r>
-      <w:r>
-        <w:rPr>
-          <w:color w:val="FF0000"/>
-        </w:rPr>
-        <w:t>just</w:t>
-      </w:r>
-      <w:r>
-        <w:rPr>
-          <w:color w:val="FF0000"/>
-        </w:rPr>
-        <w:t>*</w:t>
-      </w:r>
-      <w:r>
-        <w:t xml:space="preserve"> seen as references to </w:t>
-      </w:r>
-      <w:r>
-        <w:rPr>
-          <w:color w:val="FF0000"/>
-        </w:rPr>
-        <w:t>the*</w:t>
-      </w:r>
-      <w:r>
-        <w:t xml:space="preserve"> object: </w:t>
-      </w:r>
-      <w:r>
-        <w:rPr>
-          <w:color w:val="FF0000"/>
-        </w:rPr>
-        <w:t>to</w:t>
-      </w:r>
-      <w:r>
-        <w:t xml:space="preserve"> </w:t>
-      </w:r>
-      <w:r>
-        <w:rPr>
-          <w:color w:val="FF0000"/>
-        </w:rPr>
-        <w:t>have</w:t>
-      </w:r>
-      <w:r>
-        <w:t xml:space="preserve"> </w:t>
-      </w:r>
-      <w:r>
-        <w:rPr>
-          <w:color w:val="FF0000"/>
-        </w:rPr>
-        <w:t>the*</w:t>
-      </w:r>
-      <w:r>
-        <w:t xml:space="preserve"> </w:t>
-      </w:r>
-      <w:r>
-        <w:rPr>
-          <w:color w:val="FF0000"/>
-        </w:rPr>
-        <w:t>actual</w:t>
-      </w:r>
-      <w:r>
-        <w:rPr>
-          <w:color w:val="FF0000"/>
-        </w:rPr>
-        <w:t>*</w:t>
-      </w:r>
-      <w:r>
-        <w:t xml:space="preserve"> object </w:t>
-      </w:r>
-      <w:r>
-        <w:rPr>
-          <w:color w:val="FF0000"/>
-        </w:rPr>
-        <w:t>only</w:t>
-      </w:r>
-      <w:r>
-        <w:rPr>
-          <w:color w:val="FF0000"/>
-        </w:rPr>
-        <w:t>*</w:t>
-      </w:r>
-      <w:r>
-        <w:t xml:space="preserve"> </w:t>
-      </w:r>
-      <w:r>
-        <w:t>represented</w:t>
-      </w:r>
-      <w:r>
-        <w:t xml:space="preserve"> by a </w:t>
-      </w:r>
-      <w:r>
-        <w:rPr>
-          <w:color w:val="FF0000"/>
-        </w:rPr>
-        <w:t>single</w:t>
-      </w:r>
-      <w:r>
-        <w:rPr>
-          <w:color w:val="FF0000"/>
-        </w:rPr>
-        <w:t>*</w:t>
-      </w:r>
-      <w:r>
-        <w:t xml:space="preserve"> symbol in </w:t>
-      </w:r>
-      <w:r>
-        <w:rPr>
-          <w:color w:val="FF0000"/>
-        </w:rPr>
-        <w:t>the*</w:t>
-      </w:r>
-      <w:r>
-        <w:t xml:space="preserve"> diagram.</w:t>
-      </w:r>
-    </w:p>
-    <w:p>
-      <w:pPr>
         <w:pStyle w:val="Heading2"/>
       </w:pPr>
+      <w:bookmarkStart w:id="1" w:name="_Hlk42726880"/>
       <w:r>
         <w:t>Loose Ideas</w:t>
       </w:r>
     </w:p>
-    <w:p>
-      <w:pPr>
-        <w:pStyle w:val="Heading3"/>
-      </w:pPr>
-      <w:r>
-        <w:t xml:space="preserve">Loose </w:t>
-      </w:r>
-      <w:r>
-        <w:t>Ideas about Target Objects</w:t>
-      </w:r>
-    </w:p>
-    <w:p>
-      <w:r>
-        <w:t>Objects,</w:t>
-      </w:r>
-    </w:p>
-    <w:p>
-      <w:r>
-        <w:t>Target,</w:t>
-      </w:r>
-    </w:p>
-    <w:p>
-      <w:r>
-        <w:t>2008-07-26</w:t>
-      </w:r>
-    </w:p>
-    <w:p/>
-    <w:p>
-      <w:r>
-        <w:t xml:space="preserve">I need to rename </w:t>
-      </w:r>
-      <w:r>
-        <w:t>the*</w:t>
-      </w:r>
-      <w:r>
-        <w:t xml:space="preserve"> term Target Object, Target Class and Target Interface to Final Object Target, Final Class Target and Final Interface Target, because I’m not targeting an object, class or interface, but I’m targeting an object reference representing an object, class or interface.</w:t>
-      </w:r>
-    </w:p>
-    <w:p>
-      <w:r>
-        <w:t xml:space="preserve">Also </w:t>
-      </w:r>
-      <w:r>
-        <w:t>the*</w:t>
-      </w:r>
-      <w:r>
-        <w:t xml:space="preserve"> term object target is </w:t>
-      </w:r>
-      <w:r>
-        <w:t>the*</w:t>
-      </w:r>
-      <w:r>
-        <w:t xml:space="preserve"> same as direct object target. That also counts for classes and interfaces.</w:t>
-      </w:r>
-    </w:p>
-    <w:p/>
-    <w:p>
-      <w:r>
-        <w:t>The*</w:t>
-      </w:r>
-      <w:r>
-        <w:t xml:space="preserve"> term Target Object, Target Class and Target Interface have less of a use now. But </w:t>
-      </w:r>
-      <w:r>
-        <w:t>the*</w:t>
-      </w:r>
-      <w:r>
-        <w:t xml:space="preserve"> way they are used now is misleading.</w:t>
-      </w:r>
-    </w:p>
-    <w:p/>
-    <w:p>
-      <w:r>
-        <w:t>JJ</w:t>
-      </w:r>
-    </w:p>
-    <w:p>
-      <w:pPr>
-        <w:pStyle w:val="Heading4"/>
-      </w:pPr>
-      <w:r>
-        <w:t xml:space="preserve">Out of </w:t>
-      </w:r>
-      <w:r>
-        <w:t>the*</w:t>
-      </w:r>
-      <w:r>
-        <w:t xml:space="preserve"> original Symbol documentation</w:t>
-      </w:r>
-    </w:p>
-    <w:p>
-      <w:pPr>
-        <w:pStyle w:val="Heading5"/>
-      </w:pPr>
-      <w:r>
-        <w:t>Object Trace</w:t>
-      </w:r>
-    </w:p>
-    <w:p>
-      <w:r>
-        <w:t>&lt; 2008-10-06 Probably not right anymore. &gt;</w:t>
-      </w:r>
-    </w:p>
-    <w:p>
-      <w:r>
-        <w:t xml:space="preserve">To find </w:t>
-      </w:r>
-      <w:r>
-        <w:t>the*</w:t>
-      </w:r>
-      <w:r>
-        <w:t xml:space="preserve"> target object, </w:t>
-      </w:r>
-      <w:r>
-        <w:t>you*</w:t>
-      </w:r>
-      <w:r>
-        <w:t>’d expect to only follow object lines. However, there’s a pitfall: a situation that does not occur a lot, though.</w:t>
-      </w:r>
-    </w:p>
-    <w:p>
-      <w:pPr>
-        <w:pStyle w:val="AlineaSeparator"/>
-        <w:rPr>
-          <w:color w:val="auto"/>
-        </w:rPr>
-      </w:pPr>
-    </w:p>
-    <w:p>
-      <w:r>
-        <w:t xml:space="preserve">If a type line points to a symbol with an object line, </w:t>
-      </w:r>
-      <w:r>
-        <w:t>the*</w:t>
-      </w:r>
-      <w:r>
-        <w:t xml:space="preserve"> type is a single object.</w:t>
-      </w:r>
-    </w:p>
-    <w:p/>
-    <w:p>
-      <w:pPr>
-        <w:pStyle w:val="Picture"/>
-        <w:rPr>
-          <w:color w:val="auto"/>
-        </w:rPr>
-      </w:pPr>
-      <w:r>
-        <w:rPr>
-          <w:noProof/>
-          <w:color w:val="auto"/>
-        </w:rPr>
-        <w:drawing>
-          <wp:inline distT="0" distB="0" distL="0" distR="0" wp14:anchorId="5D173F61" wp14:editId="5FE74BC5">
-            <wp:extent cx="1427480" cy="1903095"/>
-            <wp:effectExtent l="0" t="0" r="0" b="0"/>
-            <wp:docPr id="13" name="Picture 13"/>
-            <wp:cNvGraphicFramePr>
-              <a:graphicFrameLocks xmlns:a="http://schemas.openxmlformats.org/drawingml/2006/main" noChangeAspect="1"/>
-            </wp:cNvGraphicFramePr>
-            <a:graphic xmlns:a="http://schemas.openxmlformats.org/drawingml/2006/main">
-              <a:graphicData uri="http://schemas.openxmlformats.org/drawingml/2006/picture">
-                <pic:pic xmlns:pic="http://schemas.openxmlformats.org/drawingml/2006/picture">
-                  <pic:nvPicPr>
-                    <pic:cNvPr id="0" name="Picture 2"/>
-                    <pic:cNvPicPr>
-                      <a:picLocks noChangeAspect="1" noChangeArrowheads="1"/>
-                    </pic:cNvPicPr>
-                  </pic:nvPicPr>
-                  <pic:blipFill>
-                    <a:blip r:embed="rId20" cstate="print">
-                      <a:lum bright="-18000"/>
-                      <a:extLst>
-                        <a:ext uri="{28A0092B-C50C-407E-A947-70E740481C1C}">
-                          <a14:useLocalDpi xmlns:a14="http://schemas.microsoft.com/office/drawing/2010/main" val="0"/>
-                        </a:ext>
-                      </a:extLst>
-                    </a:blip>
-                    <a:srcRect/>
-                    <a:stretch>
-                      <a:fillRect/>
-                    </a:stretch>
-                  </pic:blipFill>
-                  <pic:spPr bwMode="auto">
-                    <a:xfrm>
-                      <a:off x="0" y="0"/>
-                      <a:ext cx="1427480" cy="1903095"/>
-                    </a:xfrm>
-                    <a:prstGeom prst="rect">
-                      <a:avLst/>
-                    </a:prstGeom>
-                    <a:noFill/>
-                    <a:ln>
-                      <a:noFill/>
-                    </a:ln>
-                  </pic:spPr>
-                </pic:pic>
-              </a:graphicData>
-            </a:graphic>
-          </wp:inline>
-        </w:drawing>
-      </w:r>
-    </w:p>
-    <w:p/>
-    <w:p>
-      <w:r>
-        <w:t xml:space="preserve">Each instance of </w:t>
-      </w:r>
-      <w:r>
-        <w:t>the*</w:t>
-      </w:r>
-      <w:r>
-        <w:t xml:space="preserve"> type is actually </w:t>
-      </w:r>
-      <w:r>
-        <w:t>the*</w:t>
-      </w:r>
-      <w:r>
-        <w:t xml:space="preserve"> same object. </w:t>
-      </w:r>
-    </w:p>
-    <w:p/>
-    <w:p>
-      <w:pPr>
-        <w:pStyle w:val="Picture"/>
-        <w:rPr>
-          <w:color w:val="auto"/>
-        </w:rPr>
-      </w:pPr>
-      <w:r>
-        <w:rPr>
-          <w:noProof/>
-          <w:color w:val="auto"/>
-        </w:rPr>
-        <w:drawing>
-          <wp:inline distT="0" distB="0" distL="0" distR="0" wp14:anchorId="4752B51C" wp14:editId="4AFAC644">
-            <wp:extent cx="2150110" cy="1856740"/>
-            <wp:effectExtent l="0" t="0" r="0" b="0"/>
-            <wp:docPr id="14" name="Picture 14"/>
-            <wp:cNvGraphicFramePr>
-              <a:graphicFrameLocks xmlns:a="http://schemas.openxmlformats.org/drawingml/2006/main" noChangeAspect="1"/>
-            </wp:cNvGraphicFramePr>
-            <a:graphic xmlns:a="http://schemas.openxmlformats.org/drawingml/2006/main">
-              <a:graphicData uri="http://schemas.openxmlformats.org/drawingml/2006/picture">
-                <pic:pic xmlns:pic="http://schemas.openxmlformats.org/drawingml/2006/picture">
-                  <pic:nvPicPr>
-                    <pic:cNvPr id="0" name="Picture 3"/>
-                    <pic:cNvPicPr>
-                      <a:picLocks noChangeAspect="1" noChangeArrowheads="1"/>
-                    </pic:cNvPicPr>
-                  </pic:nvPicPr>
-                  <pic:blipFill>
-                    <a:blip r:embed="rId21" cstate="print">
-                      <a:lum bright="-18000"/>
-                      <a:extLst>
-                        <a:ext uri="{28A0092B-C50C-407E-A947-70E740481C1C}">
-                          <a14:useLocalDpi xmlns:a14="http://schemas.microsoft.com/office/drawing/2010/main" val="0"/>
-                        </a:ext>
-                      </a:extLst>
-                    </a:blip>
-                    <a:srcRect/>
-                    <a:stretch>
-                      <a:fillRect/>
-                    </a:stretch>
-                  </pic:blipFill>
-                  <pic:spPr bwMode="auto">
-                    <a:xfrm>
-                      <a:off x="0" y="0"/>
-                      <a:ext cx="2150110" cy="1856740"/>
-                    </a:xfrm>
-                    <a:prstGeom prst="rect">
-                      <a:avLst/>
-                    </a:prstGeom>
-                    <a:noFill/>
-                    <a:ln>
-                      <a:noFill/>
-                    </a:ln>
-                  </pic:spPr>
-                </pic:pic>
-              </a:graphicData>
-            </a:graphic>
-          </wp:inline>
-        </w:drawing>
-      </w:r>
-    </w:p>
-    <w:p/>
-    <w:p>
-      <w:r>
-        <w:t xml:space="preserve">Therefore, a type line can redirect </w:t>
-      </w:r>
-      <w:r>
-        <w:t>the*</w:t>
-      </w:r>
-      <w:r>
-        <w:t xml:space="preserve"> object of </w:t>
-      </w:r>
-      <w:r>
-        <w:t>the*</w:t>
-      </w:r>
-      <w:r>
-        <w:t xml:space="preserve"> symbol. Therefore, type lines need to be followed to find </w:t>
-      </w:r>
-      <w:r>
-        <w:t>the*</w:t>
-      </w:r>
-      <w:r>
-        <w:t xml:space="preserve"> object.</w:t>
-      </w:r>
-    </w:p>
-    <w:p>
-      <w:pPr>
-        <w:pStyle w:val="AlineaSeparator"/>
-        <w:rPr>
-          <w:color w:val="auto"/>
-        </w:rPr>
-      </w:pPr>
-    </w:p>
-    <w:p>
-      <w:r>
-        <w:t>The*</w:t>
-      </w:r>
-      <w:r>
-        <w:t xml:space="preserve"> last symbol pointed to by an object line is </w:t>
-      </w:r>
-      <w:r>
-        <w:t>the*</w:t>
-      </w:r>
-      <w:r>
-        <w:t xml:space="preserve"> object.</w:t>
-      </w:r>
-    </w:p>
-    <w:p/>
-    <w:p>
-      <w:pPr>
-        <w:pStyle w:val="Picture"/>
-        <w:rPr>
-          <w:color w:val="auto"/>
-        </w:rPr>
-      </w:pPr>
-      <w:r>
-        <w:rPr>
-          <w:noProof/>
-          <w:color w:val="auto"/>
-        </w:rPr>
-        <w:drawing>
-          <wp:inline distT="0" distB="0" distL="0" distR="0" wp14:anchorId="11950967" wp14:editId="1D968112">
-            <wp:extent cx="1421130" cy="1390015"/>
-            <wp:effectExtent l="0" t="0" r="0" b="0"/>
-            <wp:docPr id="15" name="Picture 15"/>
-            <wp:cNvGraphicFramePr>
-              <a:graphicFrameLocks xmlns:a="http://schemas.openxmlformats.org/drawingml/2006/main" noChangeAspect="1"/>
-            </wp:cNvGraphicFramePr>
-            <a:graphic xmlns:a="http://schemas.openxmlformats.org/drawingml/2006/main">
-              <a:graphicData uri="http://schemas.openxmlformats.org/drawingml/2006/picture">
-                <pic:pic xmlns:pic="http://schemas.openxmlformats.org/drawingml/2006/picture">
-                  <pic:nvPicPr>
-                    <pic:cNvPr id="0" name="Picture 4"/>
-                    <pic:cNvPicPr>
-                      <a:picLocks noChangeAspect="1" noChangeArrowheads="1"/>
-                    </pic:cNvPicPr>
-                  </pic:nvPicPr>
-                  <pic:blipFill>
-                    <a:blip r:embed="rId22" cstate="print">
-                      <a:lum bright="-18000"/>
-                      <a:extLst>
-                        <a:ext uri="{28A0092B-C50C-407E-A947-70E740481C1C}">
-                          <a14:useLocalDpi xmlns:a14="http://schemas.microsoft.com/office/drawing/2010/main" val="0"/>
-                        </a:ext>
-                      </a:extLst>
-                    </a:blip>
-                    <a:srcRect/>
-                    <a:stretch>
-                      <a:fillRect/>
-                    </a:stretch>
-                  </pic:blipFill>
-                  <pic:spPr bwMode="auto">
-                    <a:xfrm>
-                      <a:off x="0" y="0"/>
-                      <a:ext cx="1421130" cy="1390015"/>
-                    </a:xfrm>
-                    <a:prstGeom prst="rect">
-                      <a:avLst/>
-                    </a:prstGeom>
-                    <a:noFill/>
-                    <a:ln>
-                      <a:noFill/>
-                    </a:ln>
-                  </pic:spPr>
-                </pic:pic>
-              </a:graphicData>
-            </a:graphic>
-          </wp:inline>
-        </w:drawing>
-      </w:r>
-    </w:p>
-    <w:p/>
-    <w:p>
-      <w:r>
-        <w:t xml:space="preserve">This kind of redirectioning is called an </w:t>
-      </w:r>
-      <w:r>
-        <w:rPr>
-          <w:i/>
-          <w:iCs/>
-        </w:rPr>
-        <w:t>object trace</w:t>
-      </w:r>
-      <w:r>
-        <w:t>.</w:t>
-      </w:r>
-    </w:p>
-    <w:p>
-      <w:pPr>
-        <w:pStyle w:val="AlineaSeparator"/>
-        <w:rPr>
-          <w:color w:val="auto"/>
-        </w:rPr>
-      </w:pPr>
-    </w:p>
-    <w:p>
-      <w:r>
-        <w:t xml:space="preserve">Delegating </w:t>
-      </w:r>
-      <w:r>
-        <w:t>the*</w:t>
-      </w:r>
-      <w:r>
-        <w:t xml:space="preserve"> object aspect is </w:t>
-      </w:r>
-      <w:r>
-        <w:t>the*</w:t>
-      </w:r>
-      <w:r>
-        <w:t xml:space="preserve"> main type of object redirection.</w:t>
-      </w:r>
-    </w:p>
-    <w:p>
-      <w:pPr>
-        <w:pStyle w:val="Heading5"/>
-        <w:rPr>
-          <w:lang w:val="nl-NL"/>
-        </w:rPr>
-      </w:pPr>
-      <w:r>
-        <w:rPr>
-          <w:lang w:val="nl-NL"/>
-        </w:rPr>
-        <w:t>Idea</w:t>
-      </w:r>
-    </w:p>
-    <w:p>
-      <w:pPr>
-        <w:rPr>
-          <w:lang w:val="nl-NL"/>
-        </w:rPr>
-      </w:pPr>
-      <w:r>
-        <w:rPr>
-          <w:lang w:val="nl-NL"/>
-        </w:rPr>
-        <w:t>In C++ bepaal je de redirection diepte vooraf:</w:t>
-      </w:r>
-    </w:p>
-    <w:p>
-      <w:pPr>
-        <w:ind w:firstLine="216"/>
-        <w:rPr>
-          <w:lang w:val="nl-NL"/>
-        </w:rPr>
-      </w:pPr>
-      <w:r>
-        <w:rPr>
-          <w:lang w:val="nl-NL"/>
-        </w:rPr>
-        <w:t>Int ***TripleRedirected</w:t>
-      </w:r>
-    </w:p>
-    <w:p>
-      <w:pPr>
-        <w:rPr>
-          <w:lang w:val="nl-NL"/>
-        </w:rPr>
-      </w:pPr>
-      <w:r>
-        <w:rPr>
-          <w:lang w:val="nl-NL"/>
-        </w:rPr>
-        <w:t>In Symbol kan je de redirection diepte achteraf bepalen</w:t>
-      </w:r>
-    </w:p>
-    <w:p>
-      <w:pPr>
-        <w:rPr>
-          <w:lang w:val="nl-NL"/>
-        </w:rPr>
-      </w:pPr>
-      <w:r>
-        <w:rPr>
-          <w:lang w:val="nl-NL"/>
-        </w:rPr>
-        <w:t>Als je in C++ een object referenties toewijst aan een object referentie, dan wijs je niet naar de object referentie, maar naar het target object. Symbol heeft meer structurering hier.</w:t>
-      </w:r>
-    </w:p>
-    <w:p>
-      <w:pPr>
-        <w:pStyle w:val="Heading5"/>
-      </w:pPr>
-      <w:r>
-        <w:t>Multiple Redirection and Final Targets</w:t>
-      </w:r>
-    </w:p>
-    <w:p>
-      <w:r>
-        <w:t xml:space="preserve">If an object symbol has an object line to a symbol that again has an object line, there is redirected until a symbol without an object line is encountered: </w:t>
-      </w:r>
-      <w:r>
-        <w:t>the*</w:t>
-      </w:r>
-      <w:r>
-        <w:t xml:space="preserve"> </w:t>
-      </w:r>
-      <w:r>
-        <w:rPr>
-          <w:i/>
-          <w:iCs/>
-        </w:rPr>
-        <w:t>target object</w:t>
-      </w:r>
-      <w:r>
-        <w:t>.</w:t>
-      </w:r>
-    </w:p>
-    <w:p/>
-    <w:p>
-      <w:pPr>
-        <w:ind w:right="-1"/>
-        <w:jc w:val="center"/>
-      </w:pPr>
-      <w:r>
-        <w:rPr>
-          <w:noProof/>
-        </w:rPr>
-        <w:drawing>
-          <wp:inline distT="0" distB="0" distL="0" distR="0" wp14:anchorId="31E26269" wp14:editId="54E62BF0">
-            <wp:extent cx="2456180" cy="1557020"/>
-            <wp:effectExtent l="0" t="0" r="0" b="0"/>
-            <wp:docPr id="16" name="Picture 16"/>
-            <wp:cNvGraphicFramePr>
-              <a:graphicFrameLocks xmlns:a="http://schemas.openxmlformats.org/drawingml/2006/main" noChangeAspect="1"/>
-            </wp:cNvGraphicFramePr>
-            <a:graphic xmlns:a="http://schemas.openxmlformats.org/drawingml/2006/main">
-              <a:graphicData uri="http://schemas.openxmlformats.org/drawingml/2006/picture">
-                <pic:pic xmlns:pic="http://schemas.openxmlformats.org/drawingml/2006/picture">
-                  <pic:nvPicPr>
-                    <pic:cNvPr id="0" name="Picture 5"/>
-                    <pic:cNvPicPr>
-                      <a:picLocks noChangeAspect="1" noChangeArrowheads="1"/>
-                    </pic:cNvPicPr>
-                  </pic:nvPicPr>
-                  <pic:blipFill>
-                    <a:blip r:embed="rId23">
-                      <a:extLst>
-                        <a:ext uri="{28A0092B-C50C-407E-A947-70E740481C1C}">
-                          <a14:useLocalDpi xmlns:a14="http://schemas.microsoft.com/office/drawing/2010/main" val="0"/>
-                        </a:ext>
-                      </a:extLst>
-                    </a:blip>
-                    <a:srcRect/>
-                    <a:stretch>
-                      <a:fillRect/>
-                    </a:stretch>
-                  </pic:blipFill>
-                  <pic:spPr bwMode="auto">
-                    <a:xfrm>
-                      <a:off x="0" y="0"/>
-                      <a:ext cx="2456180" cy="1557020"/>
-                    </a:xfrm>
-                    <a:prstGeom prst="rect">
-                      <a:avLst/>
-                    </a:prstGeom>
-                    <a:noFill/>
-                    <a:ln>
-                      <a:noFill/>
-                    </a:ln>
-                  </pic:spPr>
-                </pic:pic>
-              </a:graphicData>
-            </a:graphic>
-          </wp:inline>
-        </w:drawing>
-      </w:r>
-    </w:p>
-    <w:p>
-      <w:pPr>
-        <w:pStyle w:val="Picture"/>
-        <w:ind w:right="-1"/>
-        <w:rPr>
-          <w:color w:val="auto"/>
-        </w:rPr>
-      </w:pPr>
-      <w:r>
-        <w:rPr>
-          <w:color w:val="auto"/>
-        </w:rPr>
-        <w:t xml:space="preserve">C is </w:t>
-      </w:r>
-      <w:r>
-        <w:rPr>
-          <w:color w:val="auto"/>
-        </w:rPr>
-        <w:t>the*</w:t>
-      </w:r>
-      <w:r>
-        <w:rPr>
-          <w:color w:val="auto"/>
-        </w:rPr>
-        <w:t xml:space="preserve"> target object of A and B.</w:t>
-      </w:r>
-    </w:p>
-    <w:p/>
-    <w:p>
-      <w:r>
-        <w:t>The*</w:t>
-      </w:r>
-      <w:r>
-        <w:t xml:space="preserve"> target object symbol is regarded to represent </w:t>
-      </w:r>
-      <w:r>
-        <w:t>the*</w:t>
-      </w:r>
-      <w:r>
-        <w:t xml:space="preserve"> object for real. </w:t>
-      </w:r>
-      <w:r>
-        <w:t>The*</w:t>
-      </w:r>
-      <w:r>
-        <w:t xml:space="preserve"> other symbols are references to </w:t>
-      </w:r>
-      <w:r>
-        <w:t>the*</w:t>
-      </w:r>
-      <w:r>
-        <w:t xml:space="preserve"> object.</w:t>
-      </w:r>
-    </w:p>
-    <w:p>
-      <w:pPr>
-        <w:pStyle w:val="AlineaSeparator"/>
-        <w:rPr>
-          <w:color w:val="auto"/>
-        </w:rPr>
-      </w:pPr>
-    </w:p>
-    <w:p>
-      <w:r>
-        <w:t>The*</w:t>
-      </w:r>
-      <w:r>
-        <w:t xml:space="preserve"> same way there are symbols serving as a </w:t>
-      </w:r>
-      <w:r>
-        <w:rPr>
-          <w:i/>
-          <w:iCs/>
-        </w:rPr>
-        <w:t xml:space="preserve">target type </w:t>
-      </w:r>
-      <w:r>
-        <w:t xml:space="preserve">or a </w:t>
-      </w:r>
-      <w:r>
-        <w:rPr>
-          <w:i/>
-          <w:iCs/>
-        </w:rPr>
-        <w:t>target interface</w:t>
-      </w:r>
-      <w:r>
-        <w:t>. Also a procedure has an interface target. A procedure also has a call target and reference target. In both those cases reference lines are followed.</w:t>
-      </w:r>
-    </w:p>
+    <w:bookmarkEnd w:id="1"/>
     <w:p>
       <w:pPr>
         <w:pStyle w:val="Heading3"/>

</xml_diff>

<commit_message>
Circle Language Spec: Objects: Reformulate the remaining trigger words marked in red. Trigger words would be ones that might express things strongly and might be loosened up.
</commit_message>
<xml_diff>
--- a/1.1. Circle Language Spec/04. Objects/Objects.docx
+++ b/1.1. Circle Language Spec/04. Objects/Objects.docx
@@ -74,7 +74,7 @@
         <w:t>object</w:t>
       </w:r>
       <w:r>
-        <w:t xml:space="preserve"> might be considered one of the most </w:t>
+        <w:t xml:space="preserve"> might be one of the most </w:t>
       </w:r>
       <w:r>
         <w:t xml:space="preserve">basic </w:t>
@@ -89,10 +89,10 @@
         <w:t xml:space="preserve"> of a computer program. An object</w:t>
       </w:r>
       <w:r>
-        <w:t xml:space="preserve"> could</w:t>
-      </w:r>
-      <w:r>
-        <w:t xml:space="preserve"> </w:t>
+        <w:t xml:space="preserve"> </w:t>
+      </w:r>
+      <w:r>
+        <w:t xml:space="preserve">might </w:t>
       </w:r>
       <w:r>
         <w:t xml:space="preserve">represent </w:t>
@@ -110,54 +110,36 @@
         <w:t xml:space="preserve"> </w:t>
       </w:r>
       <w:r>
+        <w:t>anything</w:t>
+      </w:r>
+      <w:r>
         <w:rPr>
           <w:color w:val="FF0000"/>
         </w:rPr>
-        <w:t>anything</w:t>
+        <w:t xml:space="preserve"> </w:t>
+      </w:r>
+      <w:r>
+        <w:t>else</w:t>
+      </w:r>
+      <w:r>
+        <w:t xml:space="preserve">. </w:t>
+      </w:r>
+      <w:r>
+        <w:t>T</w:t>
+      </w:r>
+      <w:r>
+        <w:t xml:space="preserve">hose things </w:t>
+      </w:r>
+      <w:r>
+        <w:t xml:space="preserve">might </w:t>
+      </w:r>
+      <w:r>
+        <w:t>all</w:t>
       </w:r>
       <w:r>
         <w:rPr>
           <w:color w:val="FF0000"/>
         </w:rPr>
-        <w:t>*</w:t>
-      </w:r>
-      <w:r>
-        <w:rPr>
-          <w:color w:val="FF0000"/>
-        </w:rPr>
-        <w:t xml:space="preserve"> </w:t>
-      </w:r>
-      <w:r>
-        <w:t>else</w:t>
-      </w:r>
-      <w:r>
-        <w:t xml:space="preserve">. </w:t>
-      </w:r>
-      <w:r>
-        <w:t>T</w:t>
-      </w:r>
-      <w:r>
-        <w:t xml:space="preserve">hose things </w:t>
-      </w:r>
-      <w:r>
-        <w:t xml:space="preserve">might </w:t>
-      </w:r>
-      <w:r>
-        <w:rPr>
-          <w:color w:val="FF0000"/>
-        </w:rPr>
-        <w:t>all</w:t>
-      </w:r>
-      <w:r>
-        <w:rPr>
-          <w:color w:val="FF0000"/>
-        </w:rPr>
-        <w:t>*</w:t>
-      </w:r>
-      <w:r>
-        <w:rPr>
-          <w:color w:val="FF0000"/>
-        </w:rPr>
         <w:t xml:space="preserve"> </w:t>
       </w:r>
       <w:r>
@@ -173,28 +155,10 @@
         <w:t>An object in a diagram</w:t>
       </w:r>
       <w:r>
-        <w:t xml:space="preserve"> </w:t>
-      </w:r>
-      <w:r>
-        <w:rPr>
-          <w:color w:val="FF0000"/>
-        </w:rPr>
-        <w:t>could</w:t>
-      </w:r>
-      <w:r>
-        <w:rPr>
-          <w:color w:val="FF0000"/>
-        </w:rPr>
-        <w:t>*</w:t>
-      </w:r>
-      <w:r>
-        <w:rPr>
-          <w:color w:val="FF0000"/>
-        </w:rPr>
-        <w:t xml:space="preserve"> </w:t>
-      </w:r>
-      <w:r>
-        <w:t>be</w:t>
+        <w:t xml:space="preserve"> might</w:t>
+      </w:r>
+      <w:r>
+        <w:t xml:space="preserve"> be</w:t>
       </w:r>
       <w:r>
         <w:rPr>
@@ -302,19 +266,7 @@
         <w:t>thing</w:t>
       </w:r>
       <w:r>
-        <w:t xml:space="preserve"> </w:t>
-      </w:r>
-      <w:r>
-        <w:rPr>
-          <w:color w:val="FF0000"/>
-        </w:rPr>
-        <w:t>could</w:t>
-      </w:r>
-      <w:r>
-        <w:rPr>
-          <w:color w:val="FF0000"/>
-        </w:rPr>
-        <w:t>*</w:t>
+        <w:t xml:space="preserve"> might</w:t>
       </w:r>
       <w:r>
         <w:t xml:space="preserve"> </w:t>
@@ -533,25 +485,67 @@
         <w:t>point to another object, that</w:t>
       </w:r>
       <w:r>
-        <w:t xml:space="preserve"> </w:t>
+        <w:t xml:space="preserve"> might</w:t>
+      </w:r>
+      <w:r>
+        <w:t xml:space="preserve"> </w:t>
+      </w:r>
+      <w:r>
+        <w:t>reside</w:t>
+      </w:r>
+      <w:r>
+        <w:t>s</w:t>
       </w:r>
       <w:r>
         <w:rPr>
           <w:color w:val="FF0000"/>
         </w:rPr>
-        <w:t>reside</w:t>
+        <w:t xml:space="preserve"> </w:t>
+      </w:r>
+      <w:r>
+        <w:t>elsewhere in</w:t>
+      </w:r>
+      <w:r>
+        <w:t xml:space="preserve"> </w:t>
+      </w:r>
+      <w:r>
+        <w:t>the</w:t>
+      </w:r>
+      <w:r>
+        <w:t xml:space="preserve"> system</w:t>
+      </w:r>
+      <w:r>
+        <w:t>. That way</w:t>
       </w:r>
       <w:r>
         <w:rPr>
           <w:color w:val="FF0000"/>
         </w:rPr>
-        <w:t>s</w:t>
+        <w:t xml:space="preserve"> </w:t>
+      </w:r>
+      <w:r>
+        <w:t>an existing object</w:t>
+      </w:r>
+      <w:r>
+        <w:t xml:space="preserve"> might</w:t>
+      </w:r>
+      <w:r>
+        <w:t xml:space="preserve"> </w:t>
+      </w:r>
+      <w:r>
+        <w:t>serve</w:t>
       </w:r>
       <w:r>
         <w:rPr>
           <w:color w:val="FF0000"/>
         </w:rPr>
-        <w:t>*</w:t>
+        <w:t xml:space="preserve"> </w:t>
+      </w:r>
+      <w:r>
+        <w:t xml:space="preserve">as another object’s sub-object. </w:t>
+      </w:r>
+      <w:r>
+        <w:t>In that case</w:t>
       </w:r>
       <w:r>
         <w:rPr>
@@ -560,79 +554,10 @@
         <w:t xml:space="preserve"> </w:t>
       </w:r>
       <w:r>
-        <w:t>elsewhere in</w:t>
-      </w:r>
-      <w:r>
-        <w:t xml:space="preserve"> </w:t>
-      </w:r>
-      <w:r>
-        <w:t>the</w:t>
-      </w:r>
-      <w:r>
-        <w:t xml:space="preserve"> system</w:t>
-      </w:r>
-      <w:r>
-        <w:t>. That way</w:t>
-      </w:r>
-      <w:r>
-        <w:rPr>
-          <w:color w:val="FF0000"/>
-        </w:rPr>
-        <w:t xml:space="preserve"> </w:t>
-      </w:r>
-      <w:r>
-        <w:t>an existing object</w:t>
-      </w:r>
-      <w:r>
-        <w:t xml:space="preserve"> might</w:t>
-      </w:r>
-      <w:r>
-        <w:t xml:space="preserve"> </w:t>
-      </w:r>
-      <w:r>
-        <w:rPr>
-          <w:color w:val="FF0000"/>
-        </w:rPr>
-        <w:t>function</w:t>
-      </w:r>
-      <w:r>
-        <w:rPr>
-          <w:color w:val="FF0000"/>
-        </w:rPr>
-        <w:t>*</w:t>
-      </w:r>
-      <w:r>
-        <w:rPr>
-          <w:color w:val="FF0000"/>
-        </w:rPr>
-        <w:t xml:space="preserve"> </w:t>
-      </w:r>
-      <w:r>
-        <w:t xml:space="preserve">as another object’s sub-object. </w:t>
-      </w:r>
-      <w:r>
-        <w:rPr>
-          <w:color w:val="FF0000"/>
-        </w:rPr>
-        <w:t>In that case</w:t>
-      </w:r>
-      <w:r>
-        <w:rPr>
-          <w:color w:val="FF0000"/>
-        </w:rPr>
-        <w:t>*</w:t>
-      </w:r>
-      <w:r>
-        <w:rPr>
-          <w:color w:val="FF0000"/>
-        </w:rPr>
-        <w:t xml:space="preserve"> </w:t>
-      </w:r>
-      <w:r>
-        <w:rPr>
-          <w:color w:val="FF0000"/>
-        </w:rPr>
-        <w:t>the*</w:t>
+        <w:t>th</w:t>
+      </w:r>
+      <w:r>
+        <w:t>at</w:t>
       </w:r>
       <w:r>
         <w:t xml:space="preserve"> sub-object</w:t>
@@ -651,9 +576,6 @@
       </w:r>
       <w:r>
         <w:t xml:space="preserve">considered </w:t>
-      </w:r>
-      <w:r>
-        <w:t xml:space="preserve">like </w:t>
       </w:r>
       <w:r>
         <w:t xml:space="preserve">a link or </w:t>
@@ -672,16 +594,121 @@
         <w:t xml:space="preserve"> </w:t>
       </w:r>
       <w:r>
+        <w:t>could</w:t>
+      </w:r>
+      <w:r>
+        <w:t xml:space="preserve"> </w:t>
+      </w:r>
+      <w:r>
+        <w:t>redirect</w:t>
+      </w:r>
+      <w:r>
         <w:rPr>
           <w:color w:val="FF0000"/>
         </w:rPr>
-        <w:t>could*</w:t>
-      </w:r>
-      <w:r>
-        <w:t xml:space="preserve"> </w:t>
-      </w:r>
-      <w:r>
-        <w:t>redirect</w:t>
+        <w:t xml:space="preserve"> </w:t>
+      </w:r>
+      <w:r>
+        <w:t>to another object.</w:t>
+      </w:r>
+    </w:p>
+    <w:p/>
+    <w:p>
+      <w:r>
+        <w:t>An object reference</w:t>
+      </w:r>
+      <w:r>
+        <w:t xml:space="preserve"> might</w:t>
+      </w:r>
+      <w:r>
+        <w:t xml:space="preserve"> also </w:t>
+      </w:r>
+      <w:r>
+        <w:t xml:space="preserve">be </w:t>
+      </w:r>
+      <w:r>
+        <w:t xml:space="preserve">called a </w:t>
+      </w:r>
+      <w:r>
+        <w:rPr>
+          <w:i/>
+        </w:rPr>
+        <w:t>pointer</w:t>
+      </w:r>
+      <w:r>
+        <w:t>.</w:t>
+      </w:r>
+    </w:p>
+    <w:p/>
+    <w:p>
+      <w:r>
+        <w:t xml:space="preserve">The following </w:t>
+      </w:r>
+      <w:r>
+        <w:t xml:space="preserve">picture may show </w:t>
+      </w:r>
+      <w:r>
+        <w:t xml:space="preserve">a </w:t>
+      </w:r>
+      <w:r>
+        <w:t>sub-</w:t>
+      </w:r>
+      <w:r>
+        <w:t>object</w:t>
+      </w:r>
+      <w:r>
+        <w:t xml:space="preserve"> that </w:t>
+      </w:r>
+      <w:r>
+        <w:t xml:space="preserve">would </w:t>
+      </w:r>
+      <w:r>
+        <w:t>depict</w:t>
+      </w:r>
+      <w:r>
+        <w:t xml:space="preserve"> an object reference</w:t>
+      </w:r>
+      <w:r>
+        <w:t>. It may be</w:t>
+      </w:r>
+      <w:r>
+        <w:t xml:space="preserve"> </w:t>
+      </w:r>
+      <w:r>
+        <w:t xml:space="preserve">pointing </w:t>
+      </w:r>
+      <w:r>
+        <w:t>to an object elsewhere</w:t>
+      </w:r>
+      <w:r>
+        <w:t xml:space="preserve">. </w:t>
+      </w:r>
+      <w:r>
+        <w:t>T</w:t>
+      </w:r>
+      <w:r>
+        <w:t>h</w:t>
+      </w:r>
+      <w:r>
+        <w:t>at sub-object's</w:t>
+      </w:r>
+      <w:r>
+        <w:t xml:space="preserve"> </w:t>
+      </w:r>
+      <w:r>
+        <w:t>symbol</w:t>
+      </w:r>
+      <w:r>
+        <w:t xml:space="preserve"> </w:t>
+      </w:r>
+      <w:r>
+        <w:t>is</w:t>
+      </w:r>
+      <w:r>
+        <w:t xml:space="preserve"> </w:t>
+      </w:r>
+      <w:r>
+        <w:t>given</w:t>
       </w:r>
       <w:r>
         <w:rPr>
@@ -690,188 +717,80 @@
         <w:t xml:space="preserve"> </w:t>
       </w:r>
       <w:r>
-        <w:t>to another object.</w:t>
+        <w:t>a line</w:t>
+      </w:r>
+      <w:r>
+        <w:t xml:space="preserve"> here</w:t>
+      </w:r>
+      <w:r>
+        <w:t xml:space="preserve">, connected to </w:t>
+      </w:r>
+      <w:r>
+        <w:t>th</w:t>
+      </w:r>
+      <w:r>
+        <w:t>e</w:t>
+      </w:r>
+      <w:r>
+        <w:t xml:space="preserve"> </w:t>
+      </w:r>
+      <w:r>
+        <w:t>symbol</w:t>
+      </w:r>
+      <w:r>
+        <w:t xml:space="preserve"> that </w:t>
+      </w:r>
+      <w:r>
+        <w:t xml:space="preserve">may </w:t>
+      </w:r>
+      <w:r>
+        <w:t>represent</w:t>
+      </w:r>
+      <w:r>
+        <w:rPr>
+          <w:color w:val="FF0000"/>
+        </w:rPr>
+        <w:t xml:space="preserve"> </w:t>
+      </w:r>
+      <w:r>
+        <w:t>the</w:t>
+      </w:r>
+      <w:r>
+        <w:t xml:space="preserve"> actual </w:t>
+      </w:r>
+      <w:r>
+        <w:t>object, which</w:t>
+      </w:r>
+      <w:r>
+        <w:t xml:space="preserve"> </w:t>
+      </w:r>
+      <w:r>
+        <w:t xml:space="preserve">may </w:t>
+      </w:r>
+      <w:r>
+        <w:t>reside</w:t>
+      </w:r>
+      <w:r>
+        <w:rPr>
+          <w:color w:val="FF0000"/>
+        </w:rPr>
+        <w:t xml:space="preserve"> </w:t>
+      </w:r>
+      <w:r>
+        <w:t xml:space="preserve">outside </w:t>
+      </w:r>
+      <w:r>
+        <w:t>the</w:t>
+      </w:r>
+      <w:r>
+        <w:t xml:space="preserve"> </w:t>
+      </w:r>
+      <w:r>
+        <w:t>parent object.</w:t>
       </w:r>
     </w:p>
     <w:p/>
     <w:p>
-      <w:r>
-        <w:t>An object reference</w:t>
-      </w:r>
-      <w:r>
-        <w:t xml:space="preserve"> might</w:t>
-      </w:r>
-      <w:r>
-        <w:t xml:space="preserve"> also </w:t>
-      </w:r>
-      <w:r>
-        <w:t xml:space="preserve">be </w:t>
-      </w:r>
-      <w:r>
-        <w:t xml:space="preserve">called a </w:t>
-      </w:r>
-      <w:r>
-        <w:rPr>
-          <w:i/>
-        </w:rPr>
-        <w:t>pointer</w:t>
-      </w:r>
-      <w:r>
-        <w:t>.</w:t>
-      </w:r>
-    </w:p>
-    <w:p/>
-    <w:p>
-      <w:r>
-        <w:t xml:space="preserve">The following </w:t>
-      </w:r>
-      <w:r>
-        <w:t xml:space="preserve">picture may show </w:t>
-      </w:r>
-      <w:r>
-        <w:t xml:space="preserve">a </w:t>
-      </w:r>
-      <w:r>
-        <w:t>sub-</w:t>
-      </w:r>
-      <w:r>
-        <w:t>object</w:t>
-      </w:r>
-      <w:r>
-        <w:t xml:space="preserve"> that </w:t>
-      </w:r>
-      <w:r>
-        <w:t xml:space="preserve">would </w:t>
-      </w:r>
-      <w:r>
-        <w:t>depict</w:t>
-      </w:r>
-      <w:r>
-        <w:t xml:space="preserve"> an object reference</w:t>
-      </w:r>
-      <w:r>
-        <w:t>. It may be</w:t>
-      </w:r>
-      <w:r>
-        <w:t xml:space="preserve"> </w:t>
-      </w:r>
-      <w:r>
-        <w:t xml:space="preserve">pointing </w:t>
-      </w:r>
-      <w:r>
-        <w:t>to an object elsewhere</w:t>
-      </w:r>
-      <w:r>
-        <w:t xml:space="preserve">. </w:t>
-      </w:r>
-      <w:r>
-        <w:t>T</w:t>
-      </w:r>
-      <w:r>
-        <w:t>h</w:t>
-      </w:r>
-      <w:r>
-        <w:t>at sub-object's</w:t>
-      </w:r>
-      <w:r>
-        <w:t xml:space="preserve"> </w:t>
-      </w:r>
-      <w:r>
-        <w:t>symbol</w:t>
-      </w:r>
-      <w:r>
-        <w:t xml:space="preserve"> </w:t>
-      </w:r>
-      <w:r>
-        <w:t>is</w:t>
-      </w:r>
-      <w:r>
-        <w:t xml:space="preserve"> </w:t>
-      </w:r>
-      <w:r>
-        <w:t>given</w:t>
-      </w:r>
-      <w:r>
-        <w:rPr>
-          <w:color w:val="FF0000"/>
-        </w:rPr>
-        <w:t xml:space="preserve"> </w:t>
-      </w:r>
-      <w:r>
-        <w:t>a line</w:t>
-      </w:r>
-      <w:r>
-        <w:t xml:space="preserve"> here</w:t>
-      </w:r>
-      <w:r>
-        <w:t xml:space="preserve">, connected to </w:t>
-      </w:r>
-      <w:r>
-        <w:t>th</w:t>
-      </w:r>
-      <w:r>
-        <w:t>e</w:t>
-      </w:r>
-      <w:r>
-        <w:t xml:space="preserve"> </w:t>
-      </w:r>
-      <w:r>
-        <w:t>symbol</w:t>
-      </w:r>
-      <w:r>
-        <w:t xml:space="preserve"> that </w:t>
-      </w:r>
-      <w:r>
-        <w:t xml:space="preserve">may </w:t>
-      </w:r>
-      <w:r>
-        <w:t>represent</w:t>
-      </w:r>
-      <w:r>
-        <w:rPr>
-          <w:color w:val="FF0000"/>
-        </w:rPr>
-        <w:t xml:space="preserve"> </w:t>
-      </w:r>
-      <w:r>
-        <w:t>the</w:t>
-      </w:r>
-      <w:r>
-        <w:t xml:space="preserve"> actual </w:t>
-      </w:r>
-      <w:r>
-        <w:t>object, which</w:t>
-      </w:r>
-      <w:r>
-        <w:t xml:space="preserve"> </w:t>
-      </w:r>
-      <w:r>
-        <w:t xml:space="preserve">may </w:t>
-      </w:r>
-      <w:r>
-        <w:t>reside</w:t>
-      </w:r>
-      <w:r>
-        <w:rPr>
-          <w:color w:val="FF0000"/>
-        </w:rPr>
-        <w:t xml:space="preserve"> </w:t>
-      </w:r>
-      <w:r>
-        <w:t xml:space="preserve">outside </w:t>
-      </w:r>
-      <w:r>
-        <w:t>the</w:t>
-      </w:r>
-      <w:r>
-        <w:t xml:space="preserve"> </w:t>
-      </w:r>
-      <w:r>
-        <w:t>parent object.</w:t>
-      </w:r>
-    </w:p>
-    <w:p/>
-    <w:p>
       <w:pPr>
         <w:ind w:left="852"/>
       </w:pPr>
@@ -879,6 +798,7 @@
         <w:rPr>
           <w:noProof/>
         </w:rPr>
+        <w:lastRenderedPageBreak/>
         <w:drawing>
           <wp:inline distT="0" distB="0" distL="0" distR="0">
             <wp:extent cx="1939925" cy="1059815"/>
@@ -960,7 +880,7 @@
         <w:t xml:space="preserve">would be </w:t>
       </w:r>
       <w:r>
-        <w:t xml:space="preserve">an object reference to object </w:t>
+        <w:t xml:space="preserve">a reference to object </w:t>
       </w:r>
       <w:r>
         <w:rPr>
@@ -970,162 +890,153 @@
         <w:t>B</w:t>
       </w:r>
       <w:r>
-        <w:t xml:space="preserve">. </w:t>
+        <w:t>.</w:t>
+      </w:r>
+      <w:r>
+        <w:t xml:space="preserve"> </w:t>
+      </w:r>
+      <w:r>
+        <w:t xml:space="preserve">It </w:t>
+      </w:r>
+      <w:r>
+        <w:t xml:space="preserve">is </w:t>
+      </w:r>
+      <w:r>
+        <w:t>a</w:t>
+      </w:r>
+      <w:r>
+        <w:t xml:space="preserve"> </w:t>
+      </w:r>
+      <w:r>
+        <w:t xml:space="preserve">notational </w:t>
+      </w:r>
+      <w:r>
+        <w:t xml:space="preserve">choice, </w:t>
+      </w:r>
+      <w:r>
+        <w:t xml:space="preserve">that </w:t>
+      </w:r>
+      <w:r>
+        <w:t xml:space="preserve">the direction would tend to </w:t>
+      </w:r>
+      <w:r>
+        <w:t>point outwards</w:t>
+      </w:r>
+      <w:r>
+        <w:t xml:space="preserve"> by default.</w:t>
+      </w:r>
+    </w:p>
+    <w:p>
+      <w:pPr>
+        <w:pStyle w:val="Heading3"/>
+      </w:pPr>
+      <w:r>
+        <w:t>Related Objects</w:t>
+      </w:r>
+    </w:p>
+    <w:p>
+      <w:r>
+        <w:t>As</w:t>
+      </w:r>
+      <w:r>
+        <w:t xml:space="preserve"> </w:t>
+      </w:r>
+      <w:r>
+        <w:t>sub-objects</w:t>
+      </w:r>
+      <w:r>
+        <w:t xml:space="preserve"> </w:t>
+      </w:r>
+      <w:r>
+        <w:t xml:space="preserve">may </w:t>
+      </w:r>
+      <w:r>
+        <w:t xml:space="preserve">be </w:t>
+      </w:r>
+      <w:r>
+        <w:t>references to object that</w:t>
+      </w:r>
+      <w:r>
+        <w:t xml:space="preserve"> </w:t>
+      </w:r>
+      <w:r>
+        <w:t xml:space="preserve">could </w:t>
+      </w:r>
+      <w:r>
+        <w:t xml:space="preserve">reside elsewhere </w:t>
+      </w:r>
+      <w:r>
+        <w:t xml:space="preserve">a </w:t>
+      </w:r>
+      <w:r>
+        <w:t>the</w:t>
+      </w:r>
+      <w:r>
+        <w:t xml:space="preserve"> system, </w:t>
+      </w:r>
+      <w:r>
+        <w:t xml:space="preserve">sub-object </w:t>
+      </w:r>
+      <w:r>
+        <w:t xml:space="preserve">might </w:t>
+      </w:r>
+      <w:r>
+        <w:t>also</w:t>
       </w:r>
       <w:r>
         <w:rPr>
           <w:color w:val="FF0000"/>
         </w:rPr>
-        <w:t>It was a</w:t>
-      </w:r>
-      <w:r>
-        <w:rPr>
-          <w:color w:val="FF0000"/>
-        </w:rPr>
-        <w:t xml:space="preserve"> design choice</w:t>
-      </w:r>
-      <w:r>
-        <w:rPr>
-          <w:color w:val="FF0000"/>
-        </w:rPr>
-        <w:t>*</w:t>
-      </w:r>
-      <w:r>
-        <w:t>, that o</w:t>
-      </w:r>
-      <w:r>
-        <w:t>bject references</w:t>
-      </w:r>
-      <w:r>
-        <w:t xml:space="preserve"> </w:t>
-      </w:r>
-      <w:r>
-        <w:t xml:space="preserve">would </w:t>
-      </w:r>
-      <w:r>
-        <w:t>tend to point outwards</w:t>
+        <w:t xml:space="preserve"> </w:t>
+      </w:r>
+      <w:r>
+        <w:t xml:space="preserve">be </w:t>
+      </w:r>
+      <w:r>
+        <w:t xml:space="preserve">called an object’s </w:t>
+      </w:r>
+      <w:r>
+        <w:rPr>
+          <w:i/>
+        </w:rPr>
+        <w:t>related objects</w:t>
       </w:r>
       <w:r>
         <w:t>.</w:t>
       </w:r>
     </w:p>
-    <w:p>
-      <w:pPr>
-        <w:pStyle w:val="Heading3"/>
-      </w:pPr>
-      <w:r>
-        <w:t>Related Objects</w:t>
-      </w:r>
-    </w:p>
-    <w:p>
-      <w:r>
-        <w:rPr>
-          <w:color w:val="FF0000"/>
-        </w:rPr>
-        <w:t>As*</w:t>
-      </w:r>
-      <w:r>
-        <w:rPr>
-          <w:color w:val="FF0000"/>
-        </w:rPr>
-        <w:t xml:space="preserve"> </w:t>
-      </w:r>
-      <w:r>
-        <w:t>sub-objects</w:t>
-      </w:r>
-      <w:r>
-        <w:t xml:space="preserve"> </w:t>
-      </w:r>
-      <w:r>
-        <w:t xml:space="preserve">may </w:t>
-      </w:r>
-      <w:r>
-        <w:t xml:space="preserve">be </w:t>
-      </w:r>
-      <w:r>
-        <w:t>references to object that</w:t>
-      </w:r>
-      <w:r>
-        <w:t xml:space="preserve"> </w:t>
-      </w:r>
-      <w:r>
-        <w:t xml:space="preserve">could </w:t>
-      </w:r>
-      <w:r>
-        <w:t xml:space="preserve">reside elsewhere </w:t>
-      </w:r>
-      <w:r>
-        <w:t xml:space="preserve">a </w:t>
-      </w:r>
-      <w:r>
-        <w:t>the</w:t>
-      </w:r>
-      <w:r>
-        <w:t xml:space="preserve"> system, </w:t>
-      </w:r>
-      <w:r>
-        <w:t xml:space="preserve">sub-object </w:t>
+    <w:p/>
+    <w:p>
+      <w:r>
+        <w:t>Related objects</w:t>
+      </w:r>
+      <w:r>
+        <w:t xml:space="preserve"> may be</w:t>
+      </w:r>
+      <w:r>
+        <w:t xml:space="preserve"> sub-objects or object references inside another object. Related objects</w:t>
+      </w:r>
+      <w:r>
+        <w:t xml:space="preserve"> </w:t>
       </w:r>
       <w:r>
         <w:t xml:space="preserve">might </w:t>
       </w:r>
       <w:r>
-        <w:t>also</w:t>
-      </w:r>
-      <w:r>
-        <w:rPr>
-          <w:color w:val="FF0000"/>
-        </w:rPr>
-        <w:t xml:space="preserve"> </w:t>
-      </w:r>
-      <w:r>
-        <w:t xml:space="preserve">be </w:t>
-      </w:r>
-      <w:r>
-        <w:t xml:space="preserve">called an object’s </w:t>
-      </w:r>
-      <w:r>
-        <w:rPr>
-          <w:i/>
-        </w:rPr>
-        <w:t>related objects</w:t>
-      </w:r>
-      <w:r>
-        <w:t>.</w:t>
+        <w:t>be</w:t>
+      </w:r>
+      <w:r>
+        <w:t xml:space="preserve"> </w:t>
+      </w:r>
+      <w:r>
+        <w:t>another name for sub-objects and sub-object-references.</w:t>
       </w:r>
     </w:p>
     <w:p/>
     <w:p>
-      <w:r>
-        <w:t>Related objects</w:t>
-      </w:r>
-      <w:r>
-        <w:t xml:space="preserve"> may be</w:t>
-      </w:r>
-      <w:r>
-        <w:t xml:space="preserve"> sub-objects or object references inside another object. Related objects</w:t>
-      </w:r>
-      <w:r>
-        <w:t xml:space="preserve"> could </w:t>
-      </w:r>
-      <w:r>
-        <w:rPr>
-          <w:color w:val="FF0000"/>
-        </w:rPr>
-        <w:t>be</w:t>
-      </w:r>
-      <w:r>
-        <w:rPr>
-          <w:color w:val="FF0000"/>
-        </w:rPr>
-        <w:t>*</w:t>
-      </w:r>
-      <w:r>
-        <w:t xml:space="preserve"> another name for sub-objects and sub-object-references.</w:t>
-      </w:r>
-    </w:p>
-    <w:p/>
-    <w:p>
+      <w:pPr>
+        <w:ind w:left="852"/>
+      </w:pPr>
       <w:r>
         <w:rPr>
           <w:noProof/>
@@ -1571,6 +1482,7 @@
         <w:t xml:space="preserve">store </w:t>
       </w:r>
       <w:r>
+        <w:lastRenderedPageBreak/>
         <w:t xml:space="preserve">a piece of </w:t>
       </w:r>
       <w:r>
@@ -1992,21 +1904,11 @@
       <w:r>
         <w:t>n (</w:t>
       </w:r>
-      <w:proofErr w:type="spellStart"/>
       <w:r>
         <w:t>pronouced</w:t>
       </w:r>
-      <w:proofErr w:type="spellEnd"/>
-      <w:r>
-        <w:t xml:space="preserve">: ‘to </w:t>
-      </w:r>
-      <w:proofErr w:type="spellStart"/>
-      <w:r>
-        <w:t>en</w:t>
-      </w:r>
-      <w:proofErr w:type="spellEnd"/>
-      <w:r>
-        <w:t>’) related list.</w:t>
+      <w:r>
+        <w:t>: ‘to en’) related list.</w:t>
       </w:r>
     </w:p>
     <w:p/>
@@ -2377,7 +2279,6 @@
       <w:pPr>
         <w:ind w:left="852"/>
       </w:pPr>
-      <w:bookmarkStart w:id="0" w:name="_GoBack"/>
       <w:r>
         <w:rPr>
           <w:noProof/>
@@ -2431,7 +2332,6 @@
           </wp:inline>
         </w:drawing>
       </w:r>
-      <w:bookmarkEnd w:id="0"/>
     </w:p>
     <w:p/>
     <w:p>
@@ -2658,6 +2558,7 @@
         <w:rPr>
           <w:noProof/>
         </w:rPr>
+        <w:lastRenderedPageBreak/>
         <w:drawing>
           <wp:inline distT="0" distB="0" distL="0" distR="0" wp14:anchorId="57C002BC" wp14:editId="7C35D4F6">
             <wp:extent cx="1154002" cy="1292206"/>
@@ -3256,12 +3157,14 @@
         <w:t xml:space="preserve">Here </w:t>
       </w:r>
       <w:r>
-        <w:t xml:space="preserve">may </w:t>
-      </w:r>
-      <w:r>
         <w:t>follow</w:t>
       </w:r>
       <w:r>
+        <w:t>s</w:t>
+      </w:r>
+      <w:bookmarkStart w:id="0" w:name="_GoBack"/>
+      <w:bookmarkEnd w:id="0"/>
+      <w:r>
         <w:t xml:space="preserve"> a</w:t>
       </w:r>
       <w:r>
@@ -3275,6 +3178,9 @@
       </w:r>
       <w:r>
         <w:t xml:space="preserve"> </w:t>
+      </w:r>
+      <w:r>
+        <w:t xml:space="preserve">what might be </w:t>
       </w:r>
       <w:r>
         <w:t>the</w:t>
@@ -3371,6 +3277,7 @@
         </w:numPr>
       </w:pPr>
       <w:r>
+        <w:lastRenderedPageBreak/>
         <w:t>May have a f</w:t>
       </w:r>
       <w:r>

</xml_diff>

<commit_message>
Circle Language Spec: Objects: Delete multiplicity ideas. Those ideas are described under 'List Concept' in the System Objects chapter.
</commit_message>
<xml_diff>
--- a/1.1. Circle Language Spec/04. Objects/Objects.docx
+++ b/1.1. Circle Language Spec/04. Objects/Objects.docx
@@ -798,7 +798,6 @@
         <w:rPr>
           <w:noProof/>
         </w:rPr>
-        <w:lastRenderedPageBreak/>
         <w:drawing>
           <wp:inline distT="0" distB="0" distL="0" distR="0">
             <wp:extent cx="1939925" cy="1059815"/>
@@ -1482,7 +1481,6 @@
         <w:t xml:space="preserve">store </w:t>
       </w:r>
       <w:r>
-        <w:lastRenderedPageBreak/>
         <w:t xml:space="preserve">a piece of </w:t>
       </w:r>
       <w:r>
@@ -1904,11 +1902,21 @@
       <w:r>
         <w:t>n (</w:t>
       </w:r>
+      <w:proofErr w:type="spellStart"/>
       <w:r>
         <w:t>pronouced</w:t>
       </w:r>
-      <w:r>
-        <w:t>: ‘to en’) related list.</w:t>
+      <w:proofErr w:type="spellEnd"/>
+      <w:r>
+        <w:t xml:space="preserve">: ‘to </w:t>
+      </w:r>
+      <w:proofErr w:type="spellStart"/>
+      <w:r>
+        <w:t>en</w:t>
+      </w:r>
+      <w:proofErr w:type="spellEnd"/>
+      <w:r>
+        <w:t>’) related list.</w:t>
       </w:r>
     </w:p>
     <w:p/>
@@ -2558,7 +2566,6 @@
         <w:rPr>
           <w:noProof/>
         </w:rPr>
-        <w:lastRenderedPageBreak/>
         <w:drawing>
           <wp:inline distT="0" distB="0" distL="0" distR="0" wp14:anchorId="57C002BC" wp14:editId="7C35D4F6">
             <wp:extent cx="1154002" cy="1292206"/>
@@ -3162,8 +3169,6 @@
       <w:r>
         <w:t>s</w:t>
       </w:r>
-      <w:bookmarkStart w:id="0" w:name="_GoBack"/>
-      <w:bookmarkEnd w:id="0"/>
       <w:r>
         <w:t xml:space="preserve"> a</w:t>
       </w:r>
@@ -3277,7 +3282,6 @@
         </w:numPr>
       </w:pPr>
       <w:r>
-        <w:lastRenderedPageBreak/>
         <w:t>May have a f</w:t>
       </w:r>
       <w:r>
@@ -3301,129 +3305,8 @@
       <w:r>
         <w:t>lways created, never destroyed, never recreated, never a pointer.</w:t>
       </w:r>
-    </w:p>
-    <w:p>
-      <w:pPr>
-        <w:pStyle w:val="Heading2"/>
-      </w:pPr>
-      <w:bookmarkStart w:id="1" w:name="_Hlk42726880"/>
-      <w:r>
-        <w:t>Loose Ideas</w:t>
-      </w:r>
-    </w:p>
-    <w:bookmarkEnd w:id="1"/>
-    <w:p>
-      <w:pPr>
-        <w:pStyle w:val="Heading3"/>
-      </w:pPr>
-      <w:r>
-        <w:t>Loose Ideas about Multiplicity</w:t>
-      </w:r>
-    </w:p>
-    <w:p>
-      <w:r>
-        <w:t>Multiplicity,</w:t>
-      </w:r>
-    </w:p>
-    <w:p/>
-    <w:p>
-      <w:r>
-        <w:t>A collection symbol only makes</w:t>
-      </w:r>
-    </w:p>
-    <w:p>
-      <w:r>
-        <w:t xml:space="preserve">sense when </w:t>
-      </w:r>
-      <w:r>
-        <w:t>the*</w:t>
-      </w:r>
-      <w:r>
-        <w:t xml:space="preserve"> class of an object references is fixed,</w:t>
-      </w:r>
-    </w:p>
-    <w:p>
-      <w:r>
-        <w:t xml:space="preserve">because when classes are not fixed, </w:t>
-      </w:r>
-      <w:r>
-        <w:t>you*</w:t>
-      </w:r>
-      <w:r>
-        <w:t xml:space="preserve"> can already</w:t>
-      </w:r>
-    </w:p>
-    <w:p>
-      <w:r>
-        <w:t>put any amount of objects inside another object,</w:t>
-      </w:r>
-    </w:p>
-    <w:p>
-      <w:r>
-        <w:t xml:space="preserve">but with a fixed class this is not </w:t>
-      </w:r>
-      <w:r>
-        <w:t>the*</w:t>
-      </w:r>
-      <w:r>
-        <w:t xml:space="preserve"> case.</w:t>
-      </w:r>
-    </w:p>
-    <w:p/>
-    <w:p>
-      <w:r>
-        <w:t>JJ</w:t>
-      </w:r>
-    </w:p>
-    <w:p/>
-    <w:p>
-      <w:r>
-        <w:t>Multiplicity,</w:t>
-      </w:r>
-    </w:p>
-    <w:p>
-      <w:r>
-        <w:t>2010-05-15</w:t>
-      </w:r>
-    </w:p>
-    <w:p/>
-    <w:p>
-      <w:r>
-        <w:t xml:space="preserve">Actually, one of </w:t>
-      </w:r>
-      <w:r>
-        <w:t>the*</w:t>
-      </w:r>
-      <w:r>
-        <w:t xml:space="preserve"> points of putting objects inside a separate list is that </w:t>
-      </w:r>
-      <w:r>
-        <w:t>the*</w:t>
-      </w:r>
-      <w:r>
-        <w:t xml:space="preserve"> list can centrally control certain aspects that each item of </w:t>
-      </w:r>
-      <w:r>
-        <w:t>the*</w:t>
-      </w:r>
-      <w:r>
-        <w:t xml:space="preserve"> list must conform to.</w:t>
-      </w:r>
-    </w:p>
-    <w:p/>
-    <w:p>
-      <w:r>
-        <w:t>JJ</w:t>
-      </w:r>
-    </w:p>
-    <w:p>
-      <w:pPr>
-        <w:ind w:left="0"/>
-        <w:rPr>
-          <w:rFonts w:ascii="Times New Roman" w:hAnsi="Times New Roman"/>
-          <w:szCs w:val="20"/>
-        </w:rPr>
-      </w:pPr>
+      <w:bookmarkStart w:id="0" w:name="_GoBack"/>
+      <w:bookmarkEnd w:id="0"/>
     </w:p>
     <w:sectPr>
       <w:pgSz w:w="12240" w:h="15840"/>

</xml_diff>

<commit_message>
Circle Language Spec: Objects: Reformulations.
</commit_message>
<xml_diff>
--- a/1.1. Circle Language Spec/04. Objects/Objects.docx
+++ b/1.1. Circle Language Spec/04. Objects/Objects.docx
@@ -58,10 +58,12 @@
       <w:pPr>
         <w:pStyle w:val="Heading3"/>
       </w:pPr>
+      <w:bookmarkStart w:id="0" w:name="_GoBack"/>
       <w:r>
         <w:t>Objects</w:t>
       </w:r>
     </w:p>
+    <w:bookmarkEnd w:id="0"/>
     <w:p>
       <w:r>
         <w:t xml:space="preserve">In object oriented programming, an </w:t>
@@ -74,19 +76,28 @@
         <w:t>object</w:t>
       </w:r>
       <w:r>
-        <w:t xml:space="preserve"> might be one of the most </w:t>
+        <w:t xml:space="preserve"> </w:t>
+      </w:r>
+      <w:r>
+        <w:t xml:space="preserve">could </w:t>
+      </w:r>
+      <w:r>
+        <w:t>be</w:t>
+      </w:r>
+      <w:r>
+        <w:t xml:space="preserve"> considered </w:t>
+      </w:r>
+      <w:r>
+        <w:t>a</w:t>
+      </w:r>
+      <w:r>
+        <w:t xml:space="preserve"> </w:t>
       </w:r>
       <w:r>
         <w:t xml:space="preserve">basic </w:t>
       </w:r>
       <w:r>
-        <w:t>element</w:t>
-      </w:r>
-      <w:r>
-        <w:t>s</w:t>
-      </w:r>
-      <w:r>
-        <w:t xml:space="preserve"> of a computer program. An object</w:t>
+        <w:t>element of a computer program. An object</w:t>
       </w:r>
       <w:r>
         <w:t xml:space="preserve"> </w:t>
@@ -168,24 +179,6 @@
       </w:r>
       <w:r>
         <w:t>represented by a circle</w:t>
-      </w:r>
-      <w:r>
-        <w:t>,</w:t>
-      </w:r>
-      <w:r>
-        <w:t xml:space="preserve"> that might be</w:t>
-      </w:r>
-      <w:r>
-        <w:t xml:space="preserve"> </w:t>
-      </w:r>
-      <w:r>
-        <w:t>drawn</w:t>
-      </w:r>
-      <w:r>
-        <w:t xml:space="preserve"> </w:t>
-      </w:r>
-      <w:r>
-        <w:t>with a solid line</w:t>
       </w:r>
       <w:r>
         <w:t>:</w:t>
@@ -202,8 +195,8 @@
         </w:rPr>
         <w:drawing>
           <wp:inline distT="0" distB="0" distL="0" distR="0">
-            <wp:extent cx="336550" cy="342900"/>
-            <wp:effectExtent l="0" t="0" r="0" b="0"/>
+            <wp:extent cx="441534" cy="449865"/>
+            <wp:effectExtent l="0" t="0" r="0" b="7620"/>
             <wp:docPr id="2" name="Picture 2"/>
             <wp:cNvGraphicFramePr>
               <a:graphicFrameLocks xmlns:a="http://schemas.openxmlformats.org/drawingml/2006/main" noChangeAspect="1"/>
@@ -233,7 +226,7 @@
                   <pic:spPr bwMode="auto">
                     <a:xfrm>
                       <a:off x="0" y="0"/>
-                      <a:ext cx="336550" cy="342900"/>
+                      <a:ext cx="445711" cy="454121"/>
                     </a:xfrm>
                     <a:prstGeom prst="rect">
                       <a:avLst/>
@@ -284,28 +277,22 @@
         <w:t xml:space="preserve">of other things. </w:t>
       </w:r>
       <w:r>
-        <w:t>I</w:t>
-      </w:r>
-      <w:r>
-        <w:t xml:space="preserve">t </w:t>
+        <w:t xml:space="preserve">For that, </w:t>
+      </w:r>
+      <w:r>
+        <w:t>a</w:t>
+      </w:r>
+      <w:r>
+        <w:t xml:space="preserve">n </w:t>
+      </w:r>
+      <w:r>
+        <w:t xml:space="preserve">object </w:t>
       </w:r>
       <w:r>
         <w:t>might</w:t>
       </w:r>
       <w:r>
-        <w:t xml:space="preserve"> be said </w:t>
-      </w:r>
-      <w:r>
-        <w:t xml:space="preserve">that </w:t>
-      </w:r>
-      <w:r>
-        <w:t xml:space="preserve">an </w:t>
-      </w:r>
-      <w:r>
-        <w:t xml:space="preserve">object </w:t>
-      </w:r>
-      <w:r>
-        <w:t xml:space="preserve">may </w:t>
+        <w:t xml:space="preserve"> </w:t>
       </w:r>
       <w:r>
         <w:t>contain</w:t>
@@ -317,7 +304,17 @@
         <w:t xml:space="preserve"> </w:t>
       </w:r>
       <w:r>
-        <w:t>a number of sub-objects.</w:t>
+        <w:t xml:space="preserve">a number of </w:t>
+      </w:r>
+      <w:r>
+        <w:rPr>
+          <w:i/>
+          <w:iCs/>
+        </w:rPr>
+        <w:t>sub-objects</w:t>
+      </w:r>
+      <w:r>
+        <w:t>.</w:t>
       </w:r>
     </w:p>
     <w:p/>
@@ -347,40 +344,28 @@
         <w:t xml:space="preserve"> </w:t>
       </w:r>
       <w:r>
-        <w:t xml:space="preserve">sub-object, </w:t>
-      </w:r>
-      <w:r>
-        <w:t>the</w:t>
-      </w:r>
-      <w:r>
-        <w:t>se</w:t>
-      </w:r>
-      <w:r>
-        <w:t xml:space="preserve"> sub-objects</w:t>
-      </w:r>
-      <w:r>
-        <w:t xml:space="preserve"> might be</w:t>
-      </w:r>
-      <w:r>
-        <w:t xml:space="preserve"> </w:t>
-      </w:r>
-      <w:r>
-        <w:t xml:space="preserve">drawn </w:t>
-      </w:r>
-      <w:r>
-        <w:t xml:space="preserve">inside </w:t>
-      </w:r>
-      <w:r>
-        <w:t>the</w:t>
-      </w:r>
-      <w:r>
-        <w:rPr>
-          <w:color w:val="FF0000"/>
-        </w:rPr>
-        <w:t xml:space="preserve"> </w:t>
-      </w:r>
-      <w:r>
-        <w:t>other object.</w:t>
+        <w:t>sub-object</w:t>
+      </w:r>
+      <w:r>
+        <w:t>s</w:t>
+      </w:r>
+      <w:r>
+        <w:t xml:space="preserve">, </w:t>
+      </w:r>
+      <w:r>
+        <w:t xml:space="preserve">they </w:t>
+      </w:r>
+      <w:r>
+        <w:t>might be</w:t>
+      </w:r>
+      <w:r>
+        <w:t xml:space="preserve"> </w:t>
+      </w:r>
+      <w:r>
+        <w:t>drawn</w:t>
+      </w:r>
+      <w:r>
+        <w:t xml:space="preserve"> out as circles inside another circle.</w:t>
       </w:r>
     </w:p>
     <w:p/>
@@ -898,7 +883,10 @@
         <w:t xml:space="preserve">It </w:t>
       </w:r>
       <w:r>
-        <w:t xml:space="preserve">is </w:t>
+        <w:t>would be</w:t>
+      </w:r>
+      <w:r>
+        <w:t xml:space="preserve"> </w:t>
       </w:r>
       <w:r>
         <w:t>a</w:t>
@@ -3305,8 +3293,6 @@
       <w:r>
         <w:t>lways created, never destroyed, never recreated, never a pointer.</w:t>
       </w:r>
-      <w:bookmarkStart w:id="0" w:name="_GoBack"/>
-      <w:bookmarkEnd w:id="0"/>
     </w:p>
     <w:sectPr>
       <w:pgSz w:w="12240" w:h="15840"/>

</xml_diff>

<commit_message>
Circle Language Spec: Objects: Reformulations + different picture(s) + remove the Related Objects section.
</commit_message>
<xml_diff>
--- a/1.1. Circle Language Spec/04. Objects/Objects.docx
+++ b/1.1. Circle Language Spec/04. Objects/Objects.docx
@@ -55,16 +55,6 @@
       </w:r>
     </w:p>
     <w:p>
-      <w:pPr>
-        <w:pStyle w:val="Heading3"/>
-      </w:pPr>
-      <w:bookmarkStart w:id="0" w:name="_GoBack"/>
-      <w:r>
-        <w:t>Objects</w:t>
-      </w:r>
-    </w:p>
-    <w:bookmarkEnd w:id="0"/>
-    <w:p>
       <w:r>
         <w:t xml:space="preserve">In object oriented programming, an </w:t>
       </w:r>
@@ -79,7 +69,7 @@
         <w:t xml:space="preserve"> </w:t>
       </w:r>
       <w:r>
-        <w:t xml:space="preserve">could </w:t>
+        <w:t xml:space="preserve">might </w:t>
       </w:r>
       <w:r>
         <w:t>be</w:t>
@@ -88,10 +78,7 @@
         <w:t xml:space="preserve"> considered </w:t>
       </w:r>
       <w:r>
-        <w:t>a</w:t>
-      </w:r>
-      <w:r>
-        <w:t xml:space="preserve"> </w:t>
+        <w:t xml:space="preserve">the most </w:t>
       </w:r>
       <w:r>
         <w:t xml:space="preserve">basic </w:t>
@@ -115,10 +102,10 @@
         <w:t>thing, an idea or a place, a number or a collection of other things or</w:t>
       </w:r>
       <w:r>
-        <w:t xml:space="preserve"> possibly</w:t>
-      </w:r>
-      <w:r>
-        <w:t xml:space="preserve"> </w:t>
+        <w:t xml:space="preserve"> </w:t>
+      </w:r>
+      <w:r>
+        <w:t xml:space="preserve">possibly </w:t>
       </w:r>
       <w:r>
         <w:t>anything</w:t>
@@ -136,22 +123,13 @@
         <w:t xml:space="preserve">. </w:t>
       </w:r>
       <w:r>
-        <w:t>T</w:t>
+        <w:t>All t</w:t>
       </w:r>
       <w:r>
         <w:t xml:space="preserve">hose things </w:t>
       </w:r>
       <w:r>
         <w:t xml:space="preserve">might </w:t>
-      </w:r>
-      <w:r>
-        <w:t>all</w:t>
-      </w:r>
-      <w:r>
-        <w:rPr>
-          <w:color w:val="FF0000"/>
-        </w:rPr>
-        <w:t xml:space="preserve"> </w:t>
       </w:r>
       <w:r>
         <w:t xml:space="preserve">be </w:t>
@@ -316,44 +294,8 @@
       <w:r>
         <w:t>.</w:t>
       </w:r>
-    </w:p>
-    <w:p/>
-    <w:p>
-      <w:r>
-        <w:t>When</w:t>
-      </w:r>
-      <w:r>
-        <w:t xml:space="preserve"> an</w:t>
-      </w:r>
-      <w:r>
-        <w:t xml:space="preserve"> object</w:t>
-      </w:r>
-      <w:r>
-        <w:t xml:space="preserve"> would</w:t>
-      </w:r>
-      <w:r>
-        <w:t xml:space="preserve"> </w:t>
-      </w:r>
-      <w:r>
-        <w:t>contain</w:t>
-      </w:r>
-      <w:r>
-        <w:rPr>
-          <w:color w:val="FF0000"/>
-        </w:rPr>
-        <w:t xml:space="preserve"> </w:t>
-      </w:r>
-      <w:r>
-        <w:t>sub-object</w:t>
-      </w:r>
-      <w:r>
-        <w:t>s</w:t>
-      </w:r>
-      <w:r>
-        <w:t xml:space="preserve">, </w:t>
-      </w:r>
-      <w:r>
-        <w:t xml:space="preserve">they </w:t>
+      <w:r>
+        <w:t xml:space="preserve"> This </w:t>
       </w:r>
       <w:r>
         <w:t>might be</w:t>
@@ -365,7 +307,13 @@
         <w:t>drawn</w:t>
       </w:r>
       <w:r>
-        <w:t xml:space="preserve"> out as circles inside another circle.</w:t>
+        <w:t xml:space="preserve"> out </w:t>
+      </w:r>
+      <w:r>
+        <w:t xml:space="preserve">in a diagram </w:t>
+      </w:r>
+      <w:r>
+        <w:t>as circles inside another circle.</w:t>
       </w:r>
     </w:p>
     <w:p/>
@@ -446,16 +394,94 @@
     </w:p>
     <w:p>
       <w:r>
-        <w:t>An object</w:t>
+        <w:t>Another possibility is that a</w:t>
+      </w:r>
+      <w:r>
+        <w:t xml:space="preserve"> sub-object</w:t>
+      </w:r>
+      <w:r>
+        <w:t xml:space="preserve"> </w:t>
+      </w:r>
+      <w:r>
+        <w:t xml:space="preserve">would </w:t>
+      </w:r>
+      <w:r>
+        <w:t>point to another object, that</w:t>
       </w:r>
       <w:r>
         <w:t xml:space="preserve"> might</w:t>
       </w:r>
       <w:r>
-        <w:t xml:space="preserve"> contain sub-objects. </w:t>
-      </w:r>
-      <w:r>
-        <w:t>Another possibility is that a</w:t>
+        <w:t xml:space="preserve"> </w:t>
+      </w:r>
+      <w:r>
+        <w:t>reside</w:t>
+      </w:r>
+      <w:r>
+        <w:t>s</w:t>
+      </w:r>
+      <w:r>
+        <w:rPr>
+          <w:color w:val="FF0000"/>
+        </w:rPr>
+        <w:t xml:space="preserve"> </w:t>
+      </w:r>
+      <w:r>
+        <w:t>elsewhere in</w:t>
+      </w:r>
+      <w:r>
+        <w:t xml:space="preserve"> </w:t>
+      </w:r>
+      <w:r>
+        <w:t>the</w:t>
+      </w:r>
+      <w:r>
+        <w:t xml:space="preserve"> system</w:t>
+      </w:r>
+      <w:r>
+        <w:t>. That way</w:t>
+      </w:r>
+      <w:r>
+        <w:rPr>
+          <w:color w:val="FF0000"/>
+        </w:rPr>
+        <w:t xml:space="preserve"> </w:t>
+      </w:r>
+      <w:r>
+        <w:t>an existing object</w:t>
+      </w:r>
+      <w:r>
+        <w:t xml:space="preserve"> might</w:t>
+      </w:r>
+      <w:r>
+        <w:t xml:space="preserve"> </w:t>
+      </w:r>
+      <w:r>
+        <w:t>serve</w:t>
+      </w:r>
+      <w:r>
+        <w:rPr>
+          <w:color w:val="FF0000"/>
+        </w:rPr>
+        <w:t xml:space="preserve"> </w:t>
+      </w:r>
+      <w:r>
+        <w:t xml:space="preserve">as another object’s sub-object. </w:t>
+      </w:r>
+      <w:r>
+        <w:t>In that case</w:t>
+      </w:r>
+      <w:r>
+        <w:rPr>
+          <w:color w:val="FF0000"/>
+        </w:rPr>
+        <w:t xml:space="preserve"> </w:t>
+      </w:r>
+      <w:r>
+        <w:t>th</w:t>
+      </w:r>
+      <w:r>
+        <w:t>at</w:t>
       </w:r>
       <w:r>
         <w:t xml:space="preserve"> sub-object</w:t>
@@ -464,314 +490,118 @@
         <w:t xml:space="preserve"> </w:t>
       </w:r>
       <w:r>
+        <w:t xml:space="preserve">might </w:t>
+      </w:r>
+      <w:r>
+        <w:t>be</w:t>
+      </w:r>
+      <w:r>
+        <w:t xml:space="preserve"> </w:t>
+      </w:r>
+      <w:r>
+        <w:t xml:space="preserve">considered </w:t>
+      </w:r>
+      <w:r>
+        <w:t xml:space="preserve">a link or </w:t>
+      </w:r>
+      <w:r>
+        <w:t>reference</w:t>
+      </w:r>
+      <w:r>
+        <w:t>, that</w:t>
+      </w:r>
+      <w:r>
+        <w:t xml:space="preserve"> </w:t>
+      </w:r>
+      <w:r>
+        <w:t>could</w:t>
+      </w:r>
+      <w:r>
+        <w:t xml:space="preserve"> </w:t>
+      </w:r>
+      <w:r>
+        <w:t>redirect</w:t>
+      </w:r>
+      <w:r>
+        <w:rPr>
+          <w:color w:val="FF0000"/>
+        </w:rPr>
+        <w:t xml:space="preserve"> </w:t>
+      </w:r>
+      <w:r>
+        <w:t>to another object.</w:t>
+      </w:r>
+      <w:r>
+        <w:t xml:space="preserve"> Such a</w:t>
+      </w:r>
+      <w:r>
+        <w:t>n object reference</w:t>
+      </w:r>
+      <w:r>
+        <w:t xml:space="preserve"> might</w:t>
+      </w:r>
+      <w:r>
+        <w:t xml:space="preserve"> also </w:t>
+      </w:r>
+      <w:r>
+        <w:t xml:space="preserve">be </w:t>
+      </w:r>
+      <w:r>
+        <w:t xml:space="preserve">called a </w:t>
+      </w:r>
+      <w:r>
+        <w:rPr>
+          <w:i/>
+        </w:rPr>
+        <w:t>pointer</w:t>
+      </w:r>
+      <w:r>
+        <w:t>.</w:t>
+      </w:r>
+    </w:p>
+    <w:p/>
+    <w:p>
+      <w:r>
+        <w:t xml:space="preserve">The following </w:t>
+      </w:r>
+      <w:r>
+        <w:t xml:space="preserve">picture may show </w:t>
+      </w:r>
+      <w:r>
+        <w:t xml:space="preserve">a </w:t>
+      </w:r>
+      <w:r>
+        <w:t>sub-</w:t>
+      </w:r>
+      <w:r>
+        <w:t>object</w:t>
+      </w:r>
+      <w:r>
+        <w:t xml:space="preserve"> that </w:t>
+      </w:r>
+      <w:r>
         <w:t xml:space="preserve">would </w:t>
       </w:r>
       <w:r>
-        <w:t>point to another object, that</w:t>
-      </w:r>
-      <w:r>
-        <w:t xml:space="preserve"> might</w:t>
-      </w:r>
-      <w:r>
-        <w:t xml:space="preserve"> </w:t>
-      </w:r>
-      <w:r>
-        <w:t>reside</w:t>
-      </w:r>
-      <w:r>
-        <w:t>s</w:t>
-      </w:r>
-      <w:r>
-        <w:rPr>
-          <w:color w:val="FF0000"/>
-        </w:rPr>
-        <w:t xml:space="preserve"> </w:t>
-      </w:r>
-      <w:r>
-        <w:t>elsewhere in</w:t>
-      </w:r>
-      <w:r>
-        <w:t xml:space="preserve"> </w:t>
-      </w:r>
-      <w:r>
-        <w:t>the</w:t>
-      </w:r>
-      <w:r>
-        <w:t xml:space="preserve"> system</w:t>
-      </w:r>
-      <w:r>
-        <w:t>. That way</w:t>
-      </w:r>
-      <w:r>
-        <w:rPr>
-          <w:color w:val="FF0000"/>
-        </w:rPr>
-        <w:t xml:space="preserve"> </w:t>
-      </w:r>
-      <w:r>
-        <w:t>an existing object</w:t>
-      </w:r>
-      <w:r>
-        <w:t xml:space="preserve"> might</w:t>
-      </w:r>
-      <w:r>
-        <w:t xml:space="preserve"> </w:t>
-      </w:r>
-      <w:r>
-        <w:t>serve</w:t>
-      </w:r>
-      <w:r>
-        <w:rPr>
-          <w:color w:val="FF0000"/>
-        </w:rPr>
-        <w:t xml:space="preserve"> </w:t>
-      </w:r>
-      <w:r>
-        <w:t xml:space="preserve">as another object’s sub-object. </w:t>
-      </w:r>
-      <w:r>
-        <w:t>In that case</w:t>
-      </w:r>
-      <w:r>
-        <w:rPr>
-          <w:color w:val="FF0000"/>
-        </w:rPr>
-        <w:t xml:space="preserve"> </w:t>
-      </w:r>
-      <w:r>
-        <w:t>th</w:t>
-      </w:r>
-      <w:r>
-        <w:t>at</w:t>
-      </w:r>
-      <w:r>
-        <w:t xml:space="preserve"> sub-object</w:t>
-      </w:r>
-      <w:r>
-        <w:t xml:space="preserve"> </w:t>
-      </w:r>
-      <w:r>
-        <w:t xml:space="preserve">might </w:t>
-      </w:r>
-      <w:r>
-        <w:t>be</w:t>
-      </w:r>
-      <w:r>
-        <w:t xml:space="preserve"> </w:t>
-      </w:r>
-      <w:r>
-        <w:t xml:space="preserve">considered </w:t>
-      </w:r>
-      <w:r>
-        <w:t xml:space="preserve">a link or </w:t>
-      </w:r>
-      <w:r>
-        <w:rPr>
-          <w:i/>
-          <w:iCs/>
-        </w:rPr>
-        <w:t>object reference</w:t>
-      </w:r>
-      <w:r>
-        <w:t>, that</w:t>
-      </w:r>
-      <w:r>
-        <w:t xml:space="preserve"> </w:t>
-      </w:r>
-      <w:r>
-        <w:t>could</w:t>
-      </w:r>
-      <w:r>
-        <w:t xml:space="preserve"> </w:t>
-      </w:r>
-      <w:r>
-        <w:t>redirect</w:t>
-      </w:r>
-      <w:r>
-        <w:rPr>
-          <w:color w:val="FF0000"/>
-        </w:rPr>
-        <w:t xml:space="preserve"> </w:t>
-      </w:r>
-      <w:r>
-        <w:t>to another object.</w:t>
-      </w:r>
-    </w:p>
-    <w:p/>
-    <w:p>
-      <w:r>
-        <w:t>An object reference</w:t>
-      </w:r>
-      <w:r>
-        <w:t xml:space="preserve"> might</w:t>
-      </w:r>
-      <w:r>
-        <w:t xml:space="preserve"> also </w:t>
-      </w:r>
-      <w:r>
-        <w:t xml:space="preserve">be </w:t>
-      </w:r>
-      <w:r>
-        <w:t xml:space="preserve">called a </w:t>
-      </w:r>
-      <w:r>
-        <w:rPr>
-          <w:i/>
-        </w:rPr>
-        <w:t>pointer</w:t>
+        <w:t>depict</w:t>
+      </w:r>
+      <w:r>
+        <w:t xml:space="preserve"> an object reference</w:t>
+      </w:r>
+      <w:r>
+        <w:t>. It may be</w:t>
+      </w:r>
+      <w:r>
+        <w:t xml:space="preserve"> </w:t>
+      </w:r>
+      <w:r>
+        <w:t xml:space="preserve">pointing </w:t>
+      </w:r>
+      <w:r>
+        <w:t>to an object elsewhere</w:t>
       </w:r>
       <w:r>
         <w:t>.</w:t>
-      </w:r>
-    </w:p>
-    <w:p/>
-    <w:p>
-      <w:r>
-        <w:t xml:space="preserve">The following </w:t>
-      </w:r>
-      <w:r>
-        <w:t xml:space="preserve">picture may show </w:t>
-      </w:r>
-      <w:r>
-        <w:t xml:space="preserve">a </w:t>
-      </w:r>
-      <w:r>
-        <w:t>sub-</w:t>
-      </w:r>
-      <w:r>
-        <w:t>object</w:t>
-      </w:r>
-      <w:r>
-        <w:t xml:space="preserve"> that </w:t>
-      </w:r>
-      <w:r>
-        <w:t xml:space="preserve">would </w:t>
-      </w:r>
-      <w:r>
-        <w:t>depict</w:t>
-      </w:r>
-      <w:r>
-        <w:t xml:space="preserve"> an object reference</w:t>
-      </w:r>
-      <w:r>
-        <w:t>. It may be</w:t>
-      </w:r>
-      <w:r>
-        <w:t xml:space="preserve"> </w:t>
-      </w:r>
-      <w:r>
-        <w:t xml:space="preserve">pointing </w:t>
-      </w:r>
-      <w:r>
-        <w:t>to an object elsewhere</w:t>
-      </w:r>
-      <w:r>
-        <w:t xml:space="preserve">. </w:t>
-      </w:r>
-      <w:r>
-        <w:t>T</w:t>
-      </w:r>
-      <w:r>
-        <w:t>h</w:t>
-      </w:r>
-      <w:r>
-        <w:t>at sub-object's</w:t>
-      </w:r>
-      <w:r>
-        <w:t xml:space="preserve"> </w:t>
-      </w:r>
-      <w:r>
-        <w:t>symbol</w:t>
-      </w:r>
-      <w:r>
-        <w:t xml:space="preserve"> </w:t>
-      </w:r>
-      <w:r>
-        <w:t>is</w:t>
-      </w:r>
-      <w:r>
-        <w:t xml:space="preserve"> </w:t>
-      </w:r>
-      <w:r>
-        <w:t>given</w:t>
-      </w:r>
-      <w:r>
-        <w:rPr>
-          <w:color w:val="FF0000"/>
-        </w:rPr>
-        <w:t xml:space="preserve"> </w:t>
-      </w:r>
-      <w:r>
-        <w:t>a line</w:t>
-      </w:r>
-      <w:r>
-        <w:t xml:space="preserve"> here</w:t>
-      </w:r>
-      <w:r>
-        <w:t xml:space="preserve">, connected to </w:t>
-      </w:r>
-      <w:r>
-        <w:t>th</w:t>
-      </w:r>
-      <w:r>
-        <w:t>e</w:t>
-      </w:r>
-      <w:r>
-        <w:t xml:space="preserve"> </w:t>
-      </w:r>
-      <w:r>
-        <w:t>symbol</w:t>
-      </w:r>
-      <w:r>
-        <w:t xml:space="preserve"> that </w:t>
-      </w:r>
-      <w:r>
-        <w:t xml:space="preserve">may </w:t>
-      </w:r>
-      <w:r>
-        <w:t>represent</w:t>
-      </w:r>
-      <w:r>
-        <w:rPr>
-          <w:color w:val="FF0000"/>
-        </w:rPr>
-        <w:t xml:space="preserve"> </w:t>
-      </w:r>
-      <w:r>
-        <w:t>the</w:t>
-      </w:r>
-      <w:r>
-        <w:t xml:space="preserve"> actual </w:t>
-      </w:r>
-      <w:r>
-        <w:t>object, which</w:t>
-      </w:r>
-      <w:r>
-        <w:t xml:space="preserve"> </w:t>
-      </w:r>
-      <w:r>
-        <w:t xml:space="preserve">may </w:t>
-      </w:r>
-      <w:r>
-        <w:t>reside</w:t>
-      </w:r>
-      <w:r>
-        <w:rPr>
-          <w:color w:val="FF0000"/>
-        </w:rPr>
-        <w:t xml:space="preserve"> </w:t>
-      </w:r>
-      <w:r>
-        <w:t xml:space="preserve">outside </w:t>
-      </w:r>
-      <w:r>
-        <w:t>the</w:t>
-      </w:r>
-      <w:r>
-        <w:t xml:space="preserve"> </w:t>
-      </w:r>
-      <w:r>
-        <w:t>parent object.</w:t>
       </w:r>
     </w:p>
     <w:p/>
@@ -785,9 +615,9 @@
         </w:rPr>
         <w:drawing>
           <wp:inline distT="0" distB="0" distL="0" distR="0">
-            <wp:extent cx="1939925" cy="1059815"/>
-            <wp:effectExtent l="0" t="0" r="3175" b="6985"/>
-            <wp:docPr id="3" name="Picture 3"/>
+            <wp:extent cx="2056765" cy="953770"/>
+            <wp:effectExtent l="0" t="0" r="635" b="0"/>
+            <wp:docPr id="7" name="Picture 7"/>
             <wp:cNvGraphicFramePr>
               <a:graphicFrameLocks xmlns:a="http://schemas.openxmlformats.org/drawingml/2006/main" noChangeAspect="1"/>
             </wp:cNvGraphicFramePr>
@@ -795,7 +625,7 @@
               <a:graphicData uri="http://schemas.openxmlformats.org/drawingml/2006/picture">
                 <pic:pic xmlns:pic="http://schemas.openxmlformats.org/drawingml/2006/picture">
                   <pic:nvPicPr>
-                    <pic:cNvPr id="0" name="Picture 3"/>
+                    <pic:cNvPr id="0" name="Picture 1"/>
                     <pic:cNvPicPr>
                       <a:picLocks noChangeAspect="1" noChangeArrowheads="1"/>
                     </pic:cNvPicPr>
@@ -803,15 +633,6 @@
                   <pic:blipFill>
                     <a:blip r:embed="rId8">
                       <a:extLst>
-                        <a:ext uri="{BEBA8EAE-BF5A-486C-A8C5-ECC9F3942E4B}">
-                          <a14:imgProps xmlns:a14="http://schemas.microsoft.com/office/drawing/2010/main">
-                            <a14:imgLayer r:embed="rId9">
-                              <a14:imgEffect>
-                                <a14:brightnessContrast bright="40000" contrast="-40000"/>
-                              </a14:imgEffect>
-                            </a14:imgLayer>
-                          </a14:imgProps>
-                        </a:ext>
                         <a:ext uri="{28A0092B-C50C-407E-A947-70E740481C1C}">
                           <a14:useLocalDpi xmlns:a14="http://schemas.microsoft.com/office/drawing/2010/main" val="0"/>
                         </a:ext>
@@ -825,7 +646,7 @@
                   <pic:spPr bwMode="auto">
                     <a:xfrm>
                       <a:off x="0" y="0"/>
-                      <a:ext cx="1939925" cy="1059815"/>
+                      <a:ext cx="2056765" cy="953770"/>
                     </a:xfrm>
                     <a:prstGeom prst="rect">
                       <a:avLst/>
@@ -845,6 +666,69 @@
     <w:p/>
     <w:p>
       <w:r>
+        <w:t>Th</w:t>
+      </w:r>
+      <w:r>
+        <w:t>at sub-object's</w:t>
+      </w:r>
+      <w:r>
+        <w:t xml:space="preserve"> </w:t>
+      </w:r>
+      <w:r>
+        <w:t>symbol would be given</w:t>
+      </w:r>
+      <w:r>
+        <w:rPr>
+          <w:color w:val="FF0000"/>
+        </w:rPr>
+        <w:t xml:space="preserve"> </w:t>
+      </w:r>
+      <w:r>
+        <w:t xml:space="preserve">a line here, connected to </w:t>
+      </w:r>
+      <w:r>
+        <w:t xml:space="preserve">the </w:t>
+      </w:r>
+      <w:r>
+        <w:t xml:space="preserve">symbol that may </w:t>
+      </w:r>
+      <w:r>
+        <w:t>represent</w:t>
+      </w:r>
+      <w:r>
+        <w:rPr>
+          <w:color w:val="FF0000"/>
+        </w:rPr>
+        <w:t xml:space="preserve"> </w:t>
+      </w:r>
+      <w:r>
+        <w:t xml:space="preserve">the actual </w:t>
+      </w:r>
+      <w:r>
+        <w:t xml:space="preserve">object, which may </w:t>
+      </w:r>
+      <w:r>
+        <w:t>reside</w:t>
+      </w:r>
+      <w:r>
+        <w:rPr>
+          <w:color w:val="FF0000"/>
+        </w:rPr>
+        <w:t xml:space="preserve"> </w:t>
+      </w:r>
+      <w:r>
+        <w:t xml:space="preserve">outside </w:t>
+      </w:r>
+      <w:r>
+        <w:t xml:space="preserve">the </w:t>
+      </w:r>
+      <w:r>
+        <w:t>parent object.</w:t>
+      </w:r>
+      <w:r>
+        <w:t xml:space="preserve"> </w:t>
+      </w:r>
+      <w:r>
         <w:t>S</w:t>
       </w:r>
       <w:r>
@@ -904,235 +788,21 @@
         <w:t xml:space="preserve">that </w:t>
       </w:r>
       <w:r>
-        <w:t xml:space="preserve">the direction would tend to </w:t>
+        <w:t xml:space="preserve">the direction would </w:t>
       </w:r>
       <w:r>
         <w:t>point outwards</w:t>
       </w:r>
       <w:r>
-        <w:t xml:space="preserve"> by default.</w:t>
+        <w:t>.</w:t>
       </w:r>
     </w:p>
     <w:p>
       <w:pPr>
         <w:pStyle w:val="Heading3"/>
       </w:pPr>
-      <w:r>
-        <w:t>Related Objects</w:t>
-      </w:r>
-    </w:p>
-    <w:p>
-      <w:r>
-        <w:t>As</w:t>
-      </w:r>
-      <w:r>
-        <w:t xml:space="preserve"> </w:t>
-      </w:r>
-      <w:r>
-        <w:t>sub-objects</w:t>
-      </w:r>
-      <w:r>
-        <w:t xml:space="preserve"> </w:t>
-      </w:r>
-      <w:r>
-        <w:t xml:space="preserve">may </w:t>
-      </w:r>
-      <w:r>
-        <w:t xml:space="preserve">be </w:t>
-      </w:r>
-      <w:r>
-        <w:t>references to object that</w:t>
-      </w:r>
-      <w:r>
-        <w:t xml:space="preserve"> </w:t>
-      </w:r>
-      <w:r>
-        <w:t xml:space="preserve">could </w:t>
-      </w:r>
-      <w:r>
-        <w:t xml:space="preserve">reside elsewhere </w:t>
-      </w:r>
-      <w:r>
-        <w:t xml:space="preserve">a </w:t>
-      </w:r>
-      <w:r>
-        <w:t>the</w:t>
-      </w:r>
-      <w:r>
-        <w:t xml:space="preserve"> system, </w:t>
-      </w:r>
-      <w:r>
-        <w:t xml:space="preserve">sub-object </w:t>
-      </w:r>
-      <w:r>
-        <w:t xml:space="preserve">might </w:t>
-      </w:r>
-      <w:r>
-        <w:t>also</w:t>
-      </w:r>
-      <w:r>
-        <w:rPr>
-          <w:color w:val="FF0000"/>
-        </w:rPr>
-        <w:t xml:space="preserve"> </w:t>
-      </w:r>
-      <w:r>
-        <w:t xml:space="preserve">be </w:t>
-      </w:r>
-      <w:r>
-        <w:t xml:space="preserve">called an object’s </w:t>
-      </w:r>
-      <w:r>
-        <w:rPr>
-          <w:i/>
-        </w:rPr>
-        <w:t>related objects</w:t>
-      </w:r>
-      <w:r>
-        <w:t>.</w:t>
-      </w:r>
-    </w:p>
-    <w:p/>
-    <w:p>
-      <w:r>
-        <w:t>Related objects</w:t>
-      </w:r>
-      <w:r>
-        <w:t xml:space="preserve"> may be</w:t>
-      </w:r>
-      <w:r>
-        <w:t xml:space="preserve"> sub-objects or object references inside another object. Related objects</w:t>
-      </w:r>
-      <w:r>
-        <w:t xml:space="preserve"> </w:t>
-      </w:r>
-      <w:r>
-        <w:t xml:space="preserve">might </w:t>
-      </w:r>
-      <w:r>
-        <w:t>be</w:t>
-      </w:r>
-      <w:r>
-        <w:t xml:space="preserve"> </w:t>
-      </w:r>
-      <w:r>
-        <w:t>another name for sub-objects and sub-object-references.</w:t>
-      </w:r>
-    </w:p>
-    <w:p/>
-    <w:p>
-      <w:pPr>
-        <w:ind w:left="852"/>
-      </w:pPr>
-      <w:r>
-        <w:rPr>
-          <w:noProof/>
-        </w:rPr>
-        <w:drawing>
-          <wp:inline distT="0" distB="0" distL="0" distR="0">
-            <wp:extent cx="1939925" cy="1059815"/>
-            <wp:effectExtent l="0" t="0" r="3175" b="6985"/>
-            <wp:docPr id="4" name="Picture 4"/>
-            <wp:cNvGraphicFramePr>
-              <a:graphicFrameLocks xmlns:a="http://schemas.openxmlformats.org/drawingml/2006/main" noChangeAspect="1"/>
-            </wp:cNvGraphicFramePr>
-            <a:graphic xmlns:a="http://schemas.openxmlformats.org/drawingml/2006/main">
-              <a:graphicData uri="http://schemas.openxmlformats.org/drawingml/2006/picture">
-                <pic:pic xmlns:pic="http://schemas.openxmlformats.org/drawingml/2006/picture">
-                  <pic:nvPicPr>
-                    <pic:cNvPr id="0" name="Picture 4"/>
-                    <pic:cNvPicPr>
-                      <a:picLocks noChangeAspect="1" noChangeArrowheads="1"/>
-                    </pic:cNvPicPr>
-                  </pic:nvPicPr>
-                  <pic:blipFill>
-                    <a:blip r:embed="rId8">
-                      <a:extLst>
-                        <a:ext uri="{BEBA8EAE-BF5A-486C-A8C5-ECC9F3942E4B}">
-                          <a14:imgProps xmlns:a14="http://schemas.microsoft.com/office/drawing/2010/main">
-                            <a14:imgLayer r:embed="rId9">
-                              <a14:imgEffect>
-                                <a14:brightnessContrast bright="40000" contrast="-40000"/>
-                              </a14:imgEffect>
-                            </a14:imgLayer>
-                          </a14:imgProps>
-                        </a:ext>
-                        <a:ext uri="{28A0092B-C50C-407E-A947-70E740481C1C}">
-                          <a14:useLocalDpi xmlns:a14="http://schemas.microsoft.com/office/drawing/2010/main" val="0"/>
-                        </a:ext>
-                      </a:extLst>
-                    </a:blip>
-                    <a:srcRect/>
-                    <a:stretch>
-                      <a:fillRect/>
-                    </a:stretch>
-                  </pic:blipFill>
-                  <pic:spPr bwMode="auto">
-                    <a:xfrm>
-                      <a:off x="0" y="0"/>
-                      <a:ext cx="1939925" cy="1059815"/>
-                    </a:xfrm>
-                    <a:prstGeom prst="rect">
-                      <a:avLst/>
-                    </a:prstGeom>
-                    <a:noFill/>
-                    <a:ln>
-                      <a:noFill/>
-                    </a:ln>
-                  </pic:spPr>
-                </pic:pic>
-              </a:graphicData>
-            </a:graphic>
-          </wp:inline>
-        </w:drawing>
-      </w:r>
-    </w:p>
-    <w:p/>
-    <w:p>
-      <w:r>
-        <w:t>T</w:t>
-      </w:r>
-      <w:r>
-        <w:t>h</w:t>
-      </w:r>
-      <w:r>
-        <w:t>ose</w:t>
-      </w:r>
-      <w:r>
-        <w:t xml:space="preserve"> </w:t>
-      </w:r>
-      <w:r>
-        <w:t xml:space="preserve">smaller </w:t>
-      </w:r>
-      <w:r>
-        <w:t xml:space="preserve">circles inside </w:t>
-      </w:r>
-      <w:r>
-        <w:t>th</w:t>
-      </w:r>
-      <w:r>
-        <w:t>at</w:t>
-      </w:r>
-      <w:r>
-        <w:t xml:space="preserve"> bigger object</w:t>
-      </w:r>
-      <w:r>
-        <w:t xml:space="preserve"> might be called </w:t>
-      </w:r>
-      <w:r>
-        <w:t>the</w:t>
-      </w:r>
-      <w:r>
-        <w:t xml:space="preserve"> </w:t>
-      </w:r>
-      <w:r>
-        <w:t>bigger object’s related objects.</w:t>
-      </w:r>
-    </w:p>
-    <w:p>
-      <w:pPr>
-        <w:pStyle w:val="Heading3"/>
-      </w:pPr>
+      <w:bookmarkStart w:id="0" w:name="_GoBack"/>
+      <w:bookmarkEnd w:id="0"/>
       <w:r>
         <w:t>Nothing</w:t>
       </w:r>
@@ -1221,7 +891,7 @@
                     <pic:cNvPicPr/>
                   </pic:nvPicPr>
                   <pic:blipFill>
-                    <a:blip r:embed="rId10"/>
+                    <a:blip r:embed="rId9"/>
                     <a:stretch>
                       <a:fillRect/>
                     </a:stretch>
@@ -1890,21 +1560,11 @@
       <w:r>
         <w:t>n (</w:t>
       </w:r>
-      <w:proofErr w:type="spellStart"/>
       <w:r>
         <w:t>pronouced</w:t>
       </w:r>
-      <w:proofErr w:type="spellEnd"/>
-      <w:r>
-        <w:t xml:space="preserve">: ‘to </w:t>
-      </w:r>
-      <w:proofErr w:type="spellStart"/>
-      <w:r>
-        <w:t>en</w:t>
-      </w:r>
-      <w:proofErr w:type="spellEnd"/>
-      <w:r>
-        <w:t>’) related list.</w:t>
+      <w:r>
+        <w:t>: ‘to en’) related list.</w:t>
       </w:r>
     </w:p>
     <w:p/>
@@ -2003,11 +1663,11 @@
                     </pic:cNvPicPr>
                   </pic:nvPicPr>
                   <pic:blipFill>
-                    <a:blip r:embed="rId11">
+                    <a:blip r:embed="rId10">
                       <a:extLst>
                         <a:ext uri="{BEBA8EAE-BF5A-486C-A8C5-ECC9F3942E4B}">
                           <a14:imgProps xmlns:a14="http://schemas.microsoft.com/office/drawing/2010/main">
-                            <a14:imgLayer r:embed="rId12">
+                            <a14:imgLayer r:embed="rId11">
                               <a14:imgEffect>
                                 <a14:brightnessContrast bright="20000"/>
                               </a14:imgEffect>
@@ -2077,7 +1737,7 @@
                     </pic:cNvPicPr>
                   </pic:nvPicPr>
                   <pic:blipFill>
-                    <a:blip r:embed="rId13">
+                    <a:blip r:embed="rId12">
                       <a:extLst>
                         <a:ext uri="{28A0092B-C50C-407E-A947-70E740481C1C}">
                           <a14:useLocalDpi xmlns:a14="http://schemas.microsoft.com/office/drawing/2010/main" val="0"/>
@@ -2169,7 +1829,7 @@
                     </pic:cNvPicPr>
                   </pic:nvPicPr>
                   <pic:blipFill>
-                    <a:blip r:embed="rId14">
+                    <a:blip r:embed="rId13">
                       <a:extLst>
                         <a:ext uri="{28A0092B-C50C-407E-A947-70E740481C1C}">
                           <a14:useLocalDpi xmlns:a14="http://schemas.microsoft.com/office/drawing/2010/main" val="0"/>
@@ -2243,13 +1903,13 @@
         <w:t xml:space="preserve">might be thought of as </w:t>
       </w:r>
       <w:r>
-        <w:t xml:space="preserve">a </w:t>
-      </w:r>
-      <w:r>
-        <w:t>sub-</w:t>
-      </w:r>
-      <w:r>
-        <w:t>object with specific characteristics.</w:t>
+        <w:t>a</w:t>
+      </w:r>
+      <w:r>
+        <w:t>n</w:t>
+      </w:r>
+      <w:r>
+        <w:t xml:space="preserve"> object with specific characteristics.</w:t>
       </w:r>
       <w:r>
         <w:t xml:space="preserve"> If</w:t>
@@ -2297,7 +1957,7 @@
                     </pic:cNvPicPr>
                   </pic:nvPicPr>
                   <pic:blipFill>
-                    <a:blip r:embed="rId15">
+                    <a:blip r:embed="rId14">
                       <a:extLst>
                         <a:ext uri="{28A0092B-C50C-407E-A947-70E740481C1C}">
                           <a14:useLocalDpi xmlns:a14="http://schemas.microsoft.com/office/drawing/2010/main" val="0"/>
@@ -2468,7 +2128,7 @@
                     </pic:cNvPicPr>
                   </pic:nvPicPr>
                   <pic:blipFill>
-                    <a:blip r:embed="rId16">
+                    <a:blip r:embed="rId15">
                       <a:extLst>
                         <a:ext uri="{28A0092B-C50C-407E-A947-70E740481C1C}">
                           <a14:useLocalDpi xmlns:a14="http://schemas.microsoft.com/office/drawing/2010/main" val="0"/>
@@ -2572,7 +2232,7 @@
                     </pic:cNvPicPr>
                   </pic:nvPicPr>
                   <pic:blipFill>
-                    <a:blip r:embed="rId17">
+                    <a:blip r:embed="rId16">
                       <a:extLst>
                         <a:ext uri="{28A0092B-C50C-407E-A947-70E740481C1C}">
                           <a14:useLocalDpi xmlns:a14="http://schemas.microsoft.com/office/drawing/2010/main" val="0"/>
@@ -2692,7 +2352,13 @@
         <w:t>make</w:t>
       </w:r>
       <w:r>
-        <w:t xml:space="preserve"> a sub-object </w:t>
+        <w:t xml:space="preserve"> a</w:t>
+      </w:r>
+      <w:r>
+        <w:t>n</w:t>
+      </w:r>
+      <w:r>
+        <w:t xml:space="preserve"> object </w:t>
       </w:r>
       <w:r>
         <w:t>a</w:t>
@@ -2852,7 +2518,16 @@
         <w:t xml:space="preserve"> may turn</w:t>
       </w:r>
       <w:r>
-        <w:t xml:space="preserve"> a sub-object </w:t>
+        <w:t xml:space="preserve"> a</w:t>
+      </w:r>
+      <w:r>
+        <w:t xml:space="preserve">n </w:t>
+      </w:r>
+      <w:r>
+        <w:t>object</w:t>
+      </w:r>
+      <w:r>
+        <w:t xml:space="preserve"> </w:t>
       </w:r>
       <w:r>
         <w:t xml:space="preserve">into </w:t>
@@ -2994,7 +2669,13 @@
         <w:t>The</w:t>
       </w:r>
       <w:r>
-        <w:t xml:space="preserve"> other sub-objects</w:t>
+        <w:t xml:space="preserve"> other</w:t>
+      </w:r>
+      <w:r>
+        <w:t xml:space="preserve"> </w:t>
+      </w:r>
+      <w:r>
+        <w:t>sub-objects</w:t>
       </w:r>
       <w:r>
         <w:t xml:space="preserve"> might be</w:t>

</xml_diff>

<commit_message>
Circle Language Spec: Objects: Move the Values section.
</commit_message>
<xml_diff>
--- a/1.1. Circle Language Spec/04. Objects/Objects.docx
+++ b/1.1. Circle Language Spec/04. Objects/Objects.docx
@@ -723,10 +723,7 @@
         <w:t xml:space="preserve">the </w:t>
       </w:r>
       <w:r>
-        <w:t>parent object.</w:t>
-      </w:r>
-      <w:r>
-        <w:t xml:space="preserve"> </w:t>
+        <w:t xml:space="preserve">parent object. </w:t>
       </w:r>
       <w:r>
         <w:t>S</w:t>
@@ -801,8 +798,6 @@
       <w:pPr>
         <w:pStyle w:val="Heading3"/>
       </w:pPr>
-      <w:bookmarkStart w:id="0" w:name="_GoBack"/>
-      <w:bookmarkEnd w:id="0"/>
       <w:r>
         <w:t>Nothing</w:t>
       </w:r>
@@ -1074,141 +1069,138 @@
         <w:pStyle w:val="Heading3"/>
       </w:pPr>
       <w:r>
-        <w:t>Values</w:t>
-      </w:r>
-    </w:p>
-    <w:p>
-      <w:r>
-        <w:t xml:space="preserve">Some </w:t>
-      </w:r>
-      <w:r>
-        <w:t>objects</w:t>
+        <w:t>Multiplicity</w:t>
+      </w:r>
+    </w:p>
+    <w:p>
+      <w:r>
+        <w:t>A simplified description of m</w:t>
+      </w:r>
+      <w:r>
+        <w:t xml:space="preserve">ultiplicity </w:t>
+      </w:r>
+      <w:r>
+        <w:t xml:space="preserve">might be that it is </w:t>
+      </w:r>
+      <w:r>
+        <w:t xml:space="preserve">the distinction </w:t>
+      </w:r>
+      <w:r>
+        <w:t>between single and multiple.</w:t>
+      </w:r>
+    </w:p>
+    <w:p/>
+    <w:p>
+      <w:r>
+        <w:t>A related object</w:t>
+      </w:r>
+      <w:r>
+        <w:t xml:space="preserve"> might</w:t>
+      </w:r>
+      <w:r>
+        <w:t xml:space="preserve"> be a single object, </w:t>
+      </w:r>
+      <w:r>
+        <w:t xml:space="preserve">but </w:t>
+      </w:r>
+      <w:r>
+        <w:t>related objects</w:t>
+      </w:r>
+      <w:r>
+        <w:t xml:space="preserve"> may</w:t>
+      </w:r>
+      <w:r>
+        <w:t xml:space="preserve"> </w:t>
+      </w:r>
+      <w:r>
+        <w:t>also</w:t>
+      </w:r>
+      <w:r>
+        <w:t xml:space="preserve"> be part of a list.</w:t>
+      </w:r>
+      <w:r>
+        <w:t xml:space="preserve"> </w:t>
+      </w:r>
+      <w:r>
+        <w:t xml:space="preserve">It could that </w:t>
+      </w:r>
+      <w:r>
+        <w:t>th</w:t>
+      </w:r>
+      <w:r>
+        <w:t>is</w:t>
+      </w:r>
+      <w:r>
+        <w:t xml:space="preserve"> list of objects</w:t>
+      </w:r>
+      <w:r>
+        <w:t xml:space="preserve"> is given</w:t>
+      </w:r>
+      <w:r>
+        <w:t xml:space="preserve"> a name, </w:t>
+      </w:r>
+      <w:r>
+        <w:t xml:space="preserve">while its </w:t>
+      </w:r>
+      <w:r>
+        <w:t xml:space="preserve">individual </w:t>
+      </w:r>
+      <w:r>
+        <w:t>items might remain nameless</w:t>
+      </w:r>
+      <w:r>
+        <w:t>.</w:t>
+      </w:r>
+    </w:p>
+    <w:p/>
+    <w:p>
+      <w:r>
+        <w:t xml:space="preserve">A </w:t>
+      </w:r>
+      <w:r>
+        <w:t>single</w:t>
+      </w:r>
+      <w:r>
+        <w:t xml:space="preserve"> related object</w:t>
       </w:r>
       <w:r>
         <w:t xml:space="preserve"> might be</w:t>
       </w:r>
       <w:r>
-        <w:t xml:space="preserve"> </w:t>
-      </w:r>
-      <w:r>
-        <w:t>composed</w:t>
-      </w:r>
-      <w:r>
-        <w:rPr>
-          <w:color w:val="FF0000"/>
-        </w:rPr>
-        <w:t xml:space="preserve"> </w:t>
-      </w:r>
-      <w:r>
-        <w:t xml:space="preserve">of </w:t>
-      </w:r>
-      <w:r>
-        <w:t xml:space="preserve">just </w:t>
-      </w:r>
-      <w:r>
-        <w:t>sub-objects.</w:t>
-      </w:r>
-      <w:r>
-        <w:t xml:space="preserve"> On the other hand, there can be</w:t>
-      </w:r>
-      <w:r>
-        <w:t xml:space="preserve"> objects</w:t>
-      </w:r>
-      <w:r>
-        <w:t xml:space="preserve"> that </w:t>
-      </w:r>
-      <w:r>
-        <w:t xml:space="preserve">represent </w:t>
-      </w:r>
-      <w:r>
-        <w:t xml:space="preserve">a </w:t>
-      </w:r>
-      <w:r>
-        <w:t>simple</w:t>
-      </w:r>
-      <w:r>
-        <w:t xml:space="preserve"> </w:t>
-      </w:r>
-      <w:r>
-        <w:t xml:space="preserve">value, like a number. </w:t>
-      </w:r>
-      <w:r>
-        <w:t xml:space="preserve">Simple types might commonly </w:t>
-      </w:r>
-      <w:r>
-        <w:t xml:space="preserve">store </w:t>
-      </w:r>
-      <w:r>
-        <w:t xml:space="preserve">a piece of </w:t>
-      </w:r>
-      <w:r>
-        <w:t>binary data. But</w:t>
-      </w:r>
-      <w:r>
-        <w:t xml:space="preserve"> one idea is that</w:t>
-      </w:r>
-      <w:r>
-        <w:t xml:space="preserve"> </w:t>
-      </w:r>
-      <w:r>
-        <w:t>any</w:t>
-      </w:r>
-      <w:r>
-        <w:rPr>
-          <w:color w:val="FF0000"/>
-        </w:rPr>
-        <w:t xml:space="preserve"> </w:t>
-      </w:r>
-      <w:r>
-        <w:t>object</w:t>
-      </w:r>
-      <w:r>
-        <w:t xml:space="preserve"> might be</w:t>
-      </w:r>
-      <w:r>
-        <w:t xml:space="preserve"> free </w:t>
-      </w:r>
-      <w:r>
-        <w:t xml:space="preserve">to reserve </w:t>
-      </w:r>
-      <w:r>
-        <w:t xml:space="preserve">some </w:t>
-      </w:r>
-      <w:r>
-        <w:t>binary storage</w:t>
-      </w:r>
-      <w:r>
-        <w:t xml:space="preserve"> </w:t>
-      </w:r>
-      <w:r>
-        <w:t>to use at its own discretion.</w:t>
-      </w:r>
-      <w:r>
-        <w:t xml:space="preserve"> </w:t>
-      </w:r>
-      <w:r>
-        <w:t>An object</w:t>
-      </w:r>
-      <w:r>
-        <w:t xml:space="preserve"> might</w:t>
-      </w:r>
-      <w:r>
-        <w:t xml:space="preserve"> store </w:t>
-      </w:r>
-      <w:r>
-        <w:t xml:space="preserve">some </w:t>
-      </w:r>
-      <w:r>
-        <w:t>binary data</w:t>
-      </w:r>
-      <w:r>
-        <w:t xml:space="preserve">, next to those </w:t>
-      </w:r>
-      <w:r>
-        <w:t>references to other objects</w:t>
-      </w:r>
-      <w:r>
-        <w:t>. It might be able to store both.</w:t>
+        <w:t xml:space="preserve"> called a </w:t>
+      </w:r>
+      <w:r>
+        <w:rPr>
+          <w:i/>
+        </w:rPr>
+        <w:t>related item</w:t>
+      </w:r>
+      <w:r>
+        <w:t>,</w:t>
+      </w:r>
+      <w:r>
+        <w:t xml:space="preserve"> </w:t>
+      </w:r>
+      <w:r>
+        <w:t>while</w:t>
+      </w:r>
+      <w:r>
+        <w:t xml:space="preserve"> a list of related objects</w:t>
+      </w:r>
+      <w:r>
+        <w:t xml:space="preserve"> could be</w:t>
+      </w:r>
+      <w:r>
+        <w:t xml:space="preserve"> called a </w:t>
+      </w:r>
+      <w:r>
+        <w:rPr>
+          <w:i/>
+        </w:rPr>
+        <w:t>related list</w:t>
+      </w:r>
+      <w:r>
+        <w:t>.</w:t>
       </w:r>
     </w:p>
     <w:p/>
@@ -1217,354 +1209,155 @@
         <w:t xml:space="preserve">A </w:t>
       </w:r>
       <w:r>
-        <w:t xml:space="preserve">value of an object might </w:t>
-      </w:r>
-      <w:r>
-        <w:t>not be directly</w:t>
-      </w:r>
-      <w:r>
-        <w:rPr>
-          <w:color w:val="FF0000"/>
-        </w:rPr>
-        <w:t xml:space="preserve"> </w:t>
-      </w:r>
-      <w:r>
-        <w:t xml:space="preserve">displayed in a diagram. A binary value might </w:t>
-      </w:r>
-      <w:r>
-        <w:t>first</w:t>
-      </w:r>
-      <w:r>
-        <w:rPr>
-          <w:color w:val="FF0000"/>
-        </w:rPr>
-        <w:t xml:space="preserve"> </w:t>
-      </w:r>
-      <w:r>
-        <w:t xml:space="preserve">be converted to text, that could be displayed on screen. This text might be called a </w:t>
+        <w:t>single</w:t>
+      </w:r>
+      <w:r>
+        <w:t xml:space="preserve"> related object </w:t>
+      </w:r>
+      <w:r>
+        <w:t xml:space="preserve">might </w:t>
+      </w:r>
+      <w:r>
+        <w:t xml:space="preserve">hold a reference to </w:t>
+      </w:r>
+      <w:r>
+        <w:t>one</w:t>
+      </w:r>
+      <w:r>
+        <w:t xml:space="preserve"> object</w:t>
+      </w:r>
+      <w:r>
+        <w:t xml:space="preserve">. </w:t>
+      </w:r>
+      <w:r>
+        <w:t>But the</w:t>
+      </w:r>
+      <w:r>
+        <w:t xml:space="preserve"> reference</w:t>
+      </w:r>
+      <w:r>
+        <w:t xml:space="preserve"> might not be</w:t>
+      </w:r>
+      <w:r>
+        <w:t xml:space="preserve"> filled in</w:t>
+      </w:r>
+      <w:r>
+        <w:t xml:space="preserve">. Then it would point to no object at all. Therefore, it might be said that </w:t>
+      </w:r>
+      <w:r>
+        <w:t>a related item</w:t>
+      </w:r>
+      <w:r>
+        <w:t xml:space="preserve"> has a </w:t>
+      </w:r>
+      <w:r>
+        <w:t>multiplicity of between 0 and 1.</w:t>
+      </w:r>
+      <w:r>
+        <w:t xml:space="preserve"> This might be expressed as  0 .. 1 in some notations. </w:t>
+      </w:r>
+      <w:r>
+        <w:t xml:space="preserve">A related </w:t>
       </w:r>
       <w:r>
         <w:rPr>
           <w:i/>
-          <w:iCs/>
-        </w:rPr>
-        <w:t>literal</w:t>
-      </w:r>
-      <w:r>
-        <w:t xml:space="preserve">. A </w:t>
-      </w:r>
-      <w:r>
-        <w:t xml:space="preserve">literal would be </w:t>
-      </w:r>
-      <w:r>
-        <w:t xml:space="preserve">a textual </w:t>
-      </w:r>
-      <w:r>
-        <w:t xml:space="preserve">representation </w:t>
-      </w:r>
-      <w:r>
-        <w:t xml:space="preserve">of </w:t>
-      </w:r>
-      <w:r>
-        <w:t>the</w:t>
-      </w:r>
-      <w:r>
-        <w:t xml:space="preserve"> binary value of an object. A </w:t>
-      </w:r>
-      <w:r>
-        <w:t xml:space="preserve">literal might be able to </w:t>
-      </w:r>
-      <w:r>
-        <w:t xml:space="preserve">be displayed in a diagram. </w:t>
-      </w:r>
-      <w:r>
-        <w:t>The binary value itself might not be.</w:t>
-      </w:r>
-    </w:p>
-    <w:p>
-      <w:pPr>
-        <w:pStyle w:val="Heading3"/>
-      </w:pPr>
-      <w:r>
-        <w:t>Multiplicity</w:t>
-      </w:r>
-    </w:p>
-    <w:p>
-      <w:r>
-        <w:t>A simplified description of m</w:t>
-      </w:r>
-      <w:r>
-        <w:t xml:space="preserve">ultiplicity </w:t>
-      </w:r>
-      <w:r>
-        <w:t xml:space="preserve">might be that it is </w:t>
-      </w:r>
-      <w:r>
-        <w:t xml:space="preserve">the distinction </w:t>
-      </w:r>
-      <w:r>
-        <w:t>between single and multiple.</w:t>
+        </w:rPr>
+        <w:t>list</w:t>
+      </w:r>
+      <w:r>
+        <w:t xml:space="preserve"> </w:t>
+      </w:r>
+      <w:r>
+        <w:t xml:space="preserve">might contain </w:t>
+      </w:r>
+      <w:r>
+        <w:t>zero</w:t>
+      </w:r>
+      <w:r>
+        <w:t xml:space="preserve"> or more related objects.</w:t>
+      </w:r>
+      <w:r>
+        <w:t xml:space="preserve"> This might be denoted as 0 .. *</w:t>
       </w:r>
     </w:p>
     <w:p/>
     <w:p>
       <w:r>
-        <w:t>A related object</w:t>
-      </w:r>
-      <w:r>
-        <w:t xml:space="preserve"> might</w:t>
-      </w:r>
-      <w:r>
-        <w:t xml:space="preserve"> be a single object, </w:t>
-      </w:r>
-      <w:r>
-        <w:t xml:space="preserve">but </w:t>
-      </w:r>
-      <w:r>
-        <w:t>related objects</w:t>
-      </w:r>
-      <w:r>
-        <w:t xml:space="preserve"> may</w:t>
-      </w:r>
-      <w:r>
-        <w:t xml:space="preserve"> </w:t>
-      </w:r>
-      <w:r>
-        <w:t>also</w:t>
-      </w:r>
-      <w:r>
-        <w:t xml:space="preserve"> be part of a list.</w:t>
-      </w:r>
-      <w:r>
-        <w:t xml:space="preserve"> </w:t>
-      </w:r>
-      <w:r>
-        <w:t xml:space="preserve">It could that </w:t>
-      </w:r>
-      <w:r>
-        <w:t>th</w:t>
-      </w:r>
-      <w:r>
-        <w:t>is</w:t>
-      </w:r>
-      <w:r>
-        <w:t xml:space="preserve"> list of objects</w:t>
-      </w:r>
-      <w:r>
-        <w:t xml:space="preserve"> is given</w:t>
-      </w:r>
-      <w:r>
-        <w:t xml:space="preserve"> a name, </w:t>
-      </w:r>
-      <w:r>
-        <w:t xml:space="preserve">while its </w:t>
-      </w:r>
-      <w:r>
-        <w:t xml:space="preserve">individual </w:t>
-      </w:r>
-      <w:r>
-        <w:t>items might remain nameless</w:t>
-      </w:r>
-      <w:r>
-        <w:t>.</w:t>
-      </w:r>
-    </w:p>
-    <w:p/>
-    <w:p>
-      <w:r>
-        <w:t xml:space="preserve">A </w:t>
-      </w:r>
-      <w:r>
-        <w:t>single</w:t>
-      </w:r>
-      <w:r>
-        <w:t xml:space="preserve"> related object</w:t>
-      </w:r>
-      <w:r>
-        <w:t xml:space="preserve"> might be</w:t>
+        <w:t xml:space="preserve">These two </w:t>
+      </w:r>
+      <w:r>
+        <w:t>types of multiplicity</w:t>
+      </w:r>
+      <w:r>
+        <w:t xml:space="preserve"> might also </w:t>
+      </w:r>
+      <w:r>
+        <w:t xml:space="preserve">be </w:t>
+      </w:r>
+      <w:r>
+        <w:t xml:space="preserve">called 1 and </w:t>
+      </w:r>
+      <w:r>
+        <w:rPr>
+          <w:i/>
+        </w:rPr>
+        <w:t>n</w:t>
+      </w:r>
+      <w:r>
+        <w:t>. A related item</w:t>
+      </w:r>
+      <w:r>
+        <w:t xml:space="preserve"> could be</w:t>
       </w:r>
       <w:r>
         <w:t xml:space="preserve"> called a </w:t>
       </w:r>
       <w:r>
-        <w:rPr>
-          <w:i/>
-        </w:rPr>
+        <w:sym w:font="Wingdings" w:char="F0E0"/>
+      </w:r>
+      <w:r>
+        <w:t>1 (</w:t>
+      </w:r>
+      <w:r>
+        <w:t>pronounced</w:t>
+      </w:r>
+      <w:r>
+        <w:t xml:space="preserve"> ‘to one’) </w:t>
+      </w:r>
+      <w:r>
         <w:t>related item</w:t>
       </w:r>
       <w:r>
-        <w:t>,</w:t>
-      </w:r>
-      <w:r>
-        <w:t xml:space="preserve"> </w:t>
-      </w:r>
-      <w:r>
-        <w:t>while</w:t>
-      </w:r>
-      <w:r>
-        <w:t xml:space="preserve"> a list of related objects</w:t>
-      </w:r>
-      <w:r>
-        <w:t xml:space="preserve"> could be</w:t>
-      </w:r>
-      <w:r>
-        <w:t xml:space="preserve"> called a </w:t>
-      </w:r>
-      <w:r>
-        <w:rPr>
-          <w:i/>
-        </w:rPr>
-        <w:t>related list</w:t>
-      </w:r>
-      <w:r>
-        <w:t>.</w:t>
-      </w:r>
-    </w:p>
-    <w:p/>
-    <w:p>
-      <w:r>
-        <w:t xml:space="preserve">A </w:t>
-      </w:r>
-      <w:r>
-        <w:t>single</w:t>
-      </w:r>
-      <w:r>
-        <w:t xml:space="preserve"> related object </w:t>
-      </w:r>
-      <w:r>
-        <w:t xml:space="preserve">might </w:t>
-      </w:r>
-      <w:r>
-        <w:t xml:space="preserve">hold a reference to </w:t>
-      </w:r>
-      <w:r>
-        <w:t>one</w:t>
-      </w:r>
-      <w:r>
-        <w:t xml:space="preserve"> object</w:t>
-      </w:r>
-      <w:r>
-        <w:t xml:space="preserve">. </w:t>
-      </w:r>
-      <w:r>
-        <w:t>But the</w:t>
-      </w:r>
-      <w:r>
-        <w:t xml:space="preserve"> reference</w:t>
-      </w:r>
-      <w:r>
-        <w:t xml:space="preserve"> might not be</w:t>
-      </w:r>
-      <w:r>
-        <w:t xml:space="preserve"> filled in</w:t>
-      </w:r>
-      <w:r>
-        <w:t xml:space="preserve">. Then it would point to no object at all. Therefore, it might be said that </w:t>
-      </w:r>
-      <w:r>
-        <w:t>a related item</w:t>
-      </w:r>
-      <w:r>
-        <w:t xml:space="preserve"> has a </w:t>
-      </w:r>
-      <w:r>
-        <w:t>multiplicity of between 0 and 1.</w:t>
-      </w:r>
-      <w:r>
-        <w:t xml:space="preserve"> This might be expressed as  0 .. 1 in some notations. </w:t>
-      </w:r>
-      <w:r>
-        <w:t xml:space="preserve">A related </w:t>
-      </w:r>
-      <w:r>
-        <w:rPr>
-          <w:i/>
-        </w:rPr>
-        <w:t>list</w:t>
-      </w:r>
-      <w:r>
-        <w:t xml:space="preserve"> </w:t>
-      </w:r>
-      <w:r>
-        <w:t xml:space="preserve">might contain </w:t>
-      </w:r>
-      <w:r>
-        <w:t>zero</w:t>
-      </w:r>
-      <w:r>
-        <w:t xml:space="preserve"> or more related objects.</w:t>
-      </w:r>
-      <w:r>
-        <w:t xml:space="preserve"> This might be denoted as 0 .. *</w:t>
-      </w:r>
-    </w:p>
-    <w:p/>
-    <w:p>
-      <w:r>
-        <w:t xml:space="preserve">These two </w:t>
-      </w:r>
-      <w:r>
-        <w:t>types of multiplicity</w:t>
-      </w:r>
-      <w:r>
-        <w:t xml:space="preserve"> might also </w:t>
-      </w:r>
-      <w:r>
-        <w:t xml:space="preserve">be </w:t>
-      </w:r>
-      <w:r>
-        <w:t xml:space="preserve">called 1 and </w:t>
-      </w:r>
-      <w:r>
-        <w:rPr>
-          <w:i/>
-        </w:rPr>
-        <w:t>n</w:t>
-      </w:r>
-      <w:r>
-        <w:t>. A related item</w:t>
-      </w:r>
-      <w:r>
-        <w:t xml:space="preserve"> could be</w:t>
-      </w:r>
-      <w:r>
-        <w:t xml:space="preserve"> called a </w:t>
+        <w:t>. A related list</w:t>
+      </w:r>
+      <w:r>
+        <w:t xml:space="preserve"> could be </w:t>
+      </w:r>
+      <w:r>
+        <w:t xml:space="preserve">called a </w:t>
       </w:r>
       <w:r>
         <w:sym w:font="Wingdings" w:char="F0E0"/>
       </w:r>
       <w:r>
-        <w:t>1 (</w:t>
-      </w:r>
-      <w:r>
-        <w:t>pronounced</w:t>
-      </w:r>
-      <w:r>
-        <w:t xml:space="preserve"> ‘to one’) </w:t>
-      </w:r>
-      <w:r>
-        <w:t>related item</w:t>
-      </w:r>
-      <w:r>
-        <w:t>. A related list</w:t>
-      </w:r>
-      <w:r>
-        <w:t xml:space="preserve"> could be </w:t>
-      </w:r>
-      <w:r>
-        <w:t xml:space="preserve">called a </w:t>
-      </w:r>
-      <w:r>
-        <w:sym w:font="Wingdings" w:char="F0E0"/>
-      </w:r>
-      <w:r>
         <w:t>n (</w:t>
       </w:r>
+      <w:proofErr w:type="spellStart"/>
       <w:r>
         <w:t>pronouced</w:t>
       </w:r>
-      <w:r>
-        <w:t>: ‘to en’) related list.</w:t>
+      <w:proofErr w:type="spellEnd"/>
+      <w:r>
+        <w:t xml:space="preserve">: ‘to </w:t>
+      </w:r>
+      <w:proofErr w:type="spellStart"/>
+      <w:r>
+        <w:t>en</w:t>
+      </w:r>
+      <w:proofErr w:type="spellEnd"/>
+      <w:r>
+        <w:t>’) related list.</w:t>
       </w:r>
     </w:p>
     <w:p/>
@@ -1861,6 +1654,220 @@
         </w:drawing>
       </w:r>
     </w:p>
+    <w:p>
+      <w:pPr>
+        <w:pStyle w:val="Heading3"/>
+      </w:pPr>
+      <w:bookmarkStart w:id="0" w:name="_GoBack"/>
+      <w:r>
+        <w:t>Values</w:t>
+      </w:r>
+    </w:p>
+    <w:p>
+      <w:r>
+        <w:t xml:space="preserve">Some </w:t>
+      </w:r>
+      <w:r>
+        <w:t>objects</w:t>
+      </w:r>
+      <w:r>
+        <w:t xml:space="preserve"> might be</w:t>
+      </w:r>
+      <w:r>
+        <w:t xml:space="preserve"> </w:t>
+      </w:r>
+      <w:r>
+        <w:t>composed</w:t>
+      </w:r>
+      <w:r>
+        <w:rPr>
+          <w:color w:val="FF0000"/>
+        </w:rPr>
+        <w:t xml:space="preserve"> </w:t>
+      </w:r>
+      <w:r>
+        <w:t xml:space="preserve">of </w:t>
+      </w:r>
+      <w:r>
+        <w:t xml:space="preserve">just </w:t>
+      </w:r>
+      <w:r>
+        <w:t>sub-objects.</w:t>
+      </w:r>
+      <w:r>
+        <w:t xml:space="preserve"> On the other hand, there can be</w:t>
+      </w:r>
+      <w:r>
+        <w:t xml:space="preserve"> objects</w:t>
+      </w:r>
+      <w:r>
+        <w:t xml:space="preserve"> that </w:t>
+      </w:r>
+      <w:r>
+        <w:t xml:space="preserve">represent </w:t>
+      </w:r>
+      <w:r>
+        <w:t xml:space="preserve">a </w:t>
+      </w:r>
+      <w:r>
+        <w:t>simple</w:t>
+      </w:r>
+      <w:r>
+        <w:t xml:space="preserve"> </w:t>
+      </w:r>
+      <w:r>
+        <w:t xml:space="preserve">value, like a number. </w:t>
+      </w:r>
+      <w:r>
+        <w:t xml:space="preserve">Simple types might commonly </w:t>
+      </w:r>
+      <w:r>
+        <w:t xml:space="preserve">store </w:t>
+      </w:r>
+      <w:r>
+        <w:t xml:space="preserve">a piece of </w:t>
+      </w:r>
+      <w:r>
+        <w:t>binary data. But</w:t>
+      </w:r>
+      <w:r>
+        <w:t xml:space="preserve"> one idea is that</w:t>
+      </w:r>
+      <w:r>
+        <w:t xml:space="preserve"> </w:t>
+      </w:r>
+      <w:r>
+        <w:t>any</w:t>
+      </w:r>
+      <w:r>
+        <w:rPr>
+          <w:color w:val="FF0000"/>
+        </w:rPr>
+        <w:t xml:space="preserve"> </w:t>
+      </w:r>
+      <w:r>
+        <w:t>object</w:t>
+      </w:r>
+      <w:r>
+        <w:t xml:space="preserve"> might be</w:t>
+      </w:r>
+      <w:r>
+        <w:t xml:space="preserve"> free </w:t>
+      </w:r>
+      <w:r>
+        <w:t xml:space="preserve">to reserve </w:t>
+      </w:r>
+      <w:r>
+        <w:t xml:space="preserve">some </w:t>
+      </w:r>
+      <w:r>
+        <w:t>binary storage</w:t>
+      </w:r>
+      <w:r>
+        <w:t xml:space="preserve"> </w:t>
+      </w:r>
+      <w:r>
+        <w:t>to use at its own discretion.</w:t>
+      </w:r>
+      <w:r>
+        <w:t xml:space="preserve"> </w:t>
+      </w:r>
+      <w:r>
+        <w:t>An object</w:t>
+      </w:r>
+      <w:r>
+        <w:t xml:space="preserve"> might</w:t>
+      </w:r>
+      <w:r>
+        <w:t xml:space="preserve"> store </w:t>
+      </w:r>
+      <w:r>
+        <w:t xml:space="preserve">some </w:t>
+      </w:r>
+      <w:r>
+        <w:t>binary data</w:t>
+      </w:r>
+      <w:r>
+        <w:t xml:space="preserve">, next to those </w:t>
+      </w:r>
+      <w:r>
+        <w:t>references to other objects</w:t>
+      </w:r>
+      <w:r>
+        <w:t>. It might be able to store both.</w:t>
+      </w:r>
+    </w:p>
+    <w:p/>
+    <w:p>
+      <w:r>
+        <w:t xml:space="preserve">A </w:t>
+      </w:r>
+      <w:r>
+        <w:t xml:space="preserve">value of an object might </w:t>
+      </w:r>
+      <w:r>
+        <w:t>not be directly</w:t>
+      </w:r>
+      <w:r>
+        <w:rPr>
+          <w:color w:val="FF0000"/>
+        </w:rPr>
+        <w:t xml:space="preserve"> </w:t>
+      </w:r>
+      <w:r>
+        <w:t xml:space="preserve">displayed in a diagram. A binary value might </w:t>
+      </w:r>
+      <w:r>
+        <w:t>first</w:t>
+      </w:r>
+      <w:r>
+        <w:rPr>
+          <w:color w:val="FF0000"/>
+        </w:rPr>
+        <w:t xml:space="preserve"> </w:t>
+      </w:r>
+      <w:r>
+        <w:t xml:space="preserve">be converted to text, that could be displayed on screen. This text might be called a </w:t>
+      </w:r>
+      <w:r>
+        <w:rPr>
+          <w:i/>
+          <w:iCs/>
+        </w:rPr>
+        <w:t>literal</w:t>
+      </w:r>
+      <w:r>
+        <w:t xml:space="preserve">. A </w:t>
+      </w:r>
+      <w:r>
+        <w:t xml:space="preserve">literal would be </w:t>
+      </w:r>
+      <w:r>
+        <w:t xml:space="preserve">a textual </w:t>
+      </w:r>
+      <w:r>
+        <w:t xml:space="preserve">representation </w:t>
+      </w:r>
+      <w:r>
+        <w:t xml:space="preserve">of </w:t>
+      </w:r>
+      <w:r>
+        <w:t>the</w:t>
+      </w:r>
+      <w:r>
+        <w:t xml:space="preserve"> binary value of an object. A </w:t>
+      </w:r>
+      <w:r>
+        <w:t xml:space="preserve">literal might be able to </w:t>
+      </w:r>
+      <w:r>
+        <w:t xml:space="preserve">be displayed in a diagram. </w:t>
+      </w:r>
+      <w:r>
+        <w:t>The binary value itself might not be.</w:t>
+      </w:r>
+    </w:p>
+    <w:bookmarkEnd w:id="0"/>
     <w:p>
       <w:pPr>
         <w:pStyle w:val="Heading3"/>

</xml_diff>

<commit_message>
Circle Language Spec: Objects: Reformulations. Color code parts of the Multiplicity section, that might be deleted.
</commit_message>
<xml_diff>
--- a/1.1. Circle Language Spec/04. Objects/Objects.docx
+++ b/1.1. Circle Language Spec/04. Objects/Objects.docx
@@ -804,19 +804,16 @@
     </w:p>
     <w:p>
       <w:r>
-        <w:t>S</w:t>
-      </w:r>
-      <w:r>
-        <w:t>ometimes</w:t>
-      </w:r>
-      <w:r>
-        <w:rPr>
-          <w:color w:val="FF0000"/>
-        </w:rPr>
-        <w:t xml:space="preserve"> </w:t>
-      </w:r>
-      <w:r>
-        <w:t xml:space="preserve">nothing might be </w:t>
+        <w:t>Sometimes n</w:t>
+      </w:r>
+      <w:r>
+        <w:t xml:space="preserve">othing </w:t>
+      </w:r>
+      <w:r>
+        <w:t xml:space="preserve">would yet </w:t>
+      </w:r>
+      <w:r>
+        <w:t xml:space="preserve">be </w:t>
       </w:r>
       <w:r>
         <w:t xml:space="preserve">filled in </w:t>
@@ -834,16 +831,7 @@
         <w:t xml:space="preserve"> </w:t>
       </w:r>
       <w:r>
-        <w:t xml:space="preserve">If </w:t>
-      </w:r>
-      <w:r>
-        <w:t>a related object</w:t>
-      </w:r>
-      <w:r>
-        <w:t xml:space="preserve"> would be</w:t>
-      </w:r>
-      <w:r>
-        <w:t xml:space="preserve"> nothing, </w:t>
+        <w:t xml:space="preserve">To display that in the diagram </w:t>
       </w:r>
       <w:r>
         <w:t xml:space="preserve">a cross might be placed </w:t>
@@ -867,14 +855,11 @@
         <w:ind w:left="852"/>
       </w:pPr>
       <w:r>
-        <w:rPr>
-          <w:noProof/>
-        </w:rPr>
         <w:drawing>
-          <wp:inline distT="0" distB="0" distL="0" distR="0" wp14:anchorId="08DA401D" wp14:editId="4FA53E1A">
-            <wp:extent cx="1126624" cy="1200635"/>
+          <wp:inline distT="0" distB="0" distL="0" distR="0" wp14:anchorId="49D90FC4" wp14:editId="52D6ACB7">
+            <wp:extent cx="503051" cy="503051"/>
             <wp:effectExtent l="0" t="0" r="0" b="0"/>
-            <wp:docPr id="19" name="Picture 19"/>
+            <wp:docPr id="3" name="Picture 3"/>
             <wp:cNvGraphicFramePr>
               <a:graphicFrameLocks xmlns:a="http://schemas.openxmlformats.org/drawingml/2006/main" noChangeAspect="1"/>
             </wp:cNvGraphicFramePr>
@@ -894,7 +879,7 @@
                   <pic:spPr>
                     <a:xfrm>
                       <a:off x="0" y="0"/>
-                      <a:ext cx="1156819" cy="1232814"/>
+                      <a:ext cx="519144" cy="519144"/>
                     </a:xfrm>
                     <a:prstGeom prst="rect">
                       <a:avLst/>
@@ -910,520 +895,599 @@
     <w:p/>
     <w:p>
       <w:r>
-        <w:t>O</w:t>
-      </w:r>
-      <w:r>
-        <w:t xml:space="preserve">bject </w:t>
-      </w:r>
-      <w:r>
-        <w:rPr>
-          <w:b/>
-          <w:bCs/>
-        </w:rPr>
-        <w:t>A</w:t>
-      </w:r>
-      <w:r>
-        <w:rPr>
-          <w:b/>
-          <w:bCs/>
-        </w:rPr>
-        <w:t xml:space="preserve"> </w:t>
-      </w:r>
-      <w:r>
-        <w:t>would have</w:t>
-      </w:r>
-      <w:r>
-        <w:rPr>
-          <w:b/>
-          <w:bCs/>
-        </w:rPr>
-        <w:t xml:space="preserve"> </w:t>
-      </w:r>
-      <w:r>
-        <w:t xml:space="preserve">a related object </w:t>
-      </w:r>
-      <w:r>
-        <w:rPr>
-          <w:b/>
-          <w:bCs/>
-        </w:rPr>
-        <w:t>B</w:t>
-      </w:r>
-      <w:r>
-        <w:t xml:space="preserve"> with a cross in it. </w:t>
-      </w:r>
-      <w:r>
-        <w:t>In that case</w:t>
-      </w:r>
-      <w:r>
-        <w:rPr>
-          <w:color w:val="FF0000"/>
-        </w:rPr>
-        <w:t xml:space="preserve"> </w:t>
-      </w:r>
-      <w:r>
-        <w:rPr>
-          <w:b/>
-          <w:bCs/>
-        </w:rPr>
-        <w:t>B</w:t>
-      </w:r>
-      <w:r>
-        <w:rPr>
-          <w:b/>
-          <w:bCs/>
-        </w:rPr>
-        <w:t xml:space="preserve"> </w:t>
-      </w:r>
-      <w:r>
-        <w:t xml:space="preserve">would </w:t>
-      </w:r>
-      <w:r>
-        <w:t>be</w:t>
-      </w:r>
-      <w:r>
-        <w:rPr>
-          <w:color w:val="FF0000"/>
-        </w:rPr>
-        <w:t xml:space="preserve"> </w:t>
-      </w:r>
-      <w:r>
-        <w:rPr>
-          <w:b/>
-          <w:bCs/>
-        </w:rPr>
-        <w:t>N</w:t>
-      </w:r>
-      <w:r>
-        <w:rPr>
-          <w:b/>
-          <w:bCs/>
-        </w:rPr>
-        <w:t xml:space="preserve">othing </w:t>
-      </w:r>
-      <w:r>
-        <w:t xml:space="preserve">or </w:t>
-      </w:r>
-      <w:r>
-        <w:rPr>
-          <w:b/>
-          <w:bCs/>
+        <w:t xml:space="preserve">An object reference would then be </w:t>
+      </w:r>
+      <w:r>
+        <w:rPr>
+          <w:i/>
+          <w:iCs/>
+        </w:rPr>
+        <w:t>Nothing</w:t>
+      </w:r>
+      <w:r>
+        <w:t xml:space="preserve"> or </w:t>
+      </w:r>
+      <w:r>
+        <w:rPr>
+          <w:i/>
+          <w:iCs/>
+        </w:rPr>
+        <w:t>null</w:t>
+      </w:r>
+      <w:r>
+        <w:t>.</w:t>
+      </w:r>
+      <w:r>
+        <w:t xml:space="preserve"> </w:t>
+      </w:r>
+      <w:r>
+        <w:t>S</w:t>
+      </w:r>
+      <w:r>
+        <w:t>hapes</w:t>
+      </w:r>
+      <w:r>
+        <w:t xml:space="preserve"> </w:t>
+      </w:r>
+      <w:r>
+        <w:t xml:space="preserve">other </w:t>
+      </w:r>
+      <w:r>
+        <w:t xml:space="preserve">than circles may also </w:t>
+      </w:r>
+      <w:r>
+        <w:t xml:space="preserve">be given </w:t>
+      </w:r>
+      <w:r>
+        <w:t xml:space="preserve">a cross drawn inside it, </w:t>
+      </w:r>
+      <w:r>
+        <w:t xml:space="preserve">to </w:t>
+      </w:r>
+      <w:r>
+        <w:t>indicat</w:t>
+      </w:r>
+      <w:r>
+        <w:t>e</w:t>
+      </w:r>
+      <w:r>
+        <w:t xml:space="preserve"> it </w:t>
+      </w:r>
+      <w:r>
+        <w:t xml:space="preserve">is </w:t>
+      </w:r>
+      <w:r>
+        <w:t>empty.</w:t>
+      </w:r>
+    </w:p>
+    <w:p>
+      <w:pPr>
+        <w:pStyle w:val="Heading3"/>
+      </w:pPr>
+      <w:r>
+        <w:t>Multiplicity</w:t>
+      </w:r>
+    </w:p>
+    <w:p>
+      <w:r>
+        <w:t>A simplified description of m</w:t>
+      </w:r>
+      <w:r>
+        <w:t xml:space="preserve">ultiplicity </w:t>
+      </w:r>
+      <w:r>
+        <w:t xml:space="preserve">might be that it is </w:t>
+      </w:r>
+      <w:r>
+        <w:t xml:space="preserve">the distinction </w:t>
+      </w:r>
+      <w:r>
+        <w:t>between single and multiple</w:t>
+      </w:r>
+      <w:r>
+        <w:t>.</w:t>
+      </w:r>
+    </w:p>
+    <w:p/>
+    <w:p>
+      <w:r>
+        <w:t>A related object</w:t>
+      </w:r>
+      <w:r>
+        <w:t xml:space="preserve"> might</w:t>
+      </w:r>
+      <w:r>
+        <w:t xml:space="preserve"> be a single object, </w:t>
+      </w:r>
+      <w:r>
+        <w:t xml:space="preserve">but </w:t>
+      </w:r>
+      <w:r>
+        <w:t>objects</w:t>
+      </w:r>
+      <w:r>
+        <w:t xml:space="preserve"> </w:t>
+      </w:r>
+      <w:proofErr w:type="spellStart"/>
+      <w:r>
+        <w:t>m</w:t>
+      </w:r>
+      <w:r>
+        <w:t>ught</w:t>
+      </w:r>
+      <w:proofErr w:type="spellEnd"/>
+      <w:r>
+        <w:t xml:space="preserve"> </w:t>
+      </w:r>
+      <w:r>
+        <w:t>also</w:t>
+      </w:r>
+      <w:r>
+        <w:t xml:space="preserve"> be part of a list.</w:t>
+      </w:r>
+      <w:r>
+        <w:t xml:space="preserve"> </w:t>
+      </w:r>
+      <w:r>
+        <w:t xml:space="preserve">It could </w:t>
+      </w:r>
+      <w:r>
+        <w:t xml:space="preserve">be </w:t>
+      </w:r>
+      <w:r>
+        <w:t xml:space="preserve">that </w:t>
+      </w:r>
+      <w:r>
+        <w:t>th</w:t>
+      </w:r>
+      <w:r>
+        <w:t>is</w:t>
+      </w:r>
+      <w:r>
+        <w:t xml:space="preserve"> list of objects</w:t>
+      </w:r>
+      <w:r>
+        <w:t xml:space="preserve"> is given</w:t>
+      </w:r>
+      <w:r>
+        <w:t xml:space="preserve"> a name, </w:t>
+      </w:r>
+      <w:r>
+        <w:t xml:space="preserve">while its </w:t>
+      </w:r>
+      <w:r>
+        <w:t xml:space="preserve">individual </w:t>
+      </w:r>
+      <w:r>
+        <w:t>items might remain nameless</w:t>
+      </w:r>
+      <w:r>
+        <w:t>.</w:t>
+      </w:r>
+    </w:p>
+    <w:p/>
+    <w:p>
+      <w:pPr>
+        <w:rPr>
+          <w:color w:val="FFC000"/>
+        </w:rPr>
+      </w:pPr>
+      <w:r>
+        <w:rPr>
+          <w:color w:val="FFC000"/>
+        </w:rPr>
+        <w:t xml:space="preserve">A single related object might be called a </w:t>
+      </w:r>
+      <w:r>
+        <w:rPr>
+          <w:i/>
+          <w:color w:val="FFC000"/>
+        </w:rPr>
+        <w:t>related item</w:t>
+      </w:r>
+      <w:r>
+        <w:rPr>
+          <w:color w:val="FFC000"/>
+        </w:rPr>
+        <w:t xml:space="preserve">, while a list of related objects </w:t>
+      </w:r>
+      <w:r>
+        <w:rPr>
+          <w:color w:val="FFC000"/>
+        </w:rPr>
+        <w:t xml:space="preserve">might also </w:t>
+      </w:r>
+      <w:r>
+        <w:rPr>
+          <w:color w:val="FFC000"/>
+        </w:rPr>
+        <w:t xml:space="preserve">be called a </w:t>
+      </w:r>
+      <w:r>
+        <w:rPr>
+          <w:i/>
+          <w:color w:val="FFC000"/>
+        </w:rPr>
+        <w:t>related list</w:t>
+      </w:r>
+      <w:r>
+        <w:rPr>
+          <w:color w:val="FFC000"/>
+        </w:rPr>
+        <w:t>.</w:t>
+      </w:r>
+    </w:p>
+    <w:p/>
+    <w:p>
+      <w:pPr>
+        <w:rPr>
+          <w:color w:val="FFC000"/>
+        </w:rPr>
+      </w:pPr>
+      <w:r>
+        <w:t xml:space="preserve">A </w:t>
+      </w:r>
+      <w:r>
+        <w:t>single</w:t>
+      </w:r>
+      <w:r>
+        <w:t xml:space="preserve"> related object </w:t>
+      </w:r>
+      <w:r>
+        <w:t xml:space="preserve">might </w:t>
+      </w:r>
+      <w:r>
+        <w:t xml:space="preserve">hold a reference to </w:t>
+      </w:r>
+      <w:r>
+        <w:t>one</w:t>
+      </w:r>
+      <w:r>
+        <w:t xml:space="preserve"> object</w:t>
+      </w:r>
+      <w:r>
+        <w:t xml:space="preserve">. </w:t>
+      </w:r>
+      <w:r>
+        <w:t>But the</w:t>
+      </w:r>
+      <w:r>
+        <w:t xml:space="preserve"> reference</w:t>
+      </w:r>
+      <w:r>
+        <w:t xml:space="preserve"> might not be</w:t>
+      </w:r>
+      <w:r>
+        <w:t xml:space="preserve"> filled in</w:t>
+      </w:r>
+      <w:r>
+        <w:t xml:space="preserve">. Then it would point to no object at all. Therefore, it might be said that </w:t>
+      </w:r>
+      <w:r>
+        <w:t>a related item</w:t>
+      </w:r>
+      <w:r>
+        <w:t xml:space="preserve"> has a </w:t>
+      </w:r>
+      <w:r>
+        <w:t>multiplicity of between 0 and 1.</w:t>
+      </w:r>
+      <w:r>
+        <w:t xml:space="preserve"> </w:t>
+      </w:r>
+      <w:r>
+        <w:rPr>
+          <w:color w:val="FFC000"/>
+        </w:rPr>
+        <w:t xml:space="preserve">This might be expressed as  0 .. 1 in some notations. </w:t>
+      </w:r>
+      <w:r>
+        <w:t xml:space="preserve">A related </w:t>
+      </w:r>
+      <w:r>
+        <w:rPr>
+          <w:i/>
+        </w:rPr>
+        <w:t>list</w:t>
+      </w:r>
+      <w:r>
+        <w:t xml:space="preserve"> </w:t>
+      </w:r>
+      <w:r>
+        <w:t xml:space="preserve">might contain </w:t>
+      </w:r>
+      <w:r>
+        <w:t>zero</w:t>
+      </w:r>
+      <w:r>
+        <w:t xml:space="preserve"> or more related objects.</w:t>
+      </w:r>
+      <w:r>
+        <w:t xml:space="preserve"> </w:t>
+      </w:r>
+      <w:r>
+        <w:rPr>
+          <w:color w:val="92D050"/>
+        </w:rPr>
+        <w:t>In that case the multiplicity would be between 0 and n.</w:t>
+      </w:r>
+      <w:r>
+        <w:t xml:space="preserve"> </w:t>
+      </w:r>
+      <w:r>
+        <w:rPr>
+          <w:color w:val="FFC000"/>
+        </w:rPr>
+        <w:t>This might be denoted as 0 .. *</w:t>
+      </w:r>
+    </w:p>
+    <w:p/>
+    <w:p>
+      <w:pPr>
+        <w:rPr>
+          <w:color w:val="FFC000"/>
+        </w:rPr>
+      </w:pPr>
+      <w:r>
+        <w:rPr>
+          <w:color w:val="FFC000"/>
+        </w:rPr>
+        <w:t>&lt;&lt; comparisons &gt;&gt;</w:t>
+      </w:r>
+    </w:p>
+    <w:p>
+      <w:pPr>
+        <w:rPr>
+          <w:color w:val="FFC000"/>
+        </w:rPr>
+      </w:pPr>
+      <w:r>
+        <w:rPr>
+          <w:color w:val="FFC000"/>
+        </w:rPr>
+        <w:t xml:space="preserve">These two types of multiplicity might also be called 1 and </w:t>
+      </w:r>
+      <w:r>
+        <w:rPr>
+          <w:i/>
+          <w:color w:val="FFC000"/>
         </w:rPr>
         <w:t>n</w:t>
       </w:r>
       <w:r>
         <w:rPr>
-          <w:b/>
-          <w:bCs/>
-        </w:rPr>
-        <w:t>ull</w:t>
-      </w:r>
-      <w:r>
+          <w:color w:val="FFC000"/>
+        </w:rPr>
+        <w:t xml:space="preserve">. A related item could be called a </w:t>
+      </w:r>
+      <w:r>
+        <w:rPr>
+          <w:color w:val="FFC000"/>
+        </w:rPr>
+        <w:sym w:font="Wingdings" w:char="F0E0"/>
+      </w:r>
+      <w:r>
+        <w:rPr>
+          <w:color w:val="FFC000"/>
+        </w:rPr>
+        <w:t xml:space="preserve">1 (pronounced ‘to one’) related item. A related list could be called a </w:t>
+      </w:r>
+      <w:r>
+        <w:rPr>
+          <w:color w:val="FFC000"/>
+        </w:rPr>
+        <w:sym w:font="Wingdings" w:char="F0E0"/>
+      </w:r>
+      <w:r>
+        <w:rPr>
+          <w:color w:val="FFC000"/>
+        </w:rPr>
+        <w:t>n (</w:t>
+      </w:r>
+      <w:proofErr w:type="spellStart"/>
+      <w:r>
+        <w:rPr>
+          <w:color w:val="FFC000"/>
+        </w:rPr>
+        <w:t>pronouced</w:t>
+      </w:r>
+      <w:proofErr w:type="spellEnd"/>
+      <w:r>
+        <w:rPr>
+          <w:color w:val="FFC000"/>
+        </w:rPr>
+        <w:t xml:space="preserve">: ‘to </w:t>
+      </w:r>
+      <w:proofErr w:type="spellStart"/>
+      <w:r>
+        <w:rPr>
+          <w:color w:val="FFC000"/>
+        </w:rPr>
+        <w:t>en</w:t>
+      </w:r>
+      <w:proofErr w:type="spellEnd"/>
+      <w:r>
+        <w:rPr>
+          <w:color w:val="FFC000"/>
+        </w:rPr>
+        <w:t>’) related list.</w:t>
+      </w:r>
+    </w:p>
+    <w:p/>
+    <w:p>
+      <w:pPr>
+        <w:rPr>
+          <w:color w:val="FFC000"/>
+        </w:rPr>
+      </w:pPr>
+      <w:bookmarkStart w:id="0" w:name="_GoBack"/>
+      <w:r>
+        <w:rPr>
+          <w:color w:val="FFC000"/>
+        </w:rPr>
+        <w:t>&lt;&lt; exceptional cases &gt;&gt;</w:t>
+      </w:r>
+    </w:p>
+    <w:p>
+      <w:pPr>
+        <w:rPr>
+          <w:color w:val="FFC000"/>
+        </w:rPr>
+      </w:pPr>
+      <w:r>
+        <w:rPr>
+          <w:color w:val="FFC000"/>
+        </w:rPr>
+        <w:t>There might be other types of multiplicity not part of the notation just yet: Multiplicity not between 0 and 1, but precisely 1 and the multiplicity between 1 and n. They may boil down to a special case of single and multiple where it is required to always have at least something filled in.</w:t>
+      </w:r>
+    </w:p>
+    <w:bookmarkEnd w:id="0"/>
+    <w:p/>
+    <w:p>
+      <w:pPr>
+        <w:rPr>
+          <w:color w:val="FFC000"/>
+        </w:rPr>
+      </w:pPr>
+      <w:r>
+        <w:rPr>
+          <w:color w:val="FFC000"/>
+        </w:rPr>
+        <w:t>&lt;&lt; comparisons &gt;&gt;</w:t>
+      </w:r>
+    </w:p>
+    <w:p>
+      <w:r>
+        <w:rPr>
+          <w:color w:val="FFC000"/>
+        </w:rPr>
+        <w:t>Other types of multiplicity (such as 1 .. *)</w:t>
+      </w:r>
+      <w:r>
+        <w:rPr>
+          <w:color w:val="FFC000"/>
+        </w:rPr>
+        <w:t xml:space="preserve"> might not be</w:t>
+      </w:r>
+      <w:r>
+        <w:rPr>
+          <w:color w:val="FFC000"/>
+        </w:rPr>
+        <w:t xml:space="preserve"> part of </w:t>
+      </w:r>
+      <w:r>
+        <w:rPr>
+          <w:color w:val="FFC000"/>
+        </w:rPr>
+        <w:t xml:space="preserve">the </w:t>
+      </w:r>
+      <w:r>
+        <w:rPr>
+          <w:color w:val="FFC000"/>
+        </w:rPr>
+        <w:t>multiplicity</w:t>
+      </w:r>
+      <w:r>
+        <w:rPr>
+          <w:color w:val="FFC000"/>
+        </w:rPr>
+        <w:t xml:space="preserve"> notation</w:t>
+      </w:r>
+      <w:r>
+        <w:rPr>
+          <w:color w:val="FFC000"/>
+        </w:rPr>
+        <w:t xml:space="preserve"> just yet</w:t>
+      </w:r>
+      <w:r>
+        <w:rPr>
+          <w:color w:val="FFC000"/>
+        </w:rPr>
         <w:t>.</w:t>
       </w:r>
       <w:r>
-        <w:t xml:space="preserve"> </w:t>
-      </w:r>
-      <w:r>
-        <w:t>S</w:t>
-      </w:r>
-      <w:r>
-        <w:t>hapes</w:t>
-      </w:r>
-      <w:r>
-        <w:t xml:space="preserve"> </w:t>
-      </w:r>
-      <w:r>
-        <w:t xml:space="preserve">other </w:t>
-      </w:r>
-      <w:r>
-        <w:t xml:space="preserve">than circles may also </w:t>
-      </w:r>
-      <w:r>
-        <w:t xml:space="preserve">be given </w:t>
-      </w:r>
-      <w:r>
-        <w:t xml:space="preserve">a cross drawn inside it, </w:t>
-      </w:r>
-      <w:r>
-        <w:t xml:space="preserve">to </w:t>
-      </w:r>
-      <w:r>
-        <w:t>indicat</w:t>
-      </w:r>
-      <w:r>
-        <w:t>e</w:t>
-      </w:r>
-      <w:r>
-        <w:t xml:space="preserve"> it </w:t>
-      </w:r>
-      <w:r>
-        <w:t xml:space="preserve">is </w:t>
-      </w:r>
-      <w:r>
-        <w:t>empty.</w:t>
-      </w:r>
-    </w:p>
-    <w:p>
-      <w:pPr>
-        <w:pStyle w:val="Heading3"/>
-      </w:pPr>
-      <w:r>
-        <w:t>Multiplicity</w:t>
-      </w:r>
-    </w:p>
-    <w:p>
-      <w:r>
-        <w:t>A simplified description of m</w:t>
-      </w:r>
-      <w:r>
-        <w:t xml:space="preserve">ultiplicity </w:t>
-      </w:r>
-      <w:r>
-        <w:t xml:space="preserve">might be that it is </w:t>
-      </w:r>
-      <w:r>
-        <w:t xml:space="preserve">the distinction </w:t>
-      </w:r>
-      <w:r>
-        <w:t>between single and multiple.</w:t>
+        <w:rPr>
+          <w:color w:val="FFC000"/>
+        </w:rPr>
+        <w:t xml:space="preserve"> </w:t>
+      </w:r>
+      <w:r>
+        <w:rPr>
+          <w:color w:val="FFC000"/>
+        </w:rPr>
+        <w:t xml:space="preserve">Just </w:t>
+      </w:r>
+      <w:r>
+        <w:rPr>
+          <w:color w:val="FFC000"/>
+        </w:rPr>
+        <w:t xml:space="preserve">what might be </w:t>
+      </w:r>
+      <w:r>
+        <w:rPr>
+          <w:color w:val="FFC000"/>
+        </w:rPr>
+        <w:t xml:space="preserve">the </w:t>
+      </w:r>
+      <w:r>
+        <w:rPr>
+          <w:color w:val="FFC000"/>
+        </w:rPr>
+        <w:t xml:space="preserve">main two </w:t>
+      </w:r>
+      <w:r>
+        <w:rPr>
+          <w:color w:val="FFC000"/>
+        </w:rPr>
+        <w:t>types of multiplicity</w:t>
+      </w:r>
+      <w:r>
+        <w:rPr>
+          <w:color w:val="FFC000"/>
+        </w:rPr>
+        <w:t xml:space="preserve"> </w:t>
+      </w:r>
+      <w:r>
+        <w:rPr>
+          <w:color w:val="FFC000"/>
+        </w:rPr>
+        <w:t xml:space="preserve">might </w:t>
+      </w:r>
+      <w:r>
+        <w:rPr>
+          <w:color w:val="FFC000"/>
+        </w:rPr>
+        <w:t xml:space="preserve">be </w:t>
+      </w:r>
+      <w:r>
+        <w:rPr>
+          <w:color w:val="FFC000"/>
+        </w:rPr>
+        <w:t>given a place here</w:t>
+      </w:r>
+      <w:r>
+        <w:rPr>
+          <w:color w:val="FFC000"/>
+        </w:rPr>
+        <w:t>:</w:t>
+      </w:r>
+      <w:r>
+        <w:rPr>
+          <w:color w:val="FFC000"/>
+        </w:rPr>
+        <w:t xml:space="preserve"> 1 and n.</w:t>
       </w:r>
     </w:p>
     <w:p/>
     <w:p>
       <w:r>
-        <w:t>A related object</w:t>
-      </w:r>
-      <w:r>
-        <w:t xml:space="preserve"> might</w:t>
-      </w:r>
-      <w:r>
-        <w:t xml:space="preserve"> be a single object, </w:t>
-      </w:r>
-      <w:r>
-        <w:t xml:space="preserve">but </w:t>
-      </w:r>
-      <w:r>
-        <w:t>related objects</w:t>
-      </w:r>
-      <w:r>
-        <w:t xml:space="preserve"> may</w:t>
-      </w:r>
-      <w:r>
-        <w:t xml:space="preserve"> </w:t>
-      </w:r>
-      <w:r>
-        <w:t>also</w:t>
-      </w:r>
-      <w:r>
-        <w:t xml:space="preserve"> be part of a list.</w:t>
-      </w:r>
-      <w:r>
-        <w:t xml:space="preserve"> </w:t>
-      </w:r>
-      <w:r>
-        <w:t xml:space="preserve">It could that </w:t>
-      </w:r>
-      <w:r>
-        <w:t>th</w:t>
-      </w:r>
-      <w:r>
-        <w:t>is</w:t>
-      </w:r>
-      <w:r>
-        <w:t xml:space="preserve"> list of objects</w:t>
-      </w:r>
-      <w:r>
-        <w:t xml:space="preserve"> is given</w:t>
-      </w:r>
-      <w:r>
-        <w:t xml:space="preserve"> a name, </w:t>
-      </w:r>
-      <w:r>
-        <w:t xml:space="preserve">while its </w:t>
-      </w:r>
-      <w:r>
-        <w:t xml:space="preserve">individual </w:t>
-      </w:r>
-      <w:r>
-        <w:t>items might remain nameless</w:t>
-      </w:r>
-      <w:r>
-        <w:t>.</w:t>
-      </w:r>
-    </w:p>
-    <w:p/>
-    <w:p>
-      <w:r>
-        <w:t xml:space="preserve">A </w:t>
-      </w:r>
-      <w:r>
-        <w:t>single</w:t>
-      </w:r>
-      <w:r>
-        <w:t xml:space="preserve"> related object</w:t>
-      </w:r>
-      <w:r>
-        <w:t xml:space="preserve"> might be</w:t>
-      </w:r>
-      <w:r>
-        <w:t xml:space="preserve"> called a </w:t>
-      </w:r>
-      <w:r>
-        <w:rPr>
-          <w:i/>
-        </w:rPr>
-        <w:t>related item</w:t>
-      </w:r>
-      <w:r>
-        <w:t>,</w:t>
-      </w:r>
-      <w:r>
-        <w:t xml:space="preserve"> </w:t>
-      </w:r>
-      <w:r>
-        <w:t>while</w:t>
-      </w:r>
-      <w:r>
-        <w:t xml:space="preserve"> a list of related objects</w:t>
-      </w:r>
-      <w:r>
-        <w:t xml:space="preserve"> could be</w:t>
-      </w:r>
-      <w:r>
-        <w:t xml:space="preserve"> called a </w:t>
-      </w:r>
-      <w:r>
-        <w:rPr>
-          <w:i/>
-        </w:rPr>
-        <w:t>related list</w:t>
-      </w:r>
-      <w:r>
-        <w:t>.</w:t>
-      </w:r>
-    </w:p>
-    <w:p/>
-    <w:p>
-      <w:r>
-        <w:t xml:space="preserve">A </w:t>
-      </w:r>
-      <w:r>
-        <w:t>single</w:t>
-      </w:r>
-      <w:r>
-        <w:t xml:space="preserve"> related object </w:t>
-      </w:r>
-      <w:r>
-        <w:t xml:space="preserve">might </w:t>
-      </w:r>
-      <w:r>
-        <w:t xml:space="preserve">hold a reference to </w:t>
-      </w:r>
-      <w:r>
-        <w:t>one</w:t>
-      </w:r>
-      <w:r>
-        <w:t xml:space="preserve"> object</w:t>
-      </w:r>
-      <w:r>
-        <w:t xml:space="preserve">. </w:t>
-      </w:r>
-      <w:r>
-        <w:t>But the</w:t>
-      </w:r>
-      <w:r>
-        <w:t xml:space="preserve"> reference</w:t>
-      </w:r>
-      <w:r>
-        <w:t xml:space="preserve"> might not be</w:t>
-      </w:r>
-      <w:r>
-        <w:t xml:space="preserve"> filled in</w:t>
-      </w:r>
-      <w:r>
-        <w:t xml:space="preserve">. Then it would point to no object at all. Therefore, it might be said that </w:t>
-      </w:r>
-      <w:r>
-        <w:t>a related item</w:t>
-      </w:r>
-      <w:r>
-        <w:t xml:space="preserve"> has a </w:t>
-      </w:r>
-      <w:r>
-        <w:t>multiplicity of between 0 and 1.</w:t>
-      </w:r>
-      <w:r>
-        <w:t xml:space="preserve"> This might be expressed as  0 .. 1 in some notations. </w:t>
-      </w:r>
-      <w:r>
-        <w:t xml:space="preserve">A related </w:t>
-      </w:r>
-      <w:r>
-        <w:rPr>
-          <w:i/>
-        </w:rPr>
-        <w:t>list</w:t>
-      </w:r>
-      <w:r>
-        <w:t xml:space="preserve"> </w:t>
-      </w:r>
-      <w:r>
-        <w:t xml:space="preserve">might contain </w:t>
-      </w:r>
-      <w:r>
-        <w:t>zero</w:t>
-      </w:r>
-      <w:r>
-        <w:t xml:space="preserve"> or more related objects.</w:t>
-      </w:r>
-      <w:r>
-        <w:t xml:space="preserve"> This might be denoted as 0 .. *</w:t>
-      </w:r>
-    </w:p>
-    <w:p/>
-    <w:p>
-      <w:r>
-        <w:t xml:space="preserve">These two </w:t>
-      </w:r>
-      <w:r>
-        <w:t>types of multiplicity</w:t>
-      </w:r>
-      <w:r>
-        <w:t xml:space="preserve"> might also </w:t>
-      </w:r>
-      <w:r>
-        <w:t xml:space="preserve">be </w:t>
-      </w:r>
-      <w:r>
-        <w:t xml:space="preserve">called 1 and </w:t>
-      </w:r>
-      <w:r>
-        <w:rPr>
-          <w:i/>
-        </w:rPr>
-        <w:t>n</w:t>
-      </w:r>
-      <w:r>
-        <w:t>. A related item</w:t>
-      </w:r>
-      <w:r>
-        <w:t xml:space="preserve"> could be</w:t>
-      </w:r>
-      <w:r>
-        <w:t xml:space="preserve"> called a </w:t>
-      </w:r>
-      <w:r>
-        <w:sym w:font="Wingdings" w:char="F0E0"/>
-      </w:r>
-      <w:r>
-        <w:t>1 (</w:t>
-      </w:r>
-      <w:r>
-        <w:t>pronounced</w:t>
-      </w:r>
-      <w:r>
-        <w:t xml:space="preserve"> ‘to one’) </w:t>
-      </w:r>
-      <w:r>
-        <w:t>related item</w:t>
-      </w:r>
-      <w:r>
-        <w:t>. A related list</w:t>
-      </w:r>
-      <w:r>
-        <w:t xml:space="preserve"> could be </w:t>
-      </w:r>
-      <w:r>
-        <w:t xml:space="preserve">called a </w:t>
-      </w:r>
-      <w:r>
-        <w:sym w:font="Wingdings" w:char="F0E0"/>
-      </w:r>
-      <w:r>
-        <w:t>n (</w:t>
-      </w:r>
-      <w:proofErr w:type="spellStart"/>
-      <w:r>
-        <w:t>pronouced</w:t>
-      </w:r>
-      <w:proofErr w:type="spellEnd"/>
-      <w:r>
-        <w:t xml:space="preserve">: ‘to </w:t>
-      </w:r>
-      <w:proofErr w:type="spellStart"/>
-      <w:r>
-        <w:t>en</w:t>
-      </w:r>
-      <w:proofErr w:type="spellEnd"/>
-      <w:r>
-        <w:t>’) related list.</w:t>
-      </w:r>
-    </w:p>
-    <w:p/>
-    <w:p>
-      <w:r>
-        <w:t>Other types of multiplicity (such as 1 .. *)</w:t>
-      </w:r>
-      <w:r>
-        <w:t xml:space="preserve"> might not be</w:t>
-      </w:r>
-      <w:r>
-        <w:t xml:space="preserve"> part of </w:t>
-      </w:r>
-      <w:r>
-        <w:t xml:space="preserve">the </w:t>
-      </w:r>
-      <w:r>
-        <w:t>multiplicity</w:t>
-      </w:r>
-      <w:r>
-        <w:t xml:space="preserve"> notation</w:t>
-      </w:r>
-      <w:r>
-        <w:t xml:space="preserve"> just yet</w:t>
-      </w:r>
-      <w:r>
-        <w:t xml:space="preserve">. </w:t>
-      </w:r>
-      <w:r>
-        <w:t xml:space="preserve">Just </w:t>
-      </w:r>
-      <w:r>
-        <w:t xml:space="preserve">what might be considered </w:t>
-      </w:r>
-      <w:r>
-        <w:t xml:space="preserve">the </w:t>
-      </w:r>
-      <w:r>
-        <w:t xml:space="preserve">main two </w:t>
-      </w:r>
-      <w:r>
-        <w:t>types of multiplicity</w:t>
-      </w:r>
-      <w:r>
-        <w:t xml:space="preserve"> </w:t>
-      </w:r>
-      <w:r>
-        <w:t xml:space="preserve">might </w:t>
-      </w:r>
-      <w:r>
-        <w:t xml:space="preserve">be </w:t>
-      </w:r>
-      <w:r>
-        <w:t>given a place here</w:t>
-      </w:r>
-      <w:r>
-        <w:t>:</w:t>
-      </w:r>
-      <w:r>
-        <w:t xml:space="preserve"> 1 and n.</w:t>
-      </w:r>
-    </w:p>
-    <w:p/>
-    <w:p>
-      <w:r>
-        <w:t>In case of multiplicity 1, a related item might be displayed in a diagram as a circle</w:t>
+        <w:t xml:space="preserve">In case of </w:t>
+      </w:r>
+      <w:r>
+        <w:t xml:space="preserve">a single item this </w:t>
+      </w:r>
+      <w:r>
+        <w:t>might be displayed in a diagram as a circle</w:t>
       </w:r>
       <w:r>
         <w:t>:</w:t>
@@ -1500,7 +1564,13 @@
     <w:p/>
     <w:p>
       <w:r>
-        <w:t>In case of multiplicity n, a related list might be displayed in a diagram as a nonagon:</w:t>
+        <w:t xml:space="preserve">In case of </w:t>
+      </w:r>
+      <w:r>
+        <w:t xml:space="preserve">a list this </w:t>
+      </w:r>
+      <w:r>
+        <w:t>might be displayed in a diagram as a nonagon:</w:t>
       </w:r>
     </w:p>
     <w:p/>
@@ -1580,7 +1650,7 @@
         <w:t>the</w:t>
       </w:r>
       <w:r>
-        <w:t xml:space="preserve"> related list</w:t>
+        <w:t xml:space="preserve"> list</w:t>
       </w:r>
       <w:r>
         <w:t xml:space="preserve"> might be</w:t>
@@ -1592,7 +1662,10 @@
         <w:t>the</w:t>
       </w:r>
       <w:r>
-        <w:t xml:space="preserve"> nonagon again.</w:t>
+        <w:t xml:space="preserve"> nonagon again</w:t>
+      </w:r>
+      <w:r>
+        <w:t>:</w:t>
       </w:r>
     </w:p>
     <w:p/>
@@ -1658,7 +1731,6 @@
       <w:pPr>
         <w:pStyle w:val="Heading3"/>
       </w:pPr>
-      <w:bookmarkStart w:id="0" w:name="_GoBack"/>
       <w:r>
         <w:t>Values</w:t>
       </w:r>
@@ -1867,7 +1939,6 @@
         <w:t>The binary value itself might not be.</w:t>
       </w:r>
     </w:p>
-    <w:bookmarkEnd w:id="0"/>
     <w:p>
       <w:pPr>
         <w:pStyle w:val="Heading3"/>

</xml_diff>

<commit_message>
Circle Language Spec: Objects: * Reformulated the Multiplicity section, leaving out comparisons, alternative notations and exceptional cases. * Reformulated the Attributes section: simplified images, simplified text.
</commit_message>
<xml_diff>
--- a/1.1. Circle Language Spec/04. Objects/Objects.docx
+++ b/1.1. Circle Language Spec/04. Objects/Objects.docx
@@ -987,144 +987,46 @@
       <w:r>
         <w:t>.</w:t>
       </w:r>
+      <w:r>
+        <w:t xml:space="preserve"> </w:t>
+      </w:r>
+      <w:r>
+        <w:t>A related object</w:t>
+      </w:r>
+      <w:r>
+        <w:t xml:space="preserve"> might</w:t>
+      </w:r>
+      <w:r>
+        <w:t xml:space="preserve"> be a single object, </w:t>
+      </w:r>
+      <w:r>
+        <w:t xml:space="preserve">but </w:t>
+      </w:r>
+      <w:r>
+        <w:t>objects</w:t>
+      </w:r>
+      <w:r>
+        <w:t xml:space="preserve"> m</w:t>
+      </w:r>
+      <w:r>
+        <w:t>i</w:t>
+      </w:r>
+      <w:r>
+        <w:t>ght</w:t>
+      </w:r>
+      <w:r>
+        <w:t xml:space="preserve"> </w:t>
+      </w:r>
+      <w:r>
+        <w:t>also</w:t>
+      </w:r>
+      <w:r>
+        <w:t xml:space="preserve"> be part of a list.</w:t>
+      </w:r>
     </w:p>
     <w:p/>
     <w:p>
       <w:r>
-        <w:t>A related object</w:t>
-      </w:r>
-      <w:r>
-        <w:t xml:space="preserve"> might</w:t>
-      </w:r>
-      <w:r>
-        <w:t xml:space="preserve"> be a single object, </w:t>
-      </w:r>
-      <w:r>
-        <w:t xml:space="preserve">but </w:t>
-      </w:r>
-      <w:r>
-        <w:t>objects</w:t>
-      </w:r>
-      <w:r>
-        <w:t xml:space="preserve"> </w:t>
-      </w:r>
-      <w:proofErr w:type="spellStart"/>
-      <w:r>
-        <w:t>m</w:t>
-      </w:r>
-      <w:r>
-        <w:t>ught</w:t>
-      </w:r>
-      <w:proofErr w:type="spellEnd"/>
-      <w:r>
-        <w:t xml:space="preserve"> </w:t>
-      </w:r>
-      <w:r>
-        <w:t>also</w:t>
-      </w:r>
-      <w:r>
-        <w:t xml:space="preserve"> be part of a list.</w:t>
-      </w:r>
-      <w:r>
-        <w:t xml:space="preserve"> </w:t>
-      </w:r>
-      <w:r>
-        <w:t xml:space="preserve">It could </w:t>
-      </w:r>
-      <w:r>
-        <w:t xml:space="preserve">be </w:t>
-      </w:r>
-      <w:r>
-        <w:t xml:space="preserve">that </w:t>
-      </w:r>
-      <w:r>
-        <w:t>th</w:t>
-      </w:r>
-      <w:r>
-        <w:t>is</w:t>
-      </w:r>
-      <w:r>
-        <w:t xml:space="preserve"> list of objects</w:t>
-      </w:r>
-      <w:r>
-        <w:t xml:space="preserve"> is given</w:t>
-      </w:r>
-      <w:r>
-        <w:t xml:space="preserve"> a name, </w:t>
-      </w:r>
-      <w:r>
-        <w:t xml:space="preserve">while its </w:t>
-      </w:r>
-      <w:r>
-        <w:t xml:space="preserve">individual </w:t>
-      </w:r>
-      <w:r>
-        <w:t>items might remain nameless</w:t>
-      </w:r>
-      <w:r>
-        <w:t>.</w:t>
-      </w:r>
-    </w:p>
-    <w:p/>
-    <w:p>
-      <w:pPr>
-        <w:rPr>
-          <w:color w:val="FFC000"/>
-        </w:rPr>
-      </w:pPr>
-      <w:r>
-        <w:rPr>
-          <w:color w:val="FFC000"/>
-        </w:rPr>
-        <w:t xml:space="preserve">A single related object might be called a </w:t>
-      </w:r>
-      <w:r>
-        <w:rPr>
-          <w:i/>
-          <w:color w:val="FFC000"/>
-        </w:rPr>
-        <w:t>related item</w:t>
-      </w:r>
-      <w:r>
-        <w:rPr>
-          <w:color w:val="FFC000"/>
-        </w:rPr>
-        <w:t xml:space="preserve">, while a list of related objects </w:t>
-      </w:r>
-      <w:r>
-        <w:rPr>
-          <w:color w:val="FFC000"/>
-        </w:rPr>
-        <w:t xml:space="preserve">might also </w:t>
-      </w:r>
-      <w:r>
-        <w:rPr>
-          <w:color w:val="FFC000"/>
-        </w:rPr>
-        <w:t xml:space="preserve">be called a </w:t>
-      </w:r>
-      <w:r>
-        <w:rPr>
-          <w:i/>
-          <w:color w:val="FFC000"/>
-        </w:rPr>
-        <w:t>related list</w:t>
-      </w:r>
-      <w:r>
-        <w:rPr>
-          <w:color w:val="FFC000"/>
-        </w:rPr>
-        <w:t>.</w:t>
-      </w:r>
-    </w:p>
-    <w:p/>
-    <w:p>
-      <w:pPr>
-        <w:rPr>
-          <w:color w:val="FFC000"/>
-        </w:rPr>
-      </w:pPr>
-      <w:r>
         <w:t xml:space="preserve">A </w:t>
       </w:r>
       <w:r>
@@ -1161,37 +1063,31 @@
         <w:t xml:space="preserve"> filled in</w:t>
       </w:r>
       <w:r>
+        <w:t xml:space="preserve"> yet</w:t>
+      </w:r>
+      <w:r>
         <w:t xml:space="preserve">. Then it would point to no object at all. Therefore, it might be said that </w:t>
       </w:r>
       <w:r>
-        <w:t>a related item</w:t>
-      </w:r>
-      <w:r>
-        <w:t xml:space="preserve"> has a </w:t>
+        <w:t xml:space="preserve">it </w:t>
+      </w:r>
+      <w:r>
+        <w:t xml:space="preserve">would have </w:t>
+      </w:r>
+      <w:r>
+        <w:t xml:space="preserve">a </w:t>
       </w:r>
       <w:r>
         <w:t>multiplicity of between 0 and 1.</w:t>
       </w:r>
       <w:r>
-        <w:t xml:space="preserve"> </w:t>
-      </w:r>
-      <w:r>
-        <w:rPr>
-          <w:color w:val="FFC000"/>
-        </w:rPr>
-        <w:t xml:space="preserve">This might be expressed as  0 .. 1 in some notations. </w:t>
-      </w:r>
-      <w:r>
-        <w:t xml:space="preserve">A related </w:t>
-      </w:r>
-      <w:r>
-        <w:rPr>
-          <w:i/>
-        </w:rPr>
-        <w:t>list</w:t>
-      </w:r>
-      <w:r>
-        <w:t xml:space="preserve"> </w:t>
+        <w:t xml:space="preserve"> But for short it could be called multiplicity 1. </w:t>
+      </w:r>
+      <w:r>
+        <w:t xml:space="preserve">A </w:t>
+      </w:r>
+      <w:r>
+        <w:t xml:space="preserve">list </w:t>
       </w:r>
       <w:r>
         <w:t xml:space="preserve">might contain </w:t>
@@ -1200,282 +1096,22 @@
         <w:t>zero</w:t>
       </w:r>
       <w:r>
-        <w:t xml:space="preserve"> or more related objects.</w:t>
-      </w:r>
-      <w:r>
-        <w:t xml:space="preserve"> </w:t>
-      </w:r>
-      <w:r>
-        <w:rPr>
-          <w:color w:val="92D050"/>
-        </w:rPr>
-        <w:t>In that case the multiplicity would be between 0 and n.</w:t>
-      </w:r>
-      <w:r>
-        <w:t xml:space="preserve"> </w:t>
-      </w:r>
-      <w:r>
-        <w:rPr>
-          <w:color w:val="FFC000"/>
-        </w:rPr>
-        <w:t>This might be denoted as 0 .. *</w:t>
-      </w:r>
-    </w:p>
-    <w:p/>
-    <w:p>
-      <w:pPr>
-        <w:rPr>
-          <w:color w:val="FFC000"/>
-        </w:rPr>
-      </w:pPr>
-      <w:r>
-        <w:rPr>
-          <w:color w:val="FFC000"/>
-        </w:rPr>
-        <w:t>&lt;&lt; comparisons &gt;&gt;</w:t>
-      </w:r>
-    </w:p>
-    <w:p>
-      <w:pPr>
-        <w:rPr>
-          <w:color w:val="FFC000"/>
-        </w:rPr>
-      </w:pPr>
-      <w:r>
-        <w:rPr>
-          <w:color w:val="FFC000"/>
-        </w:rPr>
-        <w:t xml:space="preserve">These two types of multiplicity might also be called 1 and </w:t>
-      </w:r>
-      <w:r>
-        <w:rPr>
-          <w:i/>
-          <w:color w:val="FFC000"/>
-        </w:rPr>
-        <w:t>n</w:t>
-      </w:r>
-      <w:r>
-        <w:rPr>
-          <w:color w:val="FFC000"/>
-        </w:rPr>
-        <w:t xml:space="preserve">. A related item could be called a </w:t>
-      </w:r>
-      <w:r>
-        <w:rPr>
-          <w:color w:val="FFC000"/>
-        </w:rPr>
-        <w:sym w:font="Wingdings" w:char="F0E0"/>
-      </w:r>
-      <w:r>
-        <w:rPr>
-          <w:color w:val="FFC000"/>
-        </w:rPr>
-        <w:t xml:space="preserve">1 (pronounced ‘to one’) related item. A related list could be called a </w:t>
-      </w:r>
-      <w:r>
-        <w:rPr>
-          <w:color w:val="FFC000"/>
-        </w:rPr>
-        <w:sym w:font="Wingdings" w:char="F0E0"/>
-      </w:r>
-      <w:r>
-        <w:rPr>
-          <w:color w:val="FFC000"/>
-        </w:rPr>
-        <w:t>n (</w:t>
-      </w:r>
-      <w:proofErr w:type="spellStart"/>
-      <w:r>
-        <w:rPr>
-          <w:color w:val="FFC000"/>
-        </w:rPr>
-        <w:t>pronouced</w:t>
-      </w:r>
-      <w:proofErr w:type="spellEnd"/>
-      <w:r>
-        <w:rPr>
-          <w:color w:val="FFC000"/>
-        </w:rPr>
-        <w:t xml:space="preserve">: ‘to </w:t>
-      </w:r>
-      <w:proofErr w:type="spellStart"/>
-      <w:r>
-        <w:rPr>
-          <w:color w:val="FFC000"/>
-        </w:rPr>
-        <w:t>en</w:t>
-      </w:r>
-      <w:proofErr w:type="spellEnd"/>
-      <w:r>
-        <w:rPr>
-          <w:color w:val="FFC000"/>
-        </w:rPr>
-        <w:t>’) related list.</w:t>
-      </w:r>
-    </w:p>
-    <w:p/>
-    <w:p>
-      <w:pPr>
-        <w:rPr>
-          <w:color w:val="FFC000"/>
-        </w:rPr>
-      </w:pPr>
-      <w:bookmarkStart w:id="0" w:name="_GoBack"/>
-      <w:r>
-        <w:rPr>
-          <w:color w:val="FFC000"/>
-        </w:rPr>
-        <w:t>&lt;&lt; exceptional cases &gt;&gt;</w:t>
-      </w:r>
-    </w:p>
-    <w:p>
-      <w:pPr>
-        <w:rPr>
-          <w:color w:val="FFC000"/>
-        </w:rPr>
-      </w:pPr>
-      <w:r>
-        <w:rPr>
-          <w:color w:val="FFC000"/>
-        </w:rPr>
-        <w:t>There might be other types of multiplicity not part of the notation just yet: Multiplicity not between 0 and 1, but precisely 1 and the multiplicity between 1 and n. They may boil down to a special case of single and multiple where it is required to always have at least something filled in.</w:t>
-      </w:r>
-    </w:p>
-    <w:bookmarkEnd w:id="0"/>
-    <w:p/>
-    <w:p>
-      <w:pPr>
-        <w:rPr>
-          <w:color w:val="FFC000"/>
-        </w:rPr>
-      </w:pPr>
-      <w:r>
-        <w:rPr>
-          <w:color w:val="FFC000"/>
-        </w:rPr>
-        <w:t>&lt;&lt; comparisons &gt;&gt;</w:t>
-      </w:r>
-    </w:p>
-    <w:p>
-      <w:r>
-        <w:rPr>
-          <w:color w:val="FFC000"/>
-        </w:rPr>
-        <w:t>Other types of multiplicity (such as 1 .. *)</w:t>
-      </w:r>
-      <w:r>
-        <w:rPr>
-          <w:color w:val="FFC000"/>
-        </w:rPr>
-        <w:t xml:space="preserve"> might not be</w:t>
-      </w:r>
-      <w:r>
-        <w:rPr>
-          <w:color w:val="FFC000"/>
-        </w:rPr>
-        <w:t xml:space="preserve"> part of </w:t>
-      </w:r>
-      <w:r>
-        <w:rPr>
-          <w:color w:val="FFC000"/>
-        </w:rPr>
-        <w:t xml:space="preserve">the </w:t>
-      </w:r>
-      <w:r>
-        <w:rPr>
-          <w:color w:val="FFC000"/>
-        </w:rPr>
-        <w:t>multiplicity</w:t>
-      </w:r>
-      <w:r>
-        <w:rPr>
-          <w:color w:val="FFC000"/>
-        </w:rPr>
-        <w:t xml:space="preserve"> notation</w:t>
-      </w:r>
-      <w:r>
-        <w:rPr>
-          <w:color w:val="FFC000"/>
-        </w:rPr>
-        <w:t xml:space="preserve"> just yet</w:t>
-      </w:r>
-      <w:r>
-        <w:rPr>
-          <w:color w:val="FFC000"/>
-        </w:rPr>
-        <w:t>.</w:t>
-      </w:r>
-      <w:r>
-        <w:rPr>
-          <w:color w:val="FFC000"/>
-        </w:rPr>
-        <w:t xml:space="preserve"> </w:t>
-      </w:r>
-      <w:r>
-        <w:rPr>
-          <w:color w:val="FFC000"/>
-        </w:rPr>
-        <w:t xml:space="preserve">Just </w:t>
-      </w:r>
-      <w:r>
-        <w:rPr>
-          <w:color w:val="FFC000"/>
-        </w:rPr>
-        <w:t xml:space="preserve">what might be </w:t>
-      </w:r>
-      <w:r>
-        <w:rPr>
-          <w:color w:val="FFC000"/>
-        </w:rPr>
-        <w:t xml:space="preserve">the </w:t>
-      </w:r>
-      <w:r>
-        <w:rPr>
-          <w:color w:val="FFC000"/>
-        </w:rPr>
-        <w:t xml:space="preserve">main two </w:t>
-      </w:r>
-      <w:r>
-        <w:rPr>
-          <w:color w:val="FFC000"/>
-        </w:rPr>
-        <w:t>types of multiplicity</w:t>
-      </w:r>
-      <w:r>
-        <w:rPr>
-          <w:color w:val="FFC000"/>
-        </w:rPr>
-        <w:t xml:space="preserve"> </w:t>
-      </w:r>
-      <w:r>
-        <w:rPr>
-          <w:color w:val="FFC000"/>
-        </w:rPr>
+        <w:t xml:space="preserve"> or more </w:t>
+      </w:r>
+      <w:r>
+        <w:t>objects.</w:t>
+      </w:r>
+      <w:r>
+        <w:t xml:space="preserve"> In that case the multiplicity would be between 0 and n.</w:t>
+      </w:r>
+      <w:r>
+        <w:t xml:space="preserve"> For short it </w:t>
+      </w:r>
+      <w:r>
         <w:t xml:space="preserve">might </w:t>
       </w:r>
       <w:r>
-        <w:rPr>
-          <w:color w:val="FFC000"/>
-        </w:rPr>
-        <w:t xml:space="preserve">be </w:t>
-      </w:r>
-      <w:r>
-        <w:rPr>
-          <w:color w:val="FFC000"/>
-        </w:rPr>
-        <w:t>given a place here</w:t>
-      </w:r>
-      <w:r>
-        <w:rPr>
-          <w:color w:val="FFC000"/>
-        </w:rPr>
-        <w:t>:</w:t>
-      </w:r>
-      <w:r>
-        <w:rPr>
-          <w:color w:val="FFC000"/>
-        </w:rPr>
-        <w:t xml:space="preserve"> 1 and n.</w:t>
+        <w:t>be called just n.</w:t>
       </w:r>
     </w:p>
     <w:p/>
@@ -1567,7 +1203,17 @@
         <w:t xml:space="preserve">In case of </w:t>
       </w:r>
       <w:r>
-        <w:t xml:space="preserve">a list this </w:t>
+        <w:t xml:space="preserve">a </w:t>
+      </w:r>
+      <w:r>
+        <w:rPr>
+          <w:i/>
+          <w:iCs/>
+        </w:rPr>
+        <w:t>list</w:t>
+      </w:r>
+      <w:r>
+        <w:t xml:space="preserve"> this </w:t>
       </w:r>
       <w:r>
         <w:t>might be displayed in a diagram as a nonagon:</w:t>
@@ -1635,28 +1281,19 @@
     <w:p/>
     <w:p>
       <w:r>
-        <w:t>I</w:t>
+        <w:t>List i</w:t>
       </w:r>
       <w:r>
         <w:t>tems</w:t>
       </w:r>
       <w:r>
-        <w:t xml:space="preserve"> in</w:t>
-      </w:r>
-      <w:r>
-        <w:t xml:space="preserve"> </w:t>
-      </w:r>
-      <w:r>
-        <w:t>the</w:t>
-      </w:r>
-      <w:r>
-        <w:t xml:space="preserve"> list</w:t>
-      </w:r>
-      <w:r>
-        <w:t xml:space="preserve"> might be</w:t>
-      </w:r>
-      <w:r>
-        <w:t xml:space="preserve"> placed inside </w:t>
+        <w:t xml:space="preserve"> </w:t>
+      </w:r>
+      <w:r>
+        <w:t xml:space="preserve">might be placed </w:t>
+      </w:r>
+      <w:r>
+        <w:t xml:space="preserve">inside </w:t>
       </w:r>
       <w:r>
         <w:t>the</w:t>
@@ -1729,6 +1366,46 @@
     </w:p>
     <w:p>
       <w:pPr>
+        <w:ind w:left="852"/>
+      </w:pPr>
+    </w:p>
+    <w:p>
+      <w:r>
+        <w:t xml:space="preserve">It could be that </w:t>
+      </w:r>
+      <w:r>
+        <w:t xml:space="preserve">the </w:t>
+      </w:r>
+      <w:r>
+        <w:t xml:space="preserve">list </w:t>
+      </w:r>
+      <w:r>
+        <w:t>is given</w:t>
+      </w:r>
+      <w:r>
+        <w:t xml:space="preserve"> a name, </w:t>
+      </w:r>
+      <w:r>
+        <w:t xml:space="preserve">while its </w:t>
+      </w:r>
+      <w:r>
+        <w:t xml:space="preserve">individual </w:t>
+      </w:r>
+      <w:r>
+        <w:t xml:space="preserve">items </w:t>
+      </w:r>
+      <w:r>
+        <w:t xml:space="preserve">would </w:t>
+      </w:r>
+      <w:r>
+        <w:t>remain nameless</w:t>
+      </w:r>
+      <w:r>
+        <w:t>.</w:t>
+      </w:r>
+    </w:p>
+    <w:p>
+      <w:pPr>
         <w:pStyle w:val="Heading3"/>
       </w:pPr>
       <w:r>
@@ -1839,7 +1516,7 @@
         <w:t xml:space="preserve"> </w:t>
       </w:r>
       <w:r>
-        <w:t>to use at its own discretion.</w:t>
+        <w:t>to use.</w:t>
       </w:r>
       <w:r>
         <w:t xml:space="preserve"> </w:t>
@@ -1860,13 +1537,19 @@
         <w:t>binary data</w:t>
       </w:r>
       <w:r>
-        <w:t xml:space="preserve">, next to those </w:t>
+        <w:t xml:space="preserve">, next to </w:t>
       </w:r>
       <w:r>
         <w:t>references to other objects</w:t>
       </w:r>
       <w:r>
-        <w:t>. It might be able to store both.</w:t>
+        <w:t xml:space="preserve">. It </w:t>
+      </w:r>
+      <w:r>
+        <w:t xml:space="preserve">also </w:t>
+      </w:r>
+      <w:r>
+        <w:t>might be able to store both.</w:t>
       </w:r>
     </w:p>
     <w:p/>
@@ -1909,7 +1592,13 @@
         <w:t>literal</w:t>
       </w:r>
       <w:r>
-        <w:t xml:space="preserve">. A </w:t>
+        <w:t xml:space="preserve">. </w:t>
+      </w:r>
+      <w:r>
+        <w:t>T</w:t>
+      </w:r>
+      <w:r>
+        <w:t xml:space="preserve">his </w:t>
       </w:r>
       <w:r>
         <w:t xml:space="preserve">literal would be </w:t>
@@ -1933,10 +1622,25 @@
         <w:t xml:space="preserve">literal might be able to </w:t>
       </w:r>
       <w:r>
-        <w:t xml:space="preserve">be displayed in a diagram. </w:t>
-      </w:r>
-      <w:r>
-        <w:t>The binary value itself might not be.</w:t>
+        <w:t>be displayed in a diagram</w:t>
+      </w:r>
+      <w:r>
+        <w:t>,</w:t>
+      </w:r>
+      <w:r>
+        <w:t xml:space="preserve"> </w:t>
+      </w:r>
+      <w:r>
+        <w:t>t</w:t>
+      </w:r>
+      <w:r>
+        <w:t>he binary value itself might</w:t>
+      </w:r>
+      <w:r>
+        <w:t xml:space="preserve"> not</w:t>
+      </w:r>
+      <w:r>
+        <w:t>.</w:t>
       </w:r>
     </w:p>
     <w:p>
@@ -1969,7 +1673,10 @@
     </w:p>
     <w:p>
       <w:r>
-        <w:t>Attributes might not be something intrinsic to Circle language, but more of a concept that some may be familiar with.</w:t>
+        <w:t>Attributes might not be something intrinsic to Circle language, but more of a concept</w:t>
+      </w:r>
+      <w:r>
+        <w:t>.</w:t>
       </w:r>
     </w:p>
     <w:p/>
@@ -2018,10 +1725,10 @@
           <w:noProof/>
         </w:rPr>
         <w:drawing>
-          <wp:inline distT="0" distB="0" distL="0" distR="0" wp14:anchorId="6EC3C20C" wp14:editId="66F84835">
-            <wp:extent cx="1180123" cy="1305587"/>
-            <wp:effectExtent l="0" t="0" r="1270" b="8890"/>
-            <wp:docPr id="6" name="Picture 6"/>
+          <wp:inline distT="0" distB="0" distL="0" distR="0" wp14:anchorId="63ED45CD" wp14:editId="37B55D94">
+            <wp:extent cx="492570" cy="544420"/>
+            <wp:effectExtent l="0" t="0" r="3175" b="8255"/>
+            <wp:docPr id="4" name="Picture 4"/>
             <wp:cNvGraphicFramePr>
               <a:graphicFrameLocks xmlns:a="http://schemas.openxmlformats.org/drawingml/2006/main" noChangeAspect="1"/>
             </wp:cNvGraphicFramePr>
@@ -2029,36 +1736,23 @@
               <a:graphicData uri="http://schemas.openxmlformats.org/drawingml/2006/picture">
                 <pic:pic xmlns:pic="http://schemas.openxmlformats.org/drawingml/2006/picture">
                   <pic:nvPicPr>
-                    <pic:cNvPr id="0" name="Picture 1"/>
-                    <pic:cNvPicPr>
-                      <a:picLocks noChangeAspect="1" noChangeArrowheads="1"/>
-                    </pic:cNvPicPr>
+                    <pic:cNvPr id="1" name=""/>
+                    <pic:cNvPicPr/>
                   </pic:nvPicPr>
                   <pic:blipFill>
-                    <a:blip r:embed="rId14">
-                      <a:extLst>
-                        <a:ext uri="{28A0092B-C50C-407E-A947-70E740481C1C}">
-                          <a14:useLocalDpi xmlns:a14="http://schemas.microsoft.com/office/drawing/2010/main" val="0"/>
-                        </a:ext>
-                      </a:extLst>
-                    </a:blip>
-                    <a:srcRect/>
+                    <a:blip r:embed="rId14"/>
                     <a:stretch>
                       <a:fillRect/>
                     </a:stretch>
                   </pic:blipFill>
-                  <pic:spPr bwMode="auto">
+                  <pic:spPr>
                     <a:xfrm>
                       <a:off x="0" y="0"/>
-                      <a:ext cx="1189187" cy="1315615"/>
+                      <a:ext cx="503050" cy="556004"/>
                     </a:xfrm>
                     <a:prstGeom prst="rect">
                       <a:avLst/>
                     </a:prstGeom>
-                    <a:noFill/>
-                    <a:ln>
-                      <a:noFill/>
-                    </a:ln>
                   </pic:spPr>
                 </pic:pic>
               </a:graphicData>
@@ -2116,7 +1810,7 @@
         <w:t>B</w:t>
       </w:r>
       <w:r>
-        <w:t>oolean, a date or a piece of text.</w:t>
+        <w:t>oolean, a date or text.</w:t>
       </w:r>
       <w:r>
         <w:t xml:space="preserve"> An attribute might be a value that could be stored inside an object.</w:t>
@@ -2155,28 +1849,28 @@
         <w:t xml:space="preserve"> shown inside </w:t>
       </w:r>
       <w:r>
+        <w:t>a circle</w:t>
+      </w:r>
+      <w:r>
+        <w:t xml:space="preserve">, </w:t>
+      </w:r>
+      <w:r>
+        <w:t xml:space="preserve">possibly </w:t>
+      </w:r>
+      <w:r>
+        <w:t xml:space="preserve">in </w:t>
+      </w:r>
+      <w:r>
         <w:t>the</w:t>
       </w:r>
       <w:r>
-        <w:t xml:space="preserve"> object, </w:t>
-      </w:r>
-      <w:r>
-        <w:t xml:space="preserve">possibly </w:t>
-      </w:r>
-      <w:r>
-        <w:t xml:space="preserve">in </w:t>
-      </w:r>
-      <w:r>
-        <w:t>the</w:t>
-      </w:r>
-      <w:r>
         <w:t xml:space="preserve"> center of </w:t>
       </w:r>
       <w:r>
-        <w:t xml:space="preserve">the </w:t>
-      </w:r>
-      <w:r>
-        <w:t>symbol:</w:t>
+        <w:t>it</w:t>
+      </w:r>
+      <w:r>
+        <w:t>:</w:t>
       </w:r>
     </w:p>
     <w:p/>
@@ -2185,14 +1879,11 @@
         <w:ind w:left="852"/>
       </w:pPr>
       <w:r>
-        <w:rPr>
-          <w:noProof/>
-        </w:rPr>
         <w:drawing>
-          <wp:inline distT="0" distB="0" distL="0" distR="0" wp14:anchorId="35ABC9F8" wp14:editId="1A700D6E">
-            <wp:extent cx="1184195" cy="1315367"/>
-            <wp:effectExtent l="0" t="0" r="0" b="0"/>
-            <wp:docPr id="10" name="Picture 10"/>
+          <wp:inline distT="0" distB="0" distL="0" distR="0" wp14:anchorId="2C0D04C1" wp14:editId="55E5AF91">
+            <wp:extent cx="508291" cy="624313"/>
+            <wp:effectExtent l="0" t="0" r="6350" b="4445"/>
+            <wp:docPr id="8" name="Picture 8"/>
             <wp:cNvGraphicFramePr>
               <a:graphicFrameLocks xmlns:a="http://schemas.openxmlformats.org/drawingml/2006/main" noChangeAspect="1"/>
             </wp:cNvGraphicFramePr>
@@ -2200,36 +1891,23 @@
               <a:graphicData uri="http://schemas.openxmlformats.org/drawingml/2006/picture">
                 <pic:pic xmlns:pic="http://schemas.openxmlformats.org/drawingml/2006/picture">
                   <pic:nvPicPr>
-                    <pic:cNvPr id="0" name="Picture 2"/>
-                    <pic:cNvPicPr>
-                      <a:picLocks noChangeAspect="1" noChangeArrowheads="1"/>
-                    </pic:cNvPicPr>
+                    <pic:cNvPr id="1" name=""/>
+                    <pic:cNvPicPr/>
                   </pic:nvPicPr>
                   <pic:blipFill>
-                    <a:blip r:embed="rId15">
-                      <a:extLst>
-                        <a:ext uri="{28A0092B-C50C-407E-A947-70E740481C1C}">
-                          <a14:useLocalDpi xmlns:a14="http://schemas.microsoft.com/office/drawing/2010/main" val="0"/>
-                        </a:ext>
-                      </a:extLst>
-                    </a:blip>
-                    <a:srcRect/>
+                    <a:blip r:embed="rId15"/>
                     <a:stretch>
                       <a:fillRect/>
                     </a:stretch>
                   </pic:blipFill>
-                  <pic:spPr bwMode="auto">
+                  <pic:spPr>
                     <a:xfrm>
                       <a:off x="0" y="0"/>
-                      <a:ext cx="1189734" cy="1321519"/>
+                      <a:ext cx="533521" cy="655303"/>
                     </a:xfrm>
                     <a:prstGeom prst="rect">
                       <a:avLst/>
                     </a:prstGeom>
-                    <a:noFill/>
-                    <a:ln>
-                      <a:noFill/>
-                    </a:ln>
                   </pic:spPr>
                 </pic:pic>
               </a:graphicData>
@@ -2256,13 +1934,7 @@
         <w:t xml:space="preserve">the </w:t>
       </w:r>
       <w:r>
-        <w:t xml:space="preserve">top of </w:t>
-      </w:r>
-      <w:r>
-        <w:t xml:space="preserve">the </w:t>
-      </w:r>
-      <w:r>
-        <w:t xml:space="preserve">symbol </w:t>
+        <w:t xml:space="preserve">top </w:t>
       </w:r>
       <w:r>
         <w:t>if</w:t>
@@ -2289,14 +1961,11 @@
         <w:ind w:left="852"/>
       </w:pPr>
       <w:r>
-        <w:rPr>
-          <w:noProof/>
-        </w:rPr>
         <w:drawing>
-          <wp:inline distT="0" distB="0" distL="0" distR="0" wp14:anchorId="57C002BC" wp14:editId="7C35D4F6">
-            <wp:extent cx="1154002" cy="1292206"/>
-            <wp:effectExtent l="0" t="0" r="8255" b="3810"/>
-            <wp:docPr id="11" name="Picture 11"/>
+          <wp:inline distT="0" distB="0" distL="0" distR="0" wp14:anchorId="1DFE7906" wp14:editId="27E8A974">
+            <wp:extent cx="569062" cy="636674"/>
+            <wp:effectExtent l="0" t="0" r="2540" b="0"/>
+            <wp:docPr id="9" name="Picture 9"/>
             <wp:cNvGraphicFramePr>
               <a:graphicFrameLocks xmlns:a="http://schemas.openxmlformats.org/drawingml/2006/main" noChangeAspect="1"/>
             </wp:cNvGraphicFramePr>
@@ -2304,36 +1973,23 @@
               <a:graphicData uri="http://schemas.openxmlformats.org/drawingml/2006/picture">
                 <pic:pic xmlns:pic="http://schemas.openxmlformats.org/drawingml/2006/picture">
                   <pic:nvPicPr>
-                    <pic:cNvPr id="0" name="Picture 3"/>
-                    <pic:cNvPicPr>
-                      <a:picLocks noChangeAspect="1" noChangeArrowheads="1"/>
-                    </pic:cNvPicPr>
+                    <pic:cNvPr id="1" name=""/>
+                    <pic:cNvPicPr/>
                   </pic:nvPicPr>
                   <pic:blipFill>
-                    <a:blip r:embed="rId16">
-                      <a:extLst>
-                        <a:ext uri="{28A0092B-C50C-407E-A947-70E740481C1C}">
-                          <a14:useLocalDpi xmlns:a14="http://schemas.microsoft.com/office/drawing/2010/main" val="0"/>
-                        </a:ext>
-                      </a:extLst>
-                    </a:blip>
-                    <a:srcRect/>
+                    <a:blip r:embed="rId16"/>
                     <a:stretch>
                       <a:fillRect/>
                     </a:stretch>
                   </pic:blipFill>
-                  <pic:spPr bwMode="auto">
+                  <pic:spPr>
                     <a:xfrm>
                       <a:off x="0" y="0"/>
-                      <a:ext cx="1162118" cy="1301294"/>
+                      <a:ext cx="582859" cy="652111"/>
                     </a:xfrm>
                     <a:prstGeom prst="rect">
                       <a:avLst/>
                     </a:prstGeom>
-                    <a:noFill/>
-                    <a:ln>
-                      <a:noFill/>
-                    </a:ln>
                   </pic:spPr>
                 </pic:pic>
               </a:graphicData>
@@ -2354,55 +2010,203 @@
         <w:t xml:space="preserve"> might be an object that has </w:t>
       </w:r>
       <w:r>
+        <w:t xml:space="preserve">binary data stored inside it. </w:t>
+      </w:r>
+      <w:r>
+        <w:t>S</w:t>
+      </w:r>
+      <w:r>
+        <w:t>torage of binary data</w:t>
+      </w:r>
+      <w:r>
+        <w:t xml:space="preserve"> </w:t>
+      </w:r>
+      <w:r>
+        <w:t xml:space="preserve">alone </w:t>
+      </w:r>
+      <w:r>
+        <w:t xml:space="preserve">might not </w:t>
+      </w:r>
+      <w:r>
+        <w:t>turn an object into an attribute.</w:t>
+      </w:r>
+    </w:p>
+    <w:p>
+      <w:pPr>
+        <w:pStyle w:val="Heading4"/>
+      </w:pPr>
+      <w:r>
+        <w:t>Fixed Logical Residence</w:t>
+      </w:r>
+    </w:p>
+    <w:p>
+      <w:r>
+        <w:t xml:space="preserve">Another </w:t>
+      </w:r>
+      <w:r>
+        <w:t>aspect that</w:t>
+      </w:r>
+      <w:r>
+        <w:t xml:space="preserve"> may</w:t>
+      </w:r>
+      <w:r>
+        <w:t xml:space="preserve"> </w:t>
+      </w:r>
+      <w:r>
+        <w:t>make</w:t>
+      </w:r>
+      <w:r>
+        <w:t xml:space="preserve"> a</w:t>
+      </w:r>
+      <w:r>
+        <w:t>n</w:t>
+      </w:r>
+      <w:r>
+        <w:t xml:space="preserve"> object </w:t>
+      </w:r>
+      <w:r>
+        <w:t>a</w:t>
+      </w:r>
+      <w:r>
+        <w:t xml:space="preserve">n attribute, </w:t>
+      </w:r>
+      <w:r>
+        <w:t xml:space="preserve">could </w:t>
+      </w:r>
+      <w:r>
+        <w:t xml:space="preserve">be </w:t>
+      </w:r>
+      <w:r>
+        <w:t>that it</w:t>
+      </w:r>
+      <w:r>
+        <w:t xml:space="preserve"> </w:t>
+      </w:r>
+      <w:r>
+        <w:t xml:space="preserve">might </w:t>
+      </w:r>
+      <w:r>
+        <w:t xml:space="preserve">have </w:t>
+      </w:r>
+      <w:r>
         <w:t xml:space="preserve">a </w:t>
       </w:r>
       <w:r>
-        <w:t>piece of</w:t>
-      </w:r>
-      <w:r>
-        <w:rPr>
-          <w:color w:val="FF0000"/>
-        </w:rPr>
-        <w:t xml:space="preserve"> </w:t>
-      </w:r>
-      <w:r>
-        <w:t>binary data stored inside it. For instance a number</w:t>
-      </w:r>
-      <w:r>
-        <w:t xml:space="preserve"> might be</w:t>
-      </w:r>
-      <w:r>
-        <w:t xml:space="preserve"> stored as a </w:t>
-      </w:r>
-      <w:r>
-        <w:t>piece of</w:t>
-      </w:r>
-      <w:r>
-        <w:rPr>
-          <w:color w:val="FF0000"/>
-        </w:rPr>
-        <w:t xml:space="preserve"> </w:t>
-      </w:r>
-      <w:r>
-        <w:t xml:space="preserve">binary. </w:t>
-      </w:r>
-      <w:r>
-        <w:t>S</w:t>
-      </w:r>
-      <w:r>
-        <w:t>torage of binary data</w:t>
-      </w:r>
-      <w:r>
-        <w:t xml:space="preserve"> </w:t>
-      </w:r>
-      <w:r>
-        <w:t xml:space="preserve">alone </w:t>
-      </w:r>
-      <w:r>
-        <w:t xml:space="preserve">might not </w:t>
-      </w:r>
-      <w:r>
-        <w:t>turn an object into an attribute.</w:t>
+        <w:t>fixed logical residence</w:t>
+      </w:r>
+      <w:r>
+        <w:t xml:space="preserve"> inside its parent. </w:t>
+      </w:r>
+      <w:r>
+        <w:t>The</w:t>
+      </w:r>
+      <w:r>
+        <w:t xml:space="preserve"> </w:t>
+      </w:r>
+      <w:r>
+        <w:t>parent</w:t>
+      </w:r>
+      <w:r>
+        <w:t xml:space="preserve"> would be</w:t>
+      </w:r>
+      <w:r>
+        <w:t xml:space="preserve"> </w:t>
+      </w:r>
+      <w:r>
+        <w:t>the</w:t>
+      </w:r>
+      <w:r>
+        <w:t xml:space="preserve"> sole</w:t>
+      </w:r>
+      <w:r>
+        <w:t xml:space="preserve"> container of it. It</w:t>
+      </w:r>
+      <w:r>
+        <w:t xml:space="preserve"> might not be </w:t>
+      </w:r>
+      <w:r>
+        <w:t xml:space="preserve">an object that </w:t>
+      </w:r>
+      <w:r>
+        <w:t xml:space="preserve">could </w:t>
+      </w:r>
+      <w:r>
+        <w:t xml:space="preserve">be </w:t>
+      </w:r>
+      <w:r>
+        <w:t xml:space="preserve">moved </w:t>
+      </w:r>
+      <w:r>
+        <w:t xml:space="preserve">around </w:t>
+      </w:r>
+      <w:r>
+        <w:t xml:space="preserve">like </w:t>
+      </w:r>
+      <w:r>
+        <w:t>other objects</w:t>
+      </w:r>
+      <w:r>
+        <w:t xml:space="preserve"> might</w:t>
+      </w:r>
+      <w:r>
+        <w:t xml:space="preserve">. It </w:t>
+      </w:r>
+      <w:r>
+        <w:t xml:space="preserve">would be </w:t>
+      </w:r>
+      <w:r>
+        <w:t>fixed</w:t>
+      </w:r>
+      <w:r>
+        <w:t xml:space="preserve"> inside</w:t>
+      </w:r>
+      <w:r>
+        <w:t xml:space="preserve"> its</w:t>
+      </w:r>
+      <w:r>
+        <w:t xml:space="preserve"> parent. </w:t>
+      </w:r>
+      <w:r>
+        <w:t>A</w:t>
+      </w:r>
+      <w:r>
+        <w:t>n object</w:t>
+      </w:r>
+      <w:r>
+        <w:t xml:space="preserve"> might not </w:t>
+      </w:r>
+      <w:r>
+        <w:t xml:space="preserve">always </w:t>
+      </w:r>
+      <w:r>
+        <w:t>get</w:t>
+      </w:r>
+      <w:r>
+        <w:t xml:space="preserve"> a </w:t>
+      </w:r>
+      <w:r>
+        <w:t>fixed logical residence</w:t>
+      </w:r>
+      <w:r>
+        <w:t xml:space="preserve">, </w:t>
+      </w:r>
+      <w:r>
+        <w:t>so this</w:t>
+      </w:r>
+      <w:r>
+        <w:t xml:space="preserve"> would be</w:t>
+      </w:r>
+      <w:r>
+        <w:t xml:space="preserve"> </w:t>
+      </w:r>
+      <w:r>
+        <w:t xml:space="preserve">something </w:t>
+      </w:r>
+      <w:r>
+        <w:t>special</w:t>
+      </w:r>
+      <w:r>
+        <w:t xml:space="preserve"> about an attribute.</w:t>
       </w:r>
     </w:p>
     <w:p>
@@ -2410,195 +2214,20 @@
         <w:pStyle w:val="Heading4"/>
       </w:pPr>
       <w:r>
-        <w:t>Fixed Logical Residence</w:t>
-      </w:r>
-    </w:p>
-    <w:p>
-      <w:r>
-        <w:t xml:space="preserve">Another </w:t>
-      </w:r>
-      <w:r>
-        <w:t>aspect that</w:t>
-      </w:r>
-      <w:r>
-        <w:t xml:space="preserve"> may</w:t>
-      </w:r>
-      <w:r>
-        <w:t xml:space="preserve"> </w:t>
-      </w:r>
-      <w:r>
-        <w:t>make</w:t>
+        <w:t>Life Time</w:t>
+      </w:r>
+    </w:p>
+    <w:p>
+      <w:r>
+        <w:t>Another aspect that</w:t>
+      </w:r>
+      <w:r>
+        <w:t xml:space="preserve"> may turn</w:t>
       </w:r>
       <w:r>
         <w:t xml:space="preserve"> a</w:t>
       </w:r>
       <w:r>
-        <w:t>n</w:t>
-      </w:r>
-      <w:r>
-        <w:t xml:space="preserve"> object </w:t>
-      </w:r>
-      <w:r>
-        <w:t>a</w:t>
-      </w:r>
-      <w:r>
-        <w:t xml:space="preserve">n attribute, </w:t>
-      </w:r>
-      <w:r>
-        <w:t xml:space="preserve">could </w:t>
-      </w:r>
-      <w:r>
-        <w:t xml:space="preserve">be </w:t>
-      </w:r>
-      <w:r>
-        <w:t>that it</w:t>
-      </w:r>
-      <w:r>
-        <w:t xml:space="preserve"> </w:t>
-      </w:r>
-      <w:r>
-        <w:t xml:space="preserve">might </w:t>
-      </w:r>
-      <w:r>
-        <w:t xml:space="preserve">have </w:t>
-      </w:r>
-      <w:r>
-        <w:t xml:space="preserve">a </w:t>
-      </w:r>
-      <w:r>
-        <w:t>fixed logical residence</w:t>
-      </w:r>
-      <w:r>
-        <w:t xml:space="preserve"> inside its parent. </w:t>
-      </w:r>
-      <w:r>
-        <w:t>The</w:t>
-      </w:r>
-      <w:r>
-        <w:t xml:space="preserve"> </w:t>
-      </w:r>
-      <w:r>
-        <w:t>parent</w:t>
-      </w:r>
-      <w:r>
-        <w:t xml:space="preserve"> would be</w:t>
-      </w:r>
-      <w:r>
-        <w:t xml:space="preserve"> </w:t>
-      </w:r>
-      <w:r>
-        <w:t>the</w:t>
-      </w:r>
-      <w:r>
-        <w:t xml:space="preserve"> sole</w:t>
-      </w:r>
-      <w:r>
-        <w:t xml:space="preserve"> container of it. It</w:t>
-      </w:r>
-      <w:r>
-        <w:t xml:space="preserve"> might not be </w:t>
-      </w:r>
-      <w:r>
-        <w:t xml:space="preserve">an object that </w:t>
-      </w:r>
-      <w:r>
-        <w:t xml:space="preserve">could </w:t>
-      </w:r>
-      <w:r>
-        <w:t xml:space="preserve">be </w:t>
-      </w:r>
-      <w:r>
-        <w:t xml:space="preserve">passed </w:t>
-      </w:r>
-      <w:r>
-        <w:t xml:space="preserve">around </w:t>
-      </w:r>
-      <w:r>
-        <w:t xml:space="preserve">like </w:t>
-      </w:r>
-      <w:r>
-        <w:t>other objects</w:t>
-      </w:r>
-      <w:r>
-        <w:t xml:space="preserve"> might</w:t>
-      </w:r>
-      <w:r>
-        <w:t xml:space="preserve">. It </w:t>
-      </w:r>
-      <w:r>
-        <w:t xml:space="preserve">would be </w:t>
-      </w:r>
-      <w:r>
-        <w:t>fixed</w:t>
-      </w:r>
-      <w:r>
-        <w:t xml:space="preserve"> inside</w:t>
-      </w:r>
-      <w:r>
-        <w:t xml:space="preserve"> its</w:t>
-      </w:r>
-      <w:r>
-        <w:t xml:space="preserve"> parent. </w:t>
-      </w:r>
-      <w:r>
-        <w:t>Usually a</w:t>
-      </w:r>
-      <w:r>
-        <w:t>n object</w:t>
-      </w:r>
-      <w:r>
-        <w:t xml:space="preserve"> might not </w:t>
-      </w:r>
-      <w:r>
-        <w:t>get</w:t>
-      </w:r>
-      <w:r>
-        <w:t xml:space="preserve"> a </w:t>
-      </w:r>
-      <w:r>
-        <w:t>fixed logical residence</w:t>
-      </w:r>
-      <w:r>
-        <w:t xml:space="preserve">, </w:t>
-      </w:r>
-      <w:r>
-        <w:t>so this</w:t>
-      </w:r>
-      <w:r>
-        <w:t xml:space="preserve"> would be</w:t>
-      </w:r>
-      <w:r>
-        <w:t xml:space="preserve"> </w:t>
-      </w:r>
-      <w:r>
-        <w:t xml:space="preserve">something </w:t>
-      </w:r>
-      <w:r>
-        <w:t>special</w:t>
-      </w:r>
-      <w:r>
-        <w:t xml:space="preserve"> about an attribute.</w:t>
-      </w:r>
-    </w:p>
-    <w:p>
-      <w:pPr>
-        <w:pStyle w:val="Heading4"/>
-      </w:pPr>
-      <w:r>
-        <w:t>Life Time</w:t>
-      </w:r>
-    </w:p>
-    <w:p>
-      <w:r>
-        <w:t>Another aspect that</w:t>
-      </w:r>
-      <w:r>
-        <w:t xml:space="preserve"> may turn</w:t>
-      </w:r>
-      <w:r>
-        <w:t xml:space="preserve"> a</w:t>
-      </w:r>
-      <w:r>
         <w:t xml:space="preserve">n </w:t>
       </w:r>
       <w:r>
@@ -2614,13 +2243,19 @@
         <w:t>an attribute,</w:t>
       </w:r>
       <w:r>
-        <w:t xml:space="preserve"> could be</w:t>
-      </w:r>
-      <w:r>
-        <w:t xml:space="preserve"> it</w:t>
-      </w:r>
-      <w:r>
-        <w:t xml:space="preserve"> might be</w:t>
+        <w:t xml:space="preserve"> </w:t>
+      </w:r>
+      <w:r>
+        <w:t xml:space="preserve">is that it </w:t>
+      </w:r>
+      <w:r>
+        <w:t>could</w:t>
+      </w:r>
+      <w:r>
+        <w:t xml:space="preserve"> </w:t>
+      </w:r>
+      <w:r>
+        <w:t>be</w:t>
       </w:r>
       <w:r>
         <w:t xml:space="preserve"> </w:t>
@@ -2677,13 +2312,25 @@
         <w:t>be assigned to it, but that</w:t>
       </w:r>
       <w:r>
-        <w:t xml:space="preserve"> might be </w:t>
+        <w:t xml:space="preserve"> </w:t>
+      </w:r>
+      <w:r>
+        <w:t xml:space="preserve">may </w:t>
+      </w:r>
+      <w:r>
+        <w:t xml:space="preserve">be </w:t>
       </w:r>
       <w:r>
         <w:t>all</w:t>
       </w:r>
       <w:r>
-        <w:t xml:space="preserve"> that could be changed </w:t>
+        <w:t xml:space="preserve"> </w:t>
+      </w:r>
+      <w:r>
+        <w:t xml:space="preserve">you </w:t>
+      </w:r>
+      <w:r>
+        <w:t xml:space="preserve">could change </w:t>
       </w:r>
       <w:r>
         <w:t>about it.</w:t>
@@ -2694,27 +2341,21 @@
         <w:pStyle w:val="Heading4"/>
       </w:pPr>
       <w:r>
-        <w:t>Part of Parent Object</w:t>
-      </w:r>
-    </w:p>
-    <w:p>
-      <w:r>
-        <w:t xml:space="preserve">It </w:t>
-      </w:r>
-      <w:r>
-        <w:t xml:space="preserve">might </w:t>
-      </w:r>
-      <w:r>
-        <w:t>be said</w:t>
-      </w:r>
-      <w:r>
-        <w:t xml:space="preserve"> that </w:t>
-      </w:r>
-      <w:r>
-        <w:t>an attribute</w:t>
-      </w:r>
-      <w:r>
-        <w:t xml:space="preserve"> would be </w:t>
+        <w:t xml:space="preserve">Part of </w:t>
+      </w:r>
+      <w:r>
+        <w:t xml:space="preserve">the </w:t>
+      </w:r>
+      <w:r>
+        <w:t>Object</w:t>
+      </w:r>
+    </w:p>
+    <w:p>
+      <w:r>
+        <w:t xml:space="preserve">An attribute might </w:t>
+      </w:r>
+      <w:r>
+        <w:t xml:space="preserve">be </w:t>
       </w:r>
       <w:r>
         <w:t>more</w:t>
@@ -2726,7 +2367,7 @@
         <w:t xml:space="preserve"> </w:t>
       </w:r>
       <w:r>
-        <w:t xml:space="preserve">the </w:t>
+        <w:t xml:space="preserve">its parent </w:t>
       </w:r>
       <w:r>
         <w:t>object</w:t>
@@ -2824,7 +2465,7 @@
       </w:r>
       <w:r>
         <w:rPr>
-          <w:i/>
+          <w:iCs/>
         </w:rPr>
         <w:t>not</w:t>
       </w:r>
@@ -2838,7 +2479,10 @@
         <w:t>be a pointer to something else.</w:t>
       </w:r>
     </w:p>
-    <w:p/>
+    <w:p>
+      <w:bookmarkStart w:id="0" w:name="_GoBack"/>
+      <w:bookmarkEnd w:id="0"/>
+    </w:p>
     <w:p>
       <w:r>
         <w:t>When</w:t>

</xml_diff>